<commit_message>
Put the code together in compile java to be friendly to a printer.
</commit_message>
<xml_diff>
--- a/Lab Report 1.docx
+++ b/Lab Report 1.docx
@@ -384,12 +384,7 @@
         <w:t xml:space="preserve">Student ID: </w:t>
       </w:r>
       <w:r>
-        <w:rPr>
-          <w:rFonts w:ascii="Calibri" w:hAnsi="Calibri" w:cs="Calibri"/>
-          <w:bCs/>
-          <w:color w:val="000000" w:themeColor="text1"/>
-        </w:rPr>
-        <w:t>&lt;#id&gt;</w:t>
+        <w:t>20700982</w:t>
       </w:r>
       <w:r>
         <w:rPr>
@@ -801,7 +796,6 @@
             <w:rPr>
               <w:rFonts w:eastAsiaTheme="minorEastAsia"/>
               <w:noProof/>
-              <w:color w:val="000000" w:themeColor="text1"/>
               <w:lang w:eastAsia="en-CA"/>
             </w:rPr>
           </w:pPr>
@@ -823,12 +817,11 @@
             </w:rPr>
             <w:fldChar w:fldCharType="separate"/>
           </w:r>
-          <w:hyperlink w:anchor="_Toc472363090" w:history="1">
+          <w:hyperlink w:anchor="_Toc472537618" w:history="1">
             <w:r>
               <w:rPr>
                 <w:rStyle w:val="Hyperlink"/>
                 <w:noProof/>
-                <w:color w:val="000000" w:themeColor="text1"/>
               </w:rPr>
               <w:t>Question 1</w:t>
             </w:r>
@@ -836,7 +829,6 @@
               <w:rPr>
                 <w:noProof/>
                 <w:webHidden/>
-                <w:color w:val="000000" w:themeColor="text1"/>
               </w:rPr>
               <w:tab/>
             </w:r>
@@ -844,7 +836,6 @@
               <w:rPr>
                 <w:noProof/>
                 <w:webHidden/>
-                <w:color w:val="000000" w:themeColor="text1"/>
               </w:rPr>
               <w:fldChar w:fldCharType="begin"/>
             </w:r>
@@ -852,22 +843,19 @@
               <w:rPr>
                 <w:noProof/>
                 <w:webHidden/>
-                <w:color w:val="000000" w:themeColor="text1"/>
-              </w:rPr>
-              <w:instrText xml:space="preserve"> PAGEREF _Toc472363090 \h </w:instrText>
+              </w:rPr>
+              <w:instrText xml:space="preserve"> PAGEREF _Toc472537618 \h </w:instrText>
             </w:r>
             <w:r>
               <w:rPr>
                 <w:noProof/>
                 <w:webHidden/>
-                <w:color w:val="000000" w:themeColor="text1"/>
               </w:rPr>
             </w:r>
             <w:r>
               <w:rPr>
                 <w:noProof/>
                 <w:webHidden/>
-                <w:color w:val="000000" w:themeColor="text1"/>
               </w:rPr>
               <w:fldChar w:fldCharType="separate"/>
             </w:r>
@@ -875,7 +863,6 @@
               <w:rPr>
                 <w:noProof/>
                 <w:webHidden/>
-                <w:color w:val="000000" w:themeColor="text1"/>
               </w:rPr>
               <w:t>3</w:t>
             </w:r>
@@ -883,7 +870,6 @@
               <w:rPr>
                 <w:noProof/>
                 <w:webHidden/>
-                <w:color w:val="000000" w:themeColor="text1"/>
               </w:rPr>
               <w:fldChar w:fldCharType="end"/>
             </w:r>
@@ -897,16 +883,14 @@
             </w:tabs>
             <w:rPr>
               <w:noProof/>
-              <w:color w:val="000000" w:themeColor="text1"/>
               <w:lang w:val="en-CA" w:eastAsia="en-CA"/>
             </w:rPr>
           </w:pPr>
-          <w:hyperlink w:anchor="_Toc472363091" w:history="1">
+          <w:hyperlink w:anchor="_Toc472537619" w:history="1">
             <w:r>
               <w:rPr>
                 <w:rStyle w:val="Hyperlink"/>
                 <w:noProof/>
-                <w:color w:val="000000" w:themeColor="text1"/>
               </w:rPr>
               <w:t>Junit Tests</w:t>
             </w:r>
@@ -914,7 +898,6 @@
               <w:rPr>
                 <w:noProof/>
                 <w:webHidden/>
-                <w:color w:val="000000" w:themeColor="text1"/>
               </w:rPr>
               <w:tab/>
             </w:r>
@@ -922,7 +905,6 @@
               <w:rPr>
                 <w:noProof/>
                 <w:webHidden/>
-                <w:color w:val="000000" w:themeColor="text1"/>
               </w:rPr>
               <w:fldChar w:fldCharType="begin"/>
             </w:r>
@@ -930,22 +912,19 @@
               <w:rPr>
                 <w:noProof/>
                 <w:webHidden/>
-                <w:color w:val="000000" w:themeColor="text1"/>
-              </w:rPr>
-              <w:instrText xml:space="preserve"> PAGEREF _Toc472363091 \h </w:instrText>
+              </w:rPr>
+              <w:instrText xml:space="preserve"> PAGEREF _Toc472537619 \h </w:instrText>
             </w:r>
             <w:r>
               <w:rPr>
                 <w:noProof/>
                 <w:webHidden/>
-                <w:color w:val="000000" w:themeColor="text1"/>
               </w:rPr>
             </w:r>
             <w:r>
               <w:rPr>
                 <w:noProof/>
                 <w:webHidden/>
-                <w:color w:val="000000" w:themeColor="text1"/>
               </w:rPr>
               <w:fldChar w:fldCharType="separate"/>
             </w:r>
@@ -953,7 +932,6 @@
               <w:rPr>
                 <w:noProof/>
                 <w:webHidden/>
-                <w:color w:val="000000" w:themeColor="text1"/>
               </w:rPr>
               <w:t>3</w:t>
             </w:r>
@@ -961,7 +939,6 @@
               <w:rPr>
                 <w:noProof/>
                 <w:webHidden/>
-                <w:color w:val="000000" w:themeColor="text1"/>
               </w:rPr>
               <w:fldChar w:fldCharType="end"/>
             </w:r>
@@ -975,16 +952,14 @@
             </w:tabs>
             <w:rPr>
               <w:noProof/>
-              <w:color w:val="000000" w:themeColor="text1"/>
               <w:lang w:val="en-CA" w:eastAsia="en-CA"/>
             </w:rPr>
           </w:pPr>
-          <w:hyperlink w:anchor="_Toc472363092" w:history="1">
+          <w:hyperlink w:anchor="_Toc472537620" w:history="1">
             <w:r>
               <w:rPr>
                 <w:rStyle w:val="Hyperlink"/>
                 <w:noProof/>
-                <w:color w:val="000000" w:themeColor="text1"/>
               </w:rPr>
               <w:t>Simulator Class</w:t>
             </w:r>
@@ -992,7 +967,6 @@
               <w:rPr>
                 <w:noProof/>
                 <w:webHidden/>
-                <w:color w:val="000000" w:themeColor="text1"/>
               </w:rPr>
               <w:tab/>
             </w:r>
@@ -1000,7 +974,6 @@
               <w:rPr>
                 <w:noProof/>
                 <w:webHidden/>
-                <w:color w:val="000000" w:themeColor="text1"/>
               </w:rPr>
               <w:fldChar w:fldCharType="begin"/>
             </w:r>
@@ -1008,22 +981,19 @@
               <w:rPr>
                 <w:noProof/>
                 <w:webHidden/>
-                <w:color w:val="000000" w:themeColor="text1"/>
-              </w:rPr>
-              <w:instrText xml:space="preserve"> PAGEREF _Toc472363092 \h </w:instrText>
+              </w:rPr>
+              <w:instrText xml:space="preserve"> PAGEREF _Toc472537620 \h </w:instrText>
             </w:r>
             <w:r>
               <w:rPr>
                 <w:noProof/>
                 <w:webHidden/>
-                <w:color w:val="000000" w:themeColor="text1"/>
               </w:rPr>
             </w:r>
             <w:r>
               <w:rPr>
                 <w:noProof/>
                 <w:webHidden/>
-                <w:color w:val="000000" w:themeColor="text1"/>
               </w:rPr>
               <w:fldChar w:fldCharType="separate"/>
             </w:r>
@@ -1031,15 +1001,13 @@
               <w:rPr>
                 <w:noProof/>
                 <w:webHidden/>
-                <w:color w:val="000000" w:themeColor="text1"/>
-              </w:rPr>
-              <w:t>3</w:t>
+              </w:rPr>
+              <w:t>4</w:t>
             </w:r>
             <w:r>
               <w:rPr>
                 <w:noProof/>
                 <w:webHidden/>
-                <w:color w:val="000000" w:themeColor="text1"/>
               </w:rPr>
               <w:fldChar w:fldCharType="end"/>
             </w:r>
@@ -1053,16 +1021,14 @@
             </w:tabs>
             <w:rPr>
               <w:noProof/>
-              <w:color w:val="000000" w:themeColor="text1"/>
               <w:lang w:val="en-CA" w:eastAsia="en-CA"/>
             </w:rPr>
           </w:pPr>
-          <w:hyperlink w:anchor="_Toc472363093" w:history="1">
+          <w:hyperlink w:anchor="_Toc472537621" w:history="1">
             <w:r>
               <w:rPr>
                 <w:rStyle w:val="Hyperlink"/>
                 <w:noProof/>
-                <w:color w:val="000000" w:themeColor="text1"/>
               </w:rPr>
               <w:t>Generator Class</w:t>
             </w:r>
@@ -1070,7 +1036,6 @@
               <w:rPr>
                 <w:noProof/>
                 <w:webHidden/>
-                <w:color w:val="000000" w:themeColor="text1"/>
               </w:rPr>
               <w:tab/>
             </w:r>
@@ -1078,7 +1043,6 @@
               <w:rPr>
                 <w:noProof/>
                 <w:webHidden/>
-                <w:color w:val="000000" w:themeColor="text1"/>
               </w:rPr>
               <w:fldChar w:fldCharType="begin"/>
             </w:r>
@@ -1086,22 +1050,19 @@
               <w:rPr>
                 <w:noProof/>
                 <w:webHidden/>
-                <w:color w:val="000000" w:themeColor="text1"/>
-              </w:rPr>
-              <w:instrText xml:space="preserve"> PAGEREF _Toc472363093 \h </w:instrText>
+              </w:rPr>
+              <w:instrText xml:space="preserve"> PAGEREF _Toc472537621 \h </w:instrText>
             </w:r>
             <w:r>
               <w:rPr>
                 <w:noProof/>
                 <w:webHidden/>
-                <w:color w:val="000000" w:themeColor="text1"/>
               </w:rPr>
             </w:r>
             <w:r>
               <w:rPr>
                 <w:noProof/>
                 <w:webHidden/>
-                <w:color w:val="000000" w:themeColor="text1"/>
               </w:rPr>
               <w:fldChar w:fldCharType="separate"/>
             </w:r>
@@ -1109,7 +1070,6 @@
               <w:rPr>
                 <w:noProof/>
                 <w:webHidden/>
-                <w:color w:val="000000" w:themeColor="text1"/>
               </w:rPr>
               <w:t>4</w:t>
             </w:r>
@@ -1117,7 +1077,6 @@
               <w:rPr>
                 <w:noProof/>
                 <w:webHidden/>
-                <w:color w:val="000000" w:themeColor="text1"/>
               </w:rPr>
               <w:fldChar w:fldCharType="end"/>
             </w:r>
@@ -1131,16 +1090,14 @@
             </w:tabs>
             <w:rPr>
               <w:noProof/>
-              <w:color w:val="000000" w:themeColor="text1"/>
               <w:lang w:val="en-CA" w:eastAsia="en-CA"/>
             </w:rPr>
           </w:pPr>
-          <w:hyperlink w:anchor="_Toc472363094" w:history="1">
+          <w:hyperlink w:anchor="_Toc472537622" w:history="1">
             <w:r>
               <w:rPr>
                 <w:rStyle w:val="Hyperlink"/>
                 <w:noProof/>
-                <w:color w:val="000000" w:themeColor="text1"/>
               </w:rPr>
               <w:t>Server Class</w:t>
             </w:r>
@@ -1148,7 +1105,6 @@
               <w:rPr>
                 <w:noProof/>
                 <w:webHidden/>
-                <w:color w:val="000000" w:themeColor="text1"/>
               </w:rPr>
               <w:tab/>
             </w:r>
@@ -1156,7 +1112,6 @@
               <w:rPr>
                 <w:noProof/>
                 <w:webHidden/>
-                <w:color w:val="000000" w:themeColor="text1"/>
               </w:rPr>
               <w:fldChar w:fldCharType="begin"/>
             </w:r>
@@ -1164,22 +1119,19 @@
               <w:rPr>
                 <w:noProof/>
                 <w:webHidden/>
-                <w:color w:val="000000" w:themeColor="text1"/>
-              </w:rPr>
-              <w:instrText xml:space="preserve"> PAGEREF _Toc472363094 \h </w:instrText>
+              </w:rPr>
+              <w:instrText xml:space="preserve"> PAGEREF _Toc472537622 \h </w:instrText>
             </w:r>
             <w:r>
               <w:rPr>
                 <w:noProof/>
                 <w:webHidden/>
-                <w:color w:val="000000" w:themeColor="text1"/>
               </w:rPr>
             </w:r>
             <w:r>
               <w:rPr>
                 <w:noProof/>
                 <w:webHidden/>
-                <w:color w:val="000000" w:themeColor="text1"/>
               </w:rPr>
               <w:fldChar w:fldCharType="separate"/>
             </w:r>
@@ -1187,7 +1139,6 @@
               <w:rPr>
                 <w:noProof/>
                 <w:webHidden/>
-                <w:color w:val="000000" w:themeColor="text1"/>
               </w:rPr>
               <w:t>4</w:t>
             </w:r>
@@ -1195,7 +1146,6 @@
               <w:rPr>
                 <w:noProof/>
                 <w:webHidden/>
-                <w:color w:val="000000" w:themeColor="text1"/>
               </w:rPr>
               <w:fldChar w:fldCharType="end"/>
             </w:r>
@@ -1209,16 +1159,14 @@
             </w:tabs>
             <w:rPr>
               <w:noProof/>
-              <w:color w:val="000000" w:themeColor="text1"/>
               <w:lang w:val="en-CA" w:eastAsia="en-CA"/>
             </w:rPr>
           </w:pPr>
-          <w:hyperlink w:anchor="_Toc472363095" w:history="1">
+          <w:hyperlink w:anchor="_Toc472537623" w:history="1">
             <w:r>
               <w:rPr>
                 <w:rStyle w:val="Hyperlink"/>
                 <w:noProof/>
-                <w:color w:val="000000" w:themeColor="text1"/>
               </w:rPr>
               <w:t>Reporter Class</w:t>
             </w:r>
@@ -1226,7 +1174,6 @@
               <w:rPr>
                 <w:noProof/>
                 <w:webHidden/>
-                <w:color w:val="000000" w:themeColor="text1"/>
               </w:rPr>
               <w:tab/>
             </w:r>
@@ -1234,7 +1181,6 @@
               <w:rPr>
                 <w:noProof/>
                 <w:webHidden/>
-                <w:color w:val="000000" w:themeColor="text1"/>
               </w:rPr>
               <w:fldChar w:fldCharType="begin"/>
             </w:r>
@@ -1242,22 +1188,19 @@
               <w:rPr>
                 <w:noProof/>
                 <w:webHidden/>
-                <w:color w:val="000000" w:themeColor="text1"/>
-              </w:rPr>
-              <w:instrText xml:space="preserve"> PAGEREF _Toc472363095 \h </w:instrText>
+              </w:rPr>
+              <w:instrText xml:space="preserve"> PAGEREF _Toc472537623 \h </w:instrText>
             </w:r>
             <w:r>
               <w:rPr>
                 <w:noProof/>
                 <w:webHidden/>
-                <w:color w:val="000000" w:themeColor="text1"/>
               </w:rPr>
             </w:r>
             <w:r>
               <w:rPr>
                 <w:noProof/>
                 <w:webHidden/>
-                <w:color w:val="000000" w:themeColor="text1"/>
               </w:rPr>
               <w:fldChar w:fldCharType="separate"/>
             </w:r>
@@ -1265,7 +1208,6 @@
               <w:rPr>
                 <w:noProof/>
                 <w:webHidden/>
-                <w:color w:val="000000" w:themeColor="text1"/>
               </w:rPr>
               <w:t>4</w:t>
             </w:r>
@@ -1273,7 +1215,144 @@
               <w:rPr>
                 <w:noProof/>
                 <w:webHidden/>
-                <w:color w:val="000000" w:themeColor="text1"/>
+              </w:rPr>
+              <w:fldChar w:fldCharType="end"/>
+            </w:r>
+          </w:hyperlink>
+        </w:p>
+        <w:p>
+          <w:pPr>
+            <w:pStyle w:val="TOC2"/>
+            <w:tabs>
+              <w:tab w:val="right" w:leader="dot" w:pos="9350"/>
+            </w:tabs>
+            <w:rPr>
+              <w:noProof/>
+              <w:lang w:val="en-CA" w:eastAsia="en-CA"/>
+            </w:rPr>
+          </w:pPr>
+          <w:hyperlink w:anchor="_Toc472537624" w:history="1">
+            <w:r>
+              <w:rPr>
+                <w:rStyle w:val="Hyperlink"/>
+                <w:noProof/>
+              </w:rPr>
+              <w:t>Performance Metrics</w:t>
+            </w:r>
+            <w:r>
+              <w:rPr>
+                <w:noProof/>
+                <w:webHidden/>
+              </w:rPr>
+              <w:tab/>
+            </w:r>
+            <w:r>
+              <w:rPr>
+                <w:noProof/>
+                <w:webHidden/>
+              </w:rPr>
+              <w:fldChar w:fldCharType="begin"/>
+            </w:r>
+            <w:r>
+              <w:rPr>
+                <w:noProof/>
+                <w:webHidden/>
+              </w:rPr>
+              <w:instrText xml:space="preserve"> PAGEREF _Toc472537624 \h </w:instrText>
+            </w:r>
+            <w:r>
+              <w:rPr>
+                <w:noProof/>
+                <w:webHidden/>
+              </w:rPr>
+            </w:r>
+            <w:r>
+              <w:rPr>
+                <w:noProof/>
+                <w:webHidden/>
+              </w:rPr>
+              <w:fldChar w:fldCharType="separate"/>
+            </w:r>
+            <w:r>
+              <w:rPr>
+                <w:noProof/>
+                <w:webHidden/>
+              </w:rPr>
+              <w:t>4</w:t>
+            </w:r>
+            <w:r>
+              <w:rPr>
+                <w:noProof/>
+                <w:webHidden/>
+              </w:rPr>
+              <w:fldChar w:fldCharType="end"/>
+            </w:r>
+          </w:hyperlink>
+        </w:p>
+        <w:p>
+          <w:pPr>
+            <w:pStyle w:val="TOC2"/>
+            <w:tabs>
+              <w:tab w:val="right" w:leader="dot" w:pos="9350"/>
+            </w:tabs>
+            <w:rPr>
+              <w:noProof/>
+              <w:lang w:val="en-CA" w:eastAsia="en-CA"/>
+            </w:rPr>
+          </w:pPr>
+          <w:hyperlink w:anchor="_Toc472537625" w:history="1">
+            <w:r>
+              <w:rPr>
+                <w:rStyle w:val="Hyperlink"/>
+                <w:noProof/>
+              </w:rPr>
+              <w:t>Simulation Optimization</w:t>
+            </w:r>
+            <w:r>
+              <w:rPr>
+                <w:noProof/>
+                <w:webHidden/>
+              </w:rPr>
+              <w:tab/>
+            </w:r>
+            <w:r>
+              <w:rPr>
+                <w:noProof/>
+                <w:webHidden/>
+              </w:rPr>
+              <w:fldChar w:fldCharType="begin"/>
+            </w:r>
+            <w:r>
+              <w:rPr>
+                <w:noProof/>
+                <w:webHidden/>
+              </w:rPr>
+              <w:instrText xml:space="preserve"> PAGEREF _Toc472537625 \h </w:instrText>
+            </w:r>
+            <w:r>
+              <w:rPr>
+                <w:noProof/>
+                <w:webHidden/>
+              </w:rPr>
+            </w:r>
+            <w:r>
+              <w:rPr>
+                <w:noProof/>
+                <w:webHidden/>
+              </w:rPr>
+              <w:fldChar w:fldCharType="separate"/>
+            </w:r>
+            <w:r>
+              <w:rPr>
+                <w:noProof/>
+                <w:webHidden/>
+              </w:rPr>
+              <w:t>5</w:t>
+            </w:r>
+            <w:r>
+              <w:rPr>
+                <w:noProof/>
+                <w:webHidden/>
               </w:rPr>
               <w:fldChar w:fldCharType="end"/>
             </w:r>
@@ -1288,16 +1367,14 @@
             <w:rPr>
               <w:rFonts w:eastAsiaTheme="minorEastAsia"/>
               <w:noProof/>
-              <w:color w:val="000000" w:themeColor="text1"/>
               <w:lang w:eastAsia="en-CA"/>
             </w:rPr>
           </w:pPr>
-          <w:hyperlink w:anchor="_Toc472363096" w:history="1">
+          <w:hyperlink w:anchor="_Toc472537626" w:history="1">
             <w:r>
               <w:rPr>
                 <w:rStyle w:val="Hyperlink"/>
                 <w:noProof/>
-                <w:color w:val="000000" w:themeColor="text1"/>
               </w:rPr>
               <w:t>Question 2</w:t>
             </w:r>
@@ -1305,7 +1382,6 @@
               <w:rPr>
                 <w:noProof/>
                 <w:webHidden/>
-                <w:color w:val="000000" w:themeColor="text1"/>
               </w:rPr>
               <w:tab/>
             </w:r>
@@ -1313,7 +1389,6 @@
               <w:rPr>
                 <w:noProof/>
                 <w:webHidden/>
-                <w:color w:val="000000" w:themeColor="text1"/>
               </w:rPr>
               <w:fldChar w:fldCharType="begin"/>
             </w:r>
@@ -1321,22 +1396,19 @@
               <w:rPr>
                 <w:noProof/>
                 <w:webHidden/>
-                <w:color w:val="000000" w:themeColor="text1"/>
-              </w:rPr>
-              <w:instrText xml:space="preserve"> PAGEREF _Toc472363096 \h </w:instrText>
+              </w:rPr>
+              <w:instrText xml:space="preserve"> PAGEREF _Toc472537626 \h </w:instrText>
             </w:r>
             <w:r>
               <w:rPr>
                 <w:noProof/>
                 <w:webHidden/>
-                <w:color w:val="000000" w:themeColor="text1"/>
               </w:rPr>
             </w:r>
             <w:r>
               <w:rPr>
                 <w:noProof/>
                 <w:webHidden/>
-                <w:color w:val="000000" w:themeColor="text1"/>
               </w:rPr>
               <w:fldChar w:fldCharType="separate"/>
             </w:r>
@@ -1344,7 +1416,6 @@
               <w:rPr>
                 <w:noProof/>
                 <w:webHidden/>
-                <w:color w:val="000000" w:themeColor="text1"/>
               </w:rPr>
               <w:t>5</w:t>
             </w:r>
@@ -1352,7 +1423,6 @@
               <w:rPr>
                 <w:noProof/>
                 <w:webHidden/>
-                <w:color w:val="000000" w:themeColor="text1"/>
               </w:rPr>
               <w:fldChar w:fldCharType="end"/>
             </w:r>
@@ -1367,16 +1437,14 @@
             <w:rPr>
               <w:rFonts w:eastAsiaTheme="minorEastAsia"/>
               <w:noProof/>
-              <w:color w:val="000000" w:themeColor="text1"/>
               <w:lang w:eastAsia="en-CA"/>
             </w:rPr>
           </w:pPr>
-          <w:hyperlink w:anchor="_Toc472363097" w:history="1">
+          <w:hyperlink w:anchor="_Toc472537627" w:history="1">
             <w:r>
               <w:rPr>
                 <w:rStyle w:val="Hyperlink"/>
                 <w:noProof/>
-                <w:color w:val="000000" w:themeColor="text1"/>
               </w:rPr>
               <w:t>Question 3</w:t>
             </w:r>
@@ -1384,7 +1452,6 @@
               <w:rPr>
                 <w:noProof/>
                 <w:webHidden/>
-                <w:color w:val="000000" w:themeColor="text1"/>
               </w:rPr>
               <w:tab/>
             </w:r>
@@ -1392,7 +1459,6 @@
               <w:rPr>
                 <w:noProof/>
                 <w:webHidden/>
-                <w:color w:val="000000" w:themeColor="text1"/>
               </w:rPr>
               <w:fldChar w:fldCharType="begin"/>
             </w:r>
@@ -1400,22 +1466,19 @@
               <w:rPr>
                 <w:noProof/>
                 <w:webHidden/>
-                <w:color w:val="000000" w:themeColor="text1"/>
-              </w:rPr>
-              <w:instrText xml:space="preserve"> PAGEREF _Toc472363097 \h </w:instrText>
+              </w:rPr>
+              <w:instrText xml:space="preserve"> PAGEREF _Toc472537627 \h </w:instrText>
             </w:r>
             <w:r>
               <w:rPr>
                 <w:noProof/>
                 <w:webHidden/>
-                <w:color w:val="000000" w:themeColor="text1"/>
               </w:rPr>
             </w:r>
             <w:r>
               <w:rPr>
                 <w:noProof/>
                 <w:webHidden/>
-                <w:color w:val="000000" w:themeColor="text1"/>
               </w:rPr>
               <w:fldChar w:fldCharType="separate"/>
             </w:r>
@@ -1423,15 +1486,13 @@
               <w:rPr>
                 <w:noProof/>
                 <w:webHidden/>
-                <w:color w:val="000000" w:themeColor="text1"/>
-              </w:rPr>
-              <w:t>6</w:t>
+              </w:rPr>
+              <w:t>7</w:t>
             </w:r>
             <w:r>
               <w:rPr>
                 <w:noProof/>
                 <w:webHidden/>
-                <w:color w:val="000000" w:themeColor="text1"/>
               </w:rPr>
               <w:fldChar w:fldCharType="end"/>
             </w:r>
@@ -1446,16 +1507,14 @@
             <w:rPr>
               <w:rFonts w:eastAsiaTheme="minorEastAsia"/>
               <w:noProof/>
-              <w:color w:val="000000" w:themeColor="text1"/>
               <w:lang w:eastAsia="en-CA"/>
             </w:rPr>
           </w:pPr>
-          <w:hyperlink w:anchor="_Toc472363098" w:history="1">
+          <w:hyperlink w:anchor="_Toc472537628" w:history="1">
             <w:r>
               <w:rPr>
                 <w:rStyle w:val="Hyperlink"/>
                 <w:noProof/>
-                <w:color w:val="000000" w:themeColor="text1"/>
               </w:rPr>
               <w:t>Question 4</w:t>
             </w:r>
@@ -1463,7 +1522,6 @@
               <w:rPr>
                 <w:noProof/>
                 <w:webHidden/>
-                <w:color w:val="000000" w:themeColor="text1"/>
               </w:rPr>
               <w:tab/>
             </w:r>
@@ -1471,7 +1529,6 @@
               <w:rPr>
                 <w:noProof/>
                 <w:webHidden/>
-                <w:color w:val="000000" w:themeColor="text1"/>
               </w:rPr>
               <w:fldChar w:fldCharType="begin"/>
             </w:r>
@@ -1479,22 +1536,19 @@
               <w:rPr>
                 <w:noProof/>
                 <w:webHidden/>
-                <w:color w:val="000000" w:themeColor="text1"/>
-              </w:rPr>
-              <w:instrText xml:space="preserve"> PAGEREF _Toc472363098 \h </w:instrText>
+              </w:rPr>
+              <w:instrText xml:space="preserve"> PAGEREF _Toc472537628 \h </w:instrText>
             </w:r>
             <w:r>
               <w:rPr>
                 <w:noProof/>
                 <w:webHidden/>
-                <w:color w:val="000000" w:themeColor="text1"/>
               </w:rPr>
             </w:r>
             <w:r>
               <w:rPr>
                 <w:noProof/>
                 <w:webHidden/>
-                <w:color w:val="000000" w:themeColor="text1"/>
               </w:rPr>
               <w:fldChar w:fldCharType="separate"/>
             </w:r>
@@ -1502,7 +1556,6 @@
               <w:rPr>
                 <w:noProof/>
                 <w:webHidden/>
-                <w:color w:val="000000" w:themeColor="text1"/>
               </w:rPr>
               <w:t>7</w:t>
             </w:r>
@@ -1510,7 +1563,6 @@
               <w:rPr>
                 <w:noProof/>
                 <w:webHidden/>
-                <w:color w:val="000000" w:themeColor="text1"/>
               </w:rPr>
               <w:fldChar w:fldCharType="end"/>
             </w:r>
@@ -1525,16 +1577,14 @@
             <w:rPr>
               <w:rFonts w:eastAsiaTheme="minorEastAsia"/>
               <w:noProof/>
-              <w:color w:val="000000" w:themeColor="text1"/>
               <w:lang w:eastAsia="en-CA"/>
             </w:rPr>
           </w:pPr>
-          <w:hyperlink w:anchor="_Toc472363099" w:history="1">
+          <w:hyperlink w:anchor="_Toc472537629" w:history="1">
             <w:r>
               <w:rPr>
                 <w:rStyle w:val="Hyperlink"/>
                 <w:noProof/>
-                <w:color w:val="000000" w:themeColor="text1"/>
               </w:rPr>
               <w:t>Source Code</w:t>
             </w:r>
@@ -1542,7 +1592,6 @@
               <w:rPr>
                 <w:noProof/>
                 <w:webHidden/>
-                <w:color w:val="000000" w:themeColor="text1"/>
               </w:rPr>
               <w:tab/>
             </w:r>
@@ -1550,7 +1599,6 @@
               <w:rPr>
                 <w:noProof/>
                 <w:webHidden/>
-                <w:color w:val="000000" w:themeColor="text1"/>
               </w:rPr>
               <w:fldChar w:fldCharType="begin"/>
             </w:r>
@@ -1558,22 +1606,19 @@
               <w:rPr>
                 <w:noProof/>
                 <w:webHidden/>
-                <w:color w:val="000000" w:themeColor="text1"/>
-              </w:rPr>
-              <w:instrText xml:space="preserve"> PAGEREF _Toc472363099 \h </w:instrText>
+              </w:rPr>
+              <w:instrText xml:space="preserve"> PAGEREF _Toc472537629 \h </w:instrText>
             </w:r>
             <w:r>
               <w:rPr>
                 <w:noProof/>
                 <w:webHidden/>
-                <w:color w:val="000000" w:themeColor="text1"/>
               </w:rPr>
             </w:r>
             <w:r>
               <w:rPr>
                 <w:noProof/>
                 <w:webHidden/>
-                <w:color w:val="000000" w:themeColor="text1"/>
               </w:rPr>
               <w:fldChar w:fldCharType="separate"/>
             </w:r>
@@ -1581,15 +1626,13 @@
               <w:rPr>
                 <w:noProof/>
                 <w:webHidden/>
-                <w:color w:val="000000" w:themeColor="text1"/>
-              </w:rPr>
-              <w:t>9</w:t>
+              </w:rPr>
+              <w:t>10</w:t>
             </w:r>
             <w:r>
               <w:rPr>
                 <w:noProof/>
                 <w:webHidden/>
-                <w:color w:val="000000" w:themeColor="text1"/>
               </w:rPr>
               <w:fldChar w:fldCharType="end"/>
             </w:r>
@@ -1635,7 +1678,7 @@
           <w:color w:val="000000" w:themeColor="text1"/>
         </w:rPr>
       </w:pPr>
-      <w:bookmarkStart w:id="0" w:name="_Toc472363090"/>
+      <w:bookmarkStart w:id="0" w:name="_Toc472537618"/>
       <w:r>
         <w:rPr>
           <w:color w:val="000000" w:themeColor="text1"/>
@@ -1668,7 +1711,6 @@
           <w:color w:val="000000" w:themeColor="text1"/>
         </w:rPr>
       </w:pPr>
-      <w:bookmarkStart w:id="1" w:name="_GoBack"/>
       <w:r>
         <w:rPr>
           <w:noProof/>
@@ -1724,7 +1766,6 @@
           </wp:inline>
         </w:drawing>
       </w:r>
-      <w:bookmarkEnd w:id="1"/>
     </w:p>
     <w:p>
       <w:pPr>
@@ -1734,7 +1775,7 @@
           <w:color w:val="000000" w:themeColor="text1"/>
         </w:rPr>
       </w:pPr>
-      <w:bookmarkStart w:id="2" w:name="_Ref472346570"/>
+      <w:bookmarkStart w:id="1" w:name="_Ref472346570"/>
       <w:r>
         <w:rPr>
           <w:color w:val="000000" w:themeColor="text1"/>
@@ -1773,29 +1814,29 @@
         </w:rPr>
         <w:fldChar w:fldCharType="end"/>
       </w:r>
+      <w:bookmarkEnd w:id="1"/>
+      <w:r>
+        <w:rPr>
+          <w:color w:val="000000" w:themeColor="text1"/>
+        </w:rPr>
+        <w:t xml:space="preserve"> Diagram of simulation structure and flow</w:t>
+      </w:r>
+    </w:p>
+    <w:p>
+      <w:pPr>
+        <w:pStyle w:val="Heading2"/>
+        <w:rPr>
+          <w:color w:val="000000" w:themeColor="text1"/>
+        </w:rPr>
+      </w:pPr>
+      <w:bookmarkStart w:id="2" w:name="_Toc472537619"/>
+      <w:r>
+        <w:rPr>
+          <w:color w:val="000000" w:themeColor="text1"/>
+        </w:rPr>
+        <w:t>Junit Tests</w:t>
+      </w:r>
       <w:bookmarkEnd w:id="2"/>
-      <w:r>
-        <w:rPr>
-          <w:color w:val="000000" w:themeColor="text1"/>
-        </w:rPr>
-        <w:t xml:space="preserve"> Diagram of simulation structure and flow</w:t>
-      </w:r>
-    </w:p>
-    <w:p>
-      <w:pPr>
-        <w:pStyle w:val="Heading2"/>
-        <w:rPr>
-          <w:color w:val="000000" w:themeColor="text1"/>
-        </w:rPr>
-      </w:pPr>
-      <w:bookmarkStart w:id="3" w:name="_Toc472363091"/>
-      <w:r>
-        <w:rPr>
-          <w:color w:val="000000" w:themeColor="text1"/>
-        </w:rPr>
-        <w:t>Junit Tests</w:t>
-      </w:r>
-      <w:bookmarkEnd w:id="3"/>
     </w:p>
     <w:p>
       <w:pPr>
@@ -1921,7 +1962,7 @@
           <w:color w:val="000000" w:themeColor="text1"/>
         </w:rPr>
       </w:pPr>
-      <w:bookmarkStart w:id="4" w:name="_Toc472363092"/>
+      <w:bookmarkStart w:id="3" w:name="_Toc472537620"/>
       <w:r>
         <w:rPr>
           <w:rFonts w:eastAsiaTheme="minorEastAsia"/>
@@ -1929,80 +1970,80 @@
         </w:rPr>
         <w:t>Simulator Class</w:t>
       </w:r>
+      <w:bookmarkEnd w:id="3"/>
+    </w:p>
+    <w:p>
+      <w:pPr>
+        <w:rPr>
+          <w:color w:val="000000" w:themeColor="text1"/>
+        </w:rPr>
+      </w:pPr>
+      <w:r>
+        <w:rPr>
+          <w:color w:val="000000" w:themeColor="text1"/>
+        </w:rPr>
+        <w:t>The core of the project is the Simulator class, which controls the overall flow of the simulation.  When a JUnit test begins the simulation, it provides setup parameters to run the simulation. The simulation class contains the main program loop that updates the Generator, Server, and Reporter class with the current time tick until the</w:t>
+      </w:r>
+      <w:r>
+        <w:rPr>
+          <w:color w:val="000000" w:themeColor="text1"/>
+        </w:rPr>
+        <w:t xml:space="preserve"> current</w:t>
+      </w:r>
+      <w:r>
+        <w:rPr>
+          <w:color w:val="000000" w:themeColor="text1"/>
+        </w:rPr>
+        <w:t xml:space="preserve"> tick </w:t>
+      </w:r>
+      <w:r>
+        <w:rPr>
+          <w:color w:val="000000" w:themeColor="text1"/>
+        </w:rPr>
+        <w:t>is</w:t>
+      </w:r>
+      <w:r>
+        <w:rPr>
+          <w:color w:val="000000" w:themeColor="text1"/>
+        </w:rPr>
+        <w:t xml:space="preserve"> greater than the total </w:t>
+      </w:r>
+      <w:r>
+        <w:rPr>
+          <w:color w:val="000000" w:themeColor="text1"/>
+        </w:rPr>
+        <w:t>simulation time</w:t>
+      </w:r>
+      <w:r>
+        <w:rPr>
+          <w:color w:val="000000" w:themeColor="text1"/>
+        </w:rPr>
+        <w:t xml:space="preserve"> parameter.</w:t>
+      </w:r>
+      <w:r>
+        <w:rPr>
+          <w:color w:val="000000" w:themeColor="text1"/>
+        </w:rPr>
+        <w:t xml:space="preserve"> </w:t>
+      </w:r>
+    </w:p>
+    <w:p>
+      <w:pPr>
+        <w:pStyle w:val="Heading2"/>
+        <w:rPr>
+          <w:rFonts w:eastAsiaTheme="minorEastAsia"/>
+          <w:color w:val="000000" w:themeColor="text1"/>
+        </w:rPr>
+      </w:pPr>
+      <w:bookmarkStart w:id="4" w:name="_Toc472537621"/>
+      <w:r>
+        <w:rPr>
+          <w:rFonts w:eastAsiaTheme="minorEastAsia"/>
+          <w:color w:val="000000" w:themeColor="text1"/>
+        </w:rPr>
+        <w:t>Generator Class</w:t>
+      </w:r>
       <w:bookmarkEnd w:id="4"/>
-    </w:p>
-    <w:p>
-      <w:pPr>
-        <w:rPr>
-          <w:color w:val="000000" w:themeColor="text1"/>
-        </w:rPr>
-      </w:pPr>
-      <w:r>
-        <w:rPr>
-          <w:color w:val="000000" w:themeColor="text1"/>
-        </w:rPr>
-        <w:t>The core of the project is the Simulator class, which controls the overall flow of the simulation.  When a JUnit test begins the simulation, it provides setup parameters to run the simulation. The simulation class contains the main program loop that updates the Generator, Server, and Reporter class with the current time tick until the</w:t>
-      </w:r>
-      <w:r>
-        <w:rPr>
-          <w:color w:val="000000" w:themeColor="text1"/>
-        </w:rPr>
-        <w:t xml:space="preserve"> current</w:t>
-      </w:r>
-      <w:r>
-        <w:rPr>
-          <w:color w:val="000000" w:themeColor="text1"/>
-        </w:rPr>
-        <w:t xml:space="preserve"> tick </w:t>
-      </w:r>
-      <w:r>
-        <w:rPr>
-          <w:color w:val="000000" w:themeColor="text1"/>
-        </w:rPr>
-        <w:t>is</w:t>
-      </w:r>
-      <w:r>
-        <w:rPr>
-          <w:color w:val="000000" w:themeColor="text1"/>
-        </w:rPr>
-        <w:t xml:space="preserve"> greater than the total </w:t>
-      </w:r>
-      <w:r>
-        <w:rPr>
-          <w:color w:val="000000" w:themeColor="text1"/>
-        </w:rPr>
-        <w:t>simulation time</w:t>
-      </w:r>
-      <w:r>
-        <w:rPr>
-          <w:color w:val="000000" w:themeColor="text1"/>
-        </w:rPr>
-        <w:t xml:space="preserve"> parameter.</w:t>
-      </w:r>
-      <w:r>
-        <w:rPr>
-          <w:color w:val="000000" w:themeColor="text1"/>
-        </w:rPr>
-        <w:t xml:space="preserve"> </w:t>
-      </w:r>
-    </w:p>
-    <w:p>
-      <w:pPr>
-        <w:pStyle w:val="Heading2"/>
-        <w:rPr>
-          <w:rFonts w:eastAsiaTheme="minorEastAsia"/>
-          <w:color w:val="000000" w:themeColor="text1"/>
-        </w:rPr>
-      </w:pPr>
-      <w:bookmarkStart w:id="5" w:name="_Toc472363093"/>
-      <w:r>
-        <w:rPr>
-          <w:rFonts w:eastAsiaTheme="minorEastAsia"/>
-          <w:color w:val="000000" w:themeColor="text1"/>
-        </w:rPr>
-        <w:t>Generator Class</w:t>
-      </w:r>
-      <w:bookmarkEnd w:id="5"/>
     </w:p>
     <w:p>
       <w:pPr>
@@ -2041,7 +2082,7 @@
           <w:color w:val="000000" w:themeColor="text1"/>
         </w:rPr>
       </w:pPr>
-      <w:bookmarkStart w:id="6" w:name="_Toc472363094"/>
+      <w:bookmarkStart w:id="5" w:name="_Toc472537622"/>
       <w:r>
         <w:rPr>
           <w:rFonts w:eastAsiaTheme="minorEastAsia"/>
@@ -2049,6 +2090,99 @@
         </w:rPr>
         <w:t>Server Class</w:t>
       </w:r>
+      <w:bookmarkEnd w:id="5"/>
+    </w:p>
+    <w:p>
+      <w:pPr>
+        <w:rPr>
+          <w:rFonts w:eastAsiaTheme="minorEastAsia"/>
+          <w:color w:val="000000" w:themeColor="text1"/>
+        </w:rPr>
+      </w:pPr>
+      <w:r>
+        <w:rPr>
+          <w:rFonts w:eastAsiaTheme="minorEastAsia"/>
+          <w:color w:val="000000" w:themeColor="text1"/>
+        </w:rPr>
+        <w:t xml:space="preserve">The Server class is idle until there is a packet in the queue at which point the packet moves into a buffer service of the packet begins.  The length of time it takes to service a packet is a function of the packet size in bits divided by the link speed in bits per second.  Unlike the Generator, the Server takes same amount of time to process a packet. </w:t>
+      </w:r>
+      <w:r>
+        <w:rPr>
+          <w:rFonts w:eastAsiaTheme="minorEastAsia"/>
+          <w:color w:val="000000" w:themeColor="text1"/>
+        </w:rPr>
+        <w:t xml:space="preserve">The deterministic </w:t>
+      </w:r>
+      <w:r>
+        <w:rPr>
+          <w:rFonts w:eastAsiaTheme="minorEastAsia"/>
+          <w:color w:val="000000" w:themeColor="text1"/>
+        </w:rPr>
+        <w:t xml:space="preserve">nature of the service time means that the server has an upper limit of to the number of packets per second that it can process. When the throughput limit of the server is </w:t>
+      </w:r>
+      <w:proofErr w:type="gramStart"/>
+      <w:r>
+        <w:rPr>
+          <w:rFonts w:eastAsiaTheme="minorEastAsia"/>
+          <w:color w:val="000000" w:themeColor="text1"/>
+        </w:rPr>
+        <w:t>reached</w:t>
+      </w:r>
+      <w:proofErr w:type="gramEnd"/>
+      <w:r>
+        <w:rPr>
+          <w:rFonts w:eastAsiaTheme="minorEastAsia"/>
+          <w:color w:val="000000" w:themeColor="text1"/>
+        </w:rPr>
+        <w:t xml:space="preserve"> the packets will begin to accumulate on the packet queue. </w:t>
+      </w:r>
+      <w:r>
+        <w:rPr>
+          <w:rFonts w:eastAsiaTheme="minorEastAsia"/>
+          <w:color w:val="000000" w:themeColor="text1"/>
+        </w:rPr>
+        <w:t xml:space="preserve">Once the service time expires, the packet </w:t>
+      </w:r>
+      <w:proofErr w:type="gramStart"/>
+      <w:r>
+        <w:rPr>
+          <w:rFonts w:eastAsiaTheme="minorEastAsia"/>
+          <w:color w:val="000000" w:themeColor="text1"/>
+        </w:rPr>
+        <w:t>is dispatched</w:t>
+      </w:r>
+      <w:proofErr w:type="gramEnd"/>
+      <w:r>
+        <w:rPr>
+          <w:rFonts w:eastAsiaTheme="minorEastAsia"/>
+          <w:color w:val="000000" w:themeColor="text1"/>
+        </w:rPr>
+        <w:t xml:space="preserve"> and the server starts on</w:t>
+      </w:r>
+      <w:r>
+        <w:rPr>
+          <w:rFonts w:eastAsiaTheme="minorEastAsia"/>
+          <w:color w:val="000000" w:themeColor="text1"/>
+        </w:rPr>
+        <w:t xml:space="preserve"> the next packet in the queue.</w:t>
+      </w:r>
+    </w:p>
+    <w:p>
+      <w:pPr>
+        <w:pStyle w:val="Heading2"/>
+        <w:rPr>
+          <w:rFonts w:eastAsiaTheme="minorEastAsia"/>
+          <w:color w:val="000000" w:themeColor="text1"/>
+        </w:rPr>
+      </w:pPr>
+      <w:bookmarkStart w:id="6" w:name="_Toc472537623"/>
+      <w:r>
+        <w:rPr>
+          <w:rFonts w:eastAsiaTheme="minorEastAsia"/>
+          <w:color w:val="000000" w:themeColor="text1"/>
+        </w:rPr>
+        <w:t>Reporter Class</w:t>
+      </w:r>
       <w:bookmarkEnd w:id="6"/>
     </w:p>
     <w:p>
@@ -2060,24 +2194,22 @@
       </w:pPr>
       <w:r>
         <w:rPr>
-          <w:rFonts w:eastAsiaTheme="minorEastAsia"/>
-          <w:color w:val="000000" w:themeColor="text1"/>
-        </w:rPr>
-        <w:t xml:space="preserve">The Server class is idle until there is a packet in the queue at which point the packet moves into a buffer service of the packet begins.  The length of time it takes to service a packet is a function of the packet size in bits divided by the link speed in bits per second.  Unlike the Generator, the Server takes same amount of time to process a packet. </w:t>
-      </w:r>
-      <w:r>
-        <w:rPr>
-          <w:rFonts w:eastAsiaTheme="minorEastAsia"/>
-          <w:color w:val="000000" w:themeColor="text1"/>
-        </w:rPr>
-        <w:t xml:space="preserve">The deterministic </w:t>
-      </w:r>
-      <w:r>
-        <w:rPr>
-          <w:rFonts w:eastAsiaTheme="minorEastAsia"/>
-          <w:color w:val="000000" w:themeColor="text1"/>
-        </w:rPr>
-        <w:t xml:space="preserve">nature of the service time means that the server has an upper limit of to the number of packets per second that it can process. When the throughput limit of the server is </w:t>
+          <w:color w:val="000000" w:themeColor="text1"/>
+        </w:rPr>
+        <w:t>We saw that both Questions 2 and 4 required us to plot the simulation results so we created a Reporter class that would record the results of a simulation and write the results to a specified Comma Separate Variable (CSV) file.  Spreadsheet programs like Excel can import CSV natively, which made plotting the simulations significantly easier.</w:t>
+      </w:r>
+      <w:r>
+        <w:rPr>
+          <w:color w:val="000000" w:themeColor="text1"/>
+        </w:rPr>
+        <w:t xml:space="preserve"> T</w:t>
+      </w:r>
+      <w:r>
+        <w:rPr>
+          <w:rFonts w:eastAsiaTheme="minorEastAsia"/>
+          <w:color w:val="000000" w:themeColor="text1"/>
+        </w:rPr>
+        <w:t xml:space="preserve">he Reporter </w:t>
       </w:r>
       <w:proofErr w:type="gramStart"/>
       <w:r>
@@ -2085,7 +2217,7 @@
           <w:rFonts w:eastAsiaTheme="minorEastAsia"/>
           <w:color w:val="000000" w:themeColor="text1"/>
         </w:rPr>
-        <w:t>reached</w:t>
+        <w:t>is updated</w:t>
       </w:r>
       <w:proofErr w:type="gramEnd"/>
       <w:r>
@@ -2093,14 +2225,21 @@
           <w:rFonts w:eastAsiaTheme="minorEastAsia"/>
           <w:color w:val="000000" w:themeColor="text1"/>
         </w:rPr>
-        <w:t xml:space="preserve"> the packets will begin to accumulate on the packet queue. </w:t>
-      </w:r>
-      <w:r>
-        <w:rPr>
-          <w:rFonts w:eastAsiaTheme="minorEastAsia"/>
-          <w:color w:val="000000" w:themeColor="text1"/>
-        </w:rPr>
-        <w:t xml:space="preserve">Once the service time expires, the packet </w:t>
+        <w:t xml:space="preserve"> with the events that occurred for later reporter</w:t>
+      </w:r>
+      <w:r>
+        <w:rPr>
+          <w:rFonts w:eastAsiaTheme="minorEastAsia"/>
+          <w:color w:val="000000" w:themeColor="text1"/>
+        </w:rPr>
+        <w:t xml:space="preserve"> at the end of each tick loop</w:t>
+      </w:r>
+      <w:r>
+        <w:rPr>
+          <w:rFonts w:eastAsiaTheme="minorEastAsia"/>
+          <w:color w:val="000000" w:themeColor="text1"/>
+        </w:rPr>
+        <w:t xml:space="preserve">.  This process continues until the simulation time has expired and control of the application </w:t>
       </w:r>
       <w:proofErr w:type="gramStart"/>
       <w:r>
@@ -2108,7 +2247,7 @@
           <w:rFonts w:eastAsiaTheme="minorEastAsia"/>
           <w:color w:val="000000" w:themeColor="text1"/>
         </w:rPr>
-        <w:t>is dispatched</w:t>
+        <w:t>is returned</w:t>
       </w:r>
       <w:proofErr w:type="gramEnd"/>
       <w:r>
@@ -2116,14 +2255,23 @@
           <w:rFonts w:eastAsiaTheme="minorEastAsia"/>
           <w:color w:val="000000" w:themeColor="text1"/>
         </w:rPr>
-        <w:t xml:space="preserve"> and the server starts on</w:t>
-      </w:r>
-      <w:r>
-        <w:rPr>
-          <w:rFonts w:eastAsiaTheme="minorEastAsia"/>
-          <w:color w:val="000000" w:themeColor="text1"/>
-        </w:rPr>
-        <w:t xml:space="preserve"> the next packet in the queue.</w:t>
+        <w:t xml:space="preserve"> to the Junit test.  The results of the simulation </w:t>
+      </w:r>
+      <w:proofErr w:type="gramStart"/>
+      <w:r>
+        <w:rPr>
+          <w:rFonts w:eastAsiaTheme="minorEastAsia"/>
+          <w:color w:val="000000" w:themeColor="text1"/>
+        </w:rPr>
+        <w:t>are appended</w:t>
+      </w:r>
+      <w:proofErr w:type="gramEnd"/>
+      <w:r>
+        <w:rPr>
+          <w:rFonts w:eastAsiaTheme="minorEastAsia"/>
+          <w:color w:val="000000" w:themeColor="text1"/>
+        </w:rPr>
+        <w:t xml:space="preserve"> to a CSV file after which more simulations can be ran if required.</w:t>
       </w:r>
     </w:p>
     <w:p>
@@ -2134,326 +2282,408 @@
           <w:color w:val="000000" w:themeColor="text1"/>
         </w:rPr>
       </w:pPr>
-      <w:bookmarkStart w:id="7" w:name="_Toc472363095"/>
-      <w:r>
-        <w:rPr>
-          <w:rFonts w:eastAsiaTheme="minorEastAsia"/>
-          <w:color w:val="000000" w:themeColor="text1"/>
-        </w:rPr>
-        <w:t>Reporter Class</w:t>
+      <w:bookmarkStart w:id="7" w:name="_Toc472537624"/>
+      <w:r>
+        <w:rPr>
+          <w:rFonts w:eastAsiaTheme="minorEastAsia"/>
+          <w:color w:val="000000" w:themeColor="text1"/>
+        </w:rPr>
+        <w:t>Performance Metrics</w:t>
       </w:r>
       <w:bookmarkEnd w:id="7"/>
     </w:p>
     <w:p>
       <w:pPr>
         <w:rPr>
-          <w:rFonts w:eastAsiaTheme="minorEastAsia"/>
-          <w:color w:val="000000" w:themeColor="text1"/>
-        </w:rPr>
-      </w:pPr>
-      <w:r>
-        <w:rPr>
-          <w:color w:val="000000" w:themeColor="text1"/>
-        </w:rPr>
-        <w:t>We saw that both Questions 2 and 4 required us to plot the simulation results so we created a Reporter class that would record the results of a simulation and write the results to a specified Comma Separate Variable (CSV) file.  Spreadsheet programs like Excel can import CSV natively, which made plotting the simulations significantly easier.</w:t>
-      </w:r>
-      <w:r>
-        <w:rPr>
-          <w:color w:val="000000" w:themeColor="text1"/>
-        </w:rPr>
-        <w:t xml:space="preserve"> T</w:t>
-      </w:r>
-      <w:r>
-        <w:rPr>
-          <w:rFonts w:eastAsiaTheme="minorEastAsia"/>
-          <w:color w:val="000000" w:themeColor="text1"/>
-        </w:rPr>
-        <w:t xml:space="preserve">he Reporter </w:t>
+          <w:color w:val="000000" w:themeColor="text1"/>
+        </w:rPr>
+      </w:pPr>
+      <w:r>
+        <w:rPr>
+          <w:color w:val="000000" w:themeColor="text1"/>
+        </w:rPr>
+        <w:t>Th</w:t>
+      </w:r>
+      <w:r>
+        <w:rPr>
+          <w:color w:val="000000" w:themeColor="text1"/>
+        </w:rPr>
+        <w:t xml:space="preserve">e performance metrics are handled by the Reporter </w:t>
       </w:r>
       <w:proofErr w:type="gramStart"/>
       <w:r>
         <w:rPr>
-          <w:rFonts w:eastAsiaTheme="minorEastAsia"/>
-          <w:color w:val="000000" w:themeColor="text1"/>
-        </w:rPr>
-        <w:t>is updated</w:t>
+          <w:color w:val="000000" w:themeColor="text1"/>
+        </w:rPr>
+        <w:t>class which</w:t>
       </w:r>
       <w:proofErr w:type="gramEnd"/>
       <w:r>
         <w:rPr>
-          <w:rFonts w:eastAsiaTheme="minorEastAsia"/>
-          <w:color w:val="000000" w:themeColor="text1"/>
-        </w:rPr>
-        <w:t xml:space="preserve"> with the events that occurred for later reporter</w:t>
-      </w:r>
-      <w:r>
-        <w:rPr>
-          <w:rFonts w:eastAsiaTheme="minorEastAsia"/>
+          <w:color w:val="000000" w:themeColor="text1"/>
+        </w:rPr>
+        <w:t xml:space="preserve"> is updated each turn with the events of a simulation tick. </w:t>
+      </w:r>
+    </w:p>
+    <w:p>
+      <w:pPr>
+        <w:pStyle w:val="Heading3"/>
+        <w:rPr>
+          <w:color w:val="000000" w:themeColor="text1"/>
+        </w:rPr>
+      </w:pPr>
+      <w:r>
+        <w:rPr>
+          <w:color w:val="000000" w:themeColor="text1"/>
+        </w:rPr>
+        <w:t>A</w:t>
+      </w:r>
+      <w:r>
+        <w:rPr>
+          <w:color w:val="000000" w:themeColor="text1"/>
+        </w:rPr>
+        <w:t xml:space="preserve">verage queue size </w:t>
+      </w:r>
+      <w:proofErr w:type="gramStart"/>
+      <w:r>
+        <w:rPr>
+          <w:color w:val="000000" w:themeColor="text1"/>
+        </w:rPr>
+        <w:t>E[</w:t>
+      </w:r>
+      <w:proofErr w:type="gramEnd"/>
+      <w:r>
+        <w:rPr>
+          <w:color w:val="000000" w:themeColor="text1"/>
+        </w:rPr>
+        <w:t>N]</w:t>
+      </w:r>
+    </w:p>
+    <w:p>
+      <w:pPr>
+        <w:rPr>
+          <w:color w:val="000000" w:themeColor="text1"/>
+        </w:rPr>
+      </w:pPr>
+      <w:r>
+        <w:rPr>
+          <w:color w:val="000000" w:themeColor="text1"/>
+        </w:rPr>
+        <w:t>For the</w:t>
+      </w:r>
+      <w:r>
+        <w:rPr>
+          <w:color w:val="000000" w:themeColor="text1"/>
+        </w:rPr>
+        <w:t xml:space="preserve"> average queue size</w:t>
+      </w:r>
+      <w:r>
+        <w:rPr>
+          <w:color w:val="000000" w:themeColor="text1"/>
+        </w:rPr>
+        <w:t xml:space="preserve"> </w:t>
+      </w:r>
+      <w:proofErr w:type="gramStart"/>
+      <w:r>
+        <w:rPr>
+          <w:color w:val="000000" w:themeColor="text1"/>
+        </w:rPr>
+        <w:t>E[</w:t>
+      </w:r>
+      <w:proofErr w:type="gramEnd"/>
+      <w:r>
+        <w:rPr>
+          <w:color w:val="000000" w:themeColor="text1"/>
+        </w:rPr>
+        <w:t xml:space="preserve">N] metric the reporter stores </w:t>
+      </w:r>
+      <w:r>
+        <w:rPr>
+          <w:color w:val="000000" w:themeColor="text1"/>
+        </w:rPr>
+        <w:t>a total sum of</w:t>
+      </w:r>
+      <w:r>
+        <w:rPr>
+          <w:color w:val="000000" w:themeColor="text1"/>
+        </w:rPr>
+        <w:t xml:space="preserve"> queue size </w:t>
+      </w:r>
+      <w:r>
+        <w:rPr>
+          <w:color w:val="000000" w:themeColor="text1"/>
+        </w:rPr>
+        <w:t>per</w:t>
+      </w:r>
+      <w:bookmarkStart w:id="8" w:name="_GoBack"/>
+      <w:bookmarkEnd w:id="8"/>
+      <w:r>
+        <w:rPr>
+          <w:color w:val="000000" w:themeColor="text1"/>
+        </w:rPr>
+        <w:t xml:space="preserve"> tick and </w:t>
+      </w:r>
+      <w:r>
+        <w:rPr>
+          <w:color w:val="000000" w:themeColor="text1"/>
+        </w:rPr>
+        <w:t xml:space="preserve">then </w:t>
+      </w:r>
+      <w:r>
+        <w:rPr>
+          <w:color w:val="000000" w:themeColor="text1"/>
+        </w:rPr>
+        <w:t>divides th</w:t>
+      </w:r>
+      <w:r>
+        <w:rPr>
+          <w:color w:val="000000" w:themeColor="text1"/>
+        </w:rPr>
+        <w:t xml:space="preserve">e sum by the total number of ticks for the simulation. </w:t>
+      </w:r>
+    </w:p>
+    <w:p>
+      <w:pPr>
+        <w:pStyle w:val="Heading3"/>
+        <w:rPr>
+          <w:color w:val="000000" w:themeColor="text1"/>
+        </w:rPr>
+      </w:pPr>
+      <w:r>
+        <w:rPr>
+          <w:color w:val="000000" w:themeColor="text1"/>
+        </w:rPr>
+        <w:lastRenderedPageBreak/>
+        <w:t>A</w:t>
+      </w:r>
+      <w:r>
+        <w:rPr>
+          <w:color w:val="000000" w:themeColor="text1"/>
+        </w:rPr>
+        <w:t xml:space="preserve">verage sojourn time </w:t>
+      </w:r>
+      <w:proofErr w:type="gramStart"/>
+      <w:r>
+        <w:rPr>
+          <w:color w:val="000000" w:themeColor="text1"/>
+        </w:rPr>
+        <w:t>E[</w:t>
+      </w:r>
+      <w:proofErr w:type="gramEnd"/>
+      <w:r>
+        <w:rPr>
+          <w:color w:val="000000" w:themeColor="text1"/>
+        </w:rPr>
+        <w:t>T]</w:t>
+      </w:r>
+    </w:p>
+    <w:p>
+      <w:pPr>
+        <w:rPr>
+          <w:color w:val="000000" w:themeColor="text1"/>
+        </w:rPr>
+      </w:pPr>
+      <w:r>
+        <w:rPr>
+          <w:color w:val="000000" w:themeColor="text1"/>
+        </w:rPr>
+        <w:t xml:space="preserve">For the average sojourn time E[T] the reporter stores a total sum of how long it take a packet from arrival to departure each time a packet departs the server and then divides the sum by the total number of sent packets for the simulation.  </w:t>
+      </w:r>
+    </w:p>
+    <w:p>
+      <w:pPr>
+        <w:pStyle w:val="Heading3"/>
+        <w:rPr>
+          <w:color w:val="000000" w:themeColor="text1"/>
+        </w:rPr>
+      </w:pPr>
+      <w:r>
+        <w:rPr>
+          <w:color w:val="000000" w:themeColor="text1"/>
+        </w:rPr>
+        <w:t>P</w:t>
+      </w:r>
+      <w:r>
+        <w:rPr>
+          <w:color w:val="000000" w:themeColor="text1"/>
+        </w:rPr>
+        <w:t>acket loss percentage P_LOSS</w:t>
+      </w:r>
+    </w:p>
+    <w:p>
+      <w:pPr>
+        <w:rPr>
+          <w:color w:val="000000" w:themeColor="text1"/>
+        </w:rPr>
+      </w:pPr>
+      <w:r>
+        <w:rPr>
+          <w:color w:val="000000" w:themeColor="text1"/>
+        </w:rPr>
+        <w:t>The packet loss percentage P_LOSS is calculated by record</w:t>
+      </w:r>
+      <w:r>
+        <w:rPr>
+          <w:color w:val="000000" w:themeColor="text1"/>
+        </w:rPr>
+        <w:t>ing</w:t>
+      </w:r>
+      <w:r>
+        <w:rPr>
+          <w:color w:val="000000" w:themeColor="text1"/>
+        </w:rPr>
+        <w:t xml:space="preserve"> the total number of packets lost by the total number of packets that arrived. </w:t>
+      </w:r>
+    </w:p>
+    <w:p>
+      <w:pPr>
+        <w:pStyle w:val="Heading3"/>
+        <w:rPr>
+          <w:color w:val="000000" w:themeColor="text1"/>
+        </w:rPr>
+      </w:pPr>
+      <w:r>
+        <w:rPr>
+          <w:color w:val="000000" w:themeColor="text1"/>
+        </w:rPr>
+        <w:t>S</w:t>
+      </w:r>
+      <w:r>
+        <w:rPr>
+          <w:color w:val="000000" w:themeColor="text1"/>
+        </w:rPr>
+        <w:t>witch idle percentage P_IDLE</w:t>
+      </w:r>
+    </w:p>
+    <w:p>
+      <w:pPr>
+        <w:rPr>
+          <w:color w:val="000000" w:themeColor="text1"/>
+        </w:rPr>
+      </w:pPr>
+      <w:r>
+        <w:rPr>
+          <w:color w:val="000000" w:themeColor="text1"/>
+        </w:rPr>
+        <w:t xml:space="preserve">For the </w:t>
+      </w:r>
+      <w:proofErr w:type="gramStart"/>
+      <w:r>
+        <w:rPr>
+          <w:color w:val="000000" w:themeColor="text1"/>
+        </w:rPr>
+        <w:t>switch</w:t>
+      </w:r>
+      <w:proofErr w:type="gramEnd"/>
+      <w:r>
+        <w:rPr>
+          <w:color w:val="000000" w:themeColor="text1"/>
+        </w:rPr>
+        <w:t xml:space="preserve"> idle percentage P_IDLE metric the </w:t>
+      </w:r>
+      <w:r>
+        <w:rPr>
+          <w:color w:val="000000" w:themeColor="text1"/>
+        </w:rPr>
+        <w:t>reporter stores a total sum of ticks that the</w:t>
+      </w:r>
+      <w:r>
+        <w:rPr>
+          <w:color w:val="000000" w:themeColor="text1"/>
+        </w:rPr>
+        <w:t xml:space="preserve"> queue was empty and then divides the sum by the total </w:t>
+      </w:r>
+      <w:r>
+        <w:rPr>
+          <w:color w:val="000000" w:themeColor="text1"/>
+        </w:rPr>
+        <w:t xml:space="preserve">number of ticks for the simulation.  </w:t>
+      </w:r>
+    </w:p>
+    <w:p>
+      <w:pPr>
+        <w:pStyle w:val="Heading2"/>
+        <w:rPr>
+          <w:rFonts w:eastAsiaTheme="minorEastAsia"/>
+          <w:color w:val="000000" w:themeColor="text1"/>
+        </w:rPr>
+      </w:pPr>
+      <w:bookmarkStart w:id="9" w:name="_Toc472537625"/>
+      <w:r>
+        <w:rPr>
+          <w:rFonts w:eastAsiaTheme="minorEastAsia"/>
+          <w:color w:val="000000" w:themeColor="text1"/>
+        </w:rPr>
+        <w:t>Simulation Optimization</w:t>
+      </w:r>
+      <w:bookmarkEnd w:id="9"/>
+    </w:p>
+    <w:p>
+      <w:pPr>
+        <w:rPr>
+          <w:color w:val="000000" w:themeColor="text1"/>
+        </w:rPr>
+      </w:pPr>
+      <w:r>
+        <w:rPr>
+          <w:color w:val="000000" w:themeColor="text1"/>
+        </w:rPr>
+        <w:t xml:space="preserve">The simulation process is balance between having accurate results and the length of time it </w:t>
+      </w:r>
+      <w:r>
+        <w:rPr>
+          <w:color w:val="000000" w:themeColor="text1"/>
+        </w:rPr>
+        <w:t>takes</w:t>
+      </w:r>
+      <w:r>
+        <w:rPr>
+          <w:color w:val="000000" w:themeColor="text1"/>
+        </w:rPr>
+        <w:t xml:space="preserve"> to run a test. If a larger tick ratio used then the total number of packet arrived would decline due to the random nature of the packet arrival rate.  The larger the </w:t>
+      </w:r>
+      <w:r>
+        <w:rPr>
+          <w:color w:val="000000" w:themeColor="text1"/>
+        </w:rPr>
+        <w:t>time slices</w:t>
+      </w:r>
+      <w:r>
+        <w:rPr>
+          <w:color w:val="000000" w:themeColor="text1"/>
+        </w:rPr>
+        <w:t xml:space="preserve"> between program cycle</w:t>
+      </w:r>
+      <w:r>
+        <w:rPr>
+          <w:color w:val="000000" w:themeColor="text1"/>
+        </w:rPr>
+        <w:t>s</w:t>
+      </w:r>
+      <w:r>
+        <w:rPr>
+          <w:color w:val="000000" w:themeColor="text1"/>
+        </w:rPr>
+        <w:t xml:space="preserve"> the more likely multiple packets could arrive in between</w:t>
+      </w:r>
+      <w:r>
+        <w:rPr>
+          <w:color w:val="000000" w:themeColor="text1"/>
+        </w:rPr>
+        <w:t xml:space="preserve"> a time slice.  This would result in</w:t>
+      </w:r>
+      <w:r>
+        <w:rPr>
           <w:color w:val="000000" w:themeColor="text1"/>
         </w:rPr>
         <w:t xml:space="preserve"> a</w:t>
       </w:r>
       <w:r>
         <w:rPr>
-          <w:rFonts w:eastAsiaTheme="minorEastAsia"/>
-          <w:color w:val="000000" w:themeColor="text1"/>
-        </w:rPr>
-        <w:t>t the end of each tick loop</w:t>
-      </w:r>
-      <w:r>
-        <w:rPr>
-          <w:rFonts w:eastAsiaTheme="minorEastAsia"/>
-          <w:color w:val="000000" w:themeColor="text1"/>
-        </w:rPr>
-        <w:t xml:space="preserve">.  This process continues until the simulation time has expired and control of the application </w:t>
-      </w:r>
-      <w:proofErr w:type="gramStart"/>
-      <w:r>
-        <w:rPr>
-          <w:rFonts w:eastAsiaTheme="minorEastAsia"/>
-          <w:color w:val="000000" w:themeColor="text1"/>
-        </w:rPr>
-        <w:t>is returned</w:t>
-      </w:r>
-      <w:proofErr w:type="gramEnd"/>
-      <w:r>
-        <w:rPr>
-          <w:rFonts w:eastAsiaTheme="minorEastAsia"/>
-          <w:color w:val="000000" w:themeColor="text1"/>
-        </w:rPr>
-        <w:t xml:space="preserve"> to the Junit test.  The results of the simulation </w:t>
-      </w:r>
-      <w:proofErr w:type="gramStart"/>
-      <w:r>
-        <w:rPr>
-          <w:rFonts w:eastAsiaTheme="minorEastAsia"/>
-          <w:color w:val="000000" w:themeColor="text1"/>
-        </w:rPr>
-        <w:t>are appended</w:t>
-      </w:r>
-      <w:proofErr w:type="gramEnd"/>
-      <w:r>
-        <w:rPr>
-          <w:rFonts w:eastAsiaTheme="minorEastAsia"/>
-          <w:color w:val="000000" w:themeColor="text1"/>
-        </w:rPr>
-        <w:t xml:space="preserve"> to a CSV file after which more simulations can be ran if required.</w:t>
-      </w:r>
-    </w:p>
-    <w:p>
-      <w:pPr>
-        <w:pStyle w:val="Heading2"/>
-        <w:rPr>
-          <w:rFonts w:eastAsiaTheme="minorEastAsia"/>
-          <w:color w:val="000000" w:themeColor="text1"/>
-        </w:rPr>
-      </w:pPr>
-      <w:r>
-        <w:rPr>
-          <w:rFonts w:eastAsiaTheme="minorEastAsia"/>
-          <w:color w:val="000000" w:themeColor="text1"/>
-        </w:rPr>
-        <w:t>Performance Metrics</w:t>
-      </w:r>
-    </w:p>
-    <w:p>
-      <w:pPr>
-        <w:rPr>
-          <w:color w:val="000000" w:themeColor="text1"/>
-        </w:rPr>
-      </w:pPr>
-      <w:r>
-        <w:rPr>
-          <w:color w:val="000000" w:themeColor="text1"/>
-        </w:rPr>
-        <w:t xml:space="preserve">The performance metrics are handled by the Reporter </w:t>
-      </w:r>
-      <w:proofErr w:type="gramStart"/>
-      <w:r>
-        <w:rPr>
-          <w:color w:val="000000" w:themeColor="text1"/>
-        </w:rPr>
-        <w:t>class which</w:t>
-      </w:r>
-      <w:proofErr w:type="gramEnd"/>
-      <w:r>
-        <w:rPr>
-          <w:color w:val="000000" w:themeColor="text1"/>
-        </w:rPr>
-        <w:t xml:space="preserve"> is updated each turn with the events of a simulation tick.  For the</w:t>
-      </w:r>
-      <w:r>
-        <w:rPr>
-          <w:color w:val="000000" w:themeColor="text1"/>
-        </w:rPr>
-        <w:t xml:space="preserve"> average queue size</w:t>
-      </w:r>
-      <w:r>
-        <w:rPr>
           <w:color w:val="000000" w:themeColor="text1"/>
         </w:rPr>
         <w:t xml:space="preserve"> </w:t>
       </w:r>
-      <w:proofErr w:type="gramStart"/>
-      <w:r>
-        <w:rPr>
-          <w:color w:val="000000" w:themeColor="text1"/>
-        </w:rPr>
-        <w:t>E[</w:t>
-      </w:r>
-      <w:proofErr w:type="gramEnd"/>
-      <w:r>
-        <w:rPr>
-          <w:color w:val="000000" w:themeColor="text1"/>
-        </w:rPr>
-        <w:t xml:space="preserve">N] metric the reporter stores </w:t>
-      </w:r>
-      <w:r>
-        <w:rPr>
-          <w:color w:val="000000" w:themeColor="text1"/>
-        </w:rPr>
-        <w:t>a total sum of</w:t>
-      </w:r>
-      <w:r>
-        <w:rPr>
-          <w:color w:val="000000" w:themeColor="text1"/>
-        </w:rPr>
-        <w:t xml:space="preserve"> queue size each tick and </w:t>
-      </w:r>
-      <w:r>
-        <w:rPr>
-          <w:color w:val="000000" w:themeColor="text1"/>
-        </w:rPr>
-        <w:t xml:space="preserve">then </w:t>
-      </w:r>
-      <w:r>
-        <w:rPr>
-          <w:color w:val="000000" w:themeColor="text1"/>
-        </w:rPr>
-        <w:t>divides th</w:t>
-      </w:r>
-      <w:r>
-        <w:rPr>
-          <w:color w:val="000000" w:themeColor="text1"/>
-        </w:rPr>
-        <w:t>e sum by the total number of ticks for the simulation.  For the average sojourn time E[T] the reporter stores a total sum of how long it take a packet from arrival to departure each time a packet departs the server and then divides the sum by the total number of sent packets for the simulation.  The packet loss percentage P_LOSS is calculated by record</w:t>
-      </w:r>
-      <w:r>
-        <w:rPr>
-          <w:color w:val="000000" w:themeColor="text1"/>
-        </w:rPr>
-        <w:t>ing</w:t>
-      </w:r>
-      <w:r>
-        <w:rPr>
-          <w:color w:val="000000" w:themeColor="text1"/>
-        </w:rPr>
-        <w:t xml:space="preserve"> the total number of packets lost by the total number of packets that arrived.  For the </w:t>
-      </w:r>
-      <w:proofErr w:type="gramStart"/>
-      <w:r>
-        <w:rPr>
-          <w:color w:val="000000" w:themeColor="text1"/>
-        </w:rPr>
-        <w:t>switch</w:t>
-      </w:r>
-      <w:proofErr w:type="gramEnd"/>
-      <w:r>
-        <w:rPr>
-          <w:color w:val="000000" w:themeColor="text1"/>
-        </w:rPr>
-        <w:t xml:space="preserve"> idle percentage P_IDLE metric </w:t>
-      </w:r>
-      <w:r>
-        <w:rPr>
-          <w:color w:val="000000" w:themeColor="text1"/>
-        </w:rPr>
-        <w:lastRenderedPageBreak/>
-        <w:t xml:space="preserve">the reporter stores a total sum of the queue was empty each tick and then divides the sum by the total number of ticks for the simulation.  </w:t>
-      </w:r>
-    </w:p>
-    <w:p>
-      <w:pPr>
-        <w:pStyle w:val="Heading2"/>
-        <w:rPr>
-          <w:rFonts w:eastAsiaTheme="minorEastAsia"/>
-          <w:color w:val="000000" w:themeColor="text1"/>
-        </w:rPr>
-      </w:pPr>
-      <w:r>
-        <w:rPr>
-          <w:rFonts w:eastAsiaTheme="minorEastAsia"/>
-          <w:color w:val="000000" w:themeColor="text1"/>
-        </w:rPr>
-        <w:t>Simulation Optimization</w:t>
-      </w:r>
-    </w:p>
-    <w:p>
-      <w:pPr>
-        <w:rPr>
-          <w:color w:val="000000" w:themeColor="text1"/>
-        </w:rPr>
-      </w:pPr>
-      <w:r>
-        <w:rPr>
-          <w:color w:val="000000" w:themeColor="text1"/>
-        </w:rPr>
-        <w:t xml:space="preserve">The simulation process is balance between having accurate results and the length of time it </w:t>
-      </w:r>
-      <w:r>
-        <w:rPr>
-          <w:color w:val="000000" w:themeColor="text1"/>
-        </w:rPr>
-        <w:t>takes</w:t>
-      </w:r>
-      <w:r>
-        <w:rPr>
-          <w:color w:val="000000" w:themeColor="text1"/>
-        </w:rPr>
-        <w:t xml:space="preserve"> to run a test. If a larger tick ratio used then the total number of packet arrived would decline due to the random nature of the packet arrival rate.  The larger the </w:t>
-      </w:r>
-      <w:r>
-        <w:rPr>
-          <w:color w:val="000000" w:themeColor="text1"/>
-        </w:rPr>
-        <w:t>time slices</w:t>
-      </w:r>
-      <w:r>
-        <w:rPr>
-          <w:color w:val="000000" w:themeColor="text1"/>
-        </w:rPr>
-        <w:t xml:space="preserve"> between program cycle</w:t>
-      </w:r>
-      <w:r>
-        <w:rPr>
-          <w:color w:val="000000" w:themeColor="text1"/>
-        </w:rPr>
-        <w:t>s</w:t>
-      </w:r>
-      <w:r>
-        <w:rPr>
-          <w:color w:val="000000" w:themeColor="text1"/>
-        </w:rPr>
-        <w:t xml:space="preserve"> the more likely multiple packets could arrive in between</w:t>
-      </w:r>
-      <w:r>
-        <w:rPr>
-          <w:color w:val="000000" w:themeColor="text1"/>
-        </w:rPr>
-        <w:t xml:space="preserve"> a time slice.  This would result in</w:t>
-      </w:r>
-      <w:r>
-        <w:rPr>
-          <w:color w:val="000000" w:themeColor="text1"/>
-        </w:rPr>
-        <w:t xml:space="preserve"> a</w:t>
-      </w:r>
-      <w:r>
-        <w:rPr>
-          <w:color w:val="000000" w:themeColor="text1"/>
-        </w:rPr>
-        <w:t xml:space="preserve"> </w:t>
-      </w:r>
       <w:r>
         <w:rPr>
           <w:color w:val="000000" w:themeColor="text1"/>
@@ -2476,49 +2706,13 @@
         <w:rPr>
           <w:color w:val="000000" w:themeColor="text1"/>
         </w:rPr>
-        <w:t xml:space="preserve"> and was never included in the final metrics. If a small </w:t>
-      </w:r>
-      <w:r>
-        <w:rPr>
-          <w:color w:val="000000" w:themeColor="text1"/>
-        </w:rPr>
-        <w:t>tick</w:t>
-      </w:r>
-      <w:r>
-        <w:rPr>
-          <w:color w:val="000000" w:themeColor="text1"/>
-        </w:rPr>
-        <w:t xml:space="preserve"> ratio is used the simulation will tak</w:t>
-      </w:r>
-      <w:r>
-        <w:rPr>
-          <w:color w:val="000000" w:themeColor="text1"/>
-        </w:rPr>
-        <w:t xml:space="preserve">e a long time to complete however </w:t>
-      </w:r>
-      <w:r>
-        <w:rPr>
-          <w:color w:val="000000" w:themeColor="text1"/>
-        </w:rPr>
-        <w:t>less</w:t>
-      </w:r>
-      <w:r>
-        <w:rPr>
-          <w:color w:val="000000" w:themeColor="text1"/>
-        </w:rPr>
-        <w:t xml:space="preserve"> </w:t>
-      </w:r>
-      <w:r>
-        <w:rPr>
-          <w:color w:val="000000" w:themeColor="text1"/>
-        </w:rPr>
-        <w:t>skipped packet</w:t>
-      </w:r>
-      <w:r>
-        <w:rPr>
-          <w:color w:val="000000" w:themeColor="text1"/>
-        </w:rPr>
-        <w:t xml:space="preserve">s would occur. To pick an accurate tick ratio a series of simulations with the tick ratio ranging between one </w:t>
+        <w:t xml:space="preserve"> and was never included in the final metrics. If a small tick ratio is used the simulation will tak</w:t>
+      </w:r>
+      <w:r>
+        <w:rPr>
+          <w:color w:val="000000" w:themeColor="text1"/>
+        </w:rPr>
+        <w:t xml:space="preserve">e a long time to complete however less skipped packets would occur. To pick an accurate tick ratio a series of simulations with the tick ratio ranging between one </w:t>
       </w:r>
       <m:oMath>
         <m:r>
@@ -2526,27 +2720,14 @@
             <w:rFonts w:ascii="Cambria Math" w:hAnsi="Cambria Math"/>
             <w:color w:val="000000" w:themeColor="text1"/>
           </w:rPr>
-          <m:t>m</m:t>
-        </m:r>
-        <m:r>
-          <w:rPr>
-            <w:rFonts w:ascii="Cambria Math" w:hAnsi="Cambria Math"/>
-            <w:color w:val="000000" w:themeColor="text1"/>
-          </w:rPr>
-          <m:t>s</m:t>
+          <m:t>ms</m:t>
         </m:r>
       </m:oMath>
       <w:r>
         <w:rPr>
           <w:color w:val="000000" w:themeColor="text1"/>
         </w:rPr>
-        <w:t xml:space="preserve"> </w:t>
-      </w:r>
-      <w:r>
-        <w:rPr>
-          <w:color w:val="000000" w:themeColor="text1"/>
-        </w:rPr>
-        <w:t>to one</w:t>
+        <w:t xml:space="preserve"> to one</w:t>
       </w:r>
       <m:oMath>
         <m:r>
@@ -2554,80 +2735,14 @@
             <w:rFonts w:ascii="Cambria Math" w:hAnsi="Cambria Math"/>
             <w:color w:val="000000" w:themeColor="text1"/>
           </w:rPr>
-          <m:t xml:space="preserve"> n</m:t>
-        </m:r>
-        <m:r>
-          <w:rPr>
-            <w:rFonts w:ascii="Cambria Math" w:hAnsi="Cambria Math"/>
-            <w:color w:val="000000" w:themeColor="text1"/>
-          </w:rPr>
-          <m:t>s</m:t>
+          <m:t xml:space="preserve"> ns</m:t>
         </m:r>
       </m:oMath>
       <w:r>
         <w:rPr>
           <w:color w:val="000000" w:themeColor="text1"/>
         </w:rPr>
-        <w:t xml:space="preserve"> </w:t>
-      </w:r>
-      <w:r>
-        <w:rPr>
-          <w:color w:val="000000" w:themeColor="text1"/>
-        </w:rPr>
-        <w:t>and selected one</w:t>
-      </w:r>
-      <m:oMath>
-        <m:r>
-          <w:rPr>
-            <w:rFonts w:ascii="Cambria Math" w:hAnsi="Cambria Math"/>
-            <w:color w:val="000000" w:themeColor="text1"/>
-          </w:rPr>
-          <m:t>μ</m:t>
-        </m:r>
-        <m:r>
-          <w:rPr>
-            <w:rFonts w:ascii="Cambria Math" w:hAnsi="Cambria Math"/>
-            <w:color w:val="000000" w:themeColor="text1"/>
-          </w:rPr>
-          <m:t>s</m:t>
-        </m:r>
-      </m:oMath>
-      <w:r>
-        <w:rPr>
-          <w:color w:val="000000" w:themeColor="text1"/>
-        </w:rPr>
-        <w:t xml:space="preserve"> as the point where the maximum</w:t>
-      </w:r>
-      <w:r>
-        <w:rPr>
-          <w:color w:val="000000" w:themeColor="text1"/>
-        </w:rPr>
-        <w:t xml:space="preserve"> </w:t>
-      </w:r>
-      <w:r>
-        <w:rPr>
-          <w:color w:val="000000" w:themeColor="text1"/>
-        </w:rPr>
-        <w:t xml:space="preserve">arrival rate from question four </w:t>
-      </w:r>
-      <w:r>
-        <w:rPr>
-          <w:color w:val="000000" w:themeColor="text1"/>
-        </w:rPr>
-        <w:t xml:space="preserve">had a steady state skipped packet rate.  Using </w:t>
-      </w:r>
-      <w:r>
-        <w:rPr>
-          <w:color w:val="000000" w:themeColor="text1"/>
-        </w:rPr>
-        <w:t>one</w:t>
-      </w:r>
-      <w:r>
-        <w:rPr>
-          <w:rFonts w:eastAsiaTheme="minorEastAsia"/>
-          <w:color w:val="000000" w:themeColor="text1"/>
-        </w:rPr>
-        <w:t xml:space="preserve"> </w:t>
+        <w:t xml:space="preserve"> and selected one</w:t>
       </w:r>
       <m:oMath>
         <m:r>
@@ -2640,7 +2755,12 @@
       </m:oMath>
       <w:r>
         <w:rPr>
-          <w:rFonts w:eastAsiaTheme="minorEastAsia"/>
+          <w:color w:val="000000" w:themeColor="text1"/>
+        </w:rPr>
+        <w:t xml:space="preserve"> as the point where the maximum</w:t>
+      </w:r>
+      <w:r>
+        <w:rPr>
           <w:color w:val="000000" w:themeColor="text1"/>
         </w:rPr>
         <w:t xml:space="preserve"> </w:t>
@@ -2649,133 +2769,13 @@
         <w:rPr>
           <w:color w:val="000000" w:themeColor="text1"/>
         </w:rPr>
-        <w:t xml:space="preserve">tick ratio </w:t>
-      </w:r>
-      <w:r>
-        <w:rPr>
-          <w:rFonts w:eastAsiaTheme="minorEastAsia"/>
-          <w:color w:val="000000" w:themeColor="text1"/>
-        </w:rPr>
-        <w:t>for both</w:t>
-      </w:r>
-      <w:r>
-        <w:rPr>
-          <w:color w:val="000000" w:themeColor="text1"/>
-        </w:rPr>
-        <w:t xml:space="preserve"> simulations gave us a good idea of where the metrics for the JUnit validation should be set for a pass. </w:t>
-      </w:r>
-    </w:p>
-    <w:p>
-      <w:pPr>
-        <w:rPr>
-          <w:color w:val="000000" w:themeColor="text1"/>
-        </w:rPr>
-      </w:pPr>
-      <w:r>
-        <w:rPr>
-          <w:color w:val="000000" w:themeColor="text1"/>
-        </w:rPr>
-        <w:t xml:space="preserve">In an effort to both optimize the simulation run time and improve the simulation accuracy an event based simulation was developed.  Instead of advancing time in incremental steps every loop, time would increment to the next event.  </w:t>
-      </w:r>
-      <w:r>
-        <w:rPr>
-          <w:color w:val="000000" w:themeColor="text1"/>
-        </w:rPr>
-        <w:t>O</w:t>
-      </w:r>
-      <w:r>
-        <w:rPr>
-          <w:color w:val="000000" w:themeColor="text1"/>
-        </w:rPr>
-        <w:t xml:space="preserve">nly two events </w:t>
-      </w:r>
-      <w:r>
-        <w:rPr>
-          <w:color w:val="000000" w:themeColor="text1"/>
-        </w:rPr>
-        <w:t xml:space="preserve">can occur in this simulation: </w:t>
-      </w:r>
-      <w:r>
-        <w:rPr>
-          <w:color w:val="000000" w:themeColor="text1"/>
-        </w:rPr>
-        <w:t xml:space="preserve">when a packet arrives </w:t>
-      </w:r>
-      <w:r>
-        <w:rPr>
-          <w:color w:val="000000" w:themeColor="text1"/>
-        </w:rPr>
-        <w:t xml:space="preserve">in the queue </w:t>
-      </w:r>
-      <w:r>
-        <w:rPr>
-          <w:color w:val="000000" w:themeColor="text1"/>
-        </w:rPr>
-        <w:t xml:space="preserve">and </w:t>
-      </w:r>
-      <w:r>
-        <w:rPr>
-          <w:color w:val="000000" w:themeColor="text1"/>
-        </w:rPr>
-        <w:t xml:space="preserve">after a packet </w:t>
-      </w:r>
-      <w:proofErr w:type="gramStart"/>
-      <w:r>
-        <w:rPr>
-          <w:color w:val="000000" w:themeColor="text1"/>
-        </w:rPr>
-        <w:t>is</w:t>
-      </w:r>
-      <w:r>
-        <w:rPr>
-          <w:color w:val="000000" w:themeColor="text1"/>
-        </w:rPr>
-        <w:t xml:space="preserve"> serviced</w:t>
-      </w:r>
-      <w:proofErr w:type="gramEnd"/>
-      <w:r>
-        <w:rPr>
-          <w:color w:val="000000" w:themeColor="text1"/>
-        </w:rPr>
-        <w:t xml:space="preserve">. By advancing to the next event many idle program cycles </w:t>
-      </w:r>
-      <w:proofErr w:type="gramStart"/>
-      <w:r>
-        <w:rPr>
-          <w:color w:val="000000" w:themeColor="text1"/>
-        </w:rPr>
-        <w:t>are skipped</w:t>
-      </w:r>
-      <w:proofErr w:type="gramEnd"/>
-      <w:r>
-        <w:rPr>
-          <w:color w:val="000000" w:themeColor="text1"/>
-        </w:rPr>
-        <w:t xml:space="preserve"> greatly improving the speed of the simulation. </w:t>
-      </w:r>
-      <w:r>
-        <w:rPr>
-          <w:color w:val="000000" w:themeColor="text1"/>
-        </w:rPr>
-        <w:t>The</w:t>
-      </w:r>
-      <w:r>
-        <w:rPr>
-          <w:color w:val="000000" w:themeColor="text1"/>
-        </w:rPr>
-        <w:t xml:space="preserve"> pre-optimized</w:t>
-      </w:r>
-      <w:r>
-        <w:rPr>
-          <w:color w:val="000000" w:themeColor="text1"/>
-        </w:rPr>
-        <w:t xml:space="preserve"> question four simulations, repeated 10 times </w:t>
-      </w:r>
-      <w:r>
-        <w:rPr>
-          <w:color w:val="000000" w:themeColor="text1"/>
-        </w:rPr>
-        <w:t>with one</w:t>
+        <w:t xml:space="preserve">arrival rate from question four </w:t>
+      </w:r>
+      <w:r>
+        <w:rPr>
+          <w:color w:val="000000" w:themeColor="text1"/>
+        </w:rPr>
+        <w:t>had a steady state skipped packet rate.  Using one</w:t>
       </w:r>
       <w:r>
         <w:rPr>
@@ -2798,6 +2798,162 @@
           <w:rFonts w:eastAsiaTheme="minorEastAsia"/>
           <w:color w:val="000000" w:themeColor="text1"/>
         </w:rPr>
+        <w:t xml:space="preserve"> </w:t>
+      </w:r>
+      <w:r>
+        <w:rPr>
+          <w:color w:val="000000" w:themeColor="text1"/>
+        </w:rPr>
+        <w:t xml:space="preserve">tick ratio </w:t>
+      </w:r>
+      <w:r>
+        <w:rPr>
+          <w:rFonts w:eastAsiaTheme="minorEastAsia"/>
+          <w:color w:val="000000" w:themeColor="text1"/>
+        </w:rPr>
+        <w:t>for both</w:t>
+      </w:r>
+      <w:r>
+        <w:rPr>
+          <w:color w:val="000000" w:themeColor="text1"/>
+        </w:rPr>
+        <w:t xml:space="preserve"> simulations gave us a good idea of where the metrics for the JUnit validation should be set for a pass. </w:t>
+      </w:r>
+    </w:p>
+    <w:p>
+      <w:pPr>
+        <w:rPr>
+          <w:rFonts w:eastAsiaTheme="minorEastAsia"/>
+          <w:color w:val="000000" w:themeColor="text1"/>
+        </w:rPr>
+      </w:pPr>
+      <w:r>
+        <w:rPr>
+          <w:color w:val="000000" w:themeColor="text1"/>
+        </w:rPr>
+        <w:t xml:space="preserve">In an effort to both optimize the simulation run time and improve the simulation accuracy an event based simulation was developed.  Instead of advancing time in incremental steps every loop, time would increment to the next event.  </w:t>
+      </w:r>
+      <w:r>
+        <w:rPr>
+          <w:color w:val="000000" w:themeColor="text1"/>
+        </w:rPr>
+        <w:t>T</w:t>
+      </w:r>
+      <w:r>
+        <w:rPr>
+          <w:color w:val="000000" w:themeColor="text1"/>
+        </w:rPr>
+        <w:t xml:space="preserve">wo events </w:t>
+      </w:r>
+      <w:r>
+        <w:rPr>
+          <w:color w:val="000000" w:themeColor="text1"/>
+        </w:rPr>
+        <w:t xml:space="preserve">can occur in this simulation: </w:t>
+      </w:r>
+      <w:r>
+        <w:rPr>
+          <w:color w:val="000000" w:themeColor="text1"/>
+        </w:rPr>
+        <w:t xml:space="preserve">when a packet arrives </w:t>
+      </w:r>
+      <w:r>
+        <w:rPr>
+          <w:color w:val="000000" w:themeColor="text1"/>
+        </w:rPr>
+        <w:t xml:space="preserve">in the queue </w:t>
+      </w:r>
+      <w:r>
+        <w:rPr>
+          <w:color w:val="000000" w:themeColor="text1"/>
+        </w:rPr>
+        <w:t xml:space="preserve">and </w:t>
+      </w:r>
+      <w:r>
+        <w:rPr>
+          <w:color w:val="000000" w:themeColor="text1"/>
+        </w:rPr>
+        <w:t xml:space="preserve">after a packet </w:t>
+      </w:r>
+      <w:proofErr w:type="gramStart"/>
+      <w:r>
+        <w:rPr>
+          <w:color w:val="000000" w:themeColor="text1"/>
+        </w:rPr>
+        <w:t>is</w:t>
+      </w:r>
+      <w:r>
+        <w:rPr>
+          <w:color w:val="000000" w:themeColor="text1"/>
+        </w:rPr>
+        <w:t xml:space="preserve"> serviced</w:t>
+      </w:r>
+      <w:proofErr w:type="gramEnd"/>
+      <w:r>
+        <w:rPr>
+          <w:color w:val="000000" w:themeColor="text1"/>
+        </w:rPr>
+        <w:t xml:space="preserve">. By advancing to the next event many idle program cycles </w:t>
+      </w:r>
+      <w:proofErr w:type="gramStart"/>
+      <w:r>
+        <w:rPr>
+          <w:color w:val="000000" w:themeColor="text1"/>
+        </w:rPr>
+        <w:t>are skipped</w:t>
+      </w:r>
+      <w:proofErr w:type="gramEnd"/>
+      <w:r>
+        <w:rPr>
+          <w:color w:val="000000" w:themeColor="text1"/>
+        </w:rPr>
+        <w:t xml:space="preserve"> greatly improving the speed of the simulation. </w:t>
+      </w:r>
+      <w:r>
+        <w:rPr>
+          <w:color w:val="000000" w:themeColor="text1"/>
+        </w:rPr>
+        <w:t>For comparison, t</w:t>
+      </w:r>
+      <w:r>
+        <w:rPr>
+          <w:color w:val="000000" w:themeColor="text1"/>
+        </w:rPr>
+        <w:t>he</w:t>
+      </w:r>
+      <w:r>
+        <w:rPr>
+          <w:color w:val="000000" w:themeColor="text1"/>
+        </w:rPr>
+        <w:t xml:space="preserve"> pre-optimized</w:t>
+      </w:r>
+      <w:r>
+        <w:rPr>
+          <w:color w:val="000000" w:themeColor="text1"/>
+        </w:rPr>
+        <w:t xml:space="preserve"> question four simulations, repeated 10 times with one</w:t>
+      </w:r>
+      <w:r>
+        <w:rPr>
+          <w:rFonts w:eastAsiaTheme="minorEastAsia"/>
+          <w:color w:val="000000" w:themeColor="text1"/>
+        </w:rPr>
+        <w:t xml:space="preserve"> </w:t>
+      </w:r>
+      <m:oMath>
+        <m:r>
+          <w:rPr>
+            <w:rFonts w:ascii="Cambria Math" w:hAnsi="Cambria Math"/>
+            <w:color w:val="000000" w:themeColor="text1"/>
+          </w:rPr>
+          <m:t>μs</m:t>
+        </m:r>
+      </m:oMath>
+      <w:r>
+        <w:rPr>
+          <w:rFonts w:eastAsiaTheme="minorEastAsia"/>
+          <w:color w:val="000000" w:themeColor="text1"/>
+        </w:rPr>
         <w:t xml:space="preserve"> tick ratio</w:t>
       </w:r>
       <w:r>
@@ -2824,20 +2980,35 @@
         <w:rPr>
           <w:color w:val="000000" w:themeColor="text1"/>
         </w:rPr>
-        <w:t>ost</w:t>
-      </w:r>
-      <w:r>
-        <w:rPr>
-          <w:color w:val="000000" w:themeColor="text1"/>
-        </w:rPr>
-        <w:t>-</w:t>
-      </w:r>
-      <w:r>
-        <w:rPr>
-          <w:rFonts w:eastAsiaTheme="minorEastAsia"/>
-          <w:color w:val="000000" w:themeColor="text1"/>
-        </w:rPr>
-        <w:t>optimization time for the same simulation took 76 seconds to complete</w:t>
+        <w:t>ost-</w:t>
+      </w:r>
+      <w:r>
+        <w:rPr>
+          <w:rFonts w:eastAsiaTheme="minorEastAsia"/>
+          <w:color w:val="000000" w:themeColor="text1"/>
+        </w:rPr>
+        <w:t xml:space="preserve">optimization time for the same simulation took </w:t>
+      </w:r>
+      <w:r>
+        <w:rPr>
+          <w:rFonts w:eastAsiaTheme="minorEastAsia"/>
+          <w:color w:val="000000" w:themeColor="text1"/>
+        </w:rPr>
+        <w:t>1</w:t>
+      </w:r>
+      <w:r>
+        <w:rPr>
+          <w:rFonts w:eastAsiaTheme="minorEastAsia"/>
+          <w:color w:val="000000" w:themeColor="text1"/>
+        </w:rPr>
+        <w:t>6</w:t>
+      </w:r>
+      <w:r>
+        <w:rPr>
+          <w:rFonts w:eastAsiaTheme="minorEastAsia"/>
+          <w:color w:val="000000" w:themeColor="text1"/>
+        </w:rPr>
+        <w:t xml:space="preserve"> seconds to complete</w:t>
       </w:r>
       <w:r>
         <w:rPr>
@@ -2858,14 +3029,28 @@
           <w:rFonts w:eastAsiaTheme="minorEastAsia"/>
           <w:color w:val="000000" w:themeColor="text1"/>
         </w:rPr>
-        <w:t xml:space="preserve"> 2031%.</w:t>
-      </w:r>
-      <w:r>
-        <w:rPr>
-          <w:rFonts w:eastAsiaTheme="minorEastAsia"/>
-          <w:color w:val="000000" w:themeColor="text1"/>
-        </w:rPr>
-        <w:t xml:space="preserve">  The </w:t>
+        <w:t xml:space="preserve"> 10125</w:t>
+      </w:r>
+      <w:r>
+        <w:rPr>
+          <w:rFonts w:eastAsiaTheme="minorEastAsia"/>
+          <w:color w:val="000000" w:themeColor="text1"/>
+        </w:rPr>
+        <w:t>%.</w:t>
+      </w:r>
+      <w:r>
+        <w:rPr>
+          <w:rFonts w:eastAsiaTheme="minorEastAsia"/>
+          <w:color w:val="000000" w:themeColor="text1"/>
+        </w:rPr>
+        <w:t xml:space="preserve">  </w:t>
+      </w:r>
+      <w:r>
+        <w:rPr>
+          <w:rFonts w:eastAsiaTheme="minorEastAsia"/>
+          <w:color w:val="000000" w:themeColor="text1"/>
+        </w:rPr>
+        <w:t xml:space="preserve">Most of speed in the </w:t>
       </w:r>
       <w:r>
         <w:rPr>
@@ -2885,21 +3070,240 @@
           <w:rFonts w:eastAsiaTheme="minorEastAsia"/>
           <w:color w:val="000000" w:themeColor="text1"/>
         </w:rPr>
-        <w:t xml:space="preserve">optimization </w:t>
-      </w:r>
-      <w:r>
-        <w:rPr>
-          <w:rFonts w:eastAsiaTheme="minorEastAsia"/>
-          <w:color w:val="000000" w:themeColor="text1"/>
-        </w:rPr>
-        <w:t xml:space="preserve">accuracy results where acceptable close to the pre-optimized version, which supports the accuracy of the </w:t>
-      </w:r>
-      <w:r>
-        <w:rPr>
-          <w:rFonts w:eastAsiaTheme="minorEastAsia"/>
-          <w:color w:val="000000" w:themeColor="text1"/>
-        </w:rPr>
-        <w:t>p</w:t>
+        <w:t>opti</w:t>
+      </w:r>
+      <w:r>
+        <w:rPr>
+          <w:rFonts w:eastAsiaTheme="minorEastAsia"/>
+          <w:color w:val="000000" w:themeColor="text1"/>
+        </w:rPr>
+        <w:t>mization</w:t>
+      </w:r>
+      <w:r>
+        <w:rPr>
+          <w:rFonts w:eastAsiaTheme="minorEastAsia"/>
+          <w:color w:val="000000" w:themeColor="text1"/>
+        </w:rPr>
+        <w:t xml:space="preserve"> </w:t>
+      </w:r>
+      <w:proofErr w:type="gramStart"/>
+      <w:r>
+        <w:rPr>
+          <w:rFonts w:eastAsiaTheme="minorEastAsia"/>
+          <w:color w:val="000000" w:themeColor="text1"/>
+        </w:rPr>
+        <w:t>is gained</w:t>
+      </w:r>
+      <w:proofErr w:type="gramEnd"/>
+      <w:r>
+        <w:rPr>
+          <w:rFonts w:eastAsiaTheme="minorEastAsia"/>
+          <w:color w:val="000000" w:themeColor="text1"/>
+        </w:rPr>
+        <w:t xml:space="preserve"> from the fact that only two entities in this simulation can generate events.  If </w:t>
+      </w:r>
+      <w:r>
+        <w:rPr>
+          <w:rFonts w:eastAsiaTheme="minorEastAsia"/>
+          <w:color w:val="000000" w:themeColor="text1"/>
+        </w:rPr>
+        <w:t>more event</w:t>
+      </w:r>
+      <w:r>
+        <w:rPr>
+          <w:rFonts w:eastAsiaTheme="minorEastAsia"/>
+          <w:color w:val="000000" w:themeColor="text1"/>
+        </w:rPr>
+        <w:t xml:space="preserve"> generating </w:t>
+      </w:r>
+      <w:r>
+        <w:rPr>
+          <w:rFonts w:eastAsiaTheme="minorEastAsia"/>
+          <w:color w:val="000000" w:themeColor="text1"/>
+        </w:rPr>
+        <w:t>entities</w:t>
+      </w:r>
+      <w:r>
+        <w:rPr>
+          <w:rFonts w:eastAsiaTheme="minorEastAsia"/>
+          <w:color w:val="000000" w:themeColor="text1"/>
+        </w:rPr>
+        <w:t xml:space="preserve"> </w:t>
+      </w:r>
+      <w:r>
+        <w:rPr>
+          <w:rFonts w:eastAsiaTheme="minorEastAsia"/>
+          <w:color w:val="000000" w:themeColor="text1"/>
+        </w:rPr>
+        <w:t xml:space="preserve">where added to the simulation the gain in speed would be minimal.  A more complicated simulation may benefit from </w:t>
+      </w:r>
+      <w:r>
+        <w:rPr>
+          <w:color w:val="000000" w:themeColor="text1"/>
+        </w:rPr>
+        <w:t>advancing time in incremental steps</w:t>
+      </w:r>
+      <w:r>
+        <w:rPr>
+          <w:color w:val="000000" w:themeColor="text1"/>
+        </w:rPr>
+        <w:t xml:space="preserve"> if the number of </w:t>
+      </w:r>
+      <w:r>
+        <w:rPr>
+          <w:rFonts w:eastAsiaTheme="minorEastAsia"/>
+          <w:color w:val="000000" w:themeColor="text1"/>
+        </w:rPr>
+        <w:t>event generating entities</w:t>
+      </w:r>
+      <w:r>
+        <w:rPr>
+          <w:rFonts w:eastAsiaTheme="minorEastAsia"/>
+          <w:color w:val="000000" w:themeColor="text1"/>
+        </w:rPr>
+        <w:t xml:space="preserve"> grows too large.</w:t>
+      </w:r>
+    </w:p>
+    <w:p>
+      <w:pPr>
+        <w:rPr>
+          <w:rFonts w:eastAsiaTheme="minorEastAsia"/>
+          <w:color w:val="000000" w:themeColor="text1"/>
+        </w:rPr>
+      </w:pPr>
+      <w:r>
+        <w:rPr>
+          <w:rFonts w:eastAsiaTheme="minorEastAsia"/>
+          <w:color w:val="000000" w:themeColor="text1"/>
+        </w:rPr>
+        <w:t xml:space="preserve">When the idea of </w:t>
+      </w:r>
+      <w:r>
+        <w:rPr>
+          <w:color w:val="000000" w:themeColor="text1"/>
+        </w:rPr>
+        <w:t xml:space="preserve">advancing time in </w:t>
+      </w:r>
+      <w:r>
+        <w:rPr>
+          <w:color w:val="000000" w:themeColor="text1"/>
+        </w:rPr>
+        <w:t xml:space="preserve">events was first </w:t>
+      </w:r>
+      <w:proofErr w:type="gramStart"/>
+      <w:r>
+        <w:rPr>
+          <w:color w:val="000000" w:themeColor="text1"/>
+        </w:rPr>
+        <w:t>purposed</w:t>
+      </w:r>
+      <w:proofErr w:type="gramEnd"/>
+      <w:r>
+        <w:rPr>
+          <w:color w:val="000000" w:themeColor="text1"/>
+        </w:rPr>
+        <w:t xml:space="preserve"> there was some concern about the accuracy of the results. It was decided that the results of the optimized version should be compare to the original the verified the simulator. The concern was valid since s</w:t>
+      </w:r>
+      <w:r>
+        <w:rPr>
+          <w:rFonts w:eastAsiaTheme="minorEastAsia"/>
+          <w:color w:val="000000" w:themeColor="text1"/>
+        </w:rPr>
+        <w:t>ome of the metrics</w:t>
+      </w:r>
+      <w:r>
+        <w:rPr>
+          <w:rFonts w:eastAsiaTheme="minorEastAsia"/>
+          <w:color w:val="000000" w:themeColor="text1"/>
+        </w:rPr>
+        <w:t>,</w:t>
+      </w:r>
+      <w:r>
+        <w:rPr>
+          <w:rFonts w:eastAsiaTheme="minorEastAsia"/>
+          <w:color w:val="000000" w:themeColor="text1"/>
+        </w:rPr>
+        <w:t xml:space="preserve"> like the </w:t>
+      </w:r>
+      <w:r>
+        <w:rPr>
+          <w:rFonts w:eastAsiaTheme="minorEastAsia"/>
+          <w:color w:val="000000" w:themeColor="text1"/>
+        </w:rPr>
+        <w:t>queue size,</w:t>
+      </w:r>
+      <w:r>
+        <w:rPr>
+          <w:rFonts w:eastAsiaTheme="minorEastAsia"/>
+          <w:color w:val="000000" w:themeColor="text1"/>
+        </w:rPr>
+        <w:t xml:space="preserve"> originally relied on the incremental </w:t>
+      </w:r>
+      <w:r>
+        <w:rPr>
+          <w:rFonts w:eastAsiaTheme="minorEastAsia"/>
+          <w:color w:val="000000" w:themeColor="text1"/>
+        </w:rPr>
+        <w:t xml:space="preserve">summing of the queue size each tick and dividing it by the total number of ticks.  To address these possible issues the reporter used the concept of a time delta to measure the length of time since the last update.  For metrics like the average queue </w:t>
+      </w:r>
+      <w:proofErr w:type="gramStart"/>
+      <w:r>
+        <w:rPr>
+          <w:rFonts w:eastAsiaTheme="minorEastAsia"/>
+          <w:color w:val="000000" w:themeColor="text1"/>
+        </w:rPr>
+        <w:t>size</w:t>
+      </w:r>
+      <w:proofErr w:type="gramEnd"/>
+      <w:r>
+        <w:rPr>
+          <w:rFonts w:eastAsiaTheme="minorEastAsia"/>
+          <w:color w:val="000000" w:themeColor="text1"/>
+        </w:rPr>
+        <w:t xml:space="preserve"> </w:t>
+      </w:r>
+      <w:r>
+        <w:rPr>
+          <w:rFonts w:eastAsiaTheme="minorEastAsia"/>
+          <w:color w:val="000000" w:themeColor="text1"/>
+        </w:rPr>
+        <w:t xml:space="preserve">each update </w:t>
+      </w:r>
+      <w:r>
+        <w:rPr>
+          <w:rFonts w:eastAsiaTheme="minorEastAsia"/>
+          <w:color w:val="000000" w:themeColor="text1"/>
+        </w:rPr>
+        <w:lastRenderedPageBreak/>
+        <w:t xml:space="preserve">the </w:t>
+      </w:r>
+      <w:r>
+        <w:rPr>
+          <w:rFonts w:eastAsiaTheme="minorEastAsia"/>
+          <w:color w:val="000000" w:themeColor="text1"/>
+        </w:rPr>
+        <w:t xml:space="preserve">queue size is multiplied by the time delta and added to a </w:t>
+      </w:r>
+      <w:r>
+        <w:rPr>
+          <w:rFonts w:eastAsiaTheme="minorEastAsia"/>
+          <w:color w:val="000000" w:themeColor="text1"/>
+        </w:rPr>
+        <w:t>queue size</w:t>
+      </w:r>
+      <w:r>
+        <w:rPr>
+          <w:rFonts w:eastAsiaTheme="minorEastAsia"/>
+          <w:color w:val="000000" w:themeColor="text1"/>
+        </w:rPr>
+        <w:t xml:space="preserve"> sum.  The size of the queue will only change during an event the so it is a safe assume that the queue size is the still for the duration of the time delta.  </w:t>
+      </w:r>
+      <w:r>
+        <w:rPr>
+          <w:rFonts w:eastAsiaTheme="minorEastAsia"/>
+          <w:color w:val="000000" w:themeColor="text1"/>
+        </w:rPr>
+        <w:t>The p</w:t>
       </w:r>
       <w:r>
         <w:rPr>
@@ -2912,42 +3316,42 @@
           <w:rFonts w:eastAsiaTheme="minorEastAsia"/>
           <w:color w:val="000000" w:themeColor="text1"/>
         </w:rPr>
-        <w:t xml:space="preserve">optimization. In theory, the </w:t>
-      </w:r>
-      <w:r>
-        <w:rPr>
-          <w:rFonts w:eastAsiaTheme="minorEastAsia"/>
-          <w:color w:val="000000" w:themeColor="text1"/>
-        </w:rPr>
-        <w:t>accuracy</w:t>
-      </w:r>
-      <w:r>
-        <w:rPr>
-          <w:rFonts w:eastAsiaTheme="minorEastAsia"/>
-          <w:color w:val="000000" w:themeColor="text1"/>
-        </w:rPr>
-        <w:t xml:space="preserve"> is limited to the java </w:t>
-      </w:r>
-      <w:r>
-        <w:rPr>
-          <w:rFonts w:eastAsiaTheme="minorEastAsia"/>
-          <w:color w:val="000000" w:themeColor="text1"/>
-        </w:rPr>
-        <w:t xml:space="preserve">double data type which stores the next packet arrival tick random variable U is calculated. If the </w:t>
-      </w:r>
-      <w:r>
-        <w:rPr>
-          <w:rFonts w:eastAsiaTheme="minorEastAsia"/>
-          <w:color w:val="000000" w:themeColor="text1"/>
-        </w:rPr>
-        <w:t>random variable</w:t>
-      </w:r>
-      <w:r>
-        <w:rPr>
-          <w:rFonts w:eastAsiaTheme="minorEastAsia"/>
-          <w:color w:val="000000" w:themeColor="text1"/>
-        </w:rPr>
-        <w:t xml:space="preserve"> U is close to one the</w:t>
+        <w:t>opti</w:t>
+      </w:r>
+      <w:r>
+        <w:rPr>
+          <w:rFonts w:eastAsiaTheme="minorEastAsia"/>
+          <w:color w:val="000000" w:themeColor="text1"/>
+        </w:rPr>
+        <w:t xml:space="preserve">mization </w:t>
+      </w:r>
+      <w:r>
+        <w:rPr>
+          <w:rFonts w:eastAsiaTheme="minorEastAsia"/>
+          <w:color w:val="000000" w:themeColor="text1"/>
+        </w:rPr>
+        <w:t>results</w:t>
+      </w:r>
+      <w:r>
+        <w:rPr>
+          <w:rFonts w:eastAsiaTheme="minorEastAsia"/>
+          <w:color w:val="000000" w:themeColor="text1"/>
+        </w:rPr>
+        <w:t xml:space="preserve"> where </w:t>
+      </w:r>
+      <w:r>
+        <w:rPr>
+          <w:rFonts w:eastAsiaTheme="minorEastAsia"/>
+          <w:color w:val="000000" w:themeColor="text1"/>
+        </w:rPr>
+        <w:t>similar to</w:t>
+      </w:r>
+      <w:r>
+        <w:rPr>
+          <w:rFonts w:eastAsiaTheme="minorEastAsia"/>
+          <w:color w:val="000000" w:themeColor="text1"/>
+        </w:rPr>
+        <w:t xml:space="preserve"> the original values and</w:t>
       </w:r>
       <w:r>
         <w:rPr>
@@ -2956,12 +3360,77 @@
         </w:rPr>
         <w:t xml:space="preserve"> </w:t>
       </w:r>
+      <w:r>
+        <w:rPr>
+          <w:rFonts w:eastAsiaTheme="minorEastAsia"/>
+          <w:color w:val="000000" w:themeColor="text1"/>
+        </w:rPr>
+        <w:t xml:space="preserve">had a better standard deviation </w:t>
+      </w:r>
+      <w:r>
+        <w:rPr>
+          <w:rFonts w:eastAsiaTheme="minorEastAsia"/>
+          <w:color w:val="000000" w:themeColor="text1"/>
+        </w:rPr>
+        <w:t>compared</w:t>
+      </w:r>
+      <w:r>
+        <w:rPr>
+          <w:rFonts w:eastAsiaTheme="minorEastAsia"/>
+          <w:color w:val="000000" w:themeColor="text1"/>
+        </w:rPr>
+        <w:t xml:space="preserve"> to the pre-optimized version. In theory, the accuracy is limited to the java </w:t>
+      </w:r>
+      <w:r>
+        <w:rPr>
+          <w:rFonts w:eastAsiaTheme="minorEastAsia"/>
+          <w:color w:val="000000" w:themeColor="text1"/>
+        </w:rPr>
+        <w:t xml:space="preserve">double data </w:t>
+      </w:r>
       <w:proofErr w:type="gramStart"/>
       <w:r>
         <w:rPr>
           <w:rFonts w:eastAsiaTheme="minorEastAsia"/>
           <w:color w:val="000000" w:themeColor="text1"/>
         </w:rPr>
+        <w:t>type which</w:t>
+      </w:r>
+      <w:proofErr w:type="gramEnd"/>
+      <w:r>
+        <w:rPr>
+          <w:rFonts w:eastAsiaTheme="minorEastAsia"/>
+          <w:color w:val="000000" w:themeColor="text1"/>
+        </w:rPr>
+        <w:t xml:space="preserve"> stores the next packet arrival tick </w:t>
+      </w:r>
+      <w:r>
+        <w:rPr>
+          <w:rFonts w:eastAsiaTheme="minorEastAsia"/>
+          <w:color w:val="000000" w:themeColor="text1"/>
+        </w:rPr>
+        <w:t xml:space="preserve">when the </w:t>
+      </w:r>
+      <w:r>
+        <w:rPr>
+          <w:rFonts w:eastAsiaTheme="minorEastAsia"/>
+          <w:color w:val="000000" w:themeColor="text1"/>
+        </w:rPr>
+        <w:t>random variable U is calculated. If the random variable U is close to one the</w:t>
+      </w:r>
+      <w:r>
+        <w:rPr>
+          <w:rFonts w:eastAsiaTheme="minorEastAsia"/>
+          <w:color w:val="000000" w:themeColor="text1"/>
+        </w:rPr>
+        <w:t xml:space="preserve"> </w:t>
+      </w:r>
+      <w:proofErr w:type="gramStart"/>
+      <w:r>
+        <w:rPr>
+          <w:rFonts w:eastAsiaTheme="minorEastAsia"/>
+          <w:color w:val="000000" w:themeColor="text1"/>
+        </w:rPr>
         <w:t>packet</w:t>
       </w:r>
       <w:proofErr w:type="gramEnd"/>
@@ -3026,14 +3495,14 @@
           <w:color w:val="000000" w:themeColor="text1"/>
         </w:rPr>
       </w:pPr>
-      <w:bookmarkStart w:id="8" w:name="_Toc472363096"/>
+      <w:bookmarkStart w:id="10" w:name="_Toc472537626"/>
       <w:r>
         <w:rPr>
           <w:color w:val="000000" w:themeColor="text1"/>
         </w:rPr>
         <w:t>Question 2</w:t>
       </w:r>
-      <w:bookmarkEnd w:id="8"/>
+      <w:bookmarkEnd w:id="10"/>
     </w:p>
     <w:p>
       <w:pPr>
@@ -3095,11 +3564,10 @@
           <w:color w:val="000000" w:themeColor="text1"/>
           <w:lang w:eastAsia="en-CA"/>
         </w:rPr>
-        <w:lastRenderedPageBreak/>
         <w:drawing>
           <wp:inline distT="0" distB="0" distL="0" distR="0" wp14:anchorId="7AF3C429" wp14:editId="74B954E6">
-            <wp:extent cx="4572000" cy="2743200"/>
-            <wp:effectExtent l="0" t="0" r="19050" b="19050"/>
+            <wp:extent cx="5400000" cy="3600000"/>
+            <wp:effectExtent l="0" t="0" r="10795" b="19685"/>
             <wp:docPr id="13" name="Chart 13"/>
             <wp:cNvGraphicFramePr/>
             <a:graphic xmlns:a="http://schemas.openxmlformats.org/drawingml/2006/main">
@@ -3192,10 +3660,11 @@
           <w:color w:val="000000" w:themeColor="text1"/>
           <w:lang w:eastAsia="en-CA"/>
         </w:rPr>
+        <w:lastRenderedPageBreak/>
         <w:drawing>
           <wp:inline distT="0" distB="0" distL="0" distR="0" wp14:anchorId="04FAED13" wp14:editId="2965AC93">
-            <wp:extent cx="4572000" cy="2743200"/>
-            <wp:effectExtent l="0" t="0" r="19050" b="19050"/>
+            <wp:extent cx="5400000" cy="3600000"/>
+            <wp:effectExtent l="0" t="0" r="10795" b="19685"/>
             <wp:docPr id="14" name="Chart 14"/>
             <wp:cNvGraphicFramePr/>
             <a:graphic xmlns:a="http://schemas.openxmlformats.org/drawingml/2006/main">
@@ -3289,11 +3758,10 @@
           <w:color w:val="000000" w:themeColor="text1"/>
           <w:lang w:eastAsia="en-CA"/>
         </w:rPr>
-        <w:lastRenderedPageBreak/>
         <w:drawing>
           <wp:inline distT="0" distB="0" distL="0" distR="0" wp14:anchorId="3C9A3F7F" wp14:editId="0482B88B">
-            <wp:extent cx="4572000" cy="2743200"/>
-            <wp:effectExtent l="0" t="0" r="19050" b="19050"/>
+            <wp:extent cx="5400000" cy="3600000"/>
+            <wp:effectExtent l="0" t="0" r="10795" b="19685"/>
             <wp:docPr id="16" name="Chart 16"/>
             <wp:cNvGraphicFramePr/>
             <a:graphic xmlns:a="http://schemas.openxmlformats.org/drawingml/2006/main">
@@ -3376,7 +3844,6 @@
         </w:rPr>
         <w:t xml:space="preserve"> a function of ρ (for 0.2 &lt; ρ &lt; 0.9, step size 0.1).</w:t>
       </w:r>
-      <w:bookmarkStart w:id="9" w:name="_Toc472363097"/>
     </w:p>
     <w:p>
       <w:pPr>
@@ -3385,13 +3852,15 @@
           <w:color w:val="000000" w:themeColor="text1"/>
         </w:rPr>
       </w:pPr>
-      <w:r>
-        <w:rPr>
-          <w:color w:val="000000" w:themeColor="text1"/>
-        </w:rPr>
+      <w:bookmarkStart w:id="11" w:name="_Toc472537627"/>
+      <w:r>
+        <w:rPr>
+          <w:color w:val="000000" w:themeColor="text1"/>
+        </w:rPr>
+        <w:lastRenderedPageBreak/>
         <w:t>Question 3</w:t>
       </w:r>
-      <w:bookmarkEnd w:id="9"/>
+      <w:bookmarkEnd w:id="11"/>
     </w:p>
     <w:p>
       <w:pPr>
@@ -3854,14 +4323,14 @@
           <w:color w:val="000000" w:themeColor="text1"/>
         </w:rPr>
       </w:pPr>
-      <w:bookmarkStart w:id="10" w:name="_Toc472363098"/>
+      <w:bookmarkStart w:id="12" w:name="_Toc472537628"/>
       <w:r>
         <w:rPr>
           <w:color w:val="000000" w:themeColor="text1"/>
         </w:rPr>
         <w:t>Question 4</w:t>
       </w:r>
-      <w:bookmarkEnd w:id="10"/>
+      <w:bookmarkEnd w:id="12"/>
     </w:p>
     <w:p>
       <w:pPr>
@@ -3907,35 +4376,35 @@
           <w:b/>
           <w:color w:val="000000" w:themeColor="text1"/>
         </w:rPr>
+        <w:t>E[</w:t>
+      </w:r>
+      <w:proofErr w:type="gramEnd"/>
+      <w:r>
+        <w:rPr>
+          <w:b/>
+          <w:color w:val="000000" w:themeColor="text1"/>
+        </w:rPr>
+        <w:t xml:space="preserve">N] as a function of ρ (for 0.5 &lt; ρ &lt; 1.5, step size 0.1), for K =  10, 25, 50 packets. Show one curve for each value of K on the same graph. </w:t>
+      </w:r>
+    </w:p>
+    <w:p>
+      <w:pPr>
+        <w:jc w:val="center"/>
+        <w:rPr>
+          <w:color w:val="000000" w:themeColor="text1"/>
+        </w:rPr>
+      </w:pPr>
+      <w:r>
+        <w:rPr>
+          <w:noProof/>
+          <w:color w:val="000000" w:themeColor="text1"/>
+          <w:lang w:eastAsia="en-CA"/>
+        </w:rPr>
         <w:lastRenderedPageBreak/>
-        <w:t>E[</w:t>
-      </w:r>
-      <w:proofErr w:type="gramEnd"/>
-      <w:r>
-        <w:rPr>
-          <w:b/>
-          <w:color w:val="000000" w:themeColor="text1"/>
-        </w:rPr>
-        <w:t xml:space="preserve">N] as a function of ρ (for 0.5 &lt; ρ &lt; 1.5, step size 0.1), for K =  10, 25, 50 packets. Show one curve for each value of K on the same graph. </w:t>
-      </w:r>
-    </w:p>
-    <w:p>
-      <w:pPr>
-        <w:jc w:val="center"/>
-        <w:rPr>
-          <w:color w:val="000000" w:themeColor="text1"/>
-        </w:rPr>
-      </w:pPr>
-      <w:r>
-        <w:rPr>
-          <w:noProof/>
-          <w:color w:val="000000" w:themeColor="text1"/>
-          <w:lang w:eastAsia="en-CA"/>
-        </w:rPr>
         <w:drawing>
           <wp:inline distT="0" distB="0" distL="0" distR="0" wp14:anchorId="25EE51F6" wp14:editId="42CB1D50">
-            <wp:extent cx="4572000" cy="2743200"/>
-            <wp:effectExtent l="0" t="0" r="19050" b="19050"/>
+            <wp:extent cx="5400000" cy="3600000"/>
+            <wp:effectExtent l="0" t="0" r="10795" b="19685"/>
             <wp:docPr id="6" name="Chart 6"/>
             <wp:cNvGraphicFramePr/>
             <a:graphic xmlns:a="http://schemas.openxmlformats.org/drawingml/2006/main">
@@ -4052,10 +4521,11 @@
           <w:color w:val="000000" w:themeColor="text1"/>
           <w:lang w:eastAsia="en-CA"/>
         </w:rPr>
+        <w:lastRenderedPageBreak/>
         <w:drawing>
           <wp:inline distT="0" distB="0" distL="0" distR="0" wp14:anchorId="053062D4" wp14:editId="2C4C0D8C">
-            <wp:extent cx="4572000" cy="2743200"/>
-            <wp:effectExtent l="0" t="0" r="19050" b="19050"/>
+            <wp:extent cx="5400000" cy="3600000"/>
+            <wp:effectExtent l="0" t="0" r="10795" b="19685"/>
             <wp:docPr id="7" name="Chart 7"/>
             <wp:cNvGraphicFramePr/>
             <a:graphic xmlns:a="http://schemas.openxmlformats.org/drawingml/2006/main">
@@ -4184,7 +4654,6 @@
         <w:rPr>
           <w:color w:val="000000" w:themeColor="text1"/>
         </w:rPr>
-        <w:lastRenderedPageBreak/>
         <w:t>To obtain P_LOSS the Reporter class records every instance of packet arriving at the queue and every instance a packet is lost. After the simulation is complete, the Reporter class calculates the packet loss percentage (P_LOSS) by the following formulas:</w:t>
       </w:r>
     </w:p>
@@ -4285,10 +4754,11 @@
           <w:color w:val="000000" w:themeColor="text1"/>
           <w:lang w:eastAsia="en-CA"/>
         </w:rPr>
+        <w:lastRenderedPageBreak/>
         <w:drawing>
           <wp:inline distT="0" distB="0" distL="0" distR="0" wp14:anchorId="7CB085FA" wp14:editId="1B10CB06">
-            <wp:extent cx="4572000" cy="2743200"/>
-            <wp:effectExtent l="0" t="0" r="19050" b="19050"/>
+            <wp:extent cx="5400000" cy="3600000"/>
+            <wp:effectExtent l="0" t="0" r="10795" b="19685"/>
             <wp:docPr id="8" name="Chart 8"/>
             <wp:cNvGraphicFramePr/>
             <a:graphic xmlns:a="http://schemas.openxmlformats.org/drawingml/2006/main">
@@ -4384,8 +4854,8 @@
         </w:rPr>
         <w:drawing>
           <wp:inline distT="0" distB="0" distL="0" distR="0" wp14:anchorId="6E495AC0" wp14:editId="0F2B7316">
-            <wp:extent cx="4572000" cy="2743200"/>
-            <wp:effectExtent l="0" t="0" r="19050" b="19050"/>
+            <wp:extent cx="5400000" cy="3600000"/>
+            <wp:effectExtent l="0" t="0" r="10795" b="19685"/>
             <wp:docPr id="9" name="Chart 9"/>
             <wp:cNvGraphicFramePr/>
             <a:graphic xmlns:a="http://schemas.openxmlformats.org/drawingml/2006/main">
@@ -4458,7 +4928,7 @@
           <w:color w:val="000000" w:themeColor="text1"/>
         </w:rPr>
       </w:pPr>
-      <w:bookmarkStart w:id="11" w:name="_Toc472363099"/>
+      <w:bookmarkStart w:id="13" w:name="_Toc472537629"/>
       <w:r>
         <w:rPr>
           <w:color w:val="000000" w:themeColor="text1"/>
@@ -4466,7 +4936,7 @@
         <w:lastRenderedPageBreak/>
         <w:t>Source Code</w:t>
       </w:r>
-      <w:bookmarkEnd w:id="11"/>
+      <w:bookmarkEnd w:id="13"/>
     </w:p>
     <w:p>
       <w:pPr>
@@ -4935,6 +5405,28 @@
       <w:color w:val="4F81BD" w:themeColor="accent1"/>
       <w:sz w:val="26"/>
       <w:szCs w:val="26"/>
+    </w:rPr>
+  </w:style>
+  <w:style w:type="paragraph" w:styleId="Heading3">
+    <w:name w:val="heading 3"/>
+    <w:basedOn w:val="Normal"/>
+    <w:next w:val="Normal"/>
+    <w:link w:val="Heading3Char"/>
+    <w:uiPriority w:val="9"/>
+    <w:unhideWhenUsed/>
+    <w:qFormat/>
+    <w:rsid w:val="00470124"/>
+    <w:pPr>
+      <w:keepNext/>
+      <w:keepLines/>
+      <w:spacing w:before="200" w:after="0"/>
+      <w:outlineLvl w:val="2"/>
+    </w:pPr>
+    <w:rPr>
+      <w:rFonts w:asciiTheme="majorHAnsi" w:eastAsiaTheme="majorEastAsia" w:hAnsiTheme="majorHAnsi" w:cstheme="majorBidi"/>
+      <w:b/>
+      <w:bCs/>
+      <w:color w:val="4F81BD" w:themeColor="accent1"/>
     </w:rPr>
   </w:style>
   <w:style w:type="character" w:default="1" w:styleId="DefaultParagraphFont">
@@ -5141,6 +5633,19 @@
       <w:szCs w:val="26"/>
     </w:rPr>
   </w:style>
+  <w:style w:type="character" w:customStyle="1" w:styleId="Heading3Char">
+    <w:name w:val="Heading 3 Char"/>
+    <w:basedOn w:val="DefaultParagraphFont"/>
+    <w:link w:val="Heading3"/>
+    <w:uiPriority w:val="9"/>
+    <w:rsid w:val="00470124"/>
+    <w:rPr>
+      <w:rFonts w:asciiTheme="majorHAnsi" w:eastAsiaTheme="majorEastAsia" w:hAnsiTheme="majorHAnsi" w:cstheme="majorBidi"/>
+      <w:b/>
+      <w:bCs/>
+      <w:color w:val="4F81BD" w:themeColor="accent1"/>
+    </w:rPr>
+  </w:style>
 </w:styles>
 </file>
 
@@ -5349,6 +5854,28 @@
       <w:color w:val="4F81BD" w:themeColor="accent1"/>
       <w:sz w:val="26"/>
       <w:szCs w:val="26"/>
+    </w:rPr>
+  </w:style>
+  <w:style w:type="paragraph" w:styleId="Heading3">
+    <w:name w:val="heading 3"/>
+    <w:basedOn w:val="Normal"/>
+    <w:next w:val="Normal"/>
+    <w:link w:val="Heading3Char"/>
+    <w:uiPriority w:val="9"/>
+    <w:unhideWhenUsed/>
+    <w:qFormat/>
+    <w:rsid w:val="00470124"/>
+    <w:pPr>
+      <w:keepNext/>
+      <w:keepLines/>
+      <w:spacing w:before="200" w:after="0"/>
+      <w:outlineLvl w:val="2"/>
+    </w:pPr>
+    <w:rPr>
+      <w:rFonts w:asciiTheme="majorHAnsi" w:eastAsiaTheme="majorEastAsia" w:hAnsiTheme="majorHAnsi" w:cstheme="majorBidi"/>
+      <w:b/>
+      <w:bCs/>
+      <w:color w:val="4F81BD" w:themeColor="accent1"/>
     </w:rPr>
   </w:style>
   <w:style w:type="character" w:default="1" w:styleId="DefaultParagraphFont">
@@ -5555,6 +6082,19 @@
       <w:szCs w:val="26"/>
     </w:rPr>
   </w:style>
+  <w:style w:type="character" w:customStyle="1" w:styleId="Heading3Char">
+    <w:name w:val="Heading 3 Char"/>
+    <w:basedOn w:val="DefaultParagraphFont"/>
+    <w:link w:val="Heading3"/>
+    <w:uiPriority w:val="9"/>
+    <w:rsid w:val="00470124"/>
+    <w:rPr>
+      <w:rFonts w:asciiTheme="majorHAnsi" w:eastAsiaTheme="majorEastAsia" w:hAnsiTheme="majorHAnsi" w:cstheme="majorBidi"/>
+      <w:b/>
+      <w:bCs/>
+      <w:color w:val="4F81BD" w:themeColor="accent1"/>
+    </w:rPr>
+  </w:style>
 </w:styles>
 </file>
 
@@ -5687,11 +6227,11 @@
           <c:showPercent val="0"/>
           <c:showBubbleSize val="0"/>
         </c:dLbls>
-        <c:axId val="210512128"/>
-        <c:axId val="211157376"/>
+        <c:axId val="226588160"/>
+        <c:axId val="226590080"/>
       </c:scatterChart>
       <c:valAx>
-        <c:axId val="210512128"/>
+        <c:axId val="226588160"/>
         <c:scaling>
           <c:orientation val="minMax"/>
           <c:max val="0.9"/>
@@ -5722,13 +6262,13 @@
         <c:majorTickMark val="out"/>
         <c:minorTickMark val="none"/>
         <c:tickLblPos val="nextTo"/>
-        <c:crossAx val="211157376"/>
+        <c:crossAx val="226590080"/>
         <c:crosses val="autoZero"/>
         <c:crossBetween val="midCat"/>
         <c:majorUnit val="0.1"/>
       </c:valAx>
       <c:valAx>
-        <c:axId val="211157376"/>
+        <c:axId val="226590080"/>
         <c:scaling>
           <c:orientation val="minMax"/>
         </c:scaling>
@@ -5757,7 +6297,7 @@
         <c:majorTickMark val="out"/>
         <c:minorTickMark val="none"/>
         <c:tickLblPos val="nextTo"/>
-        <c:crossAx val="210512128"/>
+        <c:crossAx val="226588160"/>
         <c:crosses val="autoZero"/>
         <c:crossBetween val="midCat"/>
       </c:valAx>
@@ -5900,11 +6440,11 @@
           <c:showPercent val="0"/>
           <c:showBubbleSize val="0"/>
         </c:dLbls>
-        <c:axId val="211173760"/>
-        <c:axId val="211175680"/>
+        <c:axId val="244756864"/>
+        <c:axId val="244759168"/>
       </c:scatterChart>
       <c:valAx>
-        <c:axId val="211173760"/>
+        <c:axId val="244756864"/>
         <c:scaling>
           <c:orientation val="minMax"/>
           <c:max val="0.9"/>
@@ -5935,12 +6475,12 @@
         <c:majorTickMark val="out"/>
         <c:minorTickMark val="none"/>
         <c:tickLblPos val="nextTo"/>
-        <c:crossAx val="211175680"/>
+        <c:crossAx val="244759168"/>
         <c:crosses val="autoZero"/>
         <c:crossBetween val="midCat"/>
       </c:valAx>
       <c:valAx>
-        <c:axId val="211175680"/>
+        <c:axId val="244759168"/>
         <c:scaling>
           <c:orientation val="minMax"/>
         </c:scaling>
@@ -5969,7 +6509,7 @@
         <c:majorTickMark val="out"/>
         <c:minorTickMark val="none"/>
         <c:tickLblPos val="nextTo"/>
-        <c:crossAx val="211173760"/>
+        <c:crossAx val="244756864"/>
         <c:crosses val="autoZero"/>
         <c:crossBetween val="midCat"/>
         <c:majorUnit val="1.0000000000000002E-3"/>
@@ -6113,11 +6653,11 @@
           <c:showPercent val="0"/>
           <c:showBubbleSize val="0"/>
         </c:dLbls>
-        <c:axId val="211183872"/>
-        <c:axId val="211186048"/>
+        <c:axId val="47774720"/>
+        <c:axId val="132879488"/>
       </c:scatterChart>
       <c:valAx>
-        <c:axId val="211183872"/>
+        <c:axId val="47774720"/>
         <c:scaling>
           <c:orientation val="minMax"/>
           <c:max val="0.9"/>
@@ -6148,12 +6688,12 @@
         <c:majorTickMark val="out"/>
         <c:minorTickMark val="none"/>
         <c:tickLblPos val="nextTo"/>
-        <c:crossAx val="211186048"/>
+        <c:crossAx val="132879488"/>
         <c:crosses val="autoZero"/>
         <c:crossBetween val="midCat"/>
       </c:valAx>
       <c:valAx>
-        <c:axId val="211186048"/>
+        <c:axId val="132879488"/>
         <c:scaling>
           <c:orientation val="minMax"/>
           <c:max val="1"/>
@@ -6184,7 +6724,7 @@
         <c:majorTickMark val="out"/>
         <c:minorTickMark val="none"/>
         <c:tickLblPos val="nextTo"/>
-        <c:crossAx val="211183872"/>
+        <c:crossAx val="47774720"/>
         <c:crosses val="autoZero"/>
         <c:crossBetween val="midCat"/>
         <c:majorUnit val="0.1"/>
@@ -6522,11 +7062,11 @@
           <c:showPercent val="0"/>
           <c:showBubbleSize val="0"/>
         </c:dLbls>
-        <c:axId val="211199872"/>
-        <c:axId val="211202048"/>
+        <c:axId val="136338048"/>
+        <c:axId val="193651456"/>
       </c:scatterChart>
       <c:valAx>
-        <c:axId val="211199872"/>
+        <c:axId val="136338048"/>
         <c:scaling>
           <c:orientation val="minMax"/>
           <c:max val="1.5"/>
@@ -6557,14 +7097,14 @@
         <c:majorTickMark val="out"/>
         <c:minorTickMark val="none"/>
         <c:tickLblPos val="nextTo"/>
-        <c:crossAx val="211202048"/>
+        <c:crossAx val="193651456"/>
         <c:crosses val="autoZero"/>
         <c:crossBetween val="midCat"/>
         <c:majorUnit val="0.1"/>
         <c:minorUnit val="0.1"/>
       </c:valAx>
       <c:valAx>
-        <c:axId val="211202048"/>
+        <c:axId val="193651456"/>
         <c:scaling>
           <c:orientation val="minMax"/>
         </c:scaling>
@@ -6593,7 +7133,7 @@
         <c:majorTickMark val="out"/>
         <c:minorTickMark val="none"/>
         <c:tickLblPos val="nextTo"/>
-        <c:crossAx val="211199872"/>
+        <c:crossAx val="136338048"/>
         <c:crosses val="autoZero"/>
         <c:crossBetween val="midCat"/>
       </c:valAx>
@@ -6934,11 +7474,11 @@
           <c:showPercent val="0"/>
           <c:showBubbleSize val="0"/>
         </c:dLbls>
-        <c:axId val="211212160"/>
-        <c:axId val="211218432"/>
+        <c:axId val="215636608"/>
+        <c:axId val="215757568"/>
       </c:scatterChart>
       <c:valAx>
-        <c:axId val="211212160"/>
+        <c:axId val="215636608"/>
         <c:scaling>
           <c:orientation val="minMax"/>
           <c:max val="1.5"/>
@@ -6969,14 +7509,14 @@
         <c:majorTickMark val="out"/>
         <c:minorTickMark val="none"/>
         <c:tickLblPos val="nextTo"/>
-        <c:crossAx val="211218432"/>
+        <c:crossAx val="215757568"/>
         <c:crosses val="autoZero"/>
         <c:crossBetween val="midCat"/>
         <c:majorUnit val="0.1"/>
         <c:minorUnit val="0.1"/>
       </c:valAx>
       <c:valAx>
-        <c:axId val="211218432"/>
+        <c:axId val="215757568"/>
         <c:scaling>
           <c:orientation val="minMax"/>
         </c:scaling>
@@ -7005,7 +7545,7 @@
         <c:majorTickMark val="out"/>
         <c:minorTickMark val="none"/>
         <c:tickLblPos val="nextTo"/>
-        <c:crossAx val="211212160"/>
+        <c:crossAx val="215636608"/>
         <c:crosses val="autoZero"/>
         <c:crossBetween val="midCat"/>
       </c:valAx>
@@ -7346,11 +7886,11 @@
           <c:showPercent val="0"/>
           <c:showBubbleSize val="0"/>
         </c:dLbls>
-        <c:axId val="211228544"/>
-        <c:axId val="211230720"/>
+        <c:axId val="217774720"/>
+        <c:axId val="224572160"/>
       </c:scatterChart>
       <c:valAx>
-        <c:axId val="211228544"/>
+        <c:axId val="217774720"/>
         <c:scaling>
           <c:orientation val="minMax"/>
           <c:max val="1.5"/>
@@ -7381,14 +7921,14 @@
         <c:majorTickMark val="out"/>
         <c:minorTickMark val="none"/>
         <c:tickLblPos val="nextTo"/>
-        <c:crossAx val="211230720"/>
+        <c:crossAx val="224572160"/>
         <c:crosses val="autoZero"/>
         <c:crossBetween val="midCat"/>
         <c:majorUnit val="0.1"/>
         <c:minorUnit val="0.1"/>
       </c:valAx>
       <c:valAx>
-        <c:axId val="211230720"/>
+        <c:axId val="224572160"/>
         <c:scaling>
           <c:orientation val="minMax"/>
           <c:min val="0"/>
@@ -7418,7 +7958,7 @@
         <c:majorTickMark val="out"/>
         <c:minorTickMark val="none"/>
         <c:tickLblPos val="nextTo"/>
-        <c:crossAx val="211228544"/>
+        <c:crossAx val="217774720"/>
         <c:crosses val="autoZero"/>
         <c:crossBetween val="midCat"/>
       </c:valAx>
@@ -7759,11 +8299,11 @@
           <c:showPercent val="0"/>
           <c:showBubbleSize val="0"/>
         </c:dLbls>
-        <c:axId val="211281792"/>
-        <c:axId val="213778432"/>
+        <c:axId val="226548352"/>
+        <c:axId val="243811072"/>
       </c:scatterChart>
       <c:valAx>
-        <c:axId val="211281792"/>
+        <c:axId val="226548352"/>
         <c:scaling>
           <c:orientation val="minMax"/>
           <c:max val="1.5"/>
@@ -7794,14 +8334,14 @@
         <c:majorTickMark val="out"/>
         <c:minorTickMark val="none"/>
         <c:tickLblPos val="nextTo"/>
-        <c:crossAx val="213778432"/>
+        <c:crossAx val="243811072"/>
         <c:crosses val="autoZero"/>
         <c:crossBetween val="midCat"/>
         <c:majorUnit val="0.1"/>
         <c:minorUnit val="0.1"/>
       </c:valAx>
       <c:valAx>
-        <c:axId val="213778432"/>
+        <c:axId val="243811072"/>
         <c:scaling>
           <c:orientation val="minMax"/>
           <c:min val="0"/>
@@ -7831,7 +8371,7 @@
         <c:majorTickMark val="out"/>
         <c:minorTickMark val="none"/>
         <c:tickLblPos val="nextTo"/>
-        <c:crossAx val="211281792"/>
+        <c:crossAx val="226548352"/>
         <c:crosses val="autoZero"/>
         <c:crossBetween val="midCat"/>
       </c:valAx>
@@ -7848,517 +8388,6 @@
     <c:autoUpdate val="0"/>
   </c:externalData>
 </c:chartSpace>
-</file>
-
-<file path=word/glossary/document.xml><?xml version="1.0" encoding="utf-8"?>
-<w:glossaryDocument xmlns:wpc="http://schemas.microsoft.com/office/word/2010/wordprocessingCanvas" xmlns:mc="http://schemas.openxmlformats.org/markup-compatibility/2006" xmlns:o="urn:schemas-microsoft-com:office:office" xmlns:r="http://schemas.openxmlformats.org/officeDocument/2006/relationships" xmlns:m="http://schemas.openxmlformats.org/officeDocument/2006/math" xmlns:v="urn:schemas-microsoft-com:vml" xmlns:wp14="http://schemas.microsoft.com/office/word/2010/wordprocessingDrawing" xmlns:wp="http://schemas.openxmlformats.org/drawingml/2006/wordprocessingDrawing" xmlns:w10="urn:schemas-microsoft-com:office:word" xmlns:w="http://schemas.openxmlformats.org/wordprocessingml/2006/main" xmlns:w14="http://schemas.microsoft.com/office/word/2010/wordml" xmlns:wpg="http://schemas.microsoft.com/office/word/2010/wordprocessingGroup" xmlns:wpi="http://schemas.microsoft.com/office/word/2010/wordprocessingInk" xmlns:wne="http://schemas.microsoft.com/office/word/2006/wordml" xmlns:wps="http://schemas.microsoft.com/office/word/2010/wordprocessingShape" mc:Ignorable="w14 wp14"/>
-</file>
-
-<file path=word/glossary/fontTable.xml><?xml version="1.0" encoding="utf-8"?>
-<w:fonts xmlns:mc="http://schemas.openxmlformats.org/markup-compatibility/2006" xmlns:r="http://schemas.openxmlformats.org/officeDocument/2006/relationships" xmlns:w="http://schemas.openxmlformats.org/wordprocessingml/2006/main" xmlns:w14="http://schemas.microsoft.com/office/word/2010/wordml" mc:Ignorable="w14">
-  <w:font w:name="Symbol">
-    <w:panose1 w:val="05050102010706020507"/>
-    <w:charset w:val="02"/>
-    <w:family w:val="roman"/>
-    <w:pitch w:val="variable"/>
-    <w:sig w:usb0="00000000" w:usb1="10000000" w:usb2="00000000" w:usb3="00000000" w:csb0="80000000" w:csb1="00000000"/>
-  </w:font>
-  <w:font w:name="Times New Roman">
-    <w:panose1 w:val="02020603050405020304"/>
-    <w:charset w:val="00"/>
-    <w:family w:val="roman"/>
-    <w:pitch w:val="variable"/>
-    <w:sig w:usb0="E0002EFF" w:usb1="C000785B" w:usb2="00000009" w:usb3="00000000" w:csb0="000001FF" w:csb1="00000000"/>
-  </w:font>
-  <w:font w:name="Courier New">
-    <w:panose1 w:val="02070309020205020404"/>
-    <w:charset w:val="00"/>
-    <w:family w:val="modern"/>
-    <w:pitch w:val="fixed"/>
-    <w:sig w:usb0="E0002EFF" w:usb1="C0007843" w:usb2="00000009" w:usb3="00000000" w:csb0="000001FF" w:csb1="00000000"/>
-  </w:font>
-  <w:font w:name="Wingdings">
-    <w:panose1 w:val="05000000000000000000"/>
-    <w:charset w:val="02"/>
-    <w:family w:val="auto"/>
-    <w:pitch w:val="variable"/>
-    <w:sig w:usb0="00000000" w:usb1="10000000" w:usb2="00000000" w:usb3="00000000" w:csb0="80000000" w:csb1="00000000"/>
-  </w:font>
-  <w:font w:name="Calibri">
-    <w:panose1 w:val="020F0502020204030204"/>
-    <w:charset w:val="00"/>
-    <w:family w:val="swiss"/>
-    <w:pitch w:val="variable"/>
-    <w:sig w:usb0="E0002AFF" w:usb1="C000247B" w:usb2="00000009" w:usb3="00000000" w:csb0="000001FF" w:csb1="00000000"/>
-  </w:font>
-  <w:font w:name="Cambria">
-    <w:panose1 w:val="02040503050406030204"/>
-    <w:charset w:val="00"/>
-    <w:family w:val="roman"/>
-    <w:pitch w:val="variable"/>
-    <w:sig w:usb0="E00002FF" w:usb1="400004FF" w:usb2="00000000" w:usb3="00000000" w:csb0="0000019F" w:csb1="00000000"/>
-  </w:font>
-  <w:font w:name="Tahoma">
-    <w:panose1 w:val="020B0604030504040204"/>
-    <w:charset w:val="00"/>
-    <w:family w:val="swiss"/>
-    <w:pitch w:val="variable"/>
-    <w:sig w:usb0="E1002EFF" w:usb1="C000605B" w:usb2="00000029" w:usb3="00000000" w:csb0="000101FF" w:csb1="00000000"/>
-  </w:font>
-  <w:font w:name="Cambria Math">
-    <w:panose1 w:val="02040503050406030204"/>
-    <w:charset w:val="00"/>
-    <w:family w:val="roman"/>
-    <w:pitch w:val="variable"/>
-    <w:sig w:usb0="E00002FF" w:usb1="420024FF" w:usb2="00000000" w:usb3="00000000" w:csb0="0000019F" w:csb1="00000000"/>
-  </w:font>
-</w:fonts>
-</file>
-
-<file path=word/glossary/settings.xml><?xml version="1.0" encoding="utf-8"?>
-<w:settings xmlns:mc="http://schemas.openxmlformats.org/markup-compatibility/2006" xmlns:o="urn:schemas-microsoft-com:office:office" xmlns:r="http://schemas.openxmlformats.org/officeDocument/2006/relationships" xmlns:m="http://schemas.openxmlformats.org/officeDocument/2006/math" xmlns:v="urn:schemas-microsoft-com:vml" xmlns:w10="urn:schemas-microsoft-com:office:word" xmlns:w="http://schemas.openxmlformats.org/wordprocessingml/2006/main" xmlns:w14="http://schemas.microsoft.com/office/word/2010/wordml" xmlns:sl="http://schemas.openxmlformats.org/schemaLibrary/2006/main" mc:Ignorable="w14">
-  <w:view w:val="normal"/>
-  <w:defaultTabStop w:val="720"/>
-  <w:characterSpacingControl w:val="doNotCompress"/>
-  <w:compat>
-    <w:useFELayout/>
-    <w:compatSetting w:name="compatibilityMode" w:uri="http://schemas.microsoft.com/office/word" w:val="14"/>
-    <w:compatSetting w:name="overrideTableStyleFontSizeAndJustification" w:uri="http://schemas.microsoft.com/office/word" w:val="1"/>
-    <w:compatSetting w:name="enableOpenTypeFeatures" w:uri="http://schemas.microsoft.com/office/word" w:val="1"/>
-    <w:compatSetting w:name="doNotFlipMirrorIndents" w:uri="http://schemas.microsoft.com/office/word" w:val="1"/>
-  </w:compat>
-  <w:rsids>
-    <w:rsidRoot w:val="00401199"/>
-    <w:rsid w:val="00401199"/>
-    <w:rsid w:val="00413E0D"/>
-    <w:rsid w:val="007F1F56"/>
-    <w:rsid w:val="009703A0"/>
-  </w:rsids>
-  <m:mathPr>
-    <m:mathFont m:val="Cambria Math"/>
-    <m:brkBin m:val="before"/>
-    <m:brkBinSub m:val="--"/>
-    <m:smallFrac m:val="0"/>
-    <m:dispDef/>
-    <m:lMargin m:val="0"/>
-    <m:rMargin m:val="0"/>
-    <m:defJc m:val="centerGroup"/>
-    <m:wrapIndent m:val="1440"/>
-    <m:intLim m:val="subSup"/>
-    <m:naryLim m:val="undOvr"/>
-  </m:mathPr>
-  <w:themeFontLang w:val="en-CA"/>
-  <w:clrSchemeMapping w:bg1="light1" w:t1="dark1" w:bg2="light2" w:t2="dark2" w:accent1="accent1" w:accent2="accent2" w:accent3="accent3" w:accent4="accent4" w:accent5="accent5" w:accent6="accent6" w:hyperlink="hyperlink" w:followedHyperlink="followedHyperlink"/>
-  <w:decimalSymbol w:val="."/>
-  <w:listSeparator w:val=","/>
-</w:settings>
-</file>
-
-<file path=word/glossary/styles.xml><?xml version="1.0" encoding="utf-8"?>
-<w:styles xmlns:mc="http://schemas.openxmlformats.org/markup-compatibility/2006" xmlns:r="http://schemas.openxmlformats.org/officeDocument/2006/relationships" xmlns:w="http://schemas.openxmlformats.org/wordprocessingml/2006/main" xmlns:w14="http://schemas.microsoft.com/office/word/2010/wordml" mc:Ignorable="w14">
-  <w:docDefaults>
-    <w:rPrDefault>
-      <w:rPr>
-        <w:rFonts w:asciiTheme="minorHAnsi" w:eastAsiaTheme="minorEastAsia" w:hAnsiTheme="minorHAnsi" w:cstheme="minorBidi"/>
-        <w:sz w:val="22"/>
-        <w:szCs w:val="22"/>
-        <w:lang w:val="en-CA" w:eastAsia="en-CA" w:bidi="ar-SA"/>
-      </w:rPr>
-    </w:rPrDefault>
-    <w:pPrDefault>
-      <w:pPr>
-        <w:spacing w:after="200" w:line="276" w:lineRule="auto"/>
-      </w:pPr>
-    </w:pPrDefault>
-  </w:docDefaults>
-  <w:latentStyles w:defLockedState="0" w:defUIPriority="99" w:defSemiHidden="1" w:defUnhideWhenUsed="1" w:defQFormat="0" w:count="267">
-    <w:lsdException w:name="Normal" w:semiHidden="0" w:uiPriority="0" w:unhideWhenUsed="0" w:qFormat="1"/>
-    <w:lsdException w:name="heading 1" w:semiHidden="0" w:uiPriority="9" w:unhideWhenUsed="0" w:qFormat="1"/>
-    <w:lsdException w:name="heading 2" w:uiPriority="9" w:qFormat="1"/>
-    <w:lsdException w:name="heading 3" w:uiPriority="9" w:qFormat="1"/>
-    <w:lsdException w:name="heading 4" w:uiPriority="9" w:qFormat="1"/>
-    <w:lsdException w:name="heading 5" w:uiPriority="9" w:qFormat="1"/>
-    <w:lsdException w:name="heading 6" w:uiPriority="9" w:qFormat="1"/>
-    <w:lsdException w:name="heading 7" w:uiPriority="9" w:qFormat="1"/>
-    <w:lsdException w:name="heading 8" w:uiPriority="9" w:qFormat="1"/>
-    <w:lsdException w:name="heading 9" w:uiPriority="9" w:qFormat="1"/>
-    <w:lsdException w:name="toc 1" w:uiPriority="39"/>
-    <w:lsdException w:name="toc 2" w:uiPriority="39"/>
-    <w:lsdException w:name="toc 3" w:uiPriority="39"/>
-    <w:lsdException w:name="toc 4" w:uiPriority="39"/>
-    <w:lsdException w:name="toc 5" w:uiPriority="39"/>
-    <w:lsdException w:name="toc 6" w:uiPriority="39"/>
-    <w:lsdException w:name="toc 7" w:uiPriority="39"/>
-    <w:lsdException w:name="toc 8" w:uiPriority="39"/>
-    <w:lsdException w:name="toc 9" w:uiPriority="39"/>
-    <w:lsdException w:name="caption" w:uiPriority="35" w:qFormat="1"/>
-    <w:lsdException w:name="Title" w:semiHidden="0" w:uiPriority="10" w:unhideWhenUsed="0" w:qFormat="1"/>
-    <w:lsdException w:name="Default Paragraph Font" w:uiPriority="1"/>
-    <w:lsdException w:name="Subtitle" w:semiHidden="0" w:uiPriority="11" w:unhideWhenUsed="0" w:qFormat="1"/>
-    <w:lsdException w:name="Strong" w:semiHidden="0" w:uiPriority="22" w:unhideWhenUsed="0" w:qFormat="1"/>
-    <w:lsdException w:name="Emphasis" w:semiHidden="0" w:uiPriority="20" w:unhideWhenUsed="0" w:qFormat="1"/>
-    <w:lsdException w:name="Table Grid" w:semiHidden="0" w:uiPriority="59" w:unhideWhenUsed="0"/>
-    <w:lsdException w:name="Placeholder Text" w:unhideWhenUsed="0"/>
-    <w:lsdException w:name="No Spacing" w:semiHidden="0" w:uiPriority="1" w:unhideWhenUsed="0" w:qFormat="1"/>
-    <w:lsdException w:name="Light Shading" w:semiHidden="0" w:uiPriority="60" w:unhideWhenUsed="0"/>
-    <w:lsdException w:name="Light List" w:semiHidden="0" w:uiPriority="61" w:unhideWhenUsed="0"/>
-    <w:lsdException w:name="Light Grid" w:semiHidden="0" w:uiPriority="62" w:unhideWhenUsed="0"/>
-    <w:lsdException w:name="Medium Shading 1" w:semiHidden="0" w:uiPriority="63" w:unhideWhenUsed="0"/>
-    <w:lsdException w:name="Medium Shading 2" w:semiHidden="0" w:uiPriority="64" w:unhideWhenUsed="0"/>
-    <w:lsdException w:name="Medium List 1" w:semiHidden="0" w:uiPriority="65" w:unhideWhenUsed="0"/>
-    <w:lsdException w:name="Medium List 2" w:semiHidden="0" w:uiPriority="66" w:unhideWhenUsed="0"/>
-    <w:lsdException w:name="Medium Grid 1" w:semiHidden="0" w:uiPriority="67" w:unhideWhenUsed="0"/>
-    <w:lsdException w:name="Medium Grid 2" w:semiHidden="0" w:uiPriority="68" w:unhideWhenUsed="0"/>
-    <w:lsdException w:name="Medium Grid 3" w:semiHidden="0" w:uiPriority="69" w:unhideWhenUsed="0"/>
-    <w:lsdException w:name="Dark List" w:semiHidden="0" w:uiPriority="70" w:unhideWhenUsed="0"/>
-    <w:lsdException w:name="Colorful Shading" w:semiHidden="0" w:uiPriority="71" w:unhideWhenUsed="0"/>
-    <w:lsdException w:name="Colorful List" w:semiHidden="0" w:uiPriority="72" w:unhideWhenUsed="0"/>
-    <w:lsdException w:name="Colorful Grid" w:semiHidden="0" w:uiPriority="73" w:unhideWhenUsed="0"/>
-    <w:lsdException w:name="Light Shading Accent 1" w:semiHidden="0" w:uiPriority="60" w:unhideWhenUsed="0"/>
-    <w:lsdException w:name="Light List Accent 1" w:semiHidden="0" w:uiPriority="61" w:unhideWhenUsed="0"/>
-    <w:lsdException w:name="Light Grid Accent 1" w:semiHidden="0" w:uiPriority="62" w:unhideWhenUsed="0"/>
-    <w:lsdException w:name="Medium Shading 1 Accent 1" w:semiHidden="0" w:uiPriority="63" w:unhideWhenUsed="0"/>
-    <w:lsdException w:name="Medium Shading 2 Accent 1" w:semiHidden="0" w:uiPriority="64" w:unhideWhenUsed="0"/>
-    <w:lsdException w:name="Medium List 1 Accent 1" w:semiHidden="0" w:uiPriority="65" w:unhideWhenUsed="0"/>
-    <w:lsdException w:name="Revision" w:unhideWhenUsed="0"/>
-    <w:lsdException w:name="List Paragraph" w:semiHidden="0" w:uiPriority="34" w:unhideWhenUsed="0" w:qFormat="1"/>
-    <w:lsdException w:name="Quote" w:semiHidden="0" w:uiPriority="29" w:unhideWhenUsed="0" w:qFormat="1"/>
-    <w:lsdException w:name="Intense Quote" w:semiHidden="0" w:uiPriority="30" w:unhideWhenUsed="0" w:qFormat="1"/>
-    <w:lsdException w:name="Medium List 2 Accent 1" w:semiHidden="0" w:uiPriority="66" w:unhideWhenUsed="0"/>
-    <w:lsdException w:name="Medium Grid 1 Accent 1" w:semiHidden="0" w:uiPriority="67" w:unhideWhenUsed="0"/>
-    <w:lsdException w:name="Medium Grid 2 Accent 1" w:semiHidden="0" w:uiPriority="68" w:unhideWhenUsed="0"/>
-    <w:lsdException w:name="Medium Grid 3 Accent 1" w:semiHidden="0" w:uiPriority="69" w:unhideWhenUsed="0"/>
-    <w:lsdException w:name="Dark List Accent 1" w:semiHidden="0" w:uiPriority="70" w:unhideWhenUsed="0"/>
-    <w:lsdException w:name="Colorful Shading Accent 1" w:semiHidden="0" w:uiPriority="71" w:unhideWhenUsed="0"/>
-    <w:lsdException w:name="Colorful List Accent 1" w:semiHidden="0" w:uiPriority="72" w:unhideWhenUsed="0"/>
-    <w:lsdException w:name="Colorful Grid Accent 1" w:semiHidden="0" w:uiPriority="73" w:unhideWhenUsed="0"/>
-    <w:lsdException w:name="Light Shading Accent 2" w:semiHidden="0" w:uiPriority="60" w:unhideWhenUsed="0"/>
-    <w:lsdException w:name="Light List Accent 2" w:semiHidden="0" w:uiPriority="61" w:unhideWhenUsed="0"/>
-    <w:lsdException w:name="Light Grid Accent 2" w:semiHidden="0" w:uiPriority="62" w:unhideWhenUsed="0"/>
-    <w:lsdException w:name="Medium Shading 1 Accent 2" w:semiHidden="0" w:uiPriority="63" w:unhideWhenUsed="0"/>
-    <w:lsdException w:name="Medium Shading 2 Accent 2" w:semiHidden="0" w:uiPriority="64" w:unhideWhenUsed="0"/>
-    <w:lsdException w:name="Medium List 1 Accent 2" w:semiHidden="0" w:uiPriority="65" w:unhideWhenUsed="0"/>
-    <w:lsdException w:name="Medium List 2 Accent 2" w:semiHidden="0" w:uiPriority="66" w:unhideWhenUsed="0"/>
-    <w:lsdException w:name="Medium Grid 1 Accent 2" w:semiHidden="0" w:uiPriority="67" w:unhideWhenUsed="0"/>
-    <w:lsdException w:name="Medium Grid 2 Accent 2" w:semiHidden="0" w:uiPriority="68" w:unhideWhenUsed="0"/>
-    <w:lsdException w:name="Medium Grid 3 Accent 2" w:semiHidden="0" w:uiPriority="69" w:unhideWhenUsed="0"/>
-    <w:lsdException w:name="Dark List Accent 2" w:semiHidden="0" w:uiPriority="70" w:unhideWhenUsed="0"/>
-    <w:lsdException w:name="Colorful Shading Accent 2" w:semiHidden="0" w:uiPriority="71" w:unhideWhenUsed="0"/>
-    <w:lsdException w:name="Colorful List Accent 2" w:semiHidden="0" w:uiPriority="72" w:unhideWhenUsed="0"/>
-    <w:lsdException w:name="Colorful Grid Accent 2" w:semiHidden="0" w:uiPriority="73" w:unhideWhenUsed="0"/>
-    <w:lsdException w:name="Light Shading Accent 3" w:semiHidden="0" w:uiPriority="60" w:unhideWhenUsed="0"/>
-    <w:lsdException w:name="Light List Accent 3" w:semiHidden="0" w:uiPriority="61" w:unhideWhenUsed="0"/>
-    <w:lsdException w:name="Light Grid Accent 3" w:semiHidden="0" w:uiPriority="62" w:unhideWhenUsed="0"/>
-    <w:lsdException w:name="Medium Shading 1 Accent 3" w:semiHidden="0" w:uiPriority="63" w:unhideWhenUsed="0"/>
-    <w:lsdException w:name="Medium Shading 2 Accent 3" w:semiHidden="0" w:uiPriority="64" w:unhideWhenUsed="0"/>
-    <w:lsdException w:name="Medium List 1 Accent 3" w:semiHidden="0" w:uiPriority="65" w:unhideWhenUsed="0"/>
-    <w:lsdException w:name="Medium List 2 Accent 3" w:semiHidden="0" w:uiPriority="66" w:unhideWhenUsed="0"/>
-    <w:lsdException w:name="Medium Grid 1 Accent 3" w:semiHidden="0" w:uiPriority="67" w:unhideWhenUsed="0"/>
-    <w:lsdException w:name="Medium Grid 2 Accent 3" w:semiHidden="0" w:uiPriority="68" w:unhideWhenUsed="0"/>
-    <w:lsdException w:name="Medium Grid 3 Accent 3" w:semiHidden="0" w:uiPriority="69" w:unhideWhenUsed="0"/>
-    <w:lsdException w:name="Dark List Accent 3" w:semiHidden="0" w:uiPriority="70" w:unhideWhenUsed="0"/>
-    <w:lsdException w:name="Colorful Shading Accent 3" w:semiHidden="0" w:uiPriority="71" w:unhideWhenUsed="0"/>
-    <w:lsdException w:name="Colorful List Accent 3" w:semiHidden="0" w:uiPriority="72" w:unhideWhenUsed="0"/>
-    <w:lsdException w:name="Colorful Grid Accent 3" w:semiHidden="0" w:uiPriority="73" w:unhideWhenUsed="0"/>
-    <w:lsdException w:name="Light Shading Accent 4" w:semiHidden="0" w:uiPriority="60" w:unhideWhenUsed="0"/>
-    <w:lsdException w:name="Light List Accent 4" w:semiHidden="0" w:uiPriority="61" w:unhideWhenUsed="0"/>
-    <w:lsdException w:name="Light Grid Accent 4" w:semiHidden="0" w:uiPriority="62" w:unhideWhenUsed="0"/>
-    <w:lsdException w:name="Medium Shading 1 Accent 4" w:semiHidden="0" w:uiPriority="63" w:unhideWhenUsed="0"/>
-    <w:lsdException w:name="Medium Shading 2 Accent 4" w:semiHidden="0" w:uiPriority="64" w:unhideWhenUsed="0"/>
-    <w:lsdException w:name="Medium List 1 Accent 4" w:semiHidden="0" w:uiPriority="65" w:unhideWhenUsed="0"/>
-    <w:lsdException w:name="Medium List 2 Accent 4" w:semiHidden="0" w:uiPriority="66" w:unhideWhenUsed="0"/>
-    <w:lsdException w:name="Medium Grid 1 Accent 4" w:semiHidden="0" w:uiPriority="67" w:unhideWhenUsed="0"/>
-    <w:lsdException w:name="Medium Grid 2 Accent 4" w:semiHidden="0" w:uiPriority="68" w:unhideWhenUsed="0"/>
-    <w:lsdException w:name="Medium Grid 3 Accent 4" w:semiHidden="0" w:uiPriority="69" w:unhideWhenUsed="0"/>
-    <w:lsdException w:name="Dark List Accent 4" w:semiHidden="0" w:uiPriority="70" w:unhideWhenUsed="0"/>
-    <w:lsdException w:name="Colorful Shading Accent 4" w:semiHidden="0" w:uiPriority="71" w:unhideWhenUsed="0"/>
-    <w:lsdException w:name="Colorful List Accent 4" w:semiHidden="0" w:uiPriority="72" w:unhideWhenUsed="0"/>
-    <w:lsdException w:name="Colorful Grid Accent 4" w:semiHidden="0" w:uiPriority="73" w:unhideWhenUsed="0"/>
-    <w:lsdException w:name="Light Shading Accent 5" w:semiHidden="0" w:uiPriority="60" w:unhideWhenUsed="0"/>
-    <w:lsdException w:name="Light List Accent 5" w:semiHidden="0" w:uiPriority="61" w:unhideWhenUsed="0"/>
-    <w:lsdException w:name="Light Grid Accent 5" w:semiHidden="0" w:uiPriority="62" w:unhideWhenUsed="0"/>
-    <w:lsdException w:name="Medium Shading 1 Accent 5" w:semiHidden="0" w:uiPriority="63" w:unhideWhenUsed="0"/>
-    <w:lsdException w:name="Medium Shading 2 Accent 5" w:semiHidden="0" w:uiPriority="64" w:unhideWhenUsed="0"/>
-    <w:lsdException w:name="Medium List 1 Accent 5" w:semiHidden="0" w:uiPriority="65" w:unhideWhenUsed="0"/>
-    <w:lsdException w:name="Medium List 2 Accent 5" w:semiHidden="0" w:uiPriority="66" w:unhideWhenUsed="0"/>
-    <w:lsdException w:name="Medium Grid 1 Accent 5" w:semiHidden="0" w:uiPriority="67" w:unhideWhenUsed="0"/>
-    <w:lsdException w:name="Medium Grid 2 Accent 5" w:semiHidden="0" w:uiPriority="68" w:unhideWhenUsed="0"/>
-    <w:lsdException w:name="Medium Grid 3 Accent 5" w:semiHidden="0" w:uiPriority="69" w:unhideWhenUsed="0"/>
-    <w:lsdException w:name="Dark List Accent 5" w:semiHidden="0" w:uiPriority="70" w:unhideWhenUsed="0"/>
-    <w:lsdException w:name="Colorful Shading Accent 5" w:semiHidden="0" w:uiPriority="71" w:unhideWhenUsed="0"/>
-    <w:lsdException w:name="Colorful List Accent 5" w:semiHidden="0" w:uiPriority="72" w:unhideWhenUsed="0"/>
-    <w:lsdException w:name="Colorful Grid Accent 5" w:semiHidden="0" w:uiPriority="73" w:unhideWhenUsed="0"/>
-    <w:lsdException w:name="Light Shading Accent 6" w:semiHidden="0" w:uiPriority="60" w:unhideWhenUsed="0"/>
-    <w:lsdException w:name="Light List Accent 6" w:semiHidden="0" w:uiPriority="61" w:unhideWhenUsed="0"/>
-    <w:lsdException w:name="Light Grid Accent 6" w:semiHidden="0" w:uiPriority="62" w:unhideWhenUsed="0"/>
-    <w:lsdException w:name="Medium Shading 1 Accent 6" w:semiHidden="0" w:uiPriority="63" w:unhideWhenUsed="0"/>
-    <w:lsdException w:name="Medium Shading 2 Accent 6" w:semiHidden="0" w:uiPriority="64" w:unhideWhenUsed="0"/>
-    <w:lsdException w:name="Medium List 1 Accent 6" w:semiHidden="0" w:uiPriority="65" w:unhideWhenUsed="0"/>
-    <w:lsdException w:name="Medium List 2 Accent 6" w:semiHidden="0" w:uiPriority="66" w:unhideWhenUsed="0"/>
-    <w:lsdException w:name="Medium Grid 1 Accent 6" w:semiHidden="0" w:uiPriority="67" w:unhideWhenUsed="0"/>
-    <w:lsdException w:name="Medium Grid 2 Accent 6" w:semiHidden="0" w:uiPriority="68" w:unhideWhenUsed="0"/>
-    <w:lsdException w:name="Medium Grid 3 Accent 6" w:semiHidden="0" w:uiPriority="69" w:unhideWhenUsed="0"/>
-    <w:lsdException w:name="Dark List Accent 6" w:semiHidden="0" w:uiPriority="70" w:unhideWhenUsed="0"/>
-    <w:lsdException w:name="Colorful Shading Accent 6" w:semiHidden="0" w:uiPriority="71" w:unhideWhenUsed="0"/>
-    <w:lsdException w:name="Colorful List Accent 6" w:semiHidden="0" w:uiPriority="72" w:unhideWhenUsed="0"/>
-    <w:lsdException w:name="Colorful Grid Accent 6" w:semiHidden="0" w:uiPriority="73" w:unhideWhenUsed="0"/>
-    <w:lsdException w:name="Subtle Emphasis" w:semiHidden="0" w:uiPriority="19" w:unhideWhenUsed="0" w:qFormat="1"/>
-    <w:lsdException w:name="Intense Emphasis" w:semiHidden="0" w:uiPriority="21" w:unhideWhenUsed="0" w:qFormat="1"/>
-    <w:lsdException w:name="Subtle Reference" w:semiHidden="0" w:uiPriority="31" w:unhideWhenUsed="0" w:qFormat="1"/>
-    <w:lsdException w:name="Intense Reference" w:semiHidden="0" w:uiPriority="32" w:unhideWhenUsed="0" w:qFormat="1"/>
-    <w:lsdException w:name="Book Title" w:semiHidden="0" w:uiPriority="33" w:unhideWhenUsed="0" w:qFormat="1"/>
-    <w:lsdException w:name="Bibliography" w:uiPriority="37"/>
-    <w:lsdException w:name="TOC Heading" w:uiPriority="39" w:qFormat="1"/>
-  </w:latentStyles>
-  <w:style w:type="paragraph" w:default="1" w:styleId="Normal">
-    <w:name w:val="Normal"/>
-    <w:qFormat/>
-  </w:style>
-  <w:style w:type="character" w:default="1" w:styleId="DefaultParagraphFont">
-    <w:name w:val="Default Paragraph Font"/>
-    <w:uiPriority w:val="1"/>
-    <w:semiHidden/>
-    <w:unhideWhenUsed/>
-  </w:style>
-  <w:style w:type="table" w:default="1" w:styleId="TableNormal">
-    <w:name w:val="Normal Table"/>
-    <w:uiPriority w:val="99"/>
-    <w:semiHidden/>
-    <w:unhideWhenUsed/>
-    <w:tblPr>
-      <w:tblInd w:w="0" w:type="dxa"/>
-      <w:tblCellMar>
-        <w:top w:w="0" w:type="dxa"/>
-        <w:left w:w="108" w:type="dxa"/>
-        <w:bottom w:w="0" w:type="dxa"/>
-        <w:right w:w="108" w:type="dxa"/>
-      </w:tblCellMar>
-    </w:tblPr>
-  </w:style>
-  <w:style w:type="numbering" w:default="1" w:styleId="NoList">
-    <w:name w:val="No List"/>
-    <w:uiPriority w:val="99"/>
-    <w:semiHidden/>
-    <w:unhideWhenUsed/>
-  </w:style>
-  <w:style w:type="character" w:styleId="PlaceholderText">
-    <w:name w:val="Placeholder Text"/>
-    <w:basedOn w:val="DefaultParagraphFont"/>
-    <w:uiPriority w:val="99"/>
-    <w:semiHidden/>
-    <w:rsid w:val="009703A0"/>
-    <w:rPr>
-      <w:color w:val="808080"/>
-    </w:rPr>
-  </w:style>
-</w:styles>
-</file>
-
-<file path=word/glossary/stylesWithEffects.xml><?xml version="1.0" encoding="utf-8"?>
-<w:styles xmlns:wpc="http://schemas.microsoft.com/office/word/2010/wordprocessingCanvas" xmlns:mc="http://schemas.openxmlformats.org/markup-compatibility/2006" xmlns:o="urn:schemas-microsoft-com:office:office" xmlns:r="http://schemas.openxmlformats.org/officeDocument/2006/relationships" xmlns:m="http://schemas.openxmlformats.org/officeDocument/2006/math" xmlns:v="urn:schemas-microsoft-com:vml" xmlns:wp14="http://schemas.microsoft.com/office/word/2010/wordprocessingDrawing" xmlns:wp="http://schemas.openxmlformats.org/drawingml/2006/wordprocessingDrawing" xmlns:w10="urn:schemas-microsoft-com:office:word" xmlns:w="http://schemas.openxmlformats.org/wordprocessingml/2006/main" xmlns:w14="http://schemas.microsoft.com/office/word/2010/wordml" xmlns:wpg="http://schemas.microsoft.com/office/word/2010/wordprocessingGroup" xmlns:wpi="http://schemas.microsoft.com/office/word/2010/wordprocessingInk" xmlns:wne="http://schemas.microsoft.com/office/word/2006/wordml" xmlns:wps="http://schemas.microsoft.com/office/word/2010/wordprocessingShape" mc:Ignorable="w14 wp14">
-  <w:docDefaults>
-    <w:rPrDefault>
-      <w:rPr>
-        <w:rFonts w:asciiTheme="minorHAnsi" w:eastAsiaTheme="minorEastAsia" w:hAnsiTheme="minorHAnsi" w:cstheme="minorBidi"/>
-        <w:sz w:val="22"/>
-        <w:szCs w:val="22"/>
-        <w:lang w:val="en-CA" w:eastAsia="en-CA" w:bidi="ar-SA"/>
-      </w:rPr>
-    </w:rPrDefault>
-    <w:pPrDefault>
-      <w:pPr>
-        <w:spacing w:after="200" w:line="276" w:lineRule="auto"/>
-      </w:pPr>
-    </w:pPrDefault>
-  </w:docDefaults>
-  <w:latentStyles w:defLockedState="0" w:defUIPriority="99" w:defSemiHidden="1" w:defUnhideWhenUsed="1" w:defQFormat="0" w:count="267">
-    <w:lsdException w:name="Normal" w:semiHidden="0" w:uiPriority="0" w:unhideWhenUsed="0" w:qFormat="1"/>
-    <w:lsdException w:name="heading 1" w:semiHidden="0" w:uiPriority="9" w:unhideWhenUsed="0" w:qFormat="1"/>
-    <w:lsdException w:name="heading 2" w:uiPriority="9" w:qFormat="1"/>
-    <w:lsdException w:name="heading 3" w:uiPriority="9" w:qFormat="1"/>
-    <w:lsdException w:name="heading 4" w:uiPriority="9" w:qFormat="1"/>
-    <w:lsdException w:name="heading 5" w:uiPriority="9" w:qFormat="1"/>
-    <w:lsdException w:name="heading 6" w:uiPriority="9" w:qFormat="1"/>
-    <w:lsdException w:name="heading 7" w:uiPriority="9" w:qFormat="1"/>
-    <w:lsdException w:name="heading 8" w:uiPriority="9" w:qFormat="1"/>
-    <w:lsdException w:name="heading 9" w:uiPriority="9" w:qFormat="1"/>
-    <w:lsdException w:name="toc 1" w:uiPriority="39"/>
-    <w:lsdException w:name="toc 2" w:uiPriority="39"/>
-    <w:lsdException w:name="toc 3" w:uiPriority="39"/>
-    <w:lsdException w:name="toc 4" w:uiPriority="39"/>
-    <w:lsdException w:name="toc 5" w:uiPriority="39"/>
-    <w:lsdException w:name="toc 6" w:uiPriority="39"/>
-    <w:lsdException w:name="toc 7" w:uiPriority="39"/>
-    <w:lsdException w:name="toc 8" w:uiPriority="39"/>
-    <w:lsdException w:name="toc 9" w:uiPriority="39"/>
-    <w:lsdException w:name="caption" w:uiPriority="35" w:qFormat="1"/>
-    <w:lsdException w:name="Title" w:semiHidden="0" w:uiPriority="10" w:unhideWhenUsed="0" w:qFormat="1"/>
-    <w:lsdException w:name="Default Paragraph Font" w:uiPriority="1"/>
-    <w:lsdException w:name="Subtitle" w:semiHidden="0" w:uiPriority="11" w:unhideWhenUsed="0" w:qFormat="1"/>
-    <w:lsdException w:name="Strong" w:semiHidden="0" w:uiPriority="22" w:unhideWhenUsed="0" w:qFormat="1"/>
-    <w:lsdException w:name="Emphasis" w:semiHidden="0" w:uiPriority="20" w:unhideWhenUsed="0" w:qFormat="1"/>
-    <w:lsdException w:name="Table Grid" w:semiHidden="0" w:uiPriority="59" w:unhideWhenUsed="0"/>
-    <w:lsdException w:name="Placeholder Text" w:unhideWhenUsed="0"/>
-    <w:lsdException w:name="No Spacing" w:semiHidden="0" w:uiPriority="1" w:unhideWhenUsed="0" w:qFormat="1"/>
-    <w:lsdException w:name="Light Shading" w:semiHidden="0" w:uiPriority="60" w:unhideWhenUsed="0"/>
-    <w:lsdException w:name="Light List" w:semiHidden="0" w:uiPriority="61" w:unhideWhenUsed="0"/>
-    <w:lsdException w:name="Light Grid" w:semiHidden="0" w:uiPriority="62" w:unhideWhenUsed="0"/>
-    <w:lsdException w:name="Medium Shading 1" w:semiHidden="0" w:uiPriority="63" w:unhideWhenUsed="0"/>
-    <w:lsdException w:name="Medium Shading 2" w:semiHidden="0" w:uiPriority="64" w:unhideWhenUsed="0"/>
-    <w:lsdException w:name="Medium List 1" w:semiHidden="0" w:uiPriority="65" w:unhideWhenUsed="0"/>
-    <w:lsdException w:name="Medium List 2" w:semiHidden="0" w:uiPriority="66" w:unhideWhenUsed="0"/>
-    <w:lsdException w:name="Medium Grid 1" w:semiHidden="0" w:uiPriority="67" w:unhideWhenUsed="0"/>
-    <w:lsdException w:name="Medium Grid 2" w:semiHidden="0" w:uiPriority="68" w:unhideWhenUsed="0"/>
-    <w:lsdException w:name="Medium Grid 3" w:semiHidden="0" w:uiPriority="69" w:unhideWhenUsed="0"/>
-    <w:lsdException w:name="Dark List" w:semiHidden="0" w:uiPriority="70" w:unhideWhenUsed="0"/>
-    <w:lsdException w:name="Colorful Shading" w:semiHidden="0" w:uiPriority="71" w:unhideWhenUsed="0"/>
-    <w:lsdException w:name="Colorful List" w:semiHidden="0" w:uiPriority="72" w:unhideWhenUsed="0"/>
-    <w:lsdException w:name="Colorful Grid" w:semiHidden="0" w:uiPriority="73" w:unhideWhenUsed="0"/>
-    <w:lsdException w:name="Light Shading Accent 1" w:semiHidden="0" w:uiPriority="60" w:unhideWhenUsed="0"/>
-    <w:lsdException w:name="Light List Accent 1" w:semiHidden="0" w:uiPriority="61" w:unhideWhenUsed="0"/>
-    <w:lsdException w:name="Light Grid Accent 1" w:semiHidden="0" w:uiPriority="62" w:unhideWhenUsed="0"/>
-    <w:lsdException w:name="Medium Shading 1 Accent 1" w:semiHidden="0" w:uiPriority="63" w:unhideWhenUsed="0"/>
-    <w:lsdException w:name="Medium Shading 2 Accent 1" w:semiHidden="0" w:uiPriority="64" w:unhideWhenUsed="0"/>
-    <w:lsdException w:name="Medium List 1 Accent 1" w:semiHidden="0" w:uiPriority="65" w:unhideWhenUsed="0"/>
-    <w:lsdException w:name="Revision" w:unhideWhenUsed="0"/>
-    <w:lsdException w:name="List Paragraph" w:semiHidden="0" w:uiPriority="34" w:unhideWhenUsed="0" w:qFormat="1"/>
-    <w:lsdException w:name="Quote" w:semiHidden="0" w:uiPriority="29" w:unhideWhenUsed="0" w:qFormat="1"/>
-    <w:lsdException w:name="Intense Quote" w:semiHidden="0" w:uiPriority="30" w:unhideWhenUsed="0" w:qFormat="1"/>
-    <w:lsdException w:name="Medium List 2 Accent 1" w:semiHidden="0" w:uiPriority="66" w:unhideWhenUsed="0"/>
-    <w:lsdException w:name="Medium Grid 1 Accent 1" w:semiHidden="0" w:uiPriority="67" w:unhideWhenUsed="0"/>
-    <w:lsdException w:name="Medium Grid 2 Accent 1" w:semiHidden="0" w:uiPriority="68" w:unhideWhenUsed="0"/>
-    <w:lsdException w:name="Medium Grid 3 Accent 1" w:semiHidden="0" w:uiPriority="69" w:unhideWhenUsed="0"/>
-    <w:lsdException w:name="Dark List Accent 1" w:semiHidden="0" w:uiPriority="70" w:unhideWhenUsed="0"/>
-    <w:lsdException w:name="Colorful Shading Accent 1" w:semiHidden="0" w:uiPriority="71" w:unhideWhenUsed="0"/>
-    <w:lsdException w:name="Colorful List Accent 1" w:semiHidden="0" w:uiPriority="72" w:unhideWhenUsed="0"/>
-    <w:lsdException w:name="Colorful Grid Accent 1" w:semiHidden="0" w:uiPriority="73" w:unhideWhenUsed="0"/>
-    <w:lsdException w:name="Light Shading Accent 2" w:semiHidden="0" w:uiPriority="60" w:unhideWhenUsed="0"/>
-    <w:lsdException w:name="Light List Accent 2" w:semiHidden="0" w:uiPriority="61" w:unhideWhenUsed="0"/>
-    <w:lsdException w:name="Light Grid Accent 2" w:semiHidden="0" w:uiPriority="62" w:unhideWhenUsed="0"/>
-    <w:lsdException w:name="Medium Shading 1 Accent 2" w:semiHidden="0" w:uiPriority="63" w:unhideWhenUsed="0"/>
-    <w:lsdException w:name="Medium Shading 2 Accent 2" w:semiHidden="0" w:uiPriority="64" w:unhideWhenUsed="0"/>
-    <w:lsdException w:name="Medium List 1 Accent 2" w:semiHidden="0" w:uiPriority="65" w:unhideWhenUsed="0"/>
-    <w:lsdException w:name="Medium List 2 Accent 2" w:semiHidden="0" w:uiPriority="66" w:unhideWhenUsed="0"/>
-    <w:lsdException w:name="Medium Grid 1 Accent 2" w:semiHidden="0" w:uiPriority="67" w:unhideWhenUsed="0"/>
-    <w:lsdException w:name="Medium Grid 2 Accent 2" w:semiHidden="0" w:uiPriority="68" w:unhideWhenUsed="0"/>
-    <w:lsdException w:name="Medium Grid 3 Accent 2" w:semiHidden="0" w:uiPriority="69" w:unhideWhenUsed="0"/>
-    <w:lsdException w:name="Dark List Accent 2" w:semiHidden="0" w:uiPriority="70" w:unhideWhenUsed="0"/>
-    <w:lsdException w:name="Colorful Shading Accent 2" w:semiHidden="0" w:uiPriority="71" w:unhideWhenUsed="0"/>
-    <w:lsdException w:name="Colorful List Accent 2" w:semiHidden="0" w:uiPriority="72" w:unhideWhenUsed="0"/>
-    <w:lsdException w:name="Colorful Grid Accent 2" w:semiHidden="0" w:uiPriority="73" w:unhideWhenUsed="0"/>
-    <w:lsdException w:name="Light Shading Accent 3" w:semiHidden="0" w:uiPriority="60" w:unhideWhenUsed="0"/>
-    <w:lsdException w:name="Light List Accent 3" w:semiHidden="0" w:uiPriority="61" w:unhideWhenUsed="0"/>
-    <w:lsdException w:name="Light Grid Accent 3" w:semiHidden="0" w:uiPriority="62" w:unhideWhenUsed="0"/>
-    <w:lsdException w:name="Medium Shading 1 Accent 3" w:semiHidden="0" w:uiPriority="63" w:unhideWhenUsed="0"/>
-    <w:lsdException w:name="Medium Shading 2 Accent 3" w:semiHidden="0" w:uiPriority="64" w:unhideWhenUsed="0"/>
-    <w:lsdException w:name="Medium List 1 Accent 3" w:semiHidden="0" w:uiPriority="65" w:unhideWhenUsed="0"/>
-    <w:lsdException w:name="Medium List 2 Accent 3" w:semiHidden="0" w:uiPriority="66" w:unhideWhenUsed="0"/>
-    <w:lsdException w:name="Medium Grid 1 Accent 3" w:semiHidden="0" w:uiPriority="67" w:unhideWhenUsed="0"/>
-    <w:lsdException w:name="Medium Grid 2 Accent 3" w:semiHidden="0" w:uiPriority="68" w:unhideWhenUsed="0"/>
-    <w:lsdException w:name="Medium Grid 3 Accent 3" w:semiHidden="0" w:uiPriority="69" w:unhideWhenUsed="0"/>
-    <w:lsdException w:name="Dark List Accent 3" w:semiHidden="0" w:uiPriority="70" w:unhideWhenUsed="0"/>
-    <w:lsdException w:name="Colorful Shading Accent 3" w:semiHidden="0" w:uiPriority="71" w:unhideWhenUsed="0"/>
-    <w:lsdException w:name="Colorful List Accent 3" w:semiHidden="0" w:uiPriority="72" w:unhideWhenUsed="0"/>
-    <w:lsdException w:name="Colorful Grid Accent 3" w:semiHidden="0" w:uiPriority="73" w:unhideWhenUsed="0"/>
-    <w:lsdException w:name="Light Shading Accent 4" w:semiHidden="0" w:uiPriority="60" w:unhideWhenUsed="0"/>
-    <w:lsdException w:name="Light List Accent 4" w:semiHidden="0" w:uiPriority="61" w:unhideWhenUsed="0"/>
-    <w:lsdException w:name="Light Grid Accent 4" w:semiHidden="0" w:uiPriority="62" w:unhideWhenUsed="0"/>
-    <w:lsdException w:name="Medium Shading 1 Accent 4" w:semiHidden="0" w:uiPriority="63" w:unhideWhenUsed="0"/>
-    <w:lsdException w:name="Medium Shading 2 Accent 4" w:semiHidden="0" w:uiPriority="64" w:unhideWhenUsed="0"/>
-    <w:lsdException w:name="Medium List 1 Accent 4" w:semiHidden="0" w:uiPriority="65" w:unhideWhenUsed="0"/>
-    <w:lsdException w:name="Medium List 2 Accent 4" w:semiHidden="0" w:uiPriority="66" w:unhideWhenUsed="0"/>
-    <w:lsdException w:name="Medium Grid 1 Accent 4" w:semiHidden="0" w:uiPriority="67" w:unhideWhenUsed="0"/>
-    <w:lsdException w:name="Medium Grid 2 Accent 4" w:semiHidden="0" w:uiPriority="68" w:unhideWhenUsed="0"/>
-    <w:lsdException w:name="Medium Grid 3 Accent 4" w:semiHidden="0" w:uiPriority="69" w:unhideWhenUsed="0"/>
-    <w:lsdException w:name="Dark List Accent 4" w:semiHidden="0" w:uiPriority="70" w:unhideWhenUsed="0"/>
-    <w:lsdException w:name="Colorful Shading Accent 4" w:semiHidden="0" w:uiPriority="71" w:unhideWhenUsed="0"/>
-    <w:lsdException w:name="Colorful List Accent 4" w:semiHidden="0" w:uiPriority="72" w:unhideWhenUsed="0"/>
-    <w:lsdException w:name="Colorful Grid Accent 4" w:semiHidden="0" w:uiPriority="73" w:unhideWhenUsed="0"/>
-    <w:lsdException w:name="Light Shading Accent 5" w:semiHidden="0" w:uiPriority="60" w:unhideWhenUsed="0"/>
-    <w:lsdException w:name="Light List Accent 5" w:semiHidden="0" w:uiPriority="61" w:unhideWhenUsed="0"/>
-    <w:lsdException w:name="Light Grid Accent 5" w:semiHidden="0" w:uiPriority="62" w:unhideWhenUsed="0"/>
-    <w:lsdException w:name="Medium Shading 1 Accent 5" w:semiHidden="0" w:uiPriority="63" w:unhideWhenUsed="0"/>
-    <w:lsdException w:name="Medium Shading 2 Accent 5" w:semiHidden="0" w:uiPriority="64" w:unhideWhenUsed="0"/>
-    <w:lsdException w:name="Medium List 1 Accent 5" w:semiHidden="0" w:uiPriority="65" w:unhideWhenUsed="0"/>
-    <w:lsdException w:name="Medium List 2 Accent 5" w:semiHidden="0" w:uiPriority="66" w:unhideWhenUsed="0"/>
-    <w:lsdException w:name="Medium Grid 1 Accent 5" w:semiHidden="0" w:uiPriority="67" w:unhideWhenUsed="0"/>
-    <w:lsdException w:name="Medium Grid 2 Accent 5" w:semiHidden="0" w:uiPriority="68" w:unhideWhenUsed="0"/>
-    <w:lsdException w:name="Medium Grid 3 Accent 5" w:semiHidden="0" w:uiPriority="69" w:unhideWhenUsed="0"/>
-    <w:lsdException w:name="Dark List Accent 5" w:semiHidden="0" w:uiPriority="70" w:unhideWhenUsed="0"/>
-    <w:lsdException w:name="Colorful Shading Accent 5" w:semiHidden="0" w:uiPriority="71" w:unhideWhenUsed="0"/>
-    <w:lsdException w:name="Colorful List Accent 5" w:semiHidden="0" w:uiPriority="72" w:unhideWhenUsed="0"/>
-    <w:lsdException w:name="Colorful Grid Accent 5" w:semiHidden="0" w:uiPriority="73" w:unhideWhenUsed="0"/>
-    <w:lsdException w:name="Light Shading Accent 6" w:semiHidden="0" w:uiPriority="60" w:unhideWhenUsed="0"/>
-    <w:lsdException w:name="Light List Accent 6" w:semiHidden="0" w:uiPriority="61" w:unhideWhenUsed="0"/>
-    <w:lsdException w:name="Light Grid Accent 6" w:semiHidden="0" w:uiPriority="62" w:unhideWhenUsed="0"/>
-    <w:lsdException w:name="Medium Shading 1 Accent 6" w:semiHidden="0" w:uiPriority="63" w:unhideWhenUsed="0"/>
-    <w:lsdException w:name="Medium Shading 2 Accent 6" w:semiHidden="0" w:uiPriority="64" w:unhideWhenUsed="0"/>
-    <w:lsdException w:name="Medium List 1 Accent 6" w:semiHidden="0" w:uiPriority="65" w:unhideWhenUsed="0"/>
-    <w:lsdException w:name="Medium List 2 Accent 6" w:semiHidden="0" w:uiPriority="66" w:unhideWhenUsed="0"/>
-    <w:lsdException w:name="Medium Grid 1 Accent 6" w:semiHidden="0" w:uiPriority="67" w:unhideWhenUsed="0"/>
-    <w:lsdException w:name="Medium Grid 2 Accent 6" w:semiHidden="0" w:uiPriority="68" w:unhideWhenUsed="0"/>
-    <w:lsdException w:name="Medium Grid 3 Accent 6" w:semiHidden="0" w:uiPriority="69" w:unhideWhenUsed="0"/>
-    <w:lsdException w:name="Dark List Accent 6" w:semiHidden="0" w:uiPriority="70" w:unhideWhenUsed="0"/>
-    <w:lsdException w:name="Colorful Shading Accent 6" w:semiHidden="0" w:uiPriority="71" w:unhideWhenUsed="0"/>
-    <w:lsdException w:name="Colorful List Accent 6" w:semiHidden="0" w:uiPriority="72" w:unhideWhenUsed="0"/>
-    <w:lsdException w:name="Colorful Grid Accent 6" w:semiHidden="0" w:uiPriority="73" w:unhideWhenUsed="0"/>
-    <w:lsdException w:name="Subtle Emphasis" w:semiHidden="0" w:uiPriority="19" w:unhideWhenUsed="0" w:qFormat="1"/>
-    <w:lsdException w:name="Intense Emphasis" w:semiHidden="0" w:uiPriority="21" w:unhideWhenUsed="0" w:qFormat="1"/>
-    <w:lsdException w:name="Subtle Reference" w:semiHidden="0" w:uiPriority="31" w:unhideWhenUsed="0" w:qFormat="1"/>
-    <w:lsdException w:name="Intense Reference" w:semiHidden="0" w:uiPriority="32" w:unhideWhenUsed="0" w:qFormat="1"/>
-    <w:lsdException w:name="Book Title" w:semiHidden="0" w:uiPriority="33" w:unhideWhenUsed="0" w:qFormat="1"/>
-    <w:lsdException w:name="Bibliography" w:uiPriority="37"/>
-    <w:lsdException w:name="TOC Heading" w:uiPriority="39" w:qFormat="1"/>
-  </w:latentStyles>
-  <w:style w:type="paragraph" w:default="1" w:styleId="Normal">
-    <w:name w:val="Normal"/>
-    <w:qFormat/>
-  </w:style>
-  <w:style w:type="character" w:default="1" w:styleId="DefaultParagraphFont">
-    <w:name w:val="Default Paragraph Font"/>
-    <w:uiPriority w:val="1"/>
-    <w:semiHidden/>
-    <w:unhideWhenUsed/>
-  </w:style>
-  <w:style w:type="table" w:default="1" w:styleId="TableNormal">
-    <w:name w:val="Normal Table"/>
-    <w:uiPriority w:val="99"/>
-    <w:semiHidden/>
-    <w:unhideWhenUsed/>
-    <w:tblPr>
-      <w:tblInd w:w="0" w:type="dxa"/>
-      <w:tblCellMar>
-        <w:top w:w="0" w:type="dxa"/>
-        <w:left w:w="108" w:type="dxa"/>
-        <w:bottom w:w="0" w:type="dxa"/>
-        <w:right w:w="108" w:type="dxa"/>
-      </w:tblCellMar>
-    </w:tblPr>
-  </w:style>
-  <w:style w:type="numbering" w:default="1" w:styleId="NoList">
-    <w:name w:val="No List"/>
-    <w:uiPriority w:val="99"/>
-    <w:semiHidden/>
-    <w:unhideWhenUsed/>
-  </w:style>
-  <w:style w:type="character" w:styleId="PlaceholderText">
-    <w:name w:val="Placeholder Text"/>
-    <w:basedOn w:val="DefaultParagraphFont"/>
-    <w:uiPriority w:val="99"/>
-    <w:semiHidden/>
-    <w:rsid w:val="009703A0"/>
-    <w:rPr>
-      <w:color w:val="808080"/>
-    </w:rPr>
-  </w:style>
-</w:styles>
-</file>
-
-<file path=word/glossary/webSettings.xml><?xml version="1.0" encoding="utf-8"?>
-<w:webSettings xmlns:mc="http://schemas.openxmlformats.org/markup-compatibility/2006" xmlns:r="http://schemas.openxmlformats.org/officeDocument/2006/relationships" xmlns:w="http://schemas.openxmlformats.org/wordprocessingml/2006/main" xmlns:w14="http://schemas.microsoft.com/office/word/2010/wordml" mc:Ignorable="w14">
-  <w:optimizeForBrowser/>
-  <w:allowPNG/>
-</w:webSettings>
 </file>
 
 <file path=word/theme/theme1.xml><?xml version="1.0" encoding="utf-8"?>
@@ -8651,7 +8680,7 @@
 </file>
 
 <file path=customXml/itemProps1.xml><?xml version="1.0" encoding="utf-8"?>
-<ds:datastoreItem xmlns:ds="http://schemas.openxmlformats.org/officeDocument/2006/customXml" ds:itemID="{03ECFC12-FFB5-4AB2-8F7E-EC86CA7D5830}">
+<ds:datastoreItem xmlns:ds="http://schemas.openxmlformats.org/officeDocument/2006/customXml" ds:itemID="{E9B2607D-5BF1-410A-9FE8-B96FDAB60ED1}">
   <ds:schemaRefs>
     <ds:schemaRef ds:uri="http://schemas.openxmlformats.org/officeDocument/2006/bibliography"/>
   </ds:schemaRefs>

</xml_diff>

<commit_message>
Added comments forthe Q2 and Q4 graphs
</commit_message>
<xml_diff>
--- a/Lab Report 1.docx
+++ b/Lab Report 1.docx
@@ -817,7 +817,7 @@
             </w:rPr>
             <w:fldChar w:fldCharType="separate"/>
           </w:r>
-          <w:hyperlink w:anchor="_Toc472555989" w:history="1">
+          <w:hyperlink w:anchor="_Toc472616455" w:history="1">
             <w:r>
               <w:rPr>
                 <w:rStyle w:val="Hyperlink"/>
@@ -844,7 +844,7 @@
                 <w:noProof/>
                 <w:webHidden/>
               </w:rPr>
-              <w:instrText xml:space="preserve"> PAGEREF _Toc472555989 \h </w:instrText>
+              <w:instrText xml:space="preserve"> PAGEREF _Toc472616455 \h </w:instrText>
             </w:r>
             <w:r>
               <w:rPr>
@@ -886,7 +886,7 @@
               <w:lang w:val="en-CA" w:eastAsia="en-CA"/>
             </w:rPr>
           </w:pPr>
-          <w:hyperlink w:anchor="_Toc472555990" w:history="1">
+          <w:hyperlink w:anchor="_Toc472616456" w:history="1">
             <w:r>
               <w:rPr>
                 <w:rStyle w:val="Hyperlink"/>
@@ -913,7 +913,7 @@
                 <w:noProof/>
                 <w:webHidden/>
               </w:rPr>
-              <w:instrText xml:space="preserve"> PAGEREF _Toc472555990 \h </w:instrText>
+              <w:instrText xml:space="preserve"> PAGEREF _Toc472616456 \h </w:instrText>
             </w:r>
             <w:r>
               <w:rPr>
@@ -955,7 +955,7 @@
               <w:lang w:val="en-CA" w:eastAsia="en-CA"/>
             </w:rPr>
           </w:pPr>
-          <w:hyperlink w:anchor="_Toc472555991" w:history="1">
+          <w:hyperlink w:anchor="_Toc472616457" w:history="1">
             <w:r>
               <w:rPr>
                 <w:rStyle w:val="Hyperlink"/>
@@ -982,7 +982,7 @@
                 <w:noProof/>
                 <w:webHidden/>
               </w:rPr>
-              <w:instrText xml:space="preserve"> PAGEREF _Toc472555991 \h </w:instrText>
+              <w:instrText xml:space="preserve"> PAGEREF _Toc472616457 \h </w:instrText>
             </w:r>
             <w:r>
               <w:rPr>
@@ -1024,7 +1024,7 @@
               <w:lang w:val="en-CA" w:eastAsia="en-CA"/>
             </w:rPr>
           </w:pPr>
-          <w:hyperlink w:anchor="_Toc472555992" w:history="1">
+          <w:hyperlink w:anchor="_Toc472616458" w:history="1">
             <w:r>
               <w:rPr>
                 <w:rStyle w:val="Hyperlink"/>
@@ -1051,7 +1051,7 @@
                 <w:noProof/>
                 <w:webHidden/>
               </w:rPr>
-              <w:instrText xml:space="preserve"> PAGEREF _Toc472555992 \h </w:instrText>
+              <w:instrText xml:space="preserve"> PAGEREF _Toc472616458 \h </w:instrText>
             </w:r>
             <w:r>
               <w:rPr>
@@ -1093,7 +1093,7 @@
               <w:lang w:val="en-CA" w:eastAsia="en-CA"/>
             </w:rPr>
           </w:pPr>
-          <w:hyperlink w:anchor="_Toc472555993" w:history="1">
+          <w:hyperlink w:anchor="_Toc472616459" w:history="1">
             <w:r>
               <w:rPr>
                 <w:rStyle w:val="Hyperlink"/>
@@ -1120,7 +1120,7 @@
                 <w:noProof/>
                 <w:webHidden/>
               </w:rPr>
-              <w:instrText xml:space="preserve"> PAGEREF _Toc472555993 \h </w:instrText>
+              <w:instrText xml:space="preserve"> PAGEREF _Toc472616459 \h </w:instrText>
             </w:r>
             <w:r>
               <w:rPr>
@@ -1162,7 +1162,7 @@
               <w:lang w:val="en-CA" w:eastAsia="en-CA"/>
             </w:rPr>
           </w:pPr>
-          <w:hyperlink w:anchor="_Toc472555994" w:history="1">
+          <w:hyperlink w:anchor="_Toc472616460" w:history="1">
             <w:r>
               <w:rPr>
                 <w:rStyle w:val="Hyperlink"/>
@@ -1189,7 +1189,7 @@
                 <w:noProof/>
                 <w:webHidden/>
               </w:rPr>
-              <w:instrText xml:space="preserve"> PAGEREF _Toc472555994 \h </w:instrText>
+              <w:instrText xml:space="preserve"> PAGEREF _Toc472616460 \h </w:instrText>
             </w:r>
             <w:r>
               <w:rPr>
@@ -1231,7 +1231,7 @@
               <w:lang w:val="en-CA" w:eastAsia="en-CA"/>
             </w:rPr>
           </w:pPr>
-          <w:hyperlink w:anchor="_Toc472555995" w:history="1">
+          <w:hyperlink w:anchor="_Toc472616461" w:history="1">
             <w:r>
               <w:rPr>
                 <w:rStyle w:val="Hyperlink"/>
@@ -1258,7 +1258,7 @@
                 <w:noProof/>
                 <w:webHidden/>
               </w:rPr>
-              <w:instrText xml:space="preserve"> PAGEREF _Toc472555995 \h </w:instrText>
+              <w:instrText xml:space="preserve"> PAGEREF _Toc472616461 \h </w:instrText>
             </w:r>
             <w:r>
               <w:rPr>
@@ -1278,7 +1278,7 @@
                 <w:noProof/>
                 <w:webHidden/>
               </w:rPr>
-              <w:t>4</w:t>
+              <w:t>5</w:t>
             </w:r>
             <w:r>
               <w:rPr>
@@ -1300,7 +1300,7 @@
               <w:lang w:val="en-CA" w:eastAsia="en-CA"/>
             </w:rPr>
           </w:pPr>
-          <w:hyperlink w:anchor="_Toc472555996" w:history="1">
+          <w:hyperlink w:anchor="_Toc472616462" w:history="1">
             <w:r>
               <w:rPr>
                 <w:rStyle w:val="Hyperlink"/>
@@ -1327,7 +1327,7 @@
                 <w:noProof/>
                 <w:webHidden/>
               </w:rPr>
-              <w:instrText xml:space="preserve"> PAGEREF _Toc472555996 \h </w:instrText>
+              <w:instrText xml:space="preserve"> PAGEREF _Toc472616462 \h </w:instrText>
             </w:r>
             <w:r>
               <w:rPr>
@@ -1347,7 +1347,7 @@
                 <w:noProof/>
                 <w:webHidden/>
               </w:rPr>
-              <w:t>4</w:t>
+              <w:t>5</w:t>
             </w:r>
             <w:r>
               <w:rPr>
@@ -1369,7 +1369,7 @@
               <w:lang w:val="en-CA" w:eastAsia="en-CA"/>
             </w:rPr>
           </w:pPr>
-          <w:hyperlink w:anchor="_Toc472555997" w:history="1">
+          <w:hyperlink w:anchor="_Toc472616463" w:history="1">
             <w:r>
               <w:rPr>
                 <w:rStyle w:val="Hyperlink"/>
@@ -1396,7 +1396,7 @@
                 <w:noProof/>
                 <w:webHidden/>
               </w:rPr>
-              <w:instrText xml:space="preserve"> PAGEREF _Toc472555997 \h </w:instrText>
+              <w:instrText xml:space="preserve"> PAGEREF _Toc472616463 \h </w:instrText>
             </w:r>
             <w:r>
               <w:rPr>
@@ -1438,7 +1438,7 @@
               <w:lang w:val="en-CA" w:eastAsia="en-CA"/>
             </w:rPr>
           </w:pPr>
-          <w:hyperlink w:anchor="_Toc472555998" w:history="1">
+          <w:hyperlink w:anchor="_Toc472616464" w:history="1">
             <w:r>
               <w:rPr>
                 <w:rStyle w:val="Hyperlink"/>
@@ -1478,7 +1478,7 @@
                 <w:noProof/>
                 <w:webHidden/>
               </w:rPr>
-              <w:instrText xml:space="preserve"> PAGEREF _Toc472555998 \h </w:instrText>
+              <w:instrText xml:space="preserve"> PAGEREF _Toc472616464 \h </w:instrText>
             </w:r>
             <w:r>
               <w:rPr>
@@ -1520,7 +1520,7 @@
               <w:lang w:val="en-CA" w:eastAsia="en-CA"/>
             </w:rPr>
           </w:pPr>
-          <w:hyperlink w:anchor="_Toc472555999" w:history="1">
+          <w:hyperlink w:anchor="_Toc472616465" w:history="1">
             <w:r>
               <w:rPr>
                 <w:rStyle w:val="Hyperlink"/>
@@ -1560,7 +1560,7 @@
                 <w:noProof/>
                 <w:webHidden/>
               </w:rPr>
-              <w:instrText xml:space="preserve"> PAGEREF _Toc472555999 \h </w:instrText>
+              <w:instrText xml:space="preserve"> PAGEREF _Toc472616465 \h </w:instrText>
             </w:r>
             <w:r>
               <w:rPr>
@@ -1602,7 +1602,7 @@
               <w:lang w:val="en-CA" w:eastAsia="en-CA"/>
             </w:rPr>
           </w:pPr>
-          <w:hyperlink w:anchor="_Toc472556000" w:history="1">
+          <w:hyperlink w:anchor="_Toc472616466" w:history="1">
             <w:r>
               <w:rPr>
                 <w:rStyle w:val="Hyperlink"/>
@@ -1629,7 +1629,7 @@
                 <w:noProof/>
                 <w:webHidden/>
               </w:rPr>
-              <w:instrText xml:space="preserve"> PAGEREF _Toc472556000 \h </w:instrText>
+              <w:instrText xml:space="preserve"> PAGEREF _Toc472616466 \h </w:instrText>
             </w:r>
             <w:r>
               <w:rPr>
@@ -1672,7 +1672,7 @@
               <w:lang w:eastAsia="en-CA"/>
             </w:rPr>
           </w:pPr>
-          <w:hyperlink w:anchor="_Toc472556001" w:history="1">
+          <w:hyperlink w:anchor="_Toc472616467" w:history="1">
             <w:r>
               <w:rPr>
                 <w:rStyle w:val="Hyperlink"/>
@@ -1699,7 +1699,7 @@
                 <w:noProof/>
                 <w:webHidden/>
               </w:rPr>
-              <w:instrText xml:space="preserve"> PAGEREF _Toc472556001 \h </w:instrText>
+              <w:instrText xml:space="preserve"> PAGEREF _Toc472616467 \h </w:instrText>
             </w:r>
             <w:r>
               <w:rPr>
@@ -1720,6 +1720,75 @@
                 <w:webHidden/>
               </w:rPr>
               <w:t>7</w:t>
+            </w:r>
+            <w:r>
+              <w:rPr>
+                <w:noProof/>
+                <w:webHidden/>
+              </w:rPr>
+              <w:fldChar w:fldCharType="end"/>
+            </w:r>
+          </w:hyperlink>
+        </w:p>
+        <w:p>
+          <w:pPr>
+            <w:pStyle w:val="TOC2"/>
+            <w:tabs>
+              <w:tab w:val="right" w:leader="dot" w:pos="9350"/>
+            </w:tabs>
+            <w:rPr>
+              <w:noProof/>
+              <w:lang w:val="en-CA" w:eastAsia="en-CA"/>
+            </w:rPr>
+          </w:pPr>
+          <w:hyperlink w:anchor="_Toc472616468" w:history="1">
+            <w:r>
+              <w:rPr>
+                <w:rStyle w:val="Hyperlink"/>
+                <w:noProof/>
+              </w:rPr>
+              <w:t>Comment on Question 2 Results</w:t>
+            </w:r>
+            <w:r>
+              <w:rPr>
+                <w:noProof/>
+                <w:webHidden/>
+              </w:rPr>
+              <w:tab/>
+            </w:r>
+            <w:r>
+              <w:rPr>
+                <w:noProof/>
+                <w:webHidden/>
+              </w:rPr>
+              <w:fldChar w:fldCharType="begin"/>
+            </w:r>
+            <w:r>
+              <w:rPr>
+                <w:noProof/>
+                <w:webHidden/>
+              </w:rPr>
+              <w:instrText xml:space="preserve"> PAGEREF _Toc472616468 \h </w:instrText>
+            </w:r>
+            <w:r>
+              <w:rPr>
+                <w:noProof/>
+                <w:webHidden/>
+              </w:rPr>
+            </w:r>
+            <w:r>
+              <w:rPr>
+                <w:noProof/>
+                <w:webHidden/>
+              </w:rPr>
+              <w:fldChar w:fldCharType="separate"/>
+            </w:r>
+            <w:r>
+              <w:rPr>
+                <w:noProof/>
+                <w:webHidden/>
+              </w:rPr>
+              <w:t>8</w:t>
             </w:r>
             <w:r>
               <w:rPr>
@@ -1742,7 +1811,7 @@
               <w:lang w:eastAsia="en-CA"/>
             </w:rPr>
           </w:pPr>
-          <w:hyperlink w:anchor="_Toc472556002" w:history="1">
+          <w:hyperlink w:anchor="_Toc472616469" w:history="1">
             <w:r>
               <w:rPr>
                 <w:rStyle w:val="Hyperlink"/>
@@ -1769,7 +1838,7 @@
                 <w:noProof/>
                 <w:webHidden/>
               </w:rPr>
-              <w:instrText xml:space="preserve"> PAGEREF _Toc472556002 \h </w:instrText>
+              <w:instrText xml:space="preserve"> PAGEREF _Toc472616469 \h </w:instrText>
             </w:r>
             <w:r>
               <w:rPr>
@@ -1789,7 +1858,7 @@
                 <w:noProof/>
                 <w:webHidden/>
               </w:rPr>
-              <w:t>9</w:t>
+              <w:t>8</w:t>
             </w:r>
             <w:r>
               <w:rPr>
@@ -1812,7 +1881,7 @@
               <w:lang w:eastAsia="en-CA"/>
             </w:rPr>
           </w:pPr>
-          <w:hyperlink w:anchor="_Toc472556003" w:history="1">
+          <w:hyperlink w:anchor="_Toc472616470" w:history="1">
             <w:r>
               <w:rPr>
                 <w:rStyle w:val="Hyperlink"/>
@@ -1839,7 +1908,7 @@
                 <w:noProof/>
                 <w:webHidden/>
               </w:rPr>
-              <w:instrText xml:space="preserve"> PAGEREF _Toc472556003 \h </w:instrText>
+              <w:instrText xml:space="preserve"> PAGEREF _Toc472616470 \h </w:instrText>
             </w:r>
             <w:r>
               <w:rPr>
@@ -1859,7 +1928,145 @@
                 <w:noProof/>
                 <w:webHidden/>
               </w:rPr>
-              <w:t>10</w:t>
+              <w:t>9</w:t>
+            </w:r>
+            <w:r>
+              <w:rPr>
+                <w:noProof/>
+                <w:webHidden/>
+              </w:rPr>
+              <w:fldChar w:fldCharType="end"/>
+            </w:r>
+          </w:hyperlink>
+        </w:p>
+        <w:p>
+          <w:pPr>
+            <w:pStyle w:val="TOC2"/>
+            <w:tabs>
+              <w:tab w:val="right" w:leader="dot" w:pos="9350"/>
+            </w:tabs>
+            <w:rPr>
+              <w:noProof/>
+              <w:lang w:val="en-CA" w:eastAsia="en-CA"/>
+            </w:rPr>
+          </w:pPr>
+          <w:hyperlink w:anchor="_Toc472616471" w:history="1">
+            <w:r>
+              <w:rPr>
+                <w:rStyle w:val="Hyperlink"/>
+                <w:noProof/>
+              </w:rPr>
+              <w:t>Explanation of Obtaining P_LOSS</w:t>
+            </w:r>
+            <w:r>
+              <w:rPr>
+                <w:noProof/>
+                <w:webHidden/>
+              </w:rPr>
+              <w:tab/>
+            </w:r>
+            <w:r>
+              <w:rPr>
+                <w:noProof/>
+                <w:webHidden/>
+              </w:rPr>
+              <w:fldChar w:fldCharType="begin"/>
+            </w:r>
+            <w:r>
+              <w:rPr>
+                <w:noProof/>
+                <w:webHidden/>
+              </w:rPr>
+              <w:instrText xml:space="preserve"> PAGEREF _Toc472616471 \h </w:instrText>
+            </w:r>
+            <w:r>
+              <w:rPr>
+                <w:noProof/>
+                <w:webHidden/>
+              </w:rPr>
+            </w:r>
+            <w:r>
+              <w:rPr>
+                <w:noProof/>
+                <w:webHidden/>
+              </w:rPr>
+              <w:fldChar w:fldCharType="separate"/>
+            </w:r>
+            <w:r>
+              <w:rPr>
+                <w:noProof/>
+                <w:webHidden/>
+              </w:rPr>
+              <w:t>11</w:t>
+            </w:r>
+            <w:r>
+              <w:rPr>
+                <w:noProof/>
+                <w:webHidden/>
+              </w:rPr>
+              <w:fldChar w:fldCharType="end"/>
+            </w:r>
+          </w:hyperlink>
+        </w:p>
+        <w:p>
+          <w:pPr>
+            <w:pStyle w:val="TOC2"/>
+            <w:tabs>
+              <w:tab w:val="right" w:leader="dot" w:pos="9350"/>
+            </w:tabs>
+            <w:rPr>
+              <w:noProof/>
+              <w:lang w:val="en-CA" w:eastAsia="en-CA"/>
+            </w:rPr>
+          </w:pPr>
+          <w:hyperlink w:anchor="_Toc472616472" w:history="1">
+            <w:r>
+              <w:rPr>
+                <w:rStyle w:val="Hyperlink"/>
+                <w:noProof/>
+              </w:rPr>
+              <w:t>Comment on Question 4 Plots</w:t>
+            </w:r>
+            <w:r>
+              <w:rPr>
+                <w:noProof/>
+                <w:webHidden/>
+              </w:rPr>
+              <w:tab/>
+            </w:r>
+            <w:r>
+              <w:rPr>
+                <w:noProof/>
+                <w:webHidden/>
+              </w:rPr>
+              <w:fldChar w:fldCharType="begin"/>
+            </w:r>
+            <w:r>
+              <w:rPr>
+                <w:noProof/>
+                <w:webHidden/>
+              </w:rPr>
+              <w:instrText xml:space="preserve"> PAGEREF _Toc472616472 \h </w:instrText>
+            </w:r>
+            <w:r>
+              <w:rPr>
+                <w:noProof/>
+                <w:webHidden/>
+              </w:rPr>
+            </w:r>
+            <w:r>
+              <w:rPr>
+                <w:noProof/>
+                <w:webHidden/>
+              </w:rPr>
+              <w:fldChar w:fldCharType="separate"/>
+            </w:r>
+            <w:r>
+              <w:rPr>
+                <w:noProof/>
+                <w:webHidden/>
+              </w:rPr>
+              <w:t>11</w:t>
             </w:r>
             <w:r>
               <w:rPr>
@@ -1882,7 +2089,7 @@
               <w:lang w:eastAsia="en-CA"/>
             </w:rPr>
           </w:pPr>
-          <w:hyperlink w:anchor="_Toc472556004" w:history="1">
+          <w:hyperlink w:anchor="_Toc472616473" w:history="1">
             <w:r>
               <w:rPr>
                 <w:rStyle w:val="Hyperlink"/>
@@ -1909,7 +2116,7 @@
                 <w:noProof/>
                 <w:webHidden/>
               </w:rPr>
-              <w:instrText xml:space="preserve"> PAGEREF _Toc472556004 \h </w:instrText>
+              <w:instrText xml:space="preserve"> PAGEREF _Toc472616473 \h </w:instrText>
             </w:r>
             <w:r>
               <w:rPr>
@@ -1929,7 +2136,7 @@
                 <w:noProof/>
                 <w:webHidden/>
               </w:rPr>
-              <w:t>13</w:t>
+              <w:t>12</w:t>
             </w:r>
             <w:r>
               <w:rPr>
@@ -1980,7 +2187,7 @@
           <w:color w:val="000000" w:themeColor="text1"/>
         </w:rPr>
       </w:pPr>
-      <w:bookmarkStart w:id="0" w:name="_Toc472555989"/>
+      <w:bookmarkStart w:id="0" w:name="_Toc472616455"/>
       <w:r>
         <w:rPr>
           <w:color w:val="000000" w:themeColor="text1"/>
@@ -2131,7 +2338,7 @@
           <w:color w:val="000000" w:themeColor="text1"/>
         </w:rPr>
       </w:pPr>
-      <w:bookmarkStart w:id="2" w:name="_Toc472555990"/>
+      <w:bookmarkStart w:id="2" w:name="_Toc472616456"/>
       <w:r>
         <w:rPr>
           <w:color w:val="000000" w:themeColor="text1"/>
@@ -2342,7 +2549,7 @@
           <w:color w:val="000000" w:themeColor="text1"/>
         </w:rPr>
       </w:pPr>
-      <w:bookmarkStart w:id="3" w:name="_Toc472555991"/>
+      <w:bookmarkStart w:id="3" w:name="_Toc472616457"/>
       <w:r>
         <w:rPr>
           <w:rFonts w:eastAsiaTheme="minorEastAsia"/>
@@ -2459,7 +2666,7 @@
           <w:color w:val="000000" w:themeColor="text1"/>
         </w:rPr>
       </w:pPr>
-      <w:bookmarkStart w:id="4" w:name="_Toc472555992"/>
+      <w:bookmarkStart w:id="4" w:name="_Toc472616458"/>
       <w:r>
         <w:rPr>
           <w:rFonts w:eastAsiaTheme="minorEastAsia"/>
@@ -2681,14 +2888,7 @@
           <w:rFonts w:eastAsiaTheme="minorEastAsia"/>
           <w:color w:val="000000" w:themeColor="text1"/>
         </w:rPr>
-        <w:t xml:space="preserve"> and the next arrival time is calculated</w:t>
-      </w:r>
-      <w:r>
-        <w:rPr>
-          <w:rFonts w:eastAsiaTheme="minorEastAsia"/>
-          <w:color w:val="000000" w:themeColor="text1"/>
-        </w:rPr>
-        <w:t xml:space="preserve">.  </w:t>
+        <w:t xml:space="preserve"> and the next arrival time is calculated.  </w:t>
       </w:r>
     </w:p>
     <w:p>
@@ -2699,7 +2899,7 @@
           <w:color w:val="000000" w:themeColor="text1"/>
         </w:rPr>
       </w:pPr>
-      <w:bookmarkStart w:id="5" w:name="_Toc472555993"/>
+      <w:bookmarkStart w:id="5" w:name="_Toc472616459"/>
       <w:r>
         <w:rPr>
           <w:rFonts w:eastAsiaTheme="minorEastAsia"/>
@@ -2972,7 +3172,7 @@
           <w:color w:val="000000" w:themeColor="text1"/>
         </w:rPr>
       </w:pPr>
-      <w:bookmarkStart w:id="6" w:name="_Toc472555994"/>
+      <w:bookmarkStart w:id="6" w:name="_Toc472616460"/>
       <w:r>
         <w:rPr>
           <w:rFonts w:eastAsiaTheme="minorEastAsia"/>
@@ -3037,21 +3237,7 @@
           <w:rFonts w:eastAsiaTheme="minorEastAsia"/>
           <w:color w:val="000000" w:themeColor="text1"/>
         </w:rPr>
-        <w:t xml:space="preserve">each time slice and </w:t>
-      </w:r>
-      <w:r>
-        <w:rPr>
-          <w:rFonts w:eastAsiaTheme="minorEastAsia"/>
-          <w:color w:val="000000" w:themeColor="text1"/>
-        </w:rPr>
-        <w:t>the</w:t>
-      </w:r>
-      <w:r>
-        <w:rPr>
-          <w:rFonts w:eastAsiaTheme="minorEastAsia"/>
-          <w:color w:val="000000" w:themeColor="text1"/>
-        </w:rPr>
-        <w:t xml:space="preserve"> data is stored internally in the </w:t>
+        <w:t xml:space="preserve">each time slice and the data is stored internally in the </w:t>
       </w:r>
       <w:r>
         <w:rPr>
@@ -3220,7 +3406,7 @@
           <w:color w:val="000000" w:themeColor="text1"/>
         </w:rPr>
       </w:pPr>
-      <w:bookmarkStart w:id="7" w:name="_Toc472555995"/>
+      <w:bookmarkStart w:id="7" w:name="_Toc472616461"/>
       <w:r>
         <w:rPr>
           <w:rFonts w:eastAsiaTheme="minorEastAsia"/>
@@ -3283,7 +3469,7 @@
           <w:color w:val="000000" w:themeColor="text1"/>
         </w:rPr>
       </w:pPr>
-      <w:bookmarkStart w:id="8" w:name="_Toc472555996"/>
+      <w:bookmarkStart w:id="8" w:name="_Toc472616462"/>
       <w:r>
         <w:rPr>
           <w:color w:val="000000" w:themeColor="text1"/>
@@ -3507,7 +3693,7 @@
           <w:color w:val="000000" w:themeColor="text1"/>
         </w:rPr>
       </w:pPr>
-      <w:bookmarkStart w:id="9" w:name="_Toc472555997"/>
+      <w:bookmarkStart w:id="9" w:name="_Toc472616463"/>
       <w:r>
         <w:rPr>
           <w:color w:val="000000" w:themeColor="text1"/>
@@ -3651,14 +3837,7 @@
                   <w:rFonts w:ascii="Cambria Math" w:eastAsiaTheme="minorEastAsia" w:hAnsi="Cambria Math"/>
                   <w:color w:val="000000" w:themeColor="text1"/>
                 </w:rPr>
-                <m:t>P</m:t>
-              </m:r>
-              <m:r>
-                <w:rPr>
-                  <w:rFonts w:ascii="Cambria Math" w:eastAsiaTheme="minorEastAsia" w:hAnsi="Cambria Math"/>
-                  <w:color w:val="000000" w:themeColor="text1"/>
-                </w:rPr>
-                <m:t xml:space="preserve">acket </m:t>
+                <m:t xml:space="preserve">Packet </m:t>
               </m:r>
               <m:r>
                 <m:rPr>
@@ -3701,7 +3880,7 @@
           <w:color w:val="000000" w:themeColor="text1"/>
         </w:rPr>
       </w:pPr>
-      <w:bookmarkStart w:id="10" w:name="_Toc472555998"/>
+      <w:bookmarkStart w:id="10" w:name="_Toc472616464"/>
       <w:r>
         <w:rPr>
           <w:color w:val="000000" w:themeColor="text1"/>
@@ -3946,7 +4125,7 @@
           <w:oMath/>
         </w:rPr>
       </w:pPr>
-      <w:bookmarkStart w:id="11" w:name="_Toc472555999"/>
+      <w:bookmarkStart w:id="11" w:name="_Toc472616465"/>
       <w:r>
         <w:rPr>
           <w:color w:val="000000" w:themeColor="text1"/>
@@ -4169,7 +4348,14 @@
                   <w:rFonts w:ascii="Cambria Math" w:eastAsiaTheme="minorEastAsia" w:hAnsi="Cambria Math"/>
                   <w:color w:val="000000" w:themeColor="text1"/>
                 </w:rPr>
-                <m:t>Simulation ticks</m:t>
+                <m:t>Simul</m:t>
+              </m:r>
+              <m:r>
+                <w:rPr>
+                  <w:rFonts w:ascii="Cambria Math" w:eastAsiaTheme="minorEastAsia" w:hAnsi="Cambria Math"/>
+                  <w:color w:val="000000" w:themeColor="text1"/>
+                </w:rPr>
+                <m:t>ation ticks</m:t>
               </m:r>
               <m:r>
                 <w:rPr>
@@ -4191,7 +4377,7 @@
           <w:color w:val="000000" w:themeColor="text1"/>
         </w:rPr>
       </w:pPr>
-      <w:bookmarkStart w:id="12" w:name="_Toc472556000"/>
+      <w:bookmarkStart w:id="12" w:name="_Toc472616466"/>
       <w:r>
         <w:rPr>
           <w:rFonts w:eastAsiaTheme="minorEastAsia"/>
@@ -5237,7 +5423,7 @@
           <w:color w:val="000000" w:themeColor="text1"/>
         </w:rPr>
       </w:pPr>
-      <w:bookmarkStart w:id="13" w:name="_Toc472556001"/>
+      <w:bookmarkStart w:id="13" w:name="_Toc472616467"/>
       <w:r>
         <w:rPr>
           <w:color w:val="000000" w:themeColor="text1"/>
@@ -5249,6 +5435,7 @@
     </w:p>
     <w:p>
       <w:pPr>
+        <w:spacing w:after="0"/>
         <w:rPr>
           <w:b/>
           <w:color w:val="000000" w:themeColor="text1"/>
@@ -5259,61 +5446,14 @@
           <w:b/>
           <w:color w:val="000000" w:themeColor="text1"/>
         </w:rPr>
-        <w:t xml:space="preserve"> Let L = 2000 bits and C = 1Mbps. Use your simulator to obtain the following graphs. To vary ρ, you need to calcula</w:t>
+        <w:t xml:space="preserve">Let L = 2000 bits and C = 1Mbps. Use your simulator </w:t>
       </w:r>
       <w:r>
         <w:rPr>
           <w:b/>
           <w:color w:val="000000" w:themeColor="text1"/>
         </w:rPr>
-        <w:t>te the corresponding value of λ</w:t>
-      </w:r>
-      <w:r>
-        <w:rPr>
-          <w:b/>
-          <w:color w:val="000000" w:themeColor="text1"/>
-        </w:rPr>
-        <w:t xml:space="preserve"> (recall the relationship between ρ, λ, L and C). All the simulations </w:t>
-      </w:r>
-      <w:proofErr w:type="gramStart"/>
-      <w:r>
-        <w:rPr>
-          <w:b/>
-          <w:color w:val="000000" w:themeColor="text1"/>
-        </w:rPr>
-        <w:t>must be repeated</w:t>
-      </w:r>
-      <w:proofErr w:type="gramEnd"/>
-      <w:r>
-        <w:rPr>
-          <w:b/>
-          <w:color w:val="000000" w:themeColor="text1"/>
-        </w:rPr>
-        <w:t xml:space="preserve"> at least 5 times. </w:t>
-      </w:r>
-    </w:p>
-    <w:p>
-      <w:pPr>
-        <w:rPr>
-          <w:b/>
-          <w:color w:val="000000" w:themeColor="text1"/>
-        </w:rPr>
-      </w:pPr>
-      <w:proofErr w:type="gramStart"/>
-      <w:r>
-        <w:rPr>
-          <w:b/>
-          <w:color w:val="000000" w:themeColor="text1"/>
-        </w:rPr>
-        <w:t>E[</w:t>
-      </w:r>
-      <w:proofErr w:type="gramEnd"/>
-      <w:r>
-        <w:rPr>
-          <w:b/>
-          <w:color w:val="000000" w:themeColor="text1"/>
-        </w:rPr>
-        <w:t xml:space="preserve">N] as a function of ρ (for 0.2 &lt; ρ &lt; 0.9, step size 0.1). </w:t>
+        <w:t>to obtain the following graphs:</w:t>
       </w:r>
     </w:p>
     <w:p>
@@ -5415,46 +5555,6 @@
     </w:p>
     <w:p>
       <w:pPr>
-        <w:rPr>
-          <w:b/>
-          <w:color w:val="000000" w:themeColor="text1"/>
-        </w:rPr>
-      </w:pPr>
-      <w:r>
-        <w:rPr>
-          <w:b/>
-          <w:color w:val="000000" w:themeColor="text1"/>
-        </w:rPr>
-        <w:br w:type="page"/>
-      </w:r>
-    </w:p>
-    <w:p>
-      <w:pPr>
-        <w:rPr>
-          <w:b/>
-          <w:color w:val="000000" w:themeColor="text1"/>
-        </w:rPr>
-      </w:pPr>
-      <w:proofErr w:type="gramStart"/>
-      <w:r>
-        <w:rPr>
-          <w:b/>
-          <w:color w:val="000000" w:themeColor="text1"/>
-        </w:rPr>
-        <w:lastRenderedPageBreak/>
-        <w:t>E[</w:t>
-      </w:r>
-      <w:proofErr w:type="gramEnd"/>
-      <w:r>
-        <w:rPr>
-          <w:b/>
-          <w:color w:val="000000" w:themeColor="text1"/>
-        </w:rPr>
-        <w:t>T] as a function of ρ (for 0.2 &lt; ρ &lt; 0.9, step size 0.1).</w:t>
-      </w:r>
-    </w:p>
-    <w:p>
-      <w:pPr>
         <w:spacing w:after="0"/>
         <w:jc w:val="center"/>
         <w:rPr>
@@ -5469,8 +5569,8 @@
         </w:rPr>
         <w:drawing>
           <wp:inline distT="0" distB="0" distL="0" distR="0" wp14:anchorId="23C96BE0" wp14:editId="013C249B">
-            <wp:extent cx="5400000" cy="3510000"/>
-            <wp:effectExtent l="0" t="0" r="10795" b="14605"/>
+            <wp:extent cx="5400000" cy="3600000"/>
+            <wp:effectExtent l="0" t="0" r="10795" b="19685"/>
             <wp:docPr id="14" name="Chart 14"/>
             <wp:cNvGraphicFramePr/>
             <a:graphic xmlns:a="http://schemas.openxmlformats.org/drawingml/2006/main">
@@ -5551,30 +5651,6 @@
     </w:p>
     <w:p>
       <w:pPr>
-        <w:rPr>
-          <w:b/>
-          <w:color w:val="000000" w:themeColor="text1"/>
-        </w:rPr>
-      </w:pPr>
-      <w:proofErr w:type="gramStart"/>
-      <w:r>
-        <w:rPr>
-          <w:b/>
-          <w:color w:val="000000" w:themeColor="text1"/>
-        </w:rPr>
-        <w:t>PIDLE  as</w:t>
-      </w:r>
-      <w:proofErr w:type="gramEnd"/>
-      <w:r>
-        <w:rPr>
-          <w:b/>
-          <w:color w:val="000000" w:themeColor="text1"/>
-        </w:rPr>
-        <w:t xml:space="preserve"> a function of ρ (for 0.2 &lt; ρ &lt; 0.9, step size 0.1).</w:t>
-      </w:r>
-    </w:p>
-    <w:p>
-      <w:pPr>
         <w:keepNext/>
         <w:spacing w:after="0"/>
         <w:jc w:val="center"/>
@@ -5588,10 +5664,11 @@
           <w:color w:val="000000" w:themeColor="text1"/>
           <w:lang w:eastAsia="en-CA"/>
         </w:rPr>
+        <w:lastRenderedPageBreak/>
         <w:drawing>
           <wp:inline distT="0" distB="0" distL="0" distR="0" wp14:anchorId="711A7F93" wp14:editId="209D242A">
-            <wp:extent cx="5400000" cy="3510000"/>
-            <wp:effectExtent l="0" t="0" r="10795" b="14605"/>
+            <wp:extent cx="5400000" cy="3240000"/>
+            <wp:effectExtent l="0" t="0" r="10795" b="17780"/>
             <wp:docPr id="16" name="Chart 16"/>
             <wp:cNvGraphicFramePr/>
             <a:graphic xmlns:a="http://schemas.openxmlformats.org/drawingml/2006/main">
@@ -5608,12 +5685,7 @@
         <w:pStyle w:val="Caption"/>
         <w:jc w:val="center"/>
         <w:rPr>
-          <w:rFonts w:asciiTheme="majorHAnsi" w:eastAsiaTheme="majorEastAsia" w:hAnsiTheme="majorHAnsi" w:cstheme="majorBidi"/>
-          <w:b w:val="0"/>
-          <w:bCs w:val="0"/>
-          <w:color w:val="000000" w:themeColor="text1"/>
-          <w:sz w:val="28"/>
-          <w:szCs w:val="28"/>
+          <w:color w:val="000000" w:themeColor="text1"/>
         </w:rPr>
       </w:pPr>
       <w:r>
@@ -5658,21 +5730,457 @@
         <w:rPr>
           <w:color w:val="000000" w:themeColor="text1"/>
         </w:rPr>
-        <w:t xml:space="preserve"> P_</w:t>
+        <w:t xml:space="preserve"> P_IDLE </w:t>
+      </w:r>
+      <w:r>
+        <w:rPr>
+          <w:color w:val="000000" w:themeColor="text1"/>
+        </w:rPr>
+        <w:t>as a function of ρ (for 0.2 &lt; ρ &lt; 0.9, step size 0.1).</w:t>
+      </w:r>
+    </w:p>
+    <w:p>
+      <w:pPr>
+        <w:pStyle w:val="Heading2"/>
+      </w:pPr>
+      <w:bookmarkStart w:id="14" w:name="_Toc472616468"/>
+      <w:r>
+        <w:t>Comment on Question 2 Results</w:t>
+      </w:r>
+      <w:bookmarkEnd w:id="14"/>
+    </w:p>
+    <w:p>
+      <w:pPr>
+        <w:rPr>
+          <w:rFonts w:eastAsiaTheme="minorEastAsia"/>
+        </w:rPr>
+      </w:pPr>
+      <w:r>
+        <w:t xml:space="preserve">As the network utilization </w:t>
+      </w:r>
+      <m:oMath>
+        <m:r>
+          <w:rPr>
+            <w:rFonts w:ascii="Cambria Math" w:hAnsi="Cambria Math"/>
+          </w:rPr>
+          <m:t>ρ</m:t>
+        </m:r>
+      </m:oMath>
+      <w:r>
+        <w:rPr>
+          <w:rFonts w:eastAsiaTheme="minorEastAsia"/>
+        </w:rPr>
+        <w:t xml:space="preserve"> increases </w:t>
+      </w:r>
+      <w:r>
+        <w:rPr>
+          <w:rFonts w:eastAsiaTheme="minorEastAsia"/>
+        </w:rPr>
+        <w:t xml:space="preserve">linearly </w:t>
+      </w:r>
+      <w:r>
+        <w:rPr>
+          <w:rFonts w:eastAsiaTheme="minorEastAsia"/>
+        </w:rPr>
+        <w:t xml:space="preserve">both the average queue size </w:t>
+      </w:r>
+      <w:r>
+        <w:rPr>
+          <w:rFonts w:eastAsiaTheme="minorEastAsia"/>
+        </w:rPr>
+        <w:t xml:space="preserve">E[N] </w:t>
+      </w:r>
+      <w:r>
+        <w:rPr>
+          <w:rFonts w:eastAsiaTheme="minorEastAsia"/>
+        </w:rPr>
+        <w:t xml:space="preserve">and average packet sojourn </w:t>
+      </w:r>
+      <w:r>
+        <w:rPr>
+          <w:rFonts w:eastAsiaTheme="minorEastAsia"/>
+        </w:rPr>
+        <w:t>time E[</w:t>
+      </w:r>
+      <w:r>
+        <w:rPr>
+          <w:rFonts w:eastAsiaTheme="minorEastAsia"/>
+        </w:rPr>
+        <w:t>T</w:t>
+      </w:r>
+      <w:r>
+        <w:rPr>
+          <w:rFonts w:eastAsiaTheme="minorEastAsia"/>
+        </w:rPr>
+        <w:t>] increase exponential</w:t>
+      </w:r>
+      <w:r>
+        <w:rPr>
+          <w:rFonts w:eastAsiaTheme="minorEastAsia"/>
+        </w:rPr>
+        <w:t>ly</w:t>
+      </w:r>
+      <w:r>
+        <w:rPr>
+          <w:rFonts w:eastAsiaTheme="minorEastAsia"/>
+        </w:rPr>
+        <w:t xml:space="preserve"> while the percent idle time</w:t>
+      </w:r>
+      <m:oMath>
+        <m:r>
+          <w:rPr>
+            <w:rFonts w:ascii="Cambria Math" w:eastAsiaTheme="minorEastAsia" w:hAnsi="Cambria Math"/>
+          </w:rPr>
+          <m:t xml:space="preserve"> </m:t>
+        </m:r>
+        <m:sSub>
+          <m:sSubPr>
+            <m:ctrlPr>
+              <w:rPr>
+                <w:rFonts w:ascii="Cambria Math" w:eastAsiaTheme="minorEastAsia" w:hAnsi="Cambria Math"/>
+                <w:i/>
+              </w:rPr>
+            </m:ctrlPr>
+          </m:sSubPr>
+          <m:e>
+            <m:r>
+              <w:rPr>
+                <w:rFonts w:ascii="Cambria Math" w:eastAsiaTheme="minorEastAsia" w:hAnsi="Cambria Math"/>
+              </w:rPr>
+              <m:t>P</m:t>
+            </m:r>
+          </m:e>
+          <m:sub>
+            <m:r>
+              <w:rPr>
+                <w:rFonts w:ascii="Cambria Math" w:eastAsiaTheme="minorEastAsia" w:hAnsi="Cambria Math"/>
+              </w:rPr>
+              <m:t>IDLE</m:t>
+            </m:r>
+          </m:sub>
+        </m:sSub>
+        <m:r>
+          <w:rPr>
+            <w:rFonts w:ascii="Cambria Math" w:eastAsiaTheme="minorEastAsia" w:hAnsi="Cambria Math"/>
+          </w:rPr>
+          <m:t xml:space="preserve"> </m:t>
+        </m:r>
+      </m:oMath>
+      <w:r>
+        <w:rPr>
+          <w:rFonts w:eastAsiaTheme="minorEastAsia"/>
+        </w:rPr>
+        <w:t>time decreases exponential</w:t>
+      </w:r>
+      <w:r>
+        <w:rPr>
+          <w:rFonts w:eastAsiaTheme="minorEastAsia"/>
+        </w:rPr>
+        <w:t>ly</w:t>
+      </w:r>
+      <w:r>
+        <w:rPr>
+          <w:rFonts w:eastAsiaTheme="minorEastAsia"/>
+        </w:rPr>
+        <w:t xml:space="preserve">.  As </w:t>
+      </w:r>
+      <m:oMath>
+        <m:r>
+          <w:rPr>
+            <w:rFonts w:ascii="Cambria Math" w:hAnsi="Cambria Math"/>
+          </w:rPr>
+          <m:t>ρ</m:t>
+        </m:r>
+      </m:oMath>
+      <w:r>
+        <w:rPr>
+          <w:rFonts w:eastAsiaTheme="minorEastAsia"/>
+        </w:rPr>
+        <w:t xml:space="preserve"> </w:t>
+      </w:r>
+      <w:r>
+        <w:rPr>
+          <w:rFonts w:eastAsiaTheme="minorEastAsia"/>
+        </w:rPr>
+        <w:t xml:space="preserve"> approaches one the throughput speed limits the number o</w:t>
+      </w:r>
+      <w:r>
+        <w:rPr>
+          <w:rFonts w:eastAsiaTheme="minorEastAsia"/>
+        </w:rPr>
+        <w:t>f packets that can be processed a second. When more packets arrive than</w:t>
+      </w:r>
+      <w:r>
+        <w:rPr>
+          <w:rFonts w:eastAsiaTheme="minorEastAsia"/>
+        </w:rPr>
+        <w:t xml:space="preserve"> the</w:t>
+      </w:r>
+      <w:r>
+        <w:rPr>
+          <w:rFonts w:eastAsiaTheme="minorEastAsia"/>
+        </w:rPr>
+        <w:t xml:space="preserve"> switch can process the packets accumulate on the queue and </w:t>
       </w:r>
       <w:proofErr w:type="gramStart"/>
       <w:r>
         <w:rPr>
-          <w:color w:val="000000" w:themeColor="text1"/>
-        </w:rPr>
-        <w:t>IDLE  as</w:t>
+          <w:rFonts w:eastAsiaTheme="minorEastAsia"/>
+        </w:rPr>
+        <w:t>E[</w:t>
       </w:r>
       <w:proofErr w:type="gramEnd"/>
       <w:r>
         <w:rPr>
-          <w:color w:val="000000" w:themeColor="text1"/>
-        </w:rPr>
-        <w:t xml:space="preserve"> a function of ρ (for 0.2 &lt; ρ &lt; 0.9, step size 0.1).</w:t>
+          <w:rFonts w:eastAsiaTheme="minorEastAsia"/>
+        </w:rPr>
+        <w:t>N]</w:t>
+      </w:r>
+      <w:r>
+        <w:rPr>
+          <w:rFonts w:eastAsiaTheme="minorEastAsia"/>
+        </w:rPr>
+        <w:t xml:space="preserve"> will grow exponential by </w:t>
+      </w:r>
+      <m:oMath>
+        <m:r>
+          <w:rPr>
+            <w:rFonts w:ascii="Cambria Math" w:hAnsi="Cambria Math"/>
+          </w:rPr>
+          <m:t>ρ</m:t>
+        </m:r>
+      </m:oMath>
+      <w:r>
+        <w:rPr>
+          <w:rFonts w:eastAsiaTheme="minorEastAsia"/>
+        </w:rPr>
+        <w:t xml:space="preserve">. </w:t>
+      </w:r>
+      <w:r>
+        <w:rPr>
+          <w:rFonts w:eastAsiaTheme="minorEastAsia"/>
+        </w:rPr>
+        <w:t xml:space="preserve">The bigger the queue the longer the queue delay resulting in an </w:t>
+      </w:r>
+      <w:r>
+        <w:rPr>
+          <w:rFonts w:eastAsiaTheme="minorEastAsia"/>
+        </w:rPr>
+        <w:t>exponential</w:t>
+      </w:r>
+      <w:r>
+        <w:rPr>
+          <w:rFonts w:eastAsiaTheme="minorEastAsia"/>
+        </w:rPr>
+        <w:t xml:space="preserve"> growth for </w:t>
+      </w:r>
+      <w:proofErr w:type="gramStart"/>
+      <w:r>
+        <w:rPr>
+          <w:rFonts w:eastAsiaTheme="minorEastAsia"/>
+        </w:rPr>
+        <w:t>E[</w:t>
+      </w:r>
+      <w:proofErr w:type="gramEnd"/>
+      <w:r>
+        <w:rPr>
+          <w:rFonts w:eastAsiaTheme="minorEastAsia"/>
+        </w:rPr>
+        <w:t xml:space="preserve">T] </w:t>
+      </w:r>
+      <w:r>
+        <w:rPr>
+          <w:rFonts w:eastAsiaTheme="minorEastAsia"/>
+        </w:rPr>
+        <w:t>as function of</w:t>
+      </w:r>
+      <w:r>
+        <w:rPr>
+          <w:rFonts w:eastAsiaTheme="minorEastAsia"/>
+        </w:rPr>
+        <w:t xml:space="preserve"> </w:t>
+      </w:r>
+      <m:oMath>
+        <m:r>
+          <w:rPr>
+            <w:rFonts w:ascii="Cambria Math" w:hAnsi="Cambria Math"/>
+          </w:rPr>
+          <m:t>ρ</m:t>
+        </m:r>
+      </m:oMath>
+      <w:r>
+        <w:rPr>
+          <w:rFonts w:eastAsiaTheme="minorEastAsia"/>
+        </w:rPr>
+        <w:t>.  If one or more packets are in the queue the</w:t>
+      </w:r>
+      <w:r>
+        <w:rPr>
+          <w:rFonts w:eastAsiaTheme="minorEastAsia"/>
+        </w:rPr>
+        <w:t>n the</w:t>
+      </w:r>
+      <w:r>
+        <w:rPr>
+          <w:rFonts w:eastAsiaTheme="minorEastAsia"/>
+        </w:rPr>
+        <w:t xml:space="preserve"> switch is no longer idle and</w:t>
+      </w:r>
+      <w:r>
+        <w:rPr>
+          <w:rFonts w:eastAsiaTheme="minorEastAsia"/>
+        </w:rPr>
+        <w:t xml:space="preserve"> </w:t>
+      </w:r>
+      <m:oMath>
+        <m:sSub>
+          <m:sSubPr>
+            <m:ctrlPr>
+              <w:rPr>
+                <w:rFonts w:ascii="Cambria Math" w:eastAsiaTheme="minorEastAsia" w:hAnsi="Cambria Math"/>
+                <w:i/>
+              </w:rPr>
+            </m:ctrlPr>
+          </m:sSubPr>
+          <m:e>
+            <m:r>
+              <w:rPr>
+                <w:rFonts w:ascii="Cambria Math" w:eastAsiaTheme="minorEastAsia" w:hAnsi="Cambria Math"/>
+              </w:rPr>
+              <m:t>P</m:t>
+            </m:r>
+          </m:e>
+          <m:sub>
+            <m:r>
+              <w:rPr>
+                <w:rFonts w:ascii="Cambria Math" w:eastAsiaTheme="minorEastAsia" w:hAnsi="Cambria Math"/>
+              </w:rPr>
+              <m:t>IDLE</m:t>
+            </m:r>
+          </m:sub>
+        </m:sSub>
+      </m:oMath>
+      <w:r>
+        <w:rPr>
+          <w:rFonts w:eastAsiaTheme="minorEastAsia"/>
+        </w:rPr>
+        <w:t xml:space="preserve"> </w:t>
+      </w:r>
+      <w:r>
+        <w:rPr>
+          <w:rFonts w:eastAsiaTheme="minorEastAsia"/>
+        </w:rPr>
+        <w:t xml:space="preserve">will </w:t>
+      </w:r>
+      <w:r>
+        <w:rPr>
+          <w:rFonts w:eastAsiaTheme="minorEastAsia"/>
+        </w:rPr>
+        <w:t>exponential</w:t>
+      </w:r>
+      <w:r>
+        <w:rPr>
+          <w:rFonts w:eastAsiaTheme="minorEastAsia"/>
+        </w:rPr>
+        <w:t>ly decrease</w:t>
+      </w:r>
+      <w:r>
+        <w:rPr>
+          <w:rFonts w:eastAsiaTheme="minorEastAsia"/>
+        </w:rPr>
+        <w:t xml:space="preserve"> </w:t>
+      </w:r>
+      <w:r>
+        <w:rPr>
+          <w:rFonts w:eastAsiaTheme="minorEastAsia"/>
+        </w:rPr>
+        <w:t xml:space="preserve">as </w:t>
+      </w:r>
+      <w:r>
+        <w:rPr>
+          <w:rFonts w:eastAsiaTheme="minorEastAsia"/>
+        </w:rPr>
+        <w:t xml:space="preserve">a </w:t>
+      </w:r>
+      <w:r>
+        <w:rPr>
+          <w:rFonts w:eastAsiaTheme="minorEastAsia"/>
+        </w:rPr>
+        <w:t xml:space="preserve">function </w:t>
+      </w:r>
+      <w:proofErr w:type="gramStart"/>
+      <w:r>
+        <w:rPr>
+          <w:rFonts w:eastAsiaTheme="minorEastAsia"/>
+        </w:rPr>
+        <w:t xml:space="preserve">of </w:t>
+      </w:r>
+      <w:proofErr w:type="gramEnd"/>
+      <m:oMath>
+        <m:r>
+          <w:rPr>
+            <w:rFonts w:ascii="Cambria Math" w:hAnsi="Cambria Math"/>
+          </w:rPr>
+          <m:t>ρ</m:t>
+        </m:r>
+      </m:oMath>
+      <w:r>
+        <w:rPr>
+          <w:rFonts w:eastAsiaTheme="minorEastAsia"/>
+        </w:rPr>
+        <w:t xml:space="preserve">.  </w:t>
+      </w:r>
+      <w:r>
+        <w:rPr>
+          <w:rFonts w:eastAsiaTheme="minorEastAsia"/>
+          <w:color w:val="000000" w:themeColor="text1"/>
+        </w:rPr>
+        <w:t>All</w:t>
+      </w:r>
+      <w:r>
+        <w:rPr>
+          <w:rFonts w:eastAsiaTheme="minorEastAsia"/>
+          <w:color w:val="000000" w:themeColor="text1"/>
+        </w:rPr>
+        <w:t xml:space="preserve"> of the plots for question </w:t>
+      </w:r>
+      <w:r>
+        <w:rPr>
+          <w:rFonts w:eastAsiaTheme="minorEastAsia"/>
+          <w:color w:val="000000" w:themeColor="text1"/>
+        </w:rPr>
+        <w:t>two</w:t>
+      </w:r>
+      <w:r>
+        <w:rPr>
+          <w:rFonts w:eastAsiaTheme="minorEastAsia"/>
+          <w:color w:val="000000" w:themeColor="text1"/>
+        </w:rPr>
+        <w:t xml:space="preserve"> </w:t>
+      </w:r>
+      <w:r>
+        <w:rPr>
+          <w:rFonts w:eastAsiaTheme="minorEastAsia"/>
+          <w:color w:val="000000" w:themeColor="text1"/>
+        </w:rPr>
+        <w:t xml:space="preserve">are dependent of how many packets are in the queue therefore the </w:t>
+      </w:r>
+      <w:r>
+        <w:t xml:space="preserve">network utilization </w:t>
+      </w:r>
+      <m:oMath>
+        <m:r>
+          <w:rPr>
+            <w:rFonts w:ascii="Cambria Math" w:hAnsi="Cambria Math"/>
+          </w:rPr>
+          <m:t>ρ</m:t>
+        </m:r>
+      </m:oMath>
+      <w:r>
+        <w:rPr>
+          <w:rFonts w:eastAsiaTheme="minorEastAsia"/>
+        </w:rPr>
+        <w:t xml:space="preserve"> is a good indicator of the delay packets will experience end to end.</w:t>
       </w:r>
     </w:p>
     <w:p>
@@ -5682,15 +6190,14 @@
           <w:color w:val="000000" w:themeColor="text1"/>
         </w:rPr>
       </w:pPr>
-      <w:bookmarkStart w:id="14" w:name="_Toc472556002"/>
-      <w:r>
-        <w:rPr>
-          <w:color w:val="000000" w:themeColor="text1"/>
-        </w:rPr>
-        <w:lastRenderedPageBreak/>
+      <w:bookmarkStart w:id="15" w:name="_Toc472616469"/>
+      <w:r>
+        <w:rPr>
+          <w:color w:val="000000" w:themeColor="text1"/>
+        </w:rPr>
         <w:t>Question 3</w:t>
       </w:r>
-      <w:bookmarkEnd w:id="14"/>
+      <w:bookmarkEnd w:id="15"/>
     </w:p>
     <w:p>
       <w:pPr>
@@ -5710,8 +6217,12 @@
     <w:p>
       <w:pPr>
         <w:rPr>
-          <w:rFonts w:eastAsiaTheme="minorEastAsia"/>
-          <w:color w:val="000000" w:themeColor="text1"/>
+          <w:rFonts w:asciiTheme="majorHAnsi" w:eastAsiaTheme="majorEastAsia" w:hAnsiTheme="majorHAnsi" w:cstheme="majorBidi"/>
+          <w:b/>
+          <w:bCs/>
+          <w:color w:val="000000" w:themeColor="text1"/>
+          <w:sz w:val="28"/>
+          <w:szCs w:val="28"/>
         </w:rPr>
       </w:pPr>
       <w:r>
@@ -6001,310 +6512,6 @@
         </w:rPr>
         <w:t xml:space="preserve">  Using this design, we are able to use the same source code for both types of queues.</w:t>
       </w:r>
-    </w:p>
-    <w:p>
-      <w:pPr>
-        <w:rPr>
-          <w:rFonts w:asciiTheme="majorHAnsi" w:eastAsiaTheme="majorEastAsia" w:hAnsiTheme="majorHAnsi" w:cstheme="majorBidi"/>
-          <w:b/>
-          <w:bCs/>
-          <w:color w:val="000000" w:themeColor="text1"/>
-          <w:sz w:val="28"/>
-          <w:szCs w:val="28"/>
-        </w:rPr>
-      </w:pPr>
-      <w:r>
-        <w:rPr>
-          <w:rFonts w:eastAsiaTheme="minorEastAsia"/>
-          <w:color w:val="000000" w:themeColor="text1"/>
-        </w:rPr>
-        <w:t xml:space="preserve">The addition of a queue limit changed the dynamic of </w:t>
-      </w:r>
-      <w:r>
-        <w:rPr>
-          <w:rFonts w:eastAsiaTheme="minorEastAsia"/>
-          <w:color w:val="000000" w:themeColor="text1"/>
-        </w:rPr>
-        <w:t xml:space="preserve">the </w:t>
-      </w:r>
-      <w:r>
-        <w:rPr>
-          <w:rFonts w:eastAsiaTheme="minorEastAsia"/>
-          <w:color w:val="000000" w:themeColor="text1"/>
-        </w:rPr>
-        <w:t xml:space="preserve">model when the network utilization </w:t>
-      </w:r>
-      <m:oMath>
-        <m:r>
-          <w:rPr>
-            <w:rFonts w:ascii="Cambria Math" w:eastAsiaTheme="minorEastAsia" w:hAnsi="Cambria Math"/>
-            <w:color w:val="000000" w:themeColor="text1"/>
-          </w:rPr>
-          <m:t>ρ</m:t>
-        </m:r>
-      </m:oMath>
-      <w:r>
-        <w:rPr>
-          <w:rFonts w:eastAsiaTheme="minorEastAsia"/>
-          <w:color w:val="000000" w:themeColor="text1"/>
-        </w:rPr>
-        <w:t xml:space="preserve"> was greater than</w:t>
-      </w:r>
-      <w:r>
-        <w:rPr>
-          <w:rFonts w:eastAsiaTheme="minorEastAsia"/>
-          <w:color w:val="000000" w:themeColor="text1"/>
-        </w:rPr>
-        <w:t xml:space="preserve"> one</w:t>
-      </w:r>
-      <w:r>
-        <w:rPr>
-          <w:rFonts w:eastAsiaTheme="minorEastAsia"/>
-          <w:color w:val="000000" w:themeColor="text1"/>
-        </w:rPr>
-        <w:t xml:space="preserve">.  In early simulations, it was noticed that the packets received from the Server class began to stabilize </w:t>
-      </w:r>
-      <w:proofErr w:type="gramStart"/>
-      <w:r>
-        <w:rPr>
-          <w:rFonts w:eastAsiaTheme="minorEastAsia"/>
-          <w:color w:val="000000" w:themeColor="text1"/>
-        </w:rPr>
-        <w:t>when</w:t>
-      </w:r>
-      <m:oMath>
-        <m:r>
-          <w:rPr>
-            <w:rFonts w:ascii="Cambria Math" w:eastAsiaTheme="minorEastAsia" w:hAnsi="Cambria Math"/>
-            <w:color w:val="000000" w:themeColor="text1"/>
-          </w:rPr>
-          <m:t xml:space="preserve"> ρ</m:t>
-        </m:r>
-      </m:oMath>
-      <w:r>
-        <w:rPr>
-          <w:rFonts w:eastAsiaTheme="minorEastAsia"/>
-          <w:color w:val="000000" w:themeColor="text1"/>
-        </w:rPr>
-        <w:t xml:space="preserve"> was greater than </w:t>
-      </w:r>
-      <w:r>
-        <w:rPr>
-          <w:rFonts w:eastAsiaTheme="minorEastAsia"/>
-          <w:color w:val="000000" w:themeColor="text1"/>
-        </w:rPr>
-        <w:t>one</w:t>
-      </w:r>
-      <w:proofErr w:type="gramEnd"/>
-      <w:r>
-        <w:rPr>
-          <w:rFonts w:eastAsiaTheme="minorEastAsia"/>
-          <w:color w:val="000000" w:themeColor="text1"/>
-        </w:rPr>
-        <w:t xml:space="preserve">.  After </w:t>
-      </w:r>
-      <w:r>
-        <w:rPr>
-          <w:rFonts w:eastAsiaTheme="minorEastAsia"/>
-          <w:color w:val="000000" w:themeColor="text1"/>
-        </w:rPr>
-        <w:t>some investigation,</w:t>
-      </w:r>
-      <w:r>
-        <w:rPr>
-          <w:rFonts w:eastAsiaTheme="minorEastAsia"/>
-          <w:color w:val="000000" w:themeColor="text1"/>
-        </w:rPr>
-        <w:t xml:space="preserve"> </w:t>
-      </w:r>
-      <w:r>
-        <w:rPr>
-          <w:rFonts w:eastAsiaTheme="minorEastAsia"/>
-          <w:color w:val="000000" w:themeColor="text1"/>
-        </w:rPr>
-        <w:t xml:space="preserve">it </w:t>
-      </w:r>
-      <w:proofErr w:type="gramStart"/>
-      <w:r>
-        <w:rPr>
-          <w:rFonts w:eastAsiaTheme="minorEastAsia"/>
-          <w:color w:val="000000" w:themeColor="text1"/>
-        </w:rPr>
-        <w:t>was</w:t>
-      </w:r>
-      <w:r>
-        <w:rPr>
-          <w:rFonts w:eastAsiaTheme="minorEastAsia"/>
-          <w:color w:val="000000" w:themeColor="text1"/>
-        </w:rPr>
-        <w:t xml:space="preserve"> discovered</w:t>
-      </w:r>
-      <w:proofErr w:type="gramEnd"/>
-      <w:r>
-        <w:rPr>
-          <w:rFonts w:eastAsiaTheme="minorEastAsia"/>
-          <w:color w:val="000000" w:themeColor="text1"/>
-        </w:rPr>
-        <w:t xml:space="preserve"> that the throughput limit of the switch had been reach and the switch began to drop packets.</w:t>
-      </w:r>
-      <w:r>
-        <w:rPr>
-          <w:rFonts w:eastAsiaTheme="minorEastAsia"/>
-          <w:color w:val="000000" w:themeColor="text1"/>
-        </w:rPr>
-        <w:t xml:space="preserve">  The link speed of switch for both simulations was </w:t>
-      </w:r>
-      <w:r>
-        <w:rPr>
-          <w:rFonts w:eastAsiaTheme="minorEastAsia"/>
-          <w:color w:val="000000" w:themeColor="text1"/>
-        </w:rPr>
-        <w:t>one</w:t>
-      </w:r>
-      <w:r>
-        <w:rPr>
-          <w:rFonts w:eastAsiaTheme="minorEastAsia"/>
-          <w:color w:val="000000" w:themeColor="text1"/>
-        </w:rPr>
-        <w:t xml:space="preserve"> Mbps and each pack was 2000 bits in </w:t>
-      </w:r>
-      <w:proofErr w:type="gramStart"/>
-      <w:r>
-        <w:rPr>
-          <w:rFonts w:eastAsiaTheme="minorEastAsia"/>
-          <w:color w:val="000000" w:themeColor="text1"/>
-        </w:rPr>
-        <w:t>length which</w:t>
-      </w:r>
-      <w:proofErr w:type="gramEnd"/>
-      <w:r>
-        <w:rPr>
-          <w:rFonts w:eastAsiaTheme="minorEastAsia"/>
-          <w:color w:val="000000" w:themeColor="text1"/>
-        </w:rPr>
-        <w:t xml:space="preserve"> meant a theoretical maximum throughput of 500 packets a second.  The simulation supports the theoretical maximum throughput as the virtual switch’s throughput approached 500 packets a second for values of </w:t>
-      </w:r>
-      <m:oMath>
-        <m:r>
-          <w:rPr>
-            <w:rFonts w:ascii="Cambria Math" w:eastAsiaTheme="minorEastAsia" w:hAnsi="Cambria Math"/>
-            <w:color w:val="000000" w:themeColor="text1"/>
-          </w:rPr>
-          <m:t>ρ</m:t>
-        </m:r>
-      </m:oMath>
-      <w:r>
-        <w:rPr>
-          <w:rFonts w:eastAsiaTheme="minorEastAsia"/>
-          <w:color w:val="000000" w:themeColor="text1"/>
-        </w:rPr>
-        <w:t xml:space="preserve"> greater than </w:t>
-      </w:r>
-      <w:r>
-        <w:rPr>
-          <w:rFonts w:eastAsiaTheme="minorEastAsia"/>
-          <w:color w:val="000000" w:themeColor="text1"/>
-        </w:rPr>
-        <w:t>one</w:t>
-      </w:r>
-      <w:r>
-        <w:rPr>
-          <w:rFonts w:eastAsiaTheme="minorEastAsia"/>
-          <w:color w:val="000000" w:themeColor="text1"/>
-        </w:rPr>
-        <w:t xml:space="preserve">.   As a </w:t>
-      </w:r>
-      <w:r>
-        <w:rPr>
-          <w:rFonts w:eastAsiaTheme="minorEastAsia"/>
-          <w:color w:val="000000" w:themeColor="text1"/>
-        </w:rPr>
-        <w:t>result,</w:t>
-      </w:r>
-      <w:r>
-        <w:rPr>
-          <w:rFonts w:eastAsiaTheme="minorEastAsia"/>
-          <w:color w:val="000000" w:themeColor="text1"/>
-        </w:rPr>
-        <w:t xml:space="preserve"> all of the plots for question </w:t>
-      </w:r>
-      <w:r>
-        <w:rPr>
-          <w:rFonts w:eastAsiaTheme="minorEastAsia"/>
-          <w:color w:val="000000" w:themeColor="text1"/>
-        </w:rPr>
-        <w:t>four</w:t>
-      </w:r>
-      <w:r>
-        <w:rPr>
-          <w:rFonts w:eastAsiaTheme="minorEastAsia"/>
-          <w:color w:val="000000" w:themeColor="text1"/>
-        </w:rPr>
-        <w:t xml:space="preserve"> </w:t>
-      </w:r>
-      <w:r>
-        <w:rPr>
-          <w:rFonts w:eastAsiaTheme="minorEastAsia"/>
-          <w:color w:val="000000" w:themeColor="text1"/>
-        </w:rPr>
-        <w:t xml:space="preserve">have a significant </w:t>
-      </w:r>
-      <w:r>
-        <w:rPr>
-          <w:rFonts w:eastAsiaTheme="minorEastAsia"/>
-          <w:color w:val="000000" w:themeColor="text1"/>
-        </w:rPr>
-        <w:t xml:space="preserve">data trend </w:t>
-      </w:r>
-      <w:r>
-        <w:rPr>
-          <w:rFonts w:eastAsiaTheme="minorEastAsia"/>
-          <w:color w:val="000000" w:themeColor="text1"/>
-        </w:rPr>
-        <w:t xml:space="preserve">shift when the network utilization </w:t>
-      </w:r>
-      <m:oMath>
-        <m:r>
-          <w:rPr>
-            <w:rFonts w:ascii="Cambria Math" w:eastAsiaTheme="minorEastAsia" w:hAnsi="Cambria Math"/>
-            <w:color w:val="000000" w:themeColor="text1"/>
-          </w:rPr>
-          <m:t>ρ</m:t>
-        </m:r>
-      </m:oMath>
-      <w:r>
-        <w:rPr>
-          <w:rFonts w:eastAsiaTheme="minorEastAsia"/>
-          <w:color w:val="000000" w:themeColor="text1"/>
-        </w:rPr>
-        <w:t xml:space="preserve"> is approximately </w:t>
-      </w:r>
-      <w:r>
-        <w:rPr>
-          <w:rFonts w:eastAsiaTheme="minorEastAsia"/>
-          <w:color w:val="000000" w:themeColor="text1"/>
-        </w:rPr>
-        <w:t>one</w:t>
-      </w:r>
-      <w:r>
-        <w:rPr>
-          <w:rFonts w:eastAsiaTheme="minorEastAsia"/>
-          <w:color w:val="000000" w:themeColor="text1"/>
-        </w:rPr>
-        <w:t>.</w:t>
-      </w:r>
-    </w:p>
-    <w:p>
-      <w:pPr>
-        <w:rPr>
-          <w:rFonts w:asciiTheme="majorHAnsi" w:eastAsiaTheme="majorEastAsia" w:hAnsiTheme="majorHAnsi" w:cstheme="majorBidi"/>
-          <w:b/>
-          <w:bCs/>
-          <w:color w:val="000000" w:themeColor="text1"/>
-          <w:sz w:val="28"/>
-          <w:szCs w:val="28"/>
-        </w:rPr>
-      </w:pPr>
       <w:r>
         <w:rPr>
           <w:color w:val="000000" w:themeColor="text1"/>
@@ -6319,7 +6526,7 @@
           <w:color w:val="000000" w:themeColor="text1"/>
         </w:rPr>
       </w:pPr>
-      <w:bookmarkStart w:id="15" w:name="_Toc472556003"/>
+      <w:bookmarkStart w:id="16" w:name="_Toc472616470"/>
       <w:r>
         <w:rPr>
           <w:color w:val="000000" w:themeColor="text1"/>
@@ -6327,7 +6534,7 @@
         <w:lastRenderedPageBreak/>
         <w:t>Question 4</w:t>
       </w:r>
-      <w:bookmarkEnd w:id="15"/>
+      <w:bookmarkEnd w:id="16"/>
     </w:p>
     <w:p>
       <w:pPr>
@@ -6359,30 +6566,6 @@
           <w:color w:val="000000" w:themeColor="text1"/>
         </w:rPr>
         <w:t xml:space="preserve"> Mbps. Use your simulator to obtain the following graphs: </w:t>
-      </w:r>
-    </w:p>
-    <w:p>
-      <w:pPr>
-        <w:rPr>
-          <w:b/>
-          <w:color w:val="000000" w:themeColor="text1"/>
-        </w:rPr>
-      </w:pPr>
-      <w:proofErr w:type="gramStart"/>
-      <w:r>
-        <w:rPr>
-          <w:b/>
-          <w:color w:val="000000" w:themeColor="text1"/>
-        </w:rPr>
-        <w:t>E[</w:t>
-      </w:r>
-      <w:proofErr w:type="gramEnd"/>
-      <w:r>
-        <w:rPr>
-          <w:b/>
-          <w:color w:val="000000" w:themeColor="text1"/>
-        </w:rPr>
-        <w:t xml:space="preserve">N] as a function of ρ (for 0.5 &lt; ρ &lt; 1.5, step size 0.1), for K =  10, 25, 50 packets. Show one curve for each value of K on the same graph. </w:t>
       </w:r>
     </w:p>
     <w:p>
@@ -6483,30 +6666,6 @@
     </w:p>
     <w:p>
       <w:pPr>
-        <w:rPr>
-          <w:b/>
-          <w:color w:val="000000" w:themeColor="text1"/>
-        </w:rPr>
-      </w:pPr>
-      <w:proofErr w:type="gramStart"/>
-      <w:r>
-        <w:rPr>
-          <w:b/>
-          <w:color w:val="000000" w:themeColor="text1"/>
-        </w:rPr>
-        <w:t>E[</w:t>
-      </w:r>
-      <w:proofErr w:type="gramEnd"/>
-      <w:r>
-        <w:rPr>
-          <w:b/>
-          <w:color w:val="000000" w:themeColor="text1"/>
-        </w:rPr>
-        <w:t xml:space="preserve">T] as a function of ρ (for 0.5 &lt; ρ &lt; 1.5, step size 0.1), for K =  10, 25, 50 packets. Show one curve for each value of K on the same graph. </w:t>
-      </w:r>
-    </w:p>
-    <w:p>
-      <w:pPr>
         <w:keepNext/>
         <w:spacing w:after="0"/>
         <w:jc w:val="center"/>
@@ -6520,7 +6679,6 @@
           <w:color w:val="000000" w:themeColor="text1"/>
           <w:lang w:eastAsia="en-CA"/>
         </w:rPr>
-        <w:lastRenderedPageBreak/>
         <w:drawing>
           <wp:inline distT="0" distB="0" distL="0" distR="0" wp14:anchorId="236572C9" wp14:editId="05F15EF7">
             <wp:extent cx="5400000" cy="3600000"/>
@@ -6605,34 +6763,190 @@
     </w:p>
     <w:p>
       <w:pPr>
-        <w:rPr>
-          <w:b/>
+        <w:keepNext/>
+        <w:spacing w:after="0"/>
+        <w:jc w:val="center"/>
+        <w:rPr>
           <w:color w:val="000000" w:themeColor="text1"/>
         </w:rPr>
       </w:pPr>
       <w:r>
         <w:rPr>
-          <w:b/>
-          <w:color w:val="000000" w:themeColor="text1"/>
-        </w:rPr>
-        <w:t>P_</w:t>
-      </w:r>
-      <w:proofErr w:type="gramStart"/>
-      <w:r>
-        <w:rPr>
-          <w:b/>
-          <w:color w:val="000000" w:themeColor="text1"/>
-        </w:rPr>
-        <w:t>LOSS  as</w:t>
-      </w:r>
-      <w:proofErr w:type="gramEnd"/>
-      <w:r>
-        <w:rPr>
-          <w:b/>
-          <w:color w:val="000000" w:themeColor="text1"/>
-        </w:rPr>
-        <w:t xml:space="preserve"> a function of ρ (for 0.5 &lt; ρ &lt; 1.5, step size 0.1) for K = 10, 25, 50 packets. Show one curve for each value of K on the same graph. Explain how you have obtained P_LOSS.  </w:t>
-      </w:r>
+          <w:noProof/>
+          <w:color w:val="000000" w:themeColor="text1"/>
+          <w:lang w:eastAsia="en-CA"/>
+        </w:rPr>
+        <w:lastRenderedPageBreak/>
+        <w:drawing>
+          <wp:inline distT="0" distB="0" distL="0" distR="0" wp14:anchorId="7CB085FA" wp14:editId="1B10CB06">
+            <wp:extent cx="5400000" cy="3600000"/>
+            <wp:effectExtent l="0" t="0" r="10795" b="19685"/>
+            <wp:docPr id="8" name="Chart 8"/>
+            <wp:cNvGraphicFramePr/>
+            <a:graphic xmlns:a="http://schemas.openxmlformats.org/drawingml/2006/main">
+              <a:graphicData uri="http://schemas.openxmlformats.org/drawingml/2006/chart">
+                <c:chart xmlns:c="http://schemas.openxmlformats.org/drawingml/2006/chart" xmlns:r="http://schemas.openxmlformats.org/officeDocument/2006/relationships" r:id="rId13"/>
+              </a:graphicData>
+            </a:graphic>
+          </wp:inline>
+        </w:drawing>
+      </w:r>
+    </w:p>
+    <w:p>
+      <w:pPr>
+        <w:pStyle w:val="Caption"/>
+        <w:jc w:val="center"/>
+        <w:rPr>
+          <w:color w:val="000000" w:themeColor="text1"/>
+        </w:rPr>
+      </w:pPr>
+      <w:r>
+        <w:rPr>
+          <w:color w:val="000000" w:themeColor="text1"/>
+        </w:rPr>
+        <w:t xml:space="preserve">Figure </w:t>
+      </w:r>
+      <w:r>
+        <w:rPr>
+          <w:color w:val="000000" w:themeColor="text1"/>
+        </w:rPr>
+        <w:fldChar w:fldCharType="begin"/>
+      </w:r>
+      <w:r>
+        <w:rPr>
+          <w:color w:val="000000" w:themeColor="text1"/>
+        </w:rPr>
+        <w:instrText xml:space="preserve"> SEQ Figure \* ARABIC </w:instrText>
+      </w:r>
+      <w:r>
+        <w:rPr>
+          <w:color w:val="000000" w:themeColor="text1"/>
+        </w:rPr>
+        <w:fldChar w:fldCharType="separate"/>
+      </w:r>
+      <w:r>
+        <w:rPr>
+          <w:noProof/>
+          <w:color w:val="000000" w:themeColor="text1"/>
+        </w:rPr>
+        <w:t>7</w:t>
+      </w:r>
+      <w:r>
+        <w:rPr>
+          <w:noProof/>
+          <w:color w:val="000000" w:themeColor="text1"/>
+        </w:rPr>
+        <w:fldChar w:fldCharType="end"/>
+      </w:r>
+      <w:r>
+        <w:rPr>
+          <w:color w:val="000000" w:themeColor="text1"/>
+        </w:rPr>
+        <w:t xml:space="preserve"> P_LOSS as a function of ρ (for 0.5 &lt; ρ &lt; 1.5, step size 0.1) for K = 10, 25, 50 packets.</w:t>
+      </w:r>
+    </w:p>
+    <w:p>
+      <w:pPr>
+        <w:keepNext/>
+        <w:spacing w:after="0"/>
+        <w:jc w:val="center"/>
+        <w:rPr>
+          <w:color w:val="000000" w:themeColor="text1"/>
+        </w:rPr>
+      </w:pPr>
+      <w:r>
+        <w:rPr>
+          <w:noProof/>
+          <w:color w:val="000000" w:themeColor="text1"/>
+          <w:lang w:eastAsia="en-CA"/>
+        </w:rPr>
+        <w:drawing>
+          <wp:inline distT="0" distB="0" distL="0" distR="0" wp14:anchorId="6E495AC0" wp14:editId="0F2B7316">
+            <wp:extent cx="5400000" cy="3600000"/>
+            <wp:effectExtent l="0" t="0" r="10795" b="19685"/>
+            <wp:docPr id="9" name="Chart 9"/>
+            <wp:cNvGraphicFramePr/>
+            <a:graphic xmlns:a="http://schemas.openxmlformats.org/drawingml/2006/main">
+              <a:graphicData uri="http://schemas.openxmlformats.org/drawingml/2006/chart">
+                <c:chart xmlns:c="http://schemas.openxmlformats.org/drawingml/2006/chart" xmlns:r="http://schemas.openxmlformats.org/officeDocument/2006/relationships" r:id="rId14"/>
+              </a:graphicData>
+            </a:graphic>
+          </wp:inline>
+        </w:drawing>
+      </w:r>
+    </w:p>
+    <w:p>
+      <w:pPr>
+        <w:pStyle w:val="Caption"/>
+        <w:jc w:val="center"/>
+        <w:rPr>
+          <w:color w:val="000000" w:themeColor="text1"/>
+        </w:rPr>
+      </w:pPr>
+      <w:r>
+        <w:rPr>
+          <w:color w:val="000000" w:themeColor="text1"/>
+        </w:rPr>
+        <w:t xml:space="preserve">Figure </w:t>
+      </w:r>
+      <w:r>
+        <w:rPr>
+          <w:color w:val="000000" w:themeColor="text1"/>
+        </w:rPr>
+        <w:fldChar w:fldCharType="begin"/>
+      </w:r>
+      <w:r>
+        <w:rPr>
+          <w:color w:val="000000" w:themeColor="text1"/>
+        </w:rPr>
+        <w:instrText xml:space="preserve"> SEQ Figure \* ARABIC </w:instrText>
+      </w:r>
+      <w:r>
+        <w:rPr>
+          <w:color w:val="000000" w:themeColor="text1"/>
+        </w:rPr>
+        <w:fldChar w:fldCharType="separate"/>
+      </w:r>
+      <w:r>
+        <w:rPr>
+          <w:noProof/>
+          <w:color w:val="000000" w:themeColor="text1"/>
+        </w:rPr>
+        <w:t>8</w:t>
+      </w:r>
+      <w:r>
+        <w:rPr>
+          <w:noProof/>
+          <w:color w:val="000000" w:themeColor="text1"/>
+        </w:rPr>
+        <w:fldChar w:fldCharType="end"/>
+      </w:r>
+      <w:r>
+        <w:rPr>
+          <w:color w:val="000000" w:themeColor="text1"/>
+        </w:rPr>
+        <w:t xml:space="preserve"> P_IDLE as a function of ρ (for 0.5 &lt; ρ &lt; 1.5, step size 0.1) for K = 10, 25, 50 packets.</w:t>
+      </w:r>
+    </w:p>
+    <w:p>
+      <w:pPr>
+        <w:pStyle w:val="Heading2"/>
+      </w:pPr>
+      <w:bookmarkStart w:id="17" w:name="_Toc472616471"/>
+      <w:r>
+        <w:lastRenderedPageBreak/>
+        <w:t>Explana</w:t>
+      </w:r>
+      <w:r>
+        <w:t>tion</w:t>
+      </w:r>
+      <w:r>
+        <w:t xml:space="preserve"> </w:t>
+      </w:r>
+      <w:r>
+        <w:t>of Obtaining P_LOSS</w:t>
+      </w:r>
+      <w:bookmarkEnd w:id="17"/>
     </w:p>
     <w:p>
       <w:pPr>
@@ -6826,187 +7140,792 @@
     </w:p>
     <w:p>
       <w:pPr>
-        <w:keepNext/>
-        <w:spacing w:after="0"/>
-        <w:jc w:val="center"/>
-        <w:rPr>
-          <w:color w:val="000000" w:themeColor="text1"/>
-        </w:rPr>
+        <w:pStyle w:val="Heading2"/>
       </w:pPr>
-      <w:bookmarkStart w:id="16" w:name="_GoBack"/>
-      <w:bookmarkEnd w:id="16"/>
-      <w:r>
-        <w:rPr>
-          <w:noProof/>
-          <w:color w:val="000000" w:themeColor="text1"/>
-          <w:lang w:eastAsia="en-CA"/>
-        </w:rPr>
-        <w:lastRenderedPageBreak/>
-        <w:drawing>
-          <wp:inline distT="0" distB="0" distL="0" distR="0" wp14:anchorId="7CB085FA" wp14:editId="1B10CB06">
-            <wp:extent cx="5400000" cy="3600000"/>
-            <wp:effectExtent l="0" t="0" r="10795" b="19685"/>
-            <wp:docPr id="8" name="Chart 8"/>
-            <wp:cNvGraphicFramePr/>
-            <a:graphic xmlns:a="http://schemas.openxmlformats.org/drawingml/2006/main">
-              <a:graphicData uri="http://schemas.openxmlformats.org/drawingml/2006/chart">
-                <c:chart xmlns:c="http://schemas.openxmlformats.org/drawingml/2006/chart" xmlns:r="http://schemas.openxmlformats.org/officeDocument/2006/relationships" r:id="rId13"/>
-              </a:graphicData>
-            </a:graphic>
-          </wp:inline>
-        </w:drawing>
-      </w:r>
+      <w:bookmarkStart w:id="18" w:name="_Toc472616472"/>
+      <w:r>
+        <w:t>Comment on Question 4 Plots</w:t>
+      </w:r>
+      <w:bookmarkEnd w:id="18"/>
     </w:p>
     <w:p>
       <w:pPr>
-        <w:pStyle w:val="Caption"/>
-        <w:jc w:val="center"/>
-        <w:rPr>
+        <w:rPr>
+          <w:rFonts w:eastAsiaTheme="minorEastAsia"/>
           <w:color w:val="000000" w:themeColor="text1"/>
         </w:rPr>
       </w:pPr>
       <w:r>
         <w:rPr>
-          <w:color w:val="000000" w:themeColor="text1"/>
-        </w:rPr>
-        <w:t xml:space="preserve">Figure </w:t>
-      </w:r>
-      <w:r>
-        <w:rPr>
-          <w:color w:val="000000" w:themeColor="text1"/>
-        </w:rPr>
-        <w:fldChar w:fldCharType="begin"/>
-      </w:r>
-      <w:r>
-        <w:rPr>
-          <w:color w:val="000000" w:themeColor="text1"/>
-        </w:rPr>
-        <w:instrText xml:space="preserve"> SEQ Figure \* ARABIC </w:instrText>
-      </w:r>
-      <w:r>
-        <w:rPr>
-          <w:color w:val="000000" w:themeColor="text1"/>
-        </w:rPr>
-        <w:fldChar w:fldCharType="separate"/>
-      </w:r>
-      <w:r>
-        <w:rPr>
-          <w:noProof/>
-          <w:color w:val="000000" w:themeColor="text1"/>
-        </w:rPr>
-        <w:t>7</w:t>
-      </w:r>
-      <w:r>
-        <w:rPr>
-          <w:noProof/>
-          <w:color w:val="000000" w:themeColor="text1"/>
-        </w:rPr>
-        <w:fldChar w:fldCharType="end"/>
-      </w:r>
-      <w:r>
-        <w:rPr>
-          <w:color w:val="000000" w:themeColor="text1"/>
-        </w:rPr>
-        <w:t xml:space="preserve"> P_LOSS as a function of ρ (for 0.5 &lt; ρ &lt; 1.5, step size 0.1) for K = 10, 25, 50 packets.</w:t>
+          <w:rFonts w:eastAsiaTheme="minorEastAsia"/>
+          <w:color w:val="000000" w:themeColor="text1"/>
+        </w:rPr>
+        <w:t xml:space="preserve">The addition of a queue limit changed the dynamic of </w:t>
+      </w:r>
+      <w:r>
+        <w:rPr>
+          <w:rFonts w:eastAsiaTheme="minorEastAsia"/>
+          <w:color w:val="000000" w:themeColor="text1"/>
+        </w:rPr>
+        <w:t xml:space="preserve">the </w:t>
+      </w:r>
+      <w:r>
+        <w:rPr>
+          <w:rFonts w:eastAsiaTheme="minorEastAsia"/>
+          <w:color w:val="000000" w:themeColor="text1"/>
+        </w:rPr>
+        <w:t xml:space="preserve">model when the network utilization </w:t>
+      </w:r>
+      <m:oMath>
+        <m:r>
+          <w:rPr>
+            <w:rFonts w:ascii="Cambria Math" w:eastAsiaTheme="minorEastAsia" w:hAnsi="Cambria Math"/>
+            <w:color w:val="000000" w:themeColor="text1"/>
+          </w:rPr>
+          <m:t>ρ</m:t>
+        </m:r>
+      </m:oMath>
+      <w:r>
+        <w:rPr>
+          <w:rFonts w:eastAsiaTheme="minorEastAsia"/>
+          <w:color w:val="000000" w:themeColor="text1"/>
+        </w:rPr>
+        <w:t xml:space="preserve"> was greater than one.</w:t>
+      </w:r>
+      <w:r>
+        <w:rPr>
+          <w:rFonts w:eastAsiaTheme="minorEastAsia"/>
+          <w:color w:val="000000" w:themeColor="text1"/>
+        </w:rPr>
+        <w:t xml:space="preserve">  </w:t>
+      </w:r>
+      <w:r>
+        <w:rPr>
+          <w:rFonts w:eastAsiaTheme="minorEastAsia"/>
+          <w:color w:val="000000" w:themeColor="text1"/>
+        </w:rPr>
+        <w:t>I</w:t>
+      </w:r>
+      <w:r>
+        <w:rPr>
+          <w:rFonts w:eastAsiaTheme="minorEastAsia"/>
+          <w:color w:val="000000" w:themeColor="text1"/>
+        </w:rPr>
+        <w:t>t</w:t>
+      </w:r>
+      <w:r>
+        <w:rPr>
+          <w:rFonts w:eastAsiaTheme="minorEastAsia"/>
+          <w:color w:val="000000" w:themeColor="text1"/>
+        </w:rPr>
+        <w:t xml:space="preserve"> was noticed that the</w:t>
+      </w:r>
+      <w:r>
+        <w:rPr>
+          <w:rFonts w:eastAsiaTheme="minorEastAsia"/>
+          <w:color w:val="000000" w:themeColor="text1"/>
+        </w:rPr>
+        <w:t xml:space="preserve"> total number of</w:t>
+      </w:r>
+      <w:r>
+        <w:rPr>
+          <w:rFonts w:eastAsiaTheme="minorEastAsia"/>
+          <w:color w:val="000000" w:themeColor="text1"/>
+        </w:rPr>
+        <w:t xml:space="preserve"> packets received from the Server class began to stabilize </w:t>
+      </w:r>
+      <w:proofErr w:type="gramStart"/>
+      <w:r>
+        <w:rPr>
+          <w:rFonts w:eastAsiaTheme="minorEastAsia"/>
+          <w:color w:val="000000" w:themeColor="text1"/>
+        </w:rPr>
+        <w:t>when</w:t>
+      </w:r>
+      <m:oMath>
+        <m:r>
+          <w:rPr>
+            <w:rFonts w:ascii="Cambria Math" w:eastAsiaTheme="minorEastAsia" w:hAnsi="Cambria Math"/>
+            <w:color w:val="000000" w:themeColor="text1"/>
+          </w:rPr>
+          <m:t xml:space="preserve"> ρ</m:t>
+        </m:r>
+      </m:oMath>
+      <w:r>
+        <w:rPr>
+          <w:rFonts w:eastAsiaTheme="minorEastAsia"/>
+          <w:color w:val="000000" w:themeColor="text1"/>
+        </w:rPr>
+        <w:t xml:space="preserve"> was greater than one</w:t>
+      </w:r>
+      <w:proofErr w:type="gramEnd"/>
+      <w:r>
+        <w:rPr>
+          <w:rFonts w:eastAsiaTheme="minorEastAsia"/>
+          <w:color w:val="000000" w:themeColor="text1"/>
+        </w:rPr>
+        <w:t xml:space="preserve">.  After some investigation, it </w:t>
+      </w:r>
+      <w:proofErr w:type="gramStart"/>
+      <w:r>
+        <w:rPr>
+          <w:rFonts w:eastAsiaTheme="minorEastAsia"/>
+          <w:color w:val="000000" w:themeColor="text1"/>
+        </w:rPr>
+        <w:t>was discovered</w:t>
+      </w:r>
+      <w:proofErr w:type="gramEnd"/>
+      <w:r>
+        <w:rPr>
+          <w:rFonts w:eastAsiaTheme="minorEastAsia"/>
+          <w:color w:val="000000" w:themeColor="text1"/>
+        </w:rPr>
+        <w:t xml:space="preserve"> that the throughput limit of the switch had been reach</w:t>
+      </w:r>
+      <w:r>
+        <w:rPr>
+          <w:rFonts w:eastAsiaTheme="minorEastAsia"/>
+          <w:color w:val="000000" w:themeColor="text1"/>
+        </w:rPr>
+        <w:t>ed</w:t>
+      </w:r>
+      <w:r>
+        <w:rPr>
+          <w:rFonts w:eastAsiaTheme="minorEastAsia"/>
+          <w:color w:val="000000" w:themeColor="text1"/>
+        </w:rPr>
+        <w:t xml:space="preserve"> and the switch began to drop packets.  The link speed of </w:t>
+      </w:r>
+      <w:r>
+        <w:rPr>
+          <w:rFonts w:eastAsiaTheme="minorEastAsia"/>
+          <w:color w:val="000000" w:themeColor="text1"/>
+        </w:rPr>
+        <w:t xml:space="preserve">the </w:t>
+      </w:r>
+      <w:r>
+        <w:rPr>
+          <w:rFonts w:eastAsiaTheme="minorEastAsia"/>
+          <w:color w:val="000000" w:themeColor="text1"/>
+        </w:rPr>
+        <w:t>switch for both simulations was one Mbps and each pack</w:t>
+      </w:r>
+      <w:r>
+        <w:rPr>
+          <w:rFonts w:eastAsiaTheme="minorEastAsia"/>
+          <w:color w:val="000000" w:themeColor="text1"/>
+        </w:rPr>
+        <w:t>et</w:t>
+      </w:r>
+      <w:r>
+        <w:rPr>
+          <w:rFonts w:eastAsiaTheme="minorEastAsia"/>
+          <w:color w:val="000000" w:themeColor="text1"/>
+        </w:rPr>
+        <w:t xml:space="preserve"> was 2000 bits in </w:t>
+      </w:r>
+      <w:proofErr w:type="gramStart"/>
+      <w:r>
+        <w:rPr>
+          <w:rFonts w:eastAsiaTheme="minorEastAsia"/>
+          <w:color w:val="000000" w:themeColor="text1"/>
+        </w:rPr>
+        <w:t>length which</w:t>
+      </w:r>
+      <w:proofErr w:type="gramEnd"/>
+      <w:r>
+        <w:rPr>
+          <w:rFonts w:eastAsiaTheme="minorEastAsia"/>
+          <w:color w:val="000000" w:themeColor="text1"/>
+        </w:rPr>
+        <w:t xml:space="preserve"> meant a theoretical maximum throughput of 500 packets a second.  The simulation </w:t>
+      </w:r>
+      <w:r>
+        <w:rPr>
+          <w:rFonts w:eastAsiaTheme="minorEastAsia"/>
+          <w:color w:val="000000" w:themeColor="text1"/>
+        </w:rPr>
+        <w:t xml:space="preserve">results </w:t>
+      </w:r>
+      <w:r>
+        <w:rPr>
+          <w:rFonts w:eastAsiaTheme="minorEastAsia"/>
+          <w:color w:val="000000" w:themeColor="text1"/>
+        </w:rPr>
+        <w:t xml:space="preserve">supports the theoretical maximum throughput as the </w:t>
+      </w:r>
+      <w:r>
+        <w:rPr>
+          <w:rFonts w:eastAsiaTheme="minorEastAsia"/>
+          <w:color w:val="000000" w:themeColor="text1"/>
+        </w:rPr>
+        <w:t>simulation</w:t>
+      </w:r>
+      <w:r>
+        <w:rPr>
+          <w:rFonts w:eastAsiaTheme="minorEastAsia"/>
+          <w:color w:val="000000" w:themeColor="text1"/>
+        </w:rPr>
+        <w:t xml:space="preserve"> switch’s throughput </w:t>
+      </w:r>
+      <w:r>
+        <w:rPr>
+          <w:rFonts w:eastAsiaTheme="minorEastAsia"/>
+          <w:color w:val="000000" w:themeColor="text1"/>
+        </w:rPr>
+        <w:t>averages to</w:t>
+      </w:r>
+      <w:r>
+        <w:rPr>
+          <w:rFonts w:eastAsiaTheme="minorEastAsia"/>
+          <w:color w:val="000000" w:themeColor="text1"/>
+        </w:rPr>
+        <w:t xml:space="preserve"> 500 packets a second for values of </w:t>
+      </w:r>
+      <m:oMath>
+        <m:r>
+          <w:rPr>
+            <w:rFonts w:ascii="Cambria Math" w:eastAsiaTheme="minorEastAsia" w:hAnsi="Cambria Math"/>
+            <w:color w:val="000000" w:themeColor="text1"/>
+          </w:rPr>
+          <m:t>ρ</m:t>
+        </m:r>
+      </m:oMath>
+      <w:r>
+        <w:rPr>
+          <w:rFonts w:eastAsiaTheme="minorEastAsia"/>
+          <w:color w:val="000000" w:themeColor="text1"/>
+        </w:rPr>
+        <w:t xml:space="preserve"> greater than one</w:t>
+      </w:r>
+      <w:r>
+        <w:rPr>
+          <w:rFonts w:eastAsiaTheme="minorEastAsia"/>
+          <w:color w:val="000000" w:themeColor="text1"/>
+        </w:rPr>
+        <w:t xml:space="preserve">.  </w:t>
+      </w:r>
+      <w:r>
+        <w:rPr>
+          <w:rFonts w:eastAsiaTheme="minorEastAsia"/>
+          <w:color w:val="000000" w:themeColor="text1"/>
+        </w:rPr>
+        <w:t xml:space="preserve">As a result, all of the plots for question four have a significant data trend shift when the network utilization </w:t>
+      </w:r>
+      <m:oMath>
+        <m:r>
+          <w:rPr>
+            <w:rFonts w:ascii="Cambria Math" w:eastAsiaTheme="minorEastAsia" w:hAnsi="Cambria Math"/>
+            <w:color w:val="000000" w:themeColor="text1"/>
+          </w:rPr>
+          <m:t>ρ</m:t>
+        </m:r>
+      </m:oMath>
+      <w:r>
+        <w:rPr>
+          <w:rFonts w:eastAsiaTheme="minorEastAsia"/>
+          <w:color w:val="000000" w:themeColor="text1"/>
+        </w:rPr>
+        <w:t xml:space="preserve"> is approximately one.</w:t>
       </w:r>
     </w:p>
     <w:p>
       <w:pPr>
         <w:rPr>
+          <w:rFonts w:eastAsiaTheme="minorEastAsia"/>
           <w:color w:val="000000" w:themeColor="text1"/>
         </w:rPr>
       </w:pPr>
       <w:r>
         <w:rPr>
-          <w:b/>
-          <w:color w:val="000000" w:themeColor="text1"/>
-        </w:rPr>
-        <w:t>P_IDLE as a function of ρ (for 0.5 &lt; ρ &lt; 1.5, step size 0.1) for K = 10, 25, 50 packets. Show one curve for each value of K on the same graph.</w:t>
+          <w:rFonts w:eastAsiaTheme="minorEastAsia"/>
+          <w:color w:val="000000" w:themeColor="text1"/>
+        </w:rPr>
+        <w:t xml:space="preserve">For values of </w:t>
+      </w:r>
+      <m:oMath>
+        <m:r>
+          <w:rPr>
+            <w:rFonts w:ascii="Cambria Math" w:eastAsiaTheme="minorEastAsia" w:hAnsi="Cambria Math"/>
+            <w:color w:val="000000" w:themeColor="text1"/>
+          </w:rPr>
+          <m:t>ρ</m:t>
+        </m:r>
+      </m:oMath>
+      <w:proofErr w:type="gramStart"/>
+      <w:r>
+        <w:rPr>
+          <w:rFonts w:eastAsiaTheme="minorEastAsia"/>
+          <w:color w:val="000000" w:themeColor="text1"/>
+        </w:rPr>
+        <w:t xml:space="preserve"> greater than one</w:t>
+      </w:r>
+      <w:proofErr w:type="gramEnd"/>
+      <w:r>
+        <w:rPr>
+          <w:rFonts w:eastAsiaTheme="minorEastAsia"/>
+          <w:color w:val="000000" w:themeColor="text1"/>
+        </w:rPr>
+        <w:t xml:space="preserve"> all of the metrics will reach </w:t>
+      </w:r>
+      <w:r>
+        <w:rPr>
+          <w:rFonts w:eastAsiaTheme="minorEastAsia"/>
+          <w:color w:val="000000" w:themeColor="text1"/>
+        </w:rPr>
+        <w:t xml:space="preserve">an upper or lower limit based on the input parameters.  The </w:t>
+      </w:r>
+      <w:r>
+        <w:rPr>
+          <w:rFonts w:eastAsiaTheme="minorEastAsia"/>
+        </w:rPr>
+        <w:t xml:space="preserve">average queue size </w:t>
+      </w:r>
+      <w:proofErr w:type="gramStart"/>
+      <w:r>
+        <w:rPr>
+          <w:rFonts w:eastAsiaTheme="minorEastAsia"/>
+        </w:rPr>
+        <w:t>E[</w:t>
+      </w:r>
+      <w:proofErr w:type="gramEnd"/>
+      <w:r>
+        <w:rPr>
+          <w:rFonts w:eastAsiaTheme="minorEastAsia"/>
+        </w:rPr>
+        <w:t>N]</w:t>
+      </w:r>
+      <w:r>
+        <w:rPr>
+          <w:rFonts w:eastAsiaTheme="minorEastAsia"/>
+        </w:rPr>
+        <w:t xml:space="preserve"> has a maximum value of K given a long simulation time and a high </w:t>
+      </w:r>
+      <m:oMath>
+        <m:r>
+          <w:rPr>
+            <w:rFonts w:ascii="Cambria Math" w:eastAsiaTheme="minorEastAsia" w:hAnsi="Cambria Math"/>
+            <w:color w:val="000000" w:themeColor="text1"/>
+          </w:rPr>
+          <m:t>ρ</m:t>
+        </m:r>
+      </m:oMath>
+      <w:r>
+        <w:rPr>
+          <w:rFonts w:eastAsiaTheme="minorEastAsia"/>
+          <w:color w:val="000000" w:themeColor="text1"/>
+        </w:rPr>
+        <w:t xml:space="preserve"> </w:t>
+      </w:r>
+      <w:r>
+        <w:rPr>
+          <w:rFonts w:eastAsiaTheme="minorEastAsia"/>
+          <w:color w:val="000000" w:themeColor="text1"/>
+        </w:rPr>
+        <w:t xml:space="preserve">ratio.  The maximum </w:t>
+      </w:r>
+      <w:r>
+        <w:rPr>
+          <w:rFonts w:eastAsiaTheme="minorEastAsia"/>
+          <w:color w:val="000000" w:themeColor="text1"/>
+        </w:rPr>
+        <w:t xml:space="preserve">sojourn </w:t>
+      </w:r>
+      <w:r>
+        <w:rPr>
+          <w:rFonts w:eastAsiaTheme="minorEastAsia"/>
+          <w:color w:val="000000" w:themeColor="text1"/>
+        </w:rPr>
+        <w:t>time of a packet enters</w:t>
+      </w:r>
+      <w:r>
+        <w:rPr>
+          <w:rFonts w:eastAsiaTheme="minorEastAsia"/>
+          <w:color w:val="000000" w:themeColor="text1"/>
+        </w:rPr>
+        <w:t xml:space="preserve"> a full queue</w:t>
+      </w:r>
+      <w:r>
+        <w:rPr>
+          <w:rFonts w:eastAsiaTheme="minorEastAsia"/>
+          <w:color w:val="000000" w:themeColor="text1"/>
+        </w:rPr>
+        <w:t xml:space="preserve"> is </w:t>
+      </w:r>
+      <w:r>
+        <w:rPr>
+          <w:rFonts w:eastAsiaTheme="minorEastAsia"/>
+          <w:color w:val="000000" w:themeColor="text1"/>
+        </w:rPr>
+        <w:t>the service time multiplied by K + 1 seconds</w:t>
+      </w:r>
+      <w:r>
+        <w:rPr>
+          <w:rFonts w:eastAsiaTheme="minorEastAsia"/>
+          <w:color w:val="000000" w:themeColor="text1"/>
+        </w:rPr>
+        <w:t xml:space="preserve"> </w:t>
+      </w:r>
+      <w:r>
+        <w:rPr>
+          <w:rFonts w:eastAsiaTheme="minorEastAsia"/>
+          <w:color w:val="000000" w:themeColor="text1"/>
+        </w:rPr>
+        <w:t xml:space="preserve">which is the </w:t>
+      </w:r>
+      <w:r>
+        <w:rPr>
+          <w:rFonts w:eastAsiaTheme="minorEastAsia"/>
+          <w:color w:val="000000" w:themeColor="text1"/>
+        </w:rPr>
+        <w:t>limit of</w:t>
+      </w:r>
+      <w:r>
+        <w:rPr>
+          <w:rFonts w:eastAsiaTheme="minorEastAsia"/>
+          <w:color w:val="000000" w:themeColor="text1"/>
+        </w:rPr>
+        <w:t xml:space="preserve"> the average sojourn</w:t>
+      </w:r>
+      <w:r>
+        <w:rPr>
+          <w:rFonts w:eastAsiaTheme="minorEastAsia"/>
+          <w:color w:val="000000" w:themeColor="text1"/>
+        </w:rPr>
+        <w:t xml:space="preserve"> time </w:t>
+      </w:r>
+      <w:proofErr w:type="gramStart"/>
+      <w:r>
+        <w:rPr>
+          <w:rFonts w:eastAsiaTheme="minorEastAsia"/>
+          <w:color w:val="000000" w:themeColor="text1"/>
+        </w:rPr>
+        <w:t>E[</w:t>
+      </w:r>
+      <w:proofErr w:type="gramEnd"/>
+      <w:r>
+        <w:rPr>
+          <w:rFonts w:eastAsiaTheme="minorEastAsia"/>
+          <w:color w:val="000000" w:themeColor="text1"/>
+        </w:rPr>
+        <w:t>T].</w:t>
+      </w:r>
+      <w:r>
+        <w:rPr>
+          <w:rFonts w:eastAsiaTheme="minorEastAsia"/>
+          <w:color w:val="000000" w:themeColor="text1"/>
+        </w:rPr>
+        <w:t xml:space="preserve">  Both packet loss percentage  </w:t>
+      </w:r>
+      <m:oMath>
+        <m:sSub>
+          <m:sSubPr>
+            <m:ctrlPr>
+              <w:rPr>
+                <w:rFonts w:ascii="Cambria Math" w:eastAsiaTheme="minorEastAsia" w:hAnsi="Cambria Math"/>
+                <w:i/>
+                <w:color w:val="000000" w:themeColor="text1"/>
+              </w:rPr>
+            </m:ctrlPr>
+          </m:sSubPr>
+          <m:e>
+            <m:r>
+              <w:rPr>
+                <w:rFonts w:ascii="Cambria Math" w:eastAsiaTheme="minorEastAsia" w:hAnsi="Cambria Math"/>
+                <w:color w:val="000000" w:themeColor="text1"/>
+              </w:rPr>
+              <m:t>P</m:t>
+            </m:r>
+          </m:e>
+          <m:sub>
+            <m:r>
+              <w:rPr>
+                <w:rFonts w:ascii="Cambria Math" w:eastAsiaTheme="minorEastAsia" w:hAnsi="Cambria Math"/>
+                <w:color w:val="000000" w:themeColor="text1"/>
+              </w:rPr>
+              <m:t>LOSS</m:t>
+            </m:r>
+          </m:sub>
+        </m:sSub>
+      </m:oMath>
+      <w:r>
+        <w:rPr>
+          <w:rFonts w:eastAsiaTheme="minorEastAsia"/>
+          <w:color w:val="000000" w:themeColor="text1"/>
+        </w:rPr>
+        <w:t xml:space="preserve"> and switch idle percentage </w:t>
+      </w:r>
+      <m:oMath>
+        <m:sSub>
+          <m:sSubPr>
+            <m:ctrlPr>
+              <w:rPr>
+                <w:rFonts w:ascii="Cambria Math" w:eastAsiaTheme="minorEastAsia" w:hAnsi="Cambria Math"/>
+                <w:i/>
+                <w:color w:val="000000" w:themeColor="text1"/>
+              </w:rPr>
+            </m:ctrlPr>
+          </m:sSubPr>
+          <m:e>
+            <m:r>
+              <w:rPr>
+                <w:rFonts w:ascii="Cambria Math" w:eastAsiaTheme="minorEastAsia" w:hAnsi="Cambria Math"/>
+                <w:color w:val="000000" w:themeColor="text1"/>
+              </w:rPr>
+              <m:t>P</m:t>
+            </m:r>
+          </m:e>
+          <m:sub>
+            <m:r>
+              <w:rPr>
+                <w:rFonts w:ascii="Cambria Math" w:eastAsiaTheme="minorEastAsia" w:hAnsi="Cambria Math"/>
+                <w:color w:val="000000" w:themeColor="text1"/>
+              </w:rPr>
+              <m:t>IDLE</m:t>
+            </m:r>
+          </m:sub>
+        </m:sSub>
+      </m:oMath>
+      <w:r>
+        <w:rPr>
+          <w:rFonts w:eastAsiaTheme="minorEastAsia"/>
+          <w:color w:val="000000" w:themeColor="text1"/>
+        </w:rPr>
+        <w:t xml:space="preserve"> have an upper limit of 100% and a lower limit of</w:t>
+      </w:r>
+      <w:r>
+        <w:rPr>
+          <w:rFonts w:eastAsiaTheme="minorEastAsia"/>
+          <w:color w:val="000000" w:themeColor="text1"/>
+        </w:rPr>
+        <w:t xml:space="preserve"> </w:t>
+      </w:r>
+      <w:r>
+        <w:rPr>
+          <w:rFonts w:eastAsiaTheme="minorEastAsia"/>
+          <w:color w:val="000000" w:themeColor="text1"/>
+        </w:rPr>
+        <w:t>zero</w:t>
+      </w:r>
+      <w:r>
+        <w:rPr>
+          <w:rFonts w:eastAsiaTheme="minorEastAsia"/>
+          <w:color w:val="000000" w:themeColor="text1"/>
+        </w:rPr>
+        <w:t xml:space="preserve">. It is unlikely </w:t>
+      </w:r>
+      <m:oMath>
+        <m:sSub>
+          <m:sSubPr>
+            <m:ctrlPr>
+              <w:rPr>
+                <w:rFonts w:ascii="Cambria Math" w:eastAsiaTheme="minorEastAsia" w:hAnsi="Cambria Math"/>
+                <w:i/>
+                <w:color w:val="000000" w:themeColor="text1"/>
+              </w:rPr>
+            </m:ctrlPr>
+          </m:sSubPr>
+          <m:e>
+            <m:r>
+              <w:rPr>
+                <w:rFonts w:ascii="Cambria Math" w:eastAsiaTheme="minorEastAsia" w:hAnsi="Cambria Math"/>
+                <w:color w:val="000000" w:themeColor="text1"/>
+              </w:rPr>
+              <m:t>P</m:t>
+            </m:r>
+          </m:e>
+          <m:sub>
+            <m:r>
+              <w:rPr>
+                <w:rFonts w:ascii="Cambria Math" w:eastAsiaTheme="minorEastAsia" w:hAnsi="Cambria Math"/>
+                <w:color w:val="000000" w:themeColor="text1"/>
+              </w:rPr>
+              <m:t>LOSS</m:t>
+            </m:r>
+          </m:sub>
+        </m:sSub>
+      </m:oMath>
+      <w:r>
+        <w:rPr>
+          <w:rFonts w:eastAsiaTheme="minorEastAsia"/>
+          <w:color w:val="000000" w:themeColor="text1"/>
+        </w:rPr>
+        <w:t xml:space="preserve"> will ever reach 100% since every time a packet is serviced space is made for an arriving packet </w:t>
+      </w:r>
+      <w:r>
+        <w:rPr>
+          <w:rFonts w:eastAsiaTheme="minorEastAsia"/>
+          <w:color w:val="000000" w:themeColor="text1"/>
+        </w:rPr>
+        <w:t xml:space="preserve">in the queue </w:t>
+      </w:r>
+      <w:r>
+        <w:rPr>
+          <w:rFonts w:eastAsiaTheme="minorEastAsia"/>
+          <w:color w:val="000000" w:themeColor="text1"/>
+        </w:rPr>
+        <w:t>meaning</w:t>
+      </w:r>
+      <w:r>
+        <w:rPr>
+          <w:rFonts w:eastAsiaTheme="minorEastAsia"/>
+          <w:color w:val="000000" w:themeColor="text1"/>
+        </w:rPr>
+        <w:t xml:space="preserve"> that</w:t>
+      </w:r>
+      <w:r>
+        <w:rPr>
+          <w:rFonts w:eastAsiaTheme="minorEastAsia"/>
+          <w:color w:val="000000" w:themeColor="text1"/>
+        </w:rPr>
+        <w:t xml:space="preserve"> some packets </w:t>
+      </w:r>
+      <w:r>
+        <w:rPr>
+          <w:rFonts w:eastAsiaTheme="minorEastAsia"/>
+          <w:color w:val="000000" w:themeColor="text1"/>
+        </w:rPr>
+        <w:t>will be</w:t>
+      </w:r>
+      <w:r>
+        <w:rPr>
+          <w:rFonts w:eastAsiaTheme="minorEastAsia"/>
+          <w:color w:val="000000" w:themeColor="text1"/>
+        </w:rPr>
+        <w:t xml:space="preserve"> </w:t>
+      </w:r>
+      <w:r>
+        <w:rPr>
+          <w:rFonts w:eastAsiaTheme="minorEastAsia"/>
+          <w:color w:val="000000" w:themeColor="text1"/>
+        </w:rPr>
+        <w:t>not be lost</w:t>
+      </w:r>
+      <w:r>
+        <w:rPr>
+          <w:rFonts w:eastAsiaTheme="minorEastAsia"/>
+          <w:color w:val="000000" w:themeColor="text1"/>
+        </w:rPr>
+        <w:t xml:space="preserve">. </w:t>
+      </w:r>
+      <w:r>
+        <w:rPr>
+          <w:rFonts w:eastAsiaTheme="minorEastAsia"/>
+          <w:color w:val="000000" w:themeColor="text1"/>
+        </w:rPr>
+        <w:t xml:space="preserve"> So long as the packet arrival rate is greater than zero the </w:t>
+      </w:r>
+      <m:oMath>
+        <m:sSub>
+          <m:sSubPr>
+            <m:ctrlPr>
+              <w:rPr>
+                <w:rFonts w:ascii="Cambria Math" w:eastAsiaTheme="minorEastAsia" w:hAnsi="Cambria Math"/>
+                <w:i/>
+                <w:color w:val="000000" w:themeColor="text1"/>
+              </w:rPr>
+            </m:ctrlPr>
+          </m:sSubPr>
+          <m:e>
+            <m:r>
+              <w:rPr>
+                <w:rFonts w:ascii="Cambria Math" w:eastAsiaTheme="minorEastAsia" w:hAnsi="Cambria Math"/>
+                <w:color w:val="000000" w:themeColor="text1"/>
+              </w:rPr>
+              <m:t>P</m:t>
+            </m:r>
+          </m:e>
+          <m:sub>
+            <m:r>
+              <w:rPr>
+                <w:rFonts w:ascii="Cambria Math" w:eastAsiaTheme="minorEastAsia" w:hAnsi="Cambria Math"/>
+                <w:color w:val="000000" w:themeColor="text1"/>
+              </w:rPr>
+              <m:t>IDLE</m:t>
+            </m:r>
+          </m:sub>
+        </m:sSub>
+      </m:oMath>
+      <w:proofErr w:type="gramStart"/>
+      <w:r>
+        <w:rPr>
+          <w:rFonts w:eastAsiaTheme="minorEastAsia"/>
+          <w:color w:val="000000" w:themeColor="text1"/>
+        </w:rPr>
+        <w:t xml:space="preserve"> will never</w:t>
+      </w:r>
+      <w:proofErr w:type="gramEnd"/>
+      <w:r>
+        <w:rPr>
+          <w:rFonts w:eastAsiaTheme="minorEastAsia"/>
+          <w:color w:val="000000" w:themeColor="text1"/>
+        </w:rPr>
+        <w:t xml:space="preserve"> be 100% since the switch will be non-idle for the length of service time </w:t>
+      </w:r>
+      <w:r>
+        <w:rPr>
+          <w:rFonts w:eastAsiaTheme="minorEastAsia"/>
+          <w:color w:val="000000" w:themeColor="text1"/>
+        </w:rPr>
+        <w:t xml:space="preserve">of each </w:t>
+      </w:r>
+      <w:r>
+        <w:rPr>
+          <w:rFonts w:eastAsiaTheme="minorEastAsia"/>
+          <w:color w:val="000000" w:themeColor="text1"/>
+        </w:rPr>
+        <w:t>arriving packet.  So</w:t>
+      </w:r>
+      <w:r>
+        <w:rPr>
+          <w:rFonts w:eastAsiaTheme="minorEastAsia"/>
+          <w:color w:val="000000" w:themeColor="text1"/>
+        </w:rPr>
+        <w:t xml:space="preserve"> for</w:t>
+      </w:r>
+      <w:r>
+        <w:rPr>
+          <w:rFonts w:eastAsiaTheme="minorEastAsia"/>
+          <w:color w:val="000000" w:themeColor="text1"/>
+        </w:rPr>
+        <w:t xml:space="preserve"> extremely large values of </w:t>
+      </w:r>
+      <m:oMath>
+        <m:r>
+          <w:rPr>
+            <w:rFonts w:ascii="Cambria Math" w:eastAsiaTheme="minorEastAsia" w:hAnsi="Cambria Math"/>
+            <w:color w:val="000000" w:themeColor="text1"/>
+          </w:rPr>
+          <m:t>ρ</m:t>
+        </m:r>
+      </m:oMath>
+      <w:r>
+        <w:rPr>
+          <w:rFonts w:eastAsiaTheme="minorEastAsia"/>
+          <w:color w:val="000000" w:themeColor="text1"/>
+        </w:rPr>
+        <w:t xml:space="preserve"> the metrics will start to stabilize to their maximum limits.</w:t>
       </w:r>
     </w:p>
     <w:p>
       <w:pPr>
-        <w:keepNext/>
-        <w:spacing w:after="0"/>
-        <w:jc w:val="center"/>
-        <w:rPr>
-          <w:color w:val="000000" w:themeColor="text1"/>
+        <w:rPr>
+          <w:rFonts w:asciiTheme="majorHAnsi" w:eastAsiaTheme="majorEastAsia" w:hAnsiTheme="majorHAnsi" w:cstheme="majorBidi"/>
+          <w:b/>
+          <w:bCs/>
+          <w:color w:val="000000" w:themeColor="text1"/>
+          <w:sz w:val="28"/>
+          <w:szCs w:val="28"/>
         </w:rPr>
       </w:pPr>
       <w:r>
         <w:rPr>
-          <w:noProof/>
-          <w:color w:val="000000" w:themeColor="text1"/>
-          <w:lang w:eastAsia="en-CA"/>
-        </w:rPr>
-        <w:drawing>
-          <wp:inline distT="0" distB="0" distL="0" distR="0" wp14:anchorId="6E495AC0" wp14:editId="0F2B7316">
-            <wp:extent cx="5400000" cy="3600000"/>
-            <wp:effectExtent l="0" t="0" r="10795" b="19685"/>
-            <wp:docPr id="9" name="Chart 9"/>
-            <wp:cNvGraphicFramePr/>
-            <a:graphic xmlns:a="http://schemas.openxmlformats.org/drawingml/2006/main">
-              <a:graphicData uri="http://schemas.openxmlformats.org/drawingml/2006/chart">
-                <c:chart xmlns:c="http://schemas.openxmlformats.org/drawingml/2006/chart" xmlns:r="http://schemas.openxmlformats.org/officeDocument/2006/relationships" r:id="rId14"/>
-              </a:graphicData>
-            </a:graphic>
-          </wp:inline>
-        </w:drawing>
-      </w:r>
-    </w:p>
-    <w:p>
-      <w:pPr>
-        <w:pStyle w:val="Caption"/>
-        <w:jc w:val="center"/>
-        <w:rPr>
-          <w:b w:val="0"/>
-          <w:color w:val="000000" w:themeColor="text1"/>
-        </w:rPr>
-      </w:pPr>
-      <w:r>
-        <w:rPr>
-          <w:color w:val="000000" w:themeColor="text1"/>
-        </w:rPr>
-        <w:t xml:space="preserve">Figure </w:t>
-      </w:r>
-      <w:r>
-        <w:rPr>
-          <w:color w:val="000000" w:themeColor="text1"/>
-        </w:rPr>
-        <w:fldChar w:fldCharType="begin"/>
-      </w:r>
-      <w:r>
-        <w:rPr>
-          <w:color w:val="000000" w:themeColor="text1"/>
-        </w:rPr>
-        <w:instrText xml:space="preserve"> SEQ Figure \* ARABIC </w:instrText>
-      </w:r>
-      <w:r>
-        <w:rPr>
-          <w:color w:val="000000" w:themeColor="text1"/>
-        </w:rPr>
-        <w:fldChar w:fldCharType="separate"/>
-      </w:r>
-      <w:r>
-        <w:rPr>
-          <w:noProof/>
-          <w:color w:val="000000" w:themeColor="text1"/>
-        </w:rPr>
-        <w:t>8</w:t>
-      </w:r>
-      <w:r>
-        <w:rPr>
-          <w:noProof/>
-          <w:color w:val="000000" w:themeColor="text1"/>
-        </w:rPr>
-        <w:fldChar w:fldCharType="end"/>
-      </w:r>
-      <w:r>
-        <w:rPr>
-          <w:color w:val="000000" w:themeColor="text1"/>
-        </w:rPr>
-        <w:t xml:space="preserve"> P_IDLE as a function of ρ (for 0.5 &lt; ρ &lt; 1.5, step size 0.1) for K = 10, 25, 50 packets.</w:t>
-      </w:r>
+          <w:color w:val="000000" w:themeColor="text1"/>
+        </w:rPr>
+        <w:br w:type="page"/>
+      </w:r>
+      <w:bookmarkStart w:id="19" w:name="_GoBack"/>
+      <w:bookmarkEnd w:id="19"/>
     </w:p>
     <w:p>
       <w:pPr>
@@ -7015,7 +7934,7 @@
           <w:color w:val="000000" w:themeColor="text1"/>
         </w:rPr>
       </w:pPr>
-      <w:bookmarkStart w:id="17" w:name="_Toc472556004"/>
+      <w:bookmarkStart w:id="20" w:name="_Toc472616473"/>
       <w:r>
         <w:rPr>
           <w:color w:val="000000" w:themeColor="text1"/>
@@ -7023,7 +7942,7 @@
         <w:lastRenderedPageBreak/>
         <w:t>Source Code</w:t>
       </w:r>
-      <w:bookmarkEnd w:id="17"/>
+      <w:bookmarkEnd w:id="20"/>
     </w:p>
     <w:p>
       <w:pPr>
@@ -8269,28 +9188,28 @@
                 <c:formatCode>General</c:formatCode>
                 <c:ptCount val="8"/>
                 <c:pt idx="0">
-                  <c:v>2.2309362999999999E-2</c:v>
+                  <c:v>2.5078075999999998E-2</c:v>
                 </c:pt>
                 <c:pt idx="1">
-                  <c:v>5.5667557999999992E-2</c:v>
+                  <c:v>6.3863564000000012E-2</c:v>
                 </c:pt>
                 <c:pt idx="2">
-                  <c:v>0.1142909</c:v>
+                  <c:v>0.13360365000000002</c:v>
                 </c:pt>
                 <c:pt idx="3">
-                  <c:v>0.21303480999999999</c:v>
+                  <c:v>0.25035594000000005</c:v>
                 </c:pt>
                 <c:pt idx="4">
-                  <c:v>0.38830825000000002</c:v>
+                  <c:v>0.45004953999999991</c:v>
                 </c:pt>
                 <c:pt idx="5">
-                  <c:v>0.72385158999999999</c:v>
+                  <c:v>0.80860144999999994</c:v>
                 </c:pt>
                 <c:pt idx="6">
-                  <c:v>1.4561284000000001</c:v>
+                  <c:v>1.60459</c:v>
                 </c:pt>
                 <c:pt idx="7">
-                  <c:v>3.8243658999999992</c:v>
+                  <c:v>4.0683775999999998</c:v>
                 </c:pt>
               </c:numCache>
             </c:numRef>
@@ -8305,11 +9224,11 @@
           <c:showPercent val="0"/>
           <c:showBubbleSize val="0"/>
         </c:dLbls>
-        <c:axId val="287299072"/>
-        <c:axId val="287300992"/>
+        <c:axId val="267321344"/>
+        <c:axId val="155722496"/>
       </c:scatterChart>
       <c:valAx>
-        <c:axId val="287299072"/>
+        <c:axId val="267321344"/>
         <c:scaling>
           <c:orientation val="minMax"/>
           <c:max val="0.9"/>
@@ -8340,13 +9259,13 @@
         <c:majorTickMark val="out"/>
         <c:minorTickMark val="none"/>
         <c:tickLblPos val="nextTo"/>
-        <c:crossAx val="287300992"/>
+        <c:crossAx val="155722496"/>
         <c:crosses val="autoZero"/>
         <c:crossBetween val="midCat"/>
         <c:majorUnit val="0.1"/>
       </c:valAx>
       <c:valAx>
-        <c:axId val="287300992"/>
+        <c:axId val="155722496"/>
         <c:scaling>
           <c:orientation val="minMax"/>
         </c:scaling>
@@ -8375,7 +9294,7 @@
         <c:majorTickMark val="out"/>
         <c:minorTickMark val="none"/>
         <c:tickLblPos val="nextTo"/>
-        <c:crossAx val="287299072"/>
+        <c:crossAx val="267321344"/>
         <c:crosses val="autoZero"/>
         <c:crossBetween val="midCat"/>
       </c:valAx>
@@ -8482,28 +9401,28 @@
                 <c:formatCode>General</c:formatCode>
                 <c:ptCount val="8"/>
                 <c:pt idx="0">
-                  <c:v>2.2495000000000002E-3</c:v>
+                  <c:v>2.2505999999999997E-3</c:v>
                 </c:pt>
                 <c:pt idx="1">
-                  <c:v>2.4272E-3</c:v>
+                  <c:v>2.4267999999999998E-3</c:v>
                 </c:pt>
                 <c:pt idx="2">
-                  <c:v>2.6689999999999999E-3</c:v>
+                  <c:v>2.6678000000000001E-3</c:v>
                 </c:pt>
                 <c:pt idx="3">
-                  <c:v>3.0005000000000001E-3</c:v>
+                  <c:v>3.0020000000000003E-3</c:v>
                 </c:pt>
                 <c:pt idx="4">
-                  <c:v>3.5018000000000002E-3</c:v>
+                  <c:v>3.4997000000000001E-3</c:v>
                 </c:pt>
                 <c:pt idx="5">
-                  <c:v>4.3452999999999999E-3</c:v>
+                  <c:v>4.3134000000000002E-3</c:v>
                 </c:pt>
                 <c:pt idx="6">
-                  <c:v>5.9954000000000006E-3</c:v>
+                  <c:v>6.0086999999999996E-3</c:v>
                 </c:pt>
                 <c:pt idx="7">
-                  <c:v>1.0941899999999999E-2</c:v>
+                  <c:v>1.10334E-2</c:v>
                 </c:pt>
               </c:numCache>
             </c:numRef>
@@ -8518,11 +9437,11 @@
           <c:showPercent val="0"/>
           <c:showBubbleSize val="0"/>
         </c:dLbls>
-        <c:axId val="256380288"/>
-        <c:axId val="256411136"/>
+        <c:axId val="155755264"/>
+        <c:axId val="155757184"/>
       </c:scatterChart>
       <c:valAx>
-        <c:axId val="256380288"/>
+        <c:axId val="155755264"/>
         <c:scaling>
           <c:orientation val="minMax"/>
           <c:max val="0.9"/>
@@ -8553,12 +9472,12 @@
         <c:majorTickMark val="out"/>
         <c:minorTickMark val="none"/>
         <c:tickLblPos val="nextTo"/>
-        <c:crossAx val="256411136"/>
+        <c:crossAx val="155757184"/>
         <c:crosses val="autoZero"/>
         <c:crossBetween val="midCat"/>
       </c:valAx>
       <c:valAx>
-        <c:axId val="256411136"/>
+        <c:axId val="155757184"/>
         <c:scaling>
           <c:orientation val="minMax"/>
         </c:scaling>
@@ -8587,7 +9506,7 @@
         <c:majorTickMark val="out"/>
         <c:minorTickMark val="none"/>
         <c:tickLblPos val="nextTo"/>
-        <c:crossAx val="256380288"/>
+        <c:crossAx val="155755264"/>
         <c:crosses val="autoZero"/>
         <c:crossBetween val="midCat"/>
         <c:majorUnit val="1.0000000000000002E-3"/>
@@ -8695,28 +9614,28 @@
                 <c:formatCode>General</c:formatCode>
                 <c:ptCount val="8"/>
                 <c:pt idx="0">
-                  <c:v>0.97954469999999993</c:v>
+                  <c:v>0.97873889999999997</c:v>
                 </c:pt>
                 <c:pt idx="1">
-                  <c:v>0.95212059999999998</c:v>
+                  <c:v>0.94689279999999998</c:v>
                 </c:pt>
                 <c:pt idx="2">
-                  <c:v>0.90985029999999989</c:v>
+                  <c:v>0.89667629999999987</c:v>
                 </c:pt>
                 <c:pt idx="3">
-                  <c:v>0.84957919999999998</c:v>
+                  <c:v>0.8259803</c:v>
                 </c:pt>
                 <c:pt idx="4">
-                  <c:v>0.76504179999999999</c:v>
+                  <c:v>0.72994770000000009</c:v>
                 </c:pt>
                 <c:pt idx="5">
-                  <c:v>0.64905309999999994</c:v>
+                  <c:v>0.60740360000000004</c:v>
                 </c:pt>
                 <c:pt idx="6">
-                  <c:v>0.49251259999999997</c:v>
+                  <c:v>0.44558240000000005</c:v>
                 </c:pt>
                 <c:pt idx="7">
-                  <c:v>0.28343839999999998</c:v>
+                  <c:v>0.24656280000000003</c:v>
                 </c:pt>
               </c:numCache>
             </c:numRef>
@@ -8731,11 +9650,11 @@
           <c:showPercent val="0"/>
           <c:showBubbleSize val="0"/>
         </c:dLbls>
-        <c:axId val="256431616"/>
-        <c:axId val="256433536"/>
+        <c:axId val="155818624"/>
+        <c:axId val="155828992"/>
       </c:scatterChart>
       <c:valAx>
-        <c:axId val="256431616"/>
+        <c:axId val="155818624"/>
         <c:scaling>
           <c:orientation val="minMax"/>
           <c:max val="0.9"/>
@@ -8766,12 +9685,12 @@
         <c:majorTickMark val="out"/>
         <c:minorTickMark val="none"/>
         <c:tickLblPos val="nextTo"/>
-        <c:crossAx val="256433536"/>
+        <c:crossAx val="155828992"/>
         <c:crosses val="autoZero"/>
         <c:crossBetween val="midCat"/>
       </c:valAx>
       <c:valAx>
-        <c:axId val="256433536"/>
+        <c:axId val="155828992"/>
         <c:scaling>
           <c:orientation val="minMax"/>
           <c:max val="1"/>
@@ -8802,7 +9721,7 @@
         <c:majorTickMark val="out"/>
         <c:minorTickMark val="none"/>
         <c:tickLblPos val="nextTo"/>
-        <c:crossAx val="256431616"/>
+        <c:crossAx val="155818624"/>
         <c:crosses val="autoZero"/>
         <c:crossBetween val="midCat"/>
         <c:majorUnit val="0.1"/>
@@ -8911,37 +9830,37 @@
                 <c:formatCode>General</c:formatCode>
                 <c:ptCount val="11"/>
                 <c:pt idx="0">
-                  <c:v>0.21240017000000005</c:v>
+                  <c:v>0.24955549999999999</c:v>
                 </c:pt>
                 <c:pt idx="1">
-                  <c:v>0.38711294000000002</c:v>
+                  <c:v>0.44997289999999995</c:v>
                 </c:pt>
                 <c:pt idx="2">
-                  <c:v>0.71926973999999999</c:v>
+                  <c:v>0.81231192000000019</c:v>
                 </c:pt>
                 <c:pt idx="3">
-                  <c:v>1.3839014999999999</c:v>
+                  <c:v>1.5346213</c:v>
                 </c:pt>
                 <c:pt idx="4">
-                  <c:v>2.7524727000000002</c:v>
+                  <c:v>2.9193128000000006</c:v>
                 </c:pt>
                 <c:pt idx="5">
-                  <c:v>4.9016082000000001</c:v>
+                  <c:v>5.1111754999999999</c:v>
                 </c:pt>
                 <c:pt idx="6">
-                  <c:v>6.941619900000001</c:v>
+                  <c:v>7.1686826999999997</c:v>
                 </c:pt>
                 <c:pt idx="7">
-                  <c:v>8.2601571999999983</c:v>
+                  <c:v>8.4864038999999991</c:v>
                 </c:pt>
                 <c:pt idx="8">
-                  <c:v>9.0042054</c:v>
+                  <c:v>9.2009334000000003</c:v>
                 </c:pt>
                 <c:pt idx="9">
-                  <c:v>9.4267676999999992</c:v>
+                  <c:v>9.6049405999999991</c:v>
                 </c:pt>
                 <c:pt idx="10">
-                  <c:v>9.6965333000000005</c:v>
+                  <c:v>9.8551980000000015</c:v>
                 </c:pt>
               </c:numCache>
             </c:numRef>
@@ -9003,37 +9922,37 @@
                 <c:formatCode>General</c:formatCode>
                 <c:ptCount val="11"/>
                 <c:pt idx="0">
-                  <c:v>0.21330005999999999</c:v>
+                  <c:v>0.25142895000000004</c:v>
                 </c:pt>
                 <c:pt idx="1">
-                  <c:v>0.38849919999999993</c:v>
+                  <c:v>0.44744104000000007</c:v>
                 </c:pt>
                 <c:pt idx="2">
-                  <c:v>0.7152487500000001</c:v>
+                  <c:v>0.81707339000000001</c:v>
                 </c:pt>
                 <c:pt idx="3">
-                  <c:v>1.4526538999999998</c:v>
+                  <c:v>1.6015316000000002</c:v>
                 </c:pt>
                 <c:pt idx="4">
-                  <c:v>3.7335568000000001</c:v>
+                  <c:v>3.9591906000000003</c:v>
                 </c:pt>
                 <c:pt idx="5">
-                  <c:v>12.256810999999999</c:v>
+                  <c:v>12.511277999999999</c:v>
                 </c:pt>
                 <c:pt idx="6">
-                  <c:v>20.703054999999999</c:v>
+                  <c:v>20.989259000000001</c:v>
                 </c:pt>
                 <c:pt idx="7">
-                  <c:v>23.130064999999998</c:v>
+                  <c:v>23.342859000000001</c:v>
                 </c:pt>
                 <c:pt idx="8">
-                  <c:v>23.977589000000002</c:v>
+                  <c:v>24.173526000000003</c:v>
                 </c:pt>
                 <c:pt idx="9">
-                  <c:v>24.418707000000001</c:v>
+                  <c:v>24.599474000000004</c:v>
                 </c:pt>
                 <c:pt idx="10">
-                  <c:v>24.692765000000001</c:v>
+                  <c:v>24.855180000000001</c:v>
                 </c:pt>
               </c:numCache>
             </c:numRef>
@@ -9095,37 +10014,37 @@
                 <c:formatCode>General</c:formatCode>
                 <c:ptCount val="11"/>
                 <c:pt idx="0">
-                  <c:v>0.21391592999999998</c:v>
+                  <c:v>0.24870165999999999</c:v>
                 </c:pt>
                 <c:pt idx="1">
-                  <c:v>0.38783503000000003</c:v>
+                  <c:v>0.44998088000000003</c:v>
                 </c:pt>
                 <c:pt idx="2">
-                  <c:v>0.72025819000000002</c:v>
+                  <c:v>0.82128969000000007</c:v>
                 </c:pt>
                 <c:pt idx="3">
-                  <c:v>1.4562379999999999</c:v>
+                  <c:v>1.5995512000000001</c:v>
                 </c:pt>
                 <c:pt idx="4">
-                  <c:v>3.8946562999999998</c:v>
+                  <c:v>4.0638467000000009</c:v>
                 </c:pt>
                 <c:pt idx="5">
-                  <c:v>24.879841999999996</c:v>
+                  <c:v>24.966891</c:v>
                 </c:pt>
                 <c:pt idx="6">
-                  <c:v>45.608378999999999</c:v>
+                  <c:v>45.851829000000002</c:v>
                 </c:pt>
                 <c:pt idx="7">
-                  <c:v>48.116692999999998</c:v>
+                  <c:v>48.314424000000002</c:v>
                 </c:pt>
                 <c:pt idx="8">
-                  <c:v>48.965018999999998</c:v>
+                  <c:v>49.172029000000002</c:v>
                 </c:pt>
                 <c:pt idx="9">
-                  <c:v>49.418692000000007</c:v>
+                  <c:v>49.586068999999995</c:v>
                 </c:pt>
                 <c:pt idx="10">
-                  <c:v>49.685934999999994</c:v>
+                  <c:v>49.849986000000001</c:v>
                 </c:pt>
               </c:numCache>
             </c:numRef>
@@ -9140,11 +10059,11 @@
           <c:showPercent val="0"/>
           <c:showBubbleSize val="0"/>
         </c:dLbls>
-        <c:axId val="256643840"/>
-        <c:axId val="256645760"/>
+        <c:axId val="155969792"/>
+        <c:axId val="155976064"/>
       </c:scatterChart>
       <c:valAx>
-        <c:axId val="256643840"/>
+        <c:axId val="155969792"/>
         <c:scaling>
           <c:orientation val="minMax"/>
           <c:max val="1.5"/>
@@ -9175,14 +10094,14 @@
         <c:majorTickMark val="out"/>
         <c:minorTickMark val="none"/>
         <c:tickLblPos val="nextTo"/>
-        <c:crossAx val="256645760"/>
+        <c:crossAx val="155976064"/>
         <c:crosses val="autoZero"/>
         <c:crossBetween val="midCat"/>
         <c:majorUnit val="0.1"/>
         <c:minorUnit val="0.1"/>
       </c:valAx>
       <c:valAx>
-        <c:axId val="256645760"/>
+        <c:axId val="155976064"/>
         <c:scaling>
           <c:orientation val="minMax"/>
         </c:scaling>
@@ -9211,7 +10130,7 @@
         <c:majorTickMark val="out"/>
         <c:minorTickMark val="none"/>
         <c:tickLblPos val="nextTo"/>
-        <c:crossAx val="256643840"/>
+        <c:crossAx val="155969792"/>
         <c:crosses val="autoZero"/>
         <c:crossBetween val="midCat"/>
       </c:valAx>
@@ -9323,37 +10242,37 @@
                 <c:formatCode>General</c:formatCode>
                 <c:ptCount val="11"/>
                 <c:pt idx="0">
-                  <c:v>2.9979999999999998E-3</c:v>
+                  <c:v>2.9988000000000003E-3</c:v>
                 </c:pt>
                 <c:pt idx="1">
-                  <c:v>3.4978999999999995E-3</c:v>
+                  <c:v>3.4989999999999999E-3</c:v>
                 </c:pt>
                 <c:pt idx="2">
-                  <c:v>4.3306999999999998E-3</c:v>
+                  <c:v>4.3233999999999998E-3</c:v>
                 </c:pt>
                 <c:pt idx="3">
-                  <c:v>5.8143999999999991E-3</c:v>
+                  <c:v>5.8416000000000006E-3</c:v>
                 </c:pt>
                 <c:pt idx="4">
-                  <c:v>8.6042000000000011E-3</c:v>
+                  <c:v>8.5598000000000011E-3</c:v>
                 </c:pt>
                 <c:pt idx="5">
-                  <c:v>1.2695099999999997E-2</c:v>
+                  <c:v>1.2675000000000001E-2</c:v>
                 </c:pt>
                 <c:pt idx="6">
-                  <c:v>1.6505000000000002E-2</c:v>
+                  <c:v>1.6501200000000001E-2</c:v>
                 </c:pt>
                 <c:pt idx="7">
-                  <c:v>1.89894E-2</c:v>
+                  <c:v>1.90127E-2</c:v>
                 </c:pt>
                 <c:pt idx="8">
-                  <c:v>2.0406299999999999E-2</c:v>
+                  <c:v>2.0409200000000002E-2</c:v>
                 </c:pt>
                 <c:pt idx="9">
-                  <c:v>2.1211300000000002E-2</c:v>
+                  <c:v>2.1211299999999999E-2</c:v>
                 </c:pt>
                 <c:pt idx="10">
-                  <c:v>2.1714799999999999E-2</c:v>
+                  <c:v>2.1710399999999998E-2</c:v>
                 </c:pt>
               </c:numCache>
             </c:numRef>
@@ -9415,37 +10334,37 @@
                 <c:formatCode>General</c:formatCode>
                 <c:ptCount val="11"/>
                 <c:pt idx="0">
-                  <c:v>2.9998999999999998E-3</c:v>
+                  <c:v>3.0045000000000002E-3</c:v>
                 </c:pt>
                 <c:pt idx="1">
-                  <c:v>3.5038000000000001E-3</c:v>
+                  <c:v>3.4927000000000001E-3</c:v>
                 </c:pt>
                 <c:pt idx="2">
-                  <c:v>4.3206E-3</c:v>
+                  <c:v>4.3338000000000005E-3</c:v>
                 </c:pt>
                 <c:pt idx="3">
-                  <c:v>5.9887000000000004E-3</c:v>
+                  <c:v>6.0063E-3</c:v>
                 </c:pt>
                 <c:pt idx="4">
-                  <c:v>1.0741200000000001E-2</c:v>
+                  <c:v>1.08013E-2</c:v>
                 </c:pt>
                 <c:pt idx="5">
-                  <c:v>2.7490500000000001E-2</c:v>
+                  <c:v>2.7504800000000003E-2</c:v>
                 </c:pt>
                 <c:pt idx="6">
-                  <c:v>4.3906199999999999E-2</c:v>
+                  <c:v>4.40013E-2</c:v>
                 </c:pt>
                 <c:pt idx="7">
-                  <c:v>4.8692799999999994E-2</c:v>
+                  <c:v>4.8683899999999995E-2</c:v>
                 </c:pt>
                 <c:pt idx="8">
-                  <c:v>5.0346800000000004E-2</c:v>
+                  <c:v>5.0345099999999997E-2</c:v>
                 </c:pt>
                 <c:pt idx="9">
-                  <c:v>5.1191100000000003E-2</c:v>
+                  <c:v>5.1196900000000004E-2</c:v>
                 </c:pt>
                 <c:pt idx="10">
-                  <c:v>5.1705000000000001E-2</c:v>
+                  <c:v>5.17081E-2</c:v>
                 </c:pt>
               </c:numCache>
             </c:numRef>
@@ -9507,37 +10426,37 @@
                 <c:formatCode>General</c:formatCode>
                 <c:ptCount val="11"/>
                 <c:pt idx="0">
-                  <c:v>3.0033999999999998E-3</c:v>
+                  <c:v>2.9962999999999999E-3</c:v>
                 </c:pt>
                 <c:pt idx="1">
-                  <c:v>3.5000999999999999E-3</c:v>
+                  <c:v>3.4987000000000004E-3</c:v>
                 </c:pt>
                 <c:pt idx="2">
-                  <c:v>4.3346999999999995E-3</c:v>
+                  <c:v>4.3451999999999996E-3</c:v>
                 </c:pt>
                 <c:pt idx="3">
-                  <c:v>5.998100000000001E-3</c:v>
+                  <c:v>5.9974999999999994E-3</c:v>
                 </c:pt>
                 <c:pt idx="4">
-                  <c:v>1.1088000000000001E-2</c:v>
+                  <c:v>1.1026899999999999E-2</c:v>
                 </c:pt>
                 <c:pt idx="5">
-                  <c:v>5.2747299999999997E-2</c:v>
+                  <c:v>5.2404099999999995E-2</c:v>
                 </c:pt>
                 <c:pt idx="6">
-                  <c:v>9.3689400000000006E-2</c:v>
+                  <c:v>9.3698000000000004E-2</c:v>
                 </c:pt>
                 <c:pt idx="7">
-                  <c:v>9.8659499999999997E-2</c:v>
+                  <c:v>9.8621399999999998E-2</c:v>
                 </c:pt>
                 <c:pt idx="8">
-                  <c:v>0.10031539999999999</c:v>
+                  <c:v>0.1003357</c:v>
                 </c:pt>
                 <c:pt idx="9">
-                  <c:v>0.10118540000000001</c:v>
+                  <c:v>0.101164</c:v>
                 </c:pt>
                 <c:pt idx="10">
-                  <c:v>0.10168650000000001</c:v>
+                  <c:v>0.10169159999999999</c:v>
                 </c:pt>
               </c:numCache>
             </c:numRef>
@@ -9552,11 +10471,11 @@
           <c:showPercent val="0"/>
           <c:showBubbleSize val="0"/>
         </c:dLbls>
-        <c:axId val="256688896"/>
-        <c:axId val="256690816"/>
+        <c:axId val="155990272"/>
+        <c:axId val="155992448"/>
       </c:scatterChart>
       <c:valAx>
-        <c:axId val="256688896"/>
+        <c:axId val="155990272"/>
         <c:scaling>
           <c:orientation val="minMax"/>
           <c:max val="1.5"/>
@@ -9587,14 +10506,14 @@
         <c:majorTickMark val="out"/>
         <c:minorTickMark val="none"/>
         <c:tickLblPos val="nextTo"/>
-        <c:crossAx val="256690816"/>
+        <c:crossAx val="155992448"/>
         <c:crosses val="autoZero"/>
         <c:crossBetween val="midCat"/>
         <c:majorUnit val="0.1"/>
         <c:minorUnit val="0.1"/>
       </c:valAx>
       <c:valAx>
-        <c:axId val="256690816"/>
+        <c:axId val="155992448"/>
         <c:scaling>
           <c:orientation val="minMax"/>
         </c:scaling>
@@ -9623,7 +10542,7 @@
         <c:majorTickMark val="out"/>
         <c:minorTickMark val="none"/>
         <c:tickLblPos val="nextTo"/>
-        <c:crossAx val="256688896"/>
+        <c:crossAx val="155990272"/>
         <c:crosses val="autoZero"/>
         <c:crossBetween val="midCat"/>
       </c:valAx>
@@ -9735,37 +10654,37 @@
                 <c:formatCode>General</c:formatCode>
                 <c:ptCount val="11"/>
                 <c:pt idx="0">
-                  <c:v>6.9999999999999997E-7</c:v>
+                  <c:v>0</c:v>
                 </c:pt>
                 <c:pt idx="1">
-                  <c:v>6.7999999999999984E-6</c:v>
+                  <c:v>6.1999999999999999E-6</c:v>
                 </c:pt>
                 <c:pt idx="2">
-                  <c:v>1.6550000000000001E-4</c:v>
+                  <c:v>1.649E-4</c:v>
                 </c:pt>
                 <c:pt idx="3">
-                  <c:v>1.5018000000000002E-3</c:v>
+                  <c:v>1.5552000000000001E-3</c:v>
                 </c:pt>
                 <c:pt idx="4">
-                  <c:v>1.0615100000000002E-2</c:v>
+                  <c:v>1.03161E-2</c:v>
                 </c:pt>
                 <c:pt idx="5">
-                  <c:v>4.2124000000000002E-2</c:v>
+                  <c:v>4.2213000000000001E-2</c:v>
                 </c:pt>
                 <c:pt idx="6">
-                  <c:v>0.10096070000000001</c:v>
+                  <c:v>0.1008753</c:v>
                 </c:pt>
                 <c:pt idx="7">
-                  <c:v>0.16839140000000002</c:v>
+                  <c:v>0.1685951</c:v>
                 </c:pt>
                 <c:pt idx="8">
-                  <c:v>0.23116779999999998</c:v>
+                  <c:v>0.23109739999999998</c:v>
                 </c:pt>
                 <c:pt idx="9">
-                  <c:v>0.2859083</c:v>
+                  <c:v>0.2859583</c:v>
                 </c:pt>
                 <c:pt idx="10">
-                  <c:v>0.33344780000000002</c:v>
+                  <c:v>0.33312589999999997</c:v>
                 </c:pt>
               </c:numCache>
             </c:numRef>
@@ -9839,25 +10758,25 @@
                   <c:v>2.4999999999999998E-6</c:v>
                 </c:pt>
                 <c:pt idx="4">
-                  <c:v>4.0519999999999998E-4</c:v>
+                  <c:v>4.5270000000000005E-4</c:v>
                 </c:pt>
                 <c:pt idx="5">
-                  <c:v>1.8263900000000003E-2</c:v>
+                  <c:v>1.8359500000000001E-2</c:v>
                 </c:pt>
                 <c:pt idx="6">
-                  <c:v>9.0616600000000019E-2</c:v>
+                  <c:v>9.1170199999999993E-2</c:v>
                 </c:pt>
                 <c:pt idx="7">
-                  <c:v>0.16675060000000003</c:v>
+                  <c:v>0.16694440000000002</c:v>
                 </c:pt>
                 <c:pt idx="8">
-                  <c:v>0.2303732</c:v>
+                  <c:v>0.23047749999999997</c:v>
                 </c:pt>
                 <c:pt idx="9">
-                  <c:v>0.28552049999999995</c:v>
+                  <c:v>0.2859314</c:v>
                 </c:pt>
                 <c:pt idx="10">
-                  <c:v>0.33308619999999994</c:v>
+                  <c:v>0.33328950000000002</c:v>
                 </c:pt>
               </c:numCache>
             </c:numRef>
@@ -9931,25 +10850,25 @@
                   <c:v>0</c:v>
                 </c:pt>
                 <c:pt idx="4">
-                  <c:v>0</c:v>
+                  <c:v>6.9999999999999997E-7</c:v>
                 </c:pt>
                 <c:pt idx="5">
-                  <c:v>9.9641E-3</c:v>
+                  <c:v>9.0546999999999989E-3</c:v>
                 </c:pt>
                 <c:pt idx="6">
-                  <c:v>9.0968399999999991E-2</c:v>
+                  <c:v>9.1231699999999999E-2</c:v>
                 </c:pt>
                 <c:pt idx="7">
-                  <c:v>0.16623690000000002</c:v>
+                  <c:v>0.16613749999999999</c:v>
                 </c:pt>
                 <c:pt idx="8">
-                  <c:v>0.23067080000000001</c:v>
+                  <c:v>0.23040639999999996</c:v>
                 </c:pt>
                 <c:pt idx="9">
-                  <c:v>0.28569129999999998</c:v>
+                  <c:v>0.28541589999999994</c:v>
                 </c:pt>
                 <c:pt idx="10">
-                  <c:v>0.33321290000000003</c:v>
+                  <c:v>0.33331319999999998</c:v>
                 </c:pt>
               </c:numCache>
             </c:numRef>
@@ -9964,11 +10883,11 @@
           <c:showPercent val="0"/>
           <c:showBubbleSize val="0"/>
         </c:dLbls>
-        <c:axId val="287212288"/>
-        <c:axId val="287214208"/>
+        <c:axId val="156035328"/>
+        <c:axId val="156041600"/>
       </c:scatterChart>
       <c:valAx>
-        <c:axId val="287212288"/>
+        <c:axId val="156035328"/>
         <c:scaling>
           <c:orientation val="minMax"/>
           <c:max val="1.5"/>
@@ -9999,14 +10918,14 @@
         <c:majorTickMark val="out"/>
         <c:minorTickMark val="none"/>
         <c:tickLblPos val="nextTo"/>
-        <c:crossAx val="287214208"/>
+        <c:crossAx val="156041600"/>
         <c:crosses val="autoZero"/>
         <c:crossBetween val="midCat"/>
         <c:majorUnit val="0.1"/>
         <c:minorUnit val="0.1"/>
       </c:valAx>
       <c:valAx>
-        <c:axId val="287214208"/>
+        <c:axId val="156041600"/>
         <c:scaling>
           <c:orientation val="minMax"/>
           <c:min val="0"/>
@@ -10025,7 +10944,7 @@
                 </a:pPr>
                 <a:r>
                   <a:rPr lang="en-CA"/>
-                  <a:t>P_IDEL (%)</a:t>
+                  <a:t>P_LOSS (%)</a:t>
                 </a:r>
               </a:p>
             </c:rich>
@@ -10036,7 +10955,7 @@
         <c:majorTickMark val="out"/>
         <c:minorTickMark val="none"/>
         <c:tickLblPos val="nextTo"/>
-        <c:crossAx val="287212288"/>
+        <c:crossAx val="156035328"/>
         <c:crosses val="autoZero"/>
         <c:crossBetween val="midCat"/>
       </c:valAx>
@@ -10148,37 +11067,37 @@
                 <c:formatCode>General</c:formatCode>
                 <c:ptCount val="11"/>
                 <c:pt idx="0">
-                  <c:v>0.84987709999999994</c:v>
+                  <c:v>0.82630520000000018</c:v>
                 </c:pt>
                 <c:pt idx="1">
-                  <c:v>0.76513269999999989</c:v>
+                  <c:v>0.7306222</c:v>
                 </c:pt>
                 <c:pt idx="2">
-                  <c:v>0.6487968999999999</c:v>
+                  <c:v>0.60667599999999999</c:v>
                 </c:pt>
                 <c:pt idx="3">
-                  <c:v>0.49517090000000002</c:v>
+                  <c:v>0.44868700000000006</c:v>
                 </c:pt>
                 <c:pt idx="4">
-                  <c:v>0.30805350000000004</c:v>
+                  <c:v>0.272372</c:v>
                 </c:pt>
                 <c:pt idx="5">
-                  <c:v>0.13483729999999999</c:v>
+                  <c:v>0.11675399999999998</c:v>
                 </c:pt>
                 <c:pt idx="6">
-                  <c:v>4.2192799999999996E-2</c:v>
+                  <c:v>3.5558700000000006E-2</c:v>
                 </c:pt>
                 <c:pt idx="7">
-                  <c:v>1.0194099999999999E-2</c:v>
+                  <c:v>9.5072000000000004E-3</c:v>
                 </c:pt>
                 <c:pt idx="8">
-                  <c:v>2.2157000000000001E-3</c:v>
+                  <c:v>3.245200000000001E-3</c:v>
                 </c:pt>
                 <c:pt idx="9">
-                  <c:v>5.1829999999999997E-4</c:v>
+                  <c:v>2.0136999999999998E-3</c:v>
                 </c:pt>
                 <c:pt idx="10">
-                  <c:v>1.0620000000000001E-4</c:v>
+                  <c:v>1.7477E-3</c:v>
                 </c:pt>
               </c:numCache>
             </c:numRef>
@@ -10240,37 +11159,37 @@
                 <c:formatCode>General</c:formatCode>
                 <c:ptCount val="11"/>
                 <c:pt idx="0">
-                  <c:v>0.84977809999999998</c:v>
+                  <c:v>0.82525859999999995</c:v>
                 </c:pt>
                 <c:pt idx="1">
-                  <c:v>0.76502880000000006</c:v>
+                  <c:v>0.73117640000000006</c:v>
                 </c:pt>
                 <c:pt idx="2">
-                  <c:v>0.65051980000000009</c:v>
+                  <c:v>0.60556070000000006</c:v>
                 </c:pt>
                 <c:pt idx="3">
-                  <c:v>0.49349920000000003</c:v>
+                  <c:v>0.4473796000000001</c:v>
                 </c:pt>
                 <c:pt idx="4">
-                  <c:v>0.28285910000000003</c:v>
+                  <c:v>0.24833759999999999</c:v>
                 </c:pt>
                 <c:pt idx="5">
-                  <c:v>6.1178599999999993E-2</c:v>
+                  <c:v>5.3149399999999999E-2</c:v>
                 </c:pt>
                 <c:pt idx="6">
-                  <c:v>2.1412999999999996E-3</c:v>
+                  <c:v>3.4166000000000001E-3</c:v>
                 </c:pt>
                 <c:pt idx="7">
-                  <c:v>6.2899999999999997E-5</c:v>
+                  <c:v>1.6961999999999997E-3</c:v>
                 </c:pt>
                 <c:pt idx="8">
-                  <c:v>1.6500000000000001E-5</c:v>
+                  <c:v>1.6784E-3</c:v>
                 </c:pt>
                 <c:pt idx="9">
-                  <c:v>1.2099999999999999E-5</c:v>
+                  <c:v>1.6729999999999998E-3</c:v>
                 </c:pt>
                 <c:pt idx="10">
-                  <c:v>1.1100000000000002E-5</c:v>
+                  <c:v>1.6717000000000004E-3</c:v>
                 </c:pt>
               </c:numCache>
             </c:numRef>
@@ -10332,37 +11251,37 @@
                 <c:formatCode>General</c:formatCode>
                 <c:ptCount val="11"/>
                 <c:pt idx="0">
-                  <c:v>0.84917949999999998</c:v>
+                  <c:v>0.82692180000000004</c:v>
                 </c:pt>
                 <c:pt idx="1">
-                  <c:v>0.76552439999999999</c:v>
+                  <c:v>0.73018629999999995</c:v>
                 </c:pt>
                 <c:pt idx="2">
-                  <c:v>0.64930100000000002</c:v>
+                  <c:v>0.60535269999999997</c:v>
                 </c:pt>
                 <c:pt idx="3">
-                  <c:v>0.49360870000000007</c:v>
+                  <c:v>0.44665589999999994</c:v>
                 </c:pt>
                 <c:pt idx="4">
-                  <c:v>0.27929179999999998</c:v>
+                  <c:v>0.24720430000000002</c:v>
                 </c:pt>
                 <c:pt idx="5">
-                  <c:v>3.0653700000000006E-2</c:v>
+                  <c:v>2.7432400000000003E-2</c:v>
                 </c:pt>
                 <c:pt idx="6">
-                  <c:v>6.7600000000000003E-5</c:v>
+                  <c:v>1.7279999999999999E-3</c:v>
                 </c:pt>
                 <c:pt idx="7">
-                  <c:v>1.5499999999999997E-5</c:v>
+                  <c:v>1.6906E-3</c:v>
                 </c:pt>
                 <c:pt idx="8">
-                  <c:v>1.2800000000000003E-5</c:v>
+                  <c:v>1.6777000000000001E-3</c:v>
                 </c:pt>
                 <c:pt idx="9">
-                  <c:v>1.1700000000000001E-5</c:v>
+                  <c:v>1.6746999999999999E-3</c:v>
                 </c:pt>
                 <c:pt idx="10">
-                  <c:v>6.9E-6</c:v>
+                  <c:v>1.6754000000000001E-3</c:v>
                 </c:pt>
               </c:numCache>
             </c:numRef>
@@ -10377,11 +11296,11 @@
           <c:showPercent val="0"/>
           <c:showBubbleSize val="0"/>
         </c:dLbls>
-        <c:axId val="287236864"/>
-        <c:axId val="287238784"/>
+        <c:axId val="204892416"/>
+        <c:axId val="204898688"/>
       </c:scatterChart>
       <c:valAx>
-        <c:axId val="287236864"/>
+        <c:axId val="204892416"/>
         <c:scaling>
           <c:orientation val="minMax"/>
           <c:max val="1.5"/>
@@ -10412,14 +11331,14 @@
         <c:majorTickMark val="out"/>
         <c:minorTickMark val="none"/>
         <c:tickLblPos val="nextTo"/>
-        <c:crossAx val="287238784"/>
+        <c:crossAx val="204898688"/>
         <c:crosses val="autoZero"/>
         <c:crossBetween val="midCat"/>
         <c:majorUnit val="0.1"/>
         <c:minorUnit val="0.1"/>
       </c:valAx>
       <c:valAx>
-        <c:axId val="287238784"/>
+        <c:axId val="204898688"/>
         <c:scaling>
           <c:orientation val="minMax"/>
           <c:min val="0"/>
@@ -10438,7 +11357,7 @@
                 </a:pPr>
                 <a:r>
                   <a:rPr lang="en-CA"/>
-                  <a:t>P_LOSS (%)</a:t>
+                  <a:t>P_IDLE (%)</a:t>
                 </a:r>
               </a:p>
             </c:rich>
@@ -10449,7 +11368,7 @@
         <c:majorTickMark val="out"/>
         <c:minorTickMark val="none"/>
         <c:tickLblPos val="nextTo"/>
-        <c:crossAx val="287236864"/>
+        <c:crossAx val="204892416"/>
         <c:crosses val="autoZero"/>
         <c:crossBetween val="midCat"/>
       </c:valAx>
@@ -10547,7 +11466,9 @@
   </w:compat>
   <w:rsids>
     <w:rsidRoot w:val="00AE6273"/>
+    <w:rsid w:val="002A598C"/>
     <w:rsid w:val="00574B2D"/>
+    <w:rsid w:val="00A631CD"/>
     <w:rsid w:val="00AE6273"/>
   </w:rsids>
   <m:mathPr>
@@ -10762,7 +11683,7 @@
     <w:basedOn w:val="DefaultParagraphFont"/>
     <w:uiPriority w:val="99"/>
     <w:semiHidden/>
-    <w:rsid w:val="00AE6273"/>
+    <w:rsid w:val="002A598C"/>
     <w:rPr>
       <w:color w:val="808080"/>
     </w:rPr>
@@ -10962,7 +11883,7 @@
     <w:basedOn w:val="DefaultParagraphFont"/>
     <w:uiPriority w:val="99"/>
     <w:semiHidden/>
-    <w:rsid w:val="00AE6273"/>
+    <w:rsid w:val="002A598C"/>
     <w:rPr>
       <w:color w:val="808080"/>
     </w:rPr>
@@ -11267,7 +12188,7 @@
 </file>
 
 <file path=customXml/itemProps1.xml><?xml version="1.0" encoding="utf-8"?>
-<ds:datastoreItem xmlns:ds="http://schemas.openxmlformats.org/officeDocument/2006/customXml" ds:itemID="{A2E61ECE-DFD4-42C9-B7CF-90CD9A21B520}">
+<ds:datastoreItem xmlns:ds="http://schemas.openxmlformats.org/officeDocument/2006/customXml" ds:itemID="{B7B42868-FCA7-47A8-956F-653B969A4955}">
   <ds:schemaRefs>
     <ds:schemaRef ds:uri="http://schemas.openxmlformats.org/officeDocument/2006/bibliography"/>
   </ds:schemaRefs>

</xml_diff>

<commit_message>
Final project updates, until next time...
</commit_message>
<xml_diff>
--- a/Lab Report 1.docx
+++ b/Lab Report 1.docx
@@ -384,6 +384,9 @@
         <w:t xml:space="preserve">Student ID: </w:t>
       </w:r>
       <w:r>
+        <w:rPr>
+          <w:color w:val="000000" w:themeColor="text1"/>
+        </w:rPr>
         <w:t>20700982</w:t>
       </w:r>
       <w:r>
@@ -796,6 +799,7 @@
             <w:rPr>
               <w:rFonts w:eastAsiaTheme="minorEastAsia"/>
               <w:noProof/>
+              <w:color w:val="000000" w:themeColor="text1"/>
               <w:lang w:eastAsia="en-CA"/>
             </w:rPr>
           </w:pPr>
@@ -822,6 +826,7 @@
               <w:rPr>
                 <w:rStyle w:val="Hyperlink"/>
                 <w:noProof/>
+                <w:color w:val="000000" w:themeColor="text1"/>
               </w:rPr>
               <w:t>Question 1</w:t>
             </w:r>
@@ -829,6 +834,7 @@
               <w:rPr>
                 <w:noProof/>
                 <w:webHidden/>
+                <w:color w:val="000000" w:themeColor="text1"/>
               </w:rPr>
               <w:tab/>
             </w:r>
@@ -836,6 +842,7 @@
               <w:rPr>
                 <w:noProof/>
                 <w:webHidden/>
+                <w:color w:val="000000" w:themeColor="text1"/>
               </w:rPr>
               <w:fldChar w:fldCharType="begin"/>
             </w:r>
@@ -843,6 +850,7 @@
               <w:rPr>
                 <w:noProof/>
                 <w:webHidden/>
+                <w:color w:val="000000" w:themeColor="text1"/>
               </w:rPr>
               <w:instrText xml:space="preserve"> PAGEREF _Toc472616455 \h </w:instrText>
             </w:r>
@@ -850,12 +858,14 @@
               <w:rPr>
                 <w:noProof/>
                 <w:webHidden/>
-              </w:rPr>
-            </w:r>
-            <w:r>
-              <w:rPr>
-                <w:noProof/>
-                <w:webHidden/>
+                <w:color w:val="000000" w:themeColor="text1"/>
+              </w:rPr>
+            </w:r>
+            <w:r>
+              <w:rPr>
+                <w:noProof/>
+                <w:webHidden/>
+                <w:color w:val="000000" w:themeColor="text1"/>
               </w:rPr>
               <w:fldChar w:fldCharType="separate"/>
             </w:r>
@@ -863,6 +873,7 @@
               <w:rPr>
                 <w:noProof/>
                 <w:webHidden/>
+                <w:color w:val="000000" w:themeColor="text1"/>
               </w:rPr>
               <w:t>3</w:t>
             </w:r>
@@ -870,6 +881,7 @@
               <w:rPr>
                 <w:noProof/>
                 <w:webHidden/>
+                <w:color w:val="000000" w:themeColor="text1"/>
               </w:rPr>
               <w:fldChar w:fldCharType="end"/>
             </w:r>
@@ -883,6 +895,7 @@
             </w:tabs>
             <w:rPr>
               <w:noProof/>
+              <w:color w:val="000000" w:themeColor="text1"/>
               <w:lang w:val="en-CA" w:eastAsia="en-CA"/>
             </w:rPr>
           </w:pPr>
@@ -891,6 +904,7 @@
               <w:rPr>
                 <w:rStyle w:val="Hyperlink"/>
                 <w:noProof/>
+                <w:color w:val="000000" w:themeColor="text1"/>
               </w:rPr>
               <w:t>Junit Tests</w:t>
             </w:r>
@@ -898,6 +912,7 @@
               <w:rPr>
                 <w:noProof/>
                 <w:webHidden/>
+                <w:color w:val="000000" w:themeColor="text1"/>
               </w:rPr>
               <w:tab/>
             </w:r>
@@ -905,6 +920,7 @@
               <w:rPr>
                 <w:noProof/>
                 <w:webHidden/>
+                <w:color w:val="000000" w:themeColor="text1"/>
               </w:rPr>
               <w:fldChar w:fldCharType="begin"/>
             </w:r>
@@ -912,6 +928,7 @@
               <w:rPr>
                 <w:noProof/>
                 <w:webHidden/>
+                <w:color w:val="000000" w:themeColor="text1"/>
               </w:rPr>
               <w:instrText xml:space="preserve"> PAGEREF _Toc472616456 \h </w:instrText>
             </w:r>
@@ -919,12 +936,14 @@
               <w:rPr>
                 <w:noProof/>
                 <w:webHidden/>
-              </w:rPr>
-            </w:r>
-            <w:r>
-              <w:rPr>
-                <w:noProof/>
-                <w:webHidden/>
+                <w:color w:val="000000" w:themeColor="text1"/>
+              </w:rPr>
+            </w:r>
+            <w:r>
+              <w:rPr>
+                <w:noProof/>
+                <w:webHidden/>
+                <w:color w:val="000000" w:themeColor="text1"/>
               </w:rPr>
               <w:fldChar w:fldCharType="separate"/>
             </w:r>
@@ -932,6 +951,7 @@
               <w:rPr>
                 <w:noProof/>
                 <w:webHidden/>
+                <w:color w:val="000000" w:themeColor="text1"/>
               </w:rPr>
               <w:t>3</w:t>
             </w:r>
@@ -939,6 +959,7 @@
               <w:rPr>
                 <w:noProof/>
                 <w:webHidden/>
+                <w:color w:val="000000" w:themeColor="text1"/>
               </w:rPr>
               <w:fldChar w:fldCharType="end"/>
             </w:r>
@@ -952,6 +973,7 @@
             </w:tabs>
             <w:rPr>
               <w:noProof/>
+              <w:color w:val="000000" w:themeColor="text1"/>
               <w:lang w:val="en-CA" w:eastAsia="en-CA"/>
             </w:rPr>
           </w:pPr>
@@ -960,6 +982,7 @@
               <w:rPr>
                 <w:rStyle w:val="Hyperlink"/>
                 <w:noProof/>
+                <w:color w:val="000000" w:themeColor="text1"/>
               </w:rPr>
               <w:t>Simulator Class</w:t>
             </w:r>
@@ -967,6 +990,7 @@
               <w:rPr>
                 <w:noProof/>
                 <w:webHidden/>
+                <w:color w:val="000000" w:themeColor="text1"/>
               </w:rPr>
               <w:tab/>
             </w:r>
@@ -974,6 +998,7 @@
               <w:rPr>
                 <w:noProof/>
                 <w:webHidden/>
+                <w:color w:val="000000" w:themeColor="text1"/>
               </w:rPr>
               <w:fldChar w:fldCharType="begin"/>
             </w:r>
@@ -981,6 +1006,7 @@
               <w:rPr>
                 <w:noProof/>
                 <w:webHidden/>
+                <w:color w:val="000000" w:themeColor="text1"/>
               </w:rPr>
               <w:instrText xml:space="preserve"> PAGEREF _Toc472616457 \h </w:instrText>
             </w:r>
@@ -988,12 +1014,14 @@
               <w:rPr>
                 <w:noProof/>
                 <w:webHidden/>
-              </w:rPr>
-            </w:r>
-            <w:r>
-              <w:rPr>
-                <w:noProof/>
-                <w:webHidden/>
+                <w:color w:val="000000" w:themeColor="text1"/>
+              </w:rPr>
+            </w:r>
+            <w:r>
+              <w:rPr>
+                <w:noProof/>
+                <w:webHidden/>
+                <w:color w:val="000000" w:themeColor="text1"/>
               </w:rPr>
               <w:fldChar w:fldCharType="separate"/>
             </w:r>
@@ -1001,6 +1029,7 @@
               <w:rPr>
                 <w:noProof/>
                 <w:webHidden/>
+                <w:color w:val="000000" w:themeColor="text1"/>
               </w:rPr>
               <w:t>4</w:t>
             </w:r>
@@ -1008,6 +1037,7 @@
               <w:rPr>
                 <w:noProof/>
                 <w:webHidden/>
+                <w:color w:val="000000" w:themeColor="text1"/>
               </w:rPr>
               <w:fldChar w:fldCharType="end"/>
             </w:r>
@@ -1021,6 +1051,7 @@
             </w:tabs>
             <w:rPr>
               <w:noProof/>
+              <w:color w:val="000000" w:themeColor="text1"/>
               <w:lang w:val="en-CA" w:eastAsia="en-CA"/>
             </w:rPr>
           </w:pPr>
@@ -1029,6 +1060,7 @@
               <w:rPr>
                 <w:rStyle w:val="Hyperlink"/>
                 <w:noProof/>
+                <w:color w:val="000000" w:themeColor="text1"/>
               </w:rPr>
               <w:t>Generator Class</w:t>
             </w:r>
@@ -1036,6 +1068,7 @@
               <w:rPr>
                 <w:noProof/>
                 <w:webHidden/>
+                <w:color w:val="000000" w:themeColor="text1"/>
               </w:rPr>
               <w:tab/>
             </w:r>
@@ -1043,6 +1076,7 @@
               <w:rPr>
                 <w:noProof/>
                 <w:webHidden/>
+                <w:color w:val="000000" w:themeColor="text1"/>
               </w:rPr>
               <w:fldChar w:fldCharType="begin"/>
             </w:r>
@@ -1050,6 +1084,7 @@
               <w:rPr>
                 <w:noProof/>
                 <w:webHidden/>
+                <w:color w:val="000000" w:themeColor="text1"/>
               </w:rPr>
               <w:instrText xml:space="preserve"> PAGEREF _Toc472616458 \h </w:instrText>
             </w:r>
@@ -1057,12 +1092,14 @@
               <w:rPr>
                 <w:noProof/>
                 <w:webHidden/>
-              </w:rPr>
-            </w:r>
-            <w:r>
-              <w:rPr>
-                <w:noProof/>
-                <w:webHidden/>
+                <w:color w:val="000000" w:themeColor="text1"/>
+              </w:rPr>
+            </w:r>
+            <w:r>
+              <w:rPr>
+                <w:noProof/>
+                <w:webHidden/>
+                <w:color w:val="000000" w:themeColor="text1"/>
               </w:rPr>
               <w:fldChar w:fldCharType="separate"/>
             </w:r>
@@ -1070,6 +1107,7 @@
               <w:rPr>
                 <w:noProof/>
                 <w:webHidden/>
+                <w:color w:val="000000" w:themeColor="text1"/>
               </w:rPr>
               <w:t>4</w:t>
             </w:r>
@@ -1077,6 +1115,7 @@
               <w:rPr>
                 <w:noProof/>
                 <w:webHidden/>
+                <w:color w:val="000000" w:themeColor="text1"/>
               </w:rPr>
               <w:fldChar w:fldCharType="end"/>
             </w:r>
@@ -1090,6 +1129,7 @@
             </w:tabs>
             <w:rPr>
               <w:noProof/>
+              <w:color w:val="000000" w:themeColor="text1"/>
               <w:lang w:val="en-CA" w:eastAsia="en-CA"/>
             </w:rPr>
           </w:pPr>
@@ -1098,6 +1138,7 @@
               <w:rPr>
                 <w:rStyle w:val="Hyperlink"/>
                 <w:noProof/>
+                <w:color w:val="000000" w:themeColor="text1"/>
               </w:rPr>
               <w:t>Server Class</w:t>
             </w:r>
@@ -1105,6 +1146,7 @@
               <w:rPr>
                 <w:noProof/>
                 <w:webHidden/>
+                <w:color w:val="000000" w:themeColor="text1"/>
               </w:rPr>
               <w:tab/>
             </w:r>
@@ -1112,6 +1154,7 @@
               <w:rPr>
                 <w:noProof/>
                 <w:webHidden/>
+                <w:color w:val="000000" w:themeColor="text1"/>
               </w:rPr>
               <w:fldChar w:fldCharType="begin"/>
             </w:r>
@@ -1119,6 +1162,7 @@
               <w:rPr>
                 <w:noProof/>
                 <w:webHidden/>
+                <w:color w:val="000000" w:themeColor="text1"/>
               </w:rPr>
               <w:instrText xml:space="preserve"> PAGEREF _Toc472616459 \h </w:instrText>
             </w:r>
@@ -1126,12 +1170,14 @@
               <w:rPr>
                 <w:noProof/>
                 <w:webHidden/>
-              </w:rPr>
-            </w:r>
-            <w:r>
-              <w:rPr>
-                <w:noProof/>
-                <w:webHidden/>
+                <w:color w:val="000000" w:themeColor="text1"/>
+              </w:rPr>
+            </w:r>
+            <w:r>
+              <w:rPr>
+                <w:noProof/>
+                <w:webHidden/>
+                <w:color w:val="000000" w:themeColor="text1"/>
               </w:rPr>
               <w:fldChar w:fldCharType="separate"/>
             </w:r>
@@ -1139,6 +1185,7 @@
               <w:rPr>
                 <w:noProof/>
                 <w:webHidden/>
+                <w:color w:val="000000" w:themeColor="text1"/>
               </w:rPr>
               <w:t>4</w:t>
             </w:r>
@@ -1146,6 +1193,7 @@
               <w:rPr>
                 <w:noProof/>
                 <w:webHidden/>
+                <w:color w:val="000000" w:themeColor="text1"/>
               </w:rPr>
               <w:fldChar w:fldCharType="end"/>
             </w:r>
@@ -1159,6 +1207,7 @@
             </w:tabs>
             <w:rPr>
               <w:noProof/>
+              <w:color w:val="000000" w:themeColor="text1"/>
               <w:lang w:val="en-CA" w:eastAsia="en-CA"/>
             </w:rPr>
           </w:pPr>
@@ -1167,6 +1216,7 @@
               <w:rPr>
                 <w:rStyle w:val="Hyperlink"/>
                 <w:noProof/>
+                <w:color w:val="000000" w:themeColor="text1"/>
               </w:rPr>
               <w:t>Reporter Class</w:t>
             </w:r>
@@ -1174,6 +1224,7 @@
               <w:rPr>
                 <w:noProof/>
                 <w:webHidden/>
+                <w:color w:val="000000" w:themeColor="text1"/>
               </w:rPr>
               <w:tab/>
             </w:r>
@@ -1181,6 +1232,7 @@
               <w:rPr>
                 <w:noProof/>
                 <w:webHidden/>
+                <w:color w:val="000000" w:themeColor="text1"/>
               </w:rPr>
               <w:fldChar w:fldCharType="begin"/>
             </w:r>
@@ -1188,6 +1240,7 @@
               <w:rPr>
                 <w:noProof/>
                 <w:webHidden/>
+                <w:color w:val="000000" w:themeColor="text1"/>
               </w:rPr>
               <w:instrText xml:space="preserve"> PAGEREF _Toc472616460 \h </w:instrText>
             </w:r>
@@ -1195,12 +1248,14 @@
               <w:rPr>
                 <w:noProof/>
                 <w:webHidden/>
-              </w:rPr>
-            </w:r>
-            <w:r>
-              <w:rPr>
-                <w:noProof/>
-                <w:webHidden/>
+                <w:color w:val="000000" w:themeColor="text1"/>
+              </w:rPr>
+            </w:r>
+            <w:r>
+              <w:rPr>
+                <w:noProof/>
+                <w:webHidden/>
+                <w:color w:val="000000" w:themeColor="text1"/>
               </w:rPr>
               <w:fldChar w:fldCharType="separate"/>
             </w:r>
@@ -1208,6 +1263,7 @@
               <w:rPr>
                 <w:noProof/>
                 <w:webHidden/>
+                <w:color w:val="000000" w:themeColor="text1"/>
               </w:rPr>
               <w:t>4</w:t>
             </w:r>
@@ -1215,6 +1271,7 @@
               <w:rPr>
                 <w:noProof/>
                 <w:webHidden/>
+                <w:color w:val="000000" w:themeColor="text1"/>
               </w:rPr>
               <w:fldChar w:fldCharType="end"/>
             </w:r>
@@ -1228,6 +1285,7 @@
             </w:tabs>
             <w:rPr>
               <w:noProof/>
+              <w:color w:val="000000" w:themeColor="text1"/>
               <w:lang w:val="en-CA" w:eastAsia="en-CA"/>
             </w:rPr>
           </w:pPr>
@@ -1236,6 +1294,7 @@
               <w:rPr>
                 <w:rStyle w:val="Hyperlink"/>
                 <w:noProof/>
+                <w:color w:val="000000" w:themeColor="text1"/>
               </w:rPr>
               <w:t>Performance Metrics</w:t>
             </w:r>
@@ -1243,6 +1302,7 @@
               <w:rPr>
                 <w:noProof/>
                 <w:webHidden/>
+                <w:color w:val="000000" w:themeColor="text1"/>
               </w:rPr>
               <w:tab/>
             </w:r>
@@ -1250,6 +1310,7 @@
               <w:rPr>
                 <w:noProof/>
                 <w:webHidden/>
+                <w:color w:val="000000" w:themeColor="text1"/>
               </w:rPr>
               <w:fldChar w:fldCharType="begin"/>
             </w:r>
@@ -1257,6 +1318,7 @@
               <w:rPr>
                 <w:noProof/>
                 <w:webHidden/>
+                <w:color w:val="000000" w:themeColor="text1"/>
               </w:rPr>
               <w:instrText xml:space="preserve"> PAGEREF _Toc472616461 \h </w:instrText>
             </w:r>
@@ -1264,12 +1326,14 @@
               <w:rPr>
                 <w:noProof/>
                 <w:webHidden/>
-              </w:rPr>
-            </w:r>
-            <w:r>
-              <w:rPr>
-                <w:noProof/>
-                <w:webHidden/>
+                <w:color w:val="000000" w:themeColor="text1"/>
+              </w:rPr>
+            </w:r>
+            <w:r>
+              <w:rPr>
+                <w:noProof/>
+                <w:webHidden/>
+                <w:color w:val="000000" w:themeColor="text1"/>
               </w:rPr>
               <w:fldChar w:fldCharType="separate"/>
             </w:r>
@@ -1277,6 +1341,7 @@
               <w:rPr>
                 <w:noProof/>
                 <w:webHidden/>
+                <w:color w:val="000000" w:themeColor="text1"/>
               </w:rPr>
               <w:t>5</w:t>
             </w:r>
@@ -1284,6 +1349,7 @@
               <w:rPr>
                 <w:noProof/>
                 <w:webHidden/>
+                <w:color w:val="000000" w:themeColor="text1"/>
               </w:rPr>
               <w:fldChar w:fldCharType="end"/>
             </w:r>
@@ -1297,6 +1363,7 @@
             </w:tabs>
             <w:rPr>
               <w:noProof/>
+              <w:color w:val="000000" w:themeColor="text1"/>
               <w:lang w:val="en-CA" w:eastAsia="en-CA"/>
             </w:rPr>
           </w:pPr>
@@ -1305,6 +1372,7 @@
               <w:rPr>
                 <w:rStyle w:val="Hyperlink"/>
                 <w:noProof/>
+                <w:color w:val="000000" w:themeColor="text1"/>
               </w:rPr>
               <w:t>Average queue size E[N]</w:t>
             </w:r>
@@ -1312,6 +1380,7 @@
               <w:rPr>
                 <w:noProof/>
                 <w:webHidden/>
+                <w:color w:val="000000" w:themeColor="text1"/>
               </w:rPr>
               <w:tab/>
             </w:r>
@@ -1319,6 +1388,7 @@
               <w:rPr>
                 <w:noProof/>
                 <w:webHidden/>
+                <w:color w:val="000000" w:themeColor="text1"/>
               </w:rPr>
               <w:fldChar w:fldCharType="begin"/>
             </w:r>
@@ -1326,6 +1396,7 @@
               <w:rPr>
                 <w:noProof/>
                 <w:webHidden/>
+                <w:color w:val="000000" w:themeColor="text1"/>
               </w:rPr>
               <w:instrText xml:space="preserve"> PAGEREF _Toc472616462 \h </w:instrText>
             </w:r>
@@ -1333,12 +1404,14 @@
               <w:rPr>
                 <w:noProof/>
                 <w:webHidden/>
-              </w:rPr>
-            </w:r>
-            <w:r>
-              <w:rPr>
-                <w:noProof/>
-                <w:webHidden/>
+                <w:color w:val="000000" w:themeColor="text1"/>
+              </w:rPr>
+            </w:r>
+            <w:r>
+              <w:rPr>
+                <w:noProof/>
+                <w:webHidden/>
+                <w:color w:val="000000" w:themeColor="text1"/>
               </w:rPr>
               <w:fldChar w:fldCharType="separate"/>
             </w:r>
@@ -1346,6 +1419,7 @@
               <w:rPr>
                 <w:noProof/>
                 <w:webHidden/>
+                <w:color w:val="000000" w:themeColor="text1"/>
               </w:rPr>
               <w:t>5</w:t>
             </w:r>
@@ -1353,6 +1427,7 @@
               <w:rPr>
                 <w:noProof/>
                 <w:webHidden/>
+                <w:color w:val="000000" w:themeColor="text1"/>
               </w:rPr>
               <w:fldChar w:fldCharType="end"/>
             </w:r>
@@ -1366,6 +1441,7 @@
             </w:tabs>
             <w:rPr>
               <w:noProof/>
+              <w:color w:val="000000" w:themeColor="text1"/>
               <w:lang w:val="en-CA" w:eastAsia="en-CA"/>
             </w:rPr>
           </w:pPr>
@@ -1374,6 +1450,7 @@
               <w:rPr>
                 <w:rStyle w:val="Hyperlink"/>
                 <w:noProof/>
+                <w:color w:val="000000" w:themeColor="text1"/>
               </w:rPr>
               <w:t>Average sojourn time E[T]</w:t>
             </w:r>
@@ -1381,6 +1458,7 @@
               <w:rPr>
                 <w:noProof/>
                 <w:webHidden/>
+                <w:color w:val="000000" w:themeColor="text1"/>
               </w:rPr>
               <w:tab/>
             </w:r>
@@ -1388,6 +1466,7 @@
               <w:rPr>
                 <w:noProof/>
                 <w:webHidden/>
+                <w:color w:val="000000" w:themeColor="text1"/>
               </w:rPr>
               <w:fldChar w:fldCharType="begin"/>
             </w:r>
@@ -1395,6 +1474,7 @@
               <w:rPr>
                 <w:noProof/>
                 <w:webHidden/>
+                <w:color w:val="000000" w:themeColor="text1"/>
               </w:rPr>
               <w:instrText xml:space="preserve"> PAGEREF _Toc472616463 \h </w:instrText>
             </w:r>
@@ -1402,12 +1482,14 @@
               <w:rPr>
                 <w:noProof/>
                 <w:webHidden/>
-              </w:rPr>
-            </w:r>
-            <w:r>
-              <w:rPr>
-                <w:noProof/>
-                <w:webHidden/>
+                <w:color w:val="000000" w:themeColor="text1"/>
+              </w:rPr>
+            </w:r>
+            <w:r>
+              <w:rPr>
+                <w:noProof/>
+                <w:webHidden/>
+                <w:color w:val="000000" w:themeColor="text1"/>
               </w:rPr>
               <w:fldChar w:fldCharType="separate"/>
             </w:r>
@@ -1415,6 +1497,7 @@
               <w:rPr>
                 <w:noProof/>
                 <w:webHidden/>
+                <w:color w:val="000000" w:themeColor="text1"/>
               </w:rPr>
               <w:t>5</w:t>
             </w:r>
@@ -1422,6 +1505,7 @@
               <w:rPr>
                 <w:noProof/>
                 <w:webHidden/>
+                <w:color w:val="000000" w:themeColor="text1"/>
               </w:rPr>
               <w:fldChar w:fldCharType="end"/>
             </w:r>
@@ -1435,6 +1519,7 @@
             </w:tabs>
             <w:rPr>
               <w:noProof/>
+              <w:color w:val="000000" w:themeColor="text1"/>
               <w:lang w:val="en-CA" w:eastAsia="en-CA"/>
             </w:rPr>
           </w:pPr>
@@ -1443,26 +1528,52 @@
               <w:rPr>
                 <w:rStyle w:val="Hyperlink"/>
                 <w:noProof/>
+                <w:color w:val="000000" w:themeColor="text1"/>
               </w:rPr>
               <w:t xml:space="preserve">Packet loss percentage </w:t>
             </w:r>
             <m:oMath>
-              <m:r>
-                <m:rPr>
-                  <m:sty m:val="b"/>
-                </m:rPr>
-                <w:rPr>
-                  <w:rStyle w:val="Hyperlink"/>
-                  <w:rFonts w:ascii="Cambria Math" w:hAnsi="Cambria Math"/>
-                  <w:noProof/>
-                </w:rPr>
-                <m:t>PLOSS</m:t>
-              </m:r>
+              <m:sSub>
+                <m:sSubPr>
+                  <m:ctrlPr>
+                    <w:rPr>
+                      <w:rStyle w:val="Hyperlink"/>
+                      <w:rFonts w:ascii="Cambria Math" w:hAnsi="Cambria Math"/>
+                      <w:i/>
+                      <w:noProof/>
+                      <w:color w:val="000000" w:themeColor="text1"/>
+                    </w:rPr>
+                  </m:ctrlPr>
+                </m:sSubPr>
+                <m:e>
+                  <m:r>
+                    <w:rPr>
+                      <w:rStyle w:val="Hyperlink"/>
+                      <w:rFonts w:ascii="Cambria Math" w:hAnsi="Cambria Math"/>
+                      <w:noProof/>
+                      <w:color w:val="000000" w:themeColor="text1"/>
+                    </w:rPr>
+                    <m:t>P</m:t>
+                  </m:r>
+                </m:e>
+                <m:sub>
+                  <m:r>
+                    <w:rPr>
+                      <w:rStyle w:val="Hyperlink"/>
+                      <w:rFonts w:ascii="Cambria Math" w:hAnsi="Cambria Math"/>
+                      <w:noProof/>
+                      <w:color w:val="000000" w:themeColor="text1"/>
+                    </w:rPr>
+                    <m:t>LOSS</m:t>
+                  </m:r>
+                </m:sub>
+              </m:sSub>
             </m:oMath>
             <w:r>
               <w:rPr>
                 <w:noProof/>
                 <w:webHidden/>
+                <w:color w:val="000000" w:themeColor="text1"/>
               </w:rPr>
               <w:tab/>
             </w:r>
@@ -1470,6 +1581,7 @@
               <w:rPr>
                 <w:noProof/>
                 <w:webHidden/>
+                <w:color w:val="000000" w:themeColor="text1"/>
               </w:rPr>
               <w:fldChar w:fldCharType="begin"/>
             </w:r>
@@ -1477,6 +1589,7 @@
               <w:rPr>
                 <w:noProof/>
                 <w:webHidden/>
+                <w:color w:val="000000" w:themeColor="text1"/>
               </w:rPr>
               <w:instrText xml:space="preserve"> PAGEREF _Toc472616464 \h </w:instrText>
             </w:r>
@@ -1484,12 +1597,14 @@
               <w:rPr>
                 <w:noProof/>
                 <w:webHidden/>
-              </w:rPr>
-            </w:r>
-            <w:r>
-              <w:rPr>
-                <w:noProof/>
-                <w:webHidden/>
+                <w:color w:val="000000" w:themeColor="text1"/>
+              </w:rPr>
+            </w:r>
+            <w:r>
+              <w:rPr>
+                <w:noProof/>
+                <w:webHidden/>
+                <w:color w:val="000000" w:themeColor="text1"/>
               </w:rPr>
               <w:fldChar w:fldCharType="separate"/>
             </w:r>
@@ -1497,6 +1612,7 @@
               <w:rPr>
                 <w:noProof/>
                 <w:webHidden/>
+                <w:color w:val="000000" w:themeColor="text1"/>
               </w:rPr>
               <w:t>5</w:t>
             </w:r>
@@ -1504,6 +1620,7 @@
               <w:rPr>
                 <w:noProof/>
                 <w:webHidden/>
+                <w:color w:val="000000" w:themeColor="text1"/>
               </w:rPr>
               <w:fldChar w:fldCharType="end"/>
             </w:r>
@@ -1517,6 +1634,7 @@
             </w:tabs>
             <w:rPr>
               <w:noProof/>
+              <w:color w:val="000000" w:themeColor="text1"/>
               <w:lang w:val="en-CA" w:eastAsia="en-CA"/>
             </w:rPr>
           </w:pPr>
@@ -1525,26 +1643,52 @@
               <w:rPr>
                 <w:rStyle w:val="Hyperlink"/>
                 <w:noProof/>
+                <w:color w:val="000000" w:themeColor="text1"/>
               </w:rPr>
               <w:t xml:space="preserve">Switch idle percentage </w:t>
             </w:r>
             <m:oMath>
-              <m:r>
-                <m:rPr>
-                  <m:sty m:val="bi"/>
-                </m:rPr>
-                <w:rPr>
-                  <w:rStyle w:val="Hyperlink"/>
-                  <w:rFonts w:ascii="Cambria Math" w:hAnsi="Cambria Math"/>
-                  <w:noProof/>
-                </w:rPr>
-                <m:t>PIDLE</m:t>
-              </m:r>
+              <m:sSub>
+                <m:sSubPr>
+                  <m:ctrlPr>
+                    <w:rPr>
+                      <w:rStyle w:val="Hyperlink"/>
+                      <w:rFonts w:ascii="Cambria Math" w:hAnsi="Cambria Math"/>
+                      <w:i/>
+                      <w:noProof/>
+                      <w:color w:val="000000" w:themeColor="text1"/>
+                    </w:rPr>
+                  </m:ctrlPr>
+                </m:sSubPr>
+                <m:e>
+                  <m:r>
+                    <w:rPr>
+                      <w:rStyle w:val="Hyperlink"/>
+                      <w:rFonts w:ascii="Cambria Math" w:hAnsi="Cambria Math"/>
+                      <w:noProof/>
+                      <w:color w:val="000000" w:themeColor="text1"/>
+                    </w:rPr>
+                    <m:t>P</m:t>
+                  </m:r>
+                </m:e>
+                <m:sub>
+                  <m:r>
+                    <w:rPr>
+                      <w:rStyle w:val="Hyperlink"/>
+                      <w:rFonts w:ascii="Cambria Math" w:hAnsi="Cambria Math"/>
+                      <w:noProof/>
+                      <w:color w:val="000000" w:themeColor="text1"/>
+                    </w:rPr>
+                    <m:t>IDLE</m:t>
+                  </m:r>
+                </m:sub>
+              </m:sSub>
             </m:oMath>
             <w:r>
               <w:rPr>
                 <w:noProof/>
                 <w:webHidden/>
+                <w:color w:val="000000" w:themeColor="text1"/>
               </w:rPr>
               <w:tab/>
             </w:r>
@@ -1552,6 +1696,7 @@
               <w:rPr>
                 <w:noProof/>
                 <w:webHidden/>
+                <w:color w:val="000000" w:themeColor="text1"/>
               </w:rPr>
               <w:fldChar w:fldCharType="begin"/>
             </w:r>
@@ -1559,6 +1704,7 @@
               <w:rPr>
                 <w:noProof/>
                 <w:webHidden/>
+                <w:color w:val="000000" w:themeColor="text1"/>
               </w:rPr>
               <w:instrText xml:space="preserve"> PAGEREF _Toc472616465 \h </w:instrText>
             </w:r>
@@ -1566,12 +1712,14 @@
               <w:rPr>
                 <w:noProof/>
                 <w:webHidden/>
-              </w:rPr>
-            </w:r>
-            <w:r>
-              <w:rPr>
-                <w:noProof/>
-                <w:webHidden/>
+                <w:color w:val="000000" w:themeColor="text1"/>
+              </w:rPr>
+            </w:r>
+            <w:r>
+              <w:rPr>
+                <w:noProof/>
+                <w:webHidden/>
+                <w:color w:val="000000" w:themeColor="text1"/>
               </w:rPr>
               <w:fldChar w:fldCharType="separate"/>
             </w:r>
@@ -1579,6 +1727,7 @@
               <w:rPr>
                 <w:noProof/>
                 <w:webHidden/>
+                <w:color w:val="000000" w:themeColor="text1"/>
               </w:rPr>
               <w:t>5</w:t>
             </w:r>
@@ -1586,6 +1735,7 @@
               <w:rPr>
                 <w:noProof/>
                 <w:webHidden/>
+                <w:color w:val="000000" w:themeColor="text1"/>
               </w:rPr>
               <w:fldChar w:fldCharType="end"/>
             </w:r>
@@ -1599,6 +1749,7 @@
             </w:tabs>
             <w:rPr>
               <w:noProof/>
+              <w:color w:val="000000" w:themeColor="text1"/>
               <w:lang w:val="en-CA" w:eastAsia="en-CA"/>
             </w:rPr>
           </w:pPr>
@@ -1607,6 +1758,7 @@
               <w:rPr>
                 <w:rStyle w:val="Hyperlink"/>
                 <w:noProof/>
+                <w:color w:val="000000" w:themeColor="text1"/>
               </w:rPr>
               <w:t>Simulation Optimization</w:t>
             </w:r>
@@ -1614,6 +1766,7 @@
               <w:rPr>
                 <w:noProof/>
                 <w:webHidden/>
+                <w:color w:val="000000" w:themeColor="text1"/>
               </w:rPr>
               <w:tab/>
             </w:r>
@@ -1621,6 +1774,7 @@
               <w:rPr>
                 <w:noProof/>
                 <w:webHidden/>
+                <w:color w:val="000000" w:themeColor="text1"/>
               </w:rPr>
               <w:fldChar w:fldCharType="begin"/>
             </w:r>
@@ -1628,6 +1782,7 @@
               <w:rPr>
                 <w:noProof/>
                 <w:webHidden/>
+                <w:color w:val="000000" w:themeColor="text1"/>
               </w:rPr>
               <w:instrText xml:space="preserve"> PAGEREF _Toc472616466 \h </w:instrText>
             </w:r>
@@ -1635,12 +1790,14 @@
               <w:rPr>
                 <w:noProof/>
                 <w:webHidden/>
-              </w:rPr>
-            </w:r>
-            <w:r>
-              <w:rPr>
-                <w:noProof/>
-                <w:webHidden/>
+                <w:color w:val="000000" w:themeColor="text1"/>
+              </w:rPr>
+            </w:r>
+            <w:r>
+              <w:rPr>
+                <w:noProof/>
+                <w:webHidden/>
+                <w:color w:val="000000" w:themeColor="text1"/>
               </w:rPr>
               <w:fldChar w:fldCharType="separate"/>
             </w:r>
@@ -1648,6 +1805,7 @@
               <w:rPr>
                 <w:noProof/>
                 <w:webHidden/>
+                <w:color w:val="000000" w:themeColor="text1"/>
               </w:rPr>
               <w:t>5</w:t>
             </w:r>
@@ -1655,6 +1813,7 @@
               <w:rPr>
                 <w:noProof/>
                 <w:webHidden/>
+                <w:color w:val="000000" w:themeColor="text1"/>
               </w:rPr>
               <w:fldChar w:fldCharType="end"/>
             </w:r>
@@ -1669,6 +1828,7 @@
             <w:rPr>
               <w:rFonts w:eastAsiaTheme="minorEastAsia"/>
               <w:noProof/>
+              <w:color w:val="000000" w:themeColor="text1"/>
               <w:lang w:eastAsia="en-CA"/>
             </w:rPr>
           </w:pPr>
@@ -1677,6 +1837,7 @@
               <w:rPr>
                 <w:rStyle w:val="Hyperlink"/>
                 <w:noProof/>
+                <w:color w:val="000000" w:themeColor="text1"/>
               </w:rPr>
               <w:t>Question 2</w:t>
             </w:r>
@@ -1684,6 +1845,7 @@
               <w:rPr>
                 <w:noProof/>
                 <w:webHidden/>
+                <w:color w:val="000000" w:themeColor="text1"/>
               </w:rPr>
               <w:tab/>
             </w:r>
@@ -1691,6 +1853,7 @@
               <w:rPr>
                 <w:noProof/>
                 <w:webHidden/>
+                <w:color w:val="000000" w:themeColor="text1"/>
               </w:rPr>
               <w:fldChar w:fldCharType="begin"/>
             </w:r>
@@ -1698,6 +1861,7 @@
               <w:rPr>
                 <w:noProof/>
                 <w:webHidden/>
+                <w:color w:val="000000" w:themeColor="text1"/>
               </w:rPr>
               <w:instrText xml:space="preserve"> PAGEREF _Toc472616467 \h </w:instrText>
             </w:r>
@@ -1705,12 +1869,14 @@
               <w:rPr>
                 <w:noProof/>
                 <w:webHidden/>
-              </w:rPr>
-            </w:r>
-            <w:r>
-              <w:rPr>
-                <w:noProof/>
-                <w:webHidden/>
+                <w:color w:val="000000" w:themeColor="text1"/>
+              </w:rPr>
+            </w:r>
+            <w:r>
+              <w:rPr>
+                <w:noProof/>
+                <w:webHidden/>
+                <w:color w:val="000000" w:themeColor="text1"/>
               </w:rPr>
               <w:fldChar w:fldCharType="separate"/>
             </w:r>
@@ -1718,6 +1884,7 @@
               <w:rPr>
                 <w:noProof/>
                 <w:webHidden/>
+                <w:color w:val="000000" w:themeColor="text1"/>
               </w:rPr>
               <w:t>7</w:t>
             </w:r>
@@ -1725,6 +1892,7 @@
               <w:rPr>
                 <w:noProof/>
                 <w:webHidden/>
+                <w:color w:val="000000" w:themeColor="text1"/>
               </w:rPr>
               <w:fldChar w:fldCharType="end"/>
             </w:r>
@@ -1738,6 +1906,7 @@
             </w:tabs>
             <w:rPr>
               <w:noProof/>
+              <w:color w:val="000000" w:themeColor="text1"/>
               <w:lang w:val="en-CA" w:eastAsia="en-CA"/>
             </w:rPr>
           </w:pPr>
@@ -1746,6 +1915,7 @@
               <w:rPr>
                 <w:rStyle w:val="Hyperlink"/>
                 <w:noProof/>
+                <w:color w:val="000000" w:themeColor="text1"/>
               </w:rPr>
               <w:t>Comment on Question 2 Results</w:t>
             </w:r>
@@ -1753,6 +1923,7 @@
               <w:rPr>
                 <w:noProof/>
                 <w:webHidden/>
+                <w:color w:val="000000" w:themeColor="text1"/>
               </w:rPr>
               <w:tab/>
             </w:r>
@@ -1760,6 +1931,7 @@
               <w:rPr>
                 <w:noProof/>
                 <w:webHidden/>
+                <w:color w:val="000000" w:themeColor="text1"/>
               </w:rPr>
               <w:fldChar w:fldCharType="begin"/>
             </w:r>
@@ -1767,6 +1939,7 @@
               <w:rPr>
                 <w:noProof/>
                 <w:webHidden/>
+                <w:color w:val="000000" w:themeColor="text1"/>
               </w:rPr>
               <w:instrText xml:space="preserve"> PAGEREF _Toc472616468 \h </w:instrText>
             </w:r>
@@ -1774,12 +1947,14 @@
               <w:rPr>
                 <w:noProof/>
                 <w:webHidden/>
-              </w:rPr>
-            </w:r>
-            <w:r>
-              <w:rPr>
-                <w:noProof/>
-                <w:webHidden/>
+                <w:color w:val="000000" w:themeColor="text1"/>
+              </w:rPr>
+            </w:r>
+            <w:r>
+              <w:rPr>
+                <w:noProof/>
+                <w:webHidden/>
+                <w:color w:val="000000" w:themeColor="text1"/>
               </w:rPr>
               <w:fldChar w:fldCharType="separate"/>
             </w:r>
@@ -1787,6 +1962,7 @@
               <w:rPr>
                 <w:noProof/>
                 <w:webHidden/>
+                <w:color w:val="000000" w:themeColor="text1"/>
               </w:rPr>
               <w:t>8</w:t>
             </w:r>
@@ -1794,6 +1970,7 @@
               <w:rPr>
                 <w:noProof/>
                 <w:webHidden/>
+                <w:color w:val="000000" w:themeColor="text1"/>
               </w:rPr>
               <w:fldChar w:fldCharType="end"/>
             </w:r>
@@ -1808,6 +1985,7 @@
             <w:rPr>
               <w:rFonts w:eastAsiaTheme="minorEastAsia"/>
               <w:noProof/>
+              <w:color w:val="000000" w:themeColor="text1"/>
               <w:lang w:eastAsia="en-CA"/>
             </w:rPr>
           </w:pPr>
@@ -1816,6 +1994,7 @@
               <w:rPr>
                 <w:rStyle w:val="Hyperlink"/>
                 <w:noProof/>
+                <w:color w:val="000000" w:themeColor="text1"/>
               </w:rPr>
               <w:t>Question 3</w:t>
             </w:r>
@@ -1823,6 +2002,7 @@
               <w:rPr>
                 <w:noProof/>
                 <w:webHidden/>
+                <w:color w:val="000000" w:themeColor="text1"/>
               </w:rPr>
               <w:tab/>
             </w:r>
@@ -1830,6 +2010,7 @@
               <w:rPr>
                 <w:noProof/>
                 <w:webHidden/>
+                <w:color w:val="000000" w:themeColor="text1"/>
               </w:rPr>
               <w:fldChar w:fldCharType="begin"/>
             </w:r>
@@ -1837,6 +2018,7 @@
               <w:rPr>
                 <w:noProof/>
                 <w:webHidden/>
+                <w:color w:val="000000" w:themeColor="text1"/>
               </w:rPr>
               <w:instrText xml:space="preserve"> PAGEREF _Toc472616469 \h </w:instrText>
             </w:r>
@@ -1844,12 +2026,14 @@
               <w:rPr>
                 <w:noProof/>
                 <w:webHidden/>
-              </w:rPr>
-            </w:r>
-            <w:r>
-              <w:rPr>
-                <w:noProof/>
-                <w:webHidden/>
+                <w:color w:val="000000" w:themeColor="text1"/>
+              </w:rPr>
+            </w:r>
+            <w:r>
+              <w:rPr>
+                <w:noProof/>
+                <w:webHidden/>
+                <w:color w:val="000000" w:themeColor="text1"/>
               </w:rPr>
               <w:fldChar w:fldCharType="separate"/>
             </w:r>
@@ -1857,6 +2041,7 @@
               <w:rPr>
                 <w:noProof/>
                 <w:webHidden/>
+                <w:color w:val="000000" w:themeColor="text1"/>
               </w:rPr>
               <w:t>8</w:t>
             </w:r>
@@ -1864,6 +2049,7 @@
               <w:rPr>
                 <w:noProof/>
                 <w:webHidden/>
+                <w:color w:val="000000" w:themeColor="text1"/>
               </w:rPr>
               <w:fldChar w:fldCharType="end"/>
             </w:r>
@@ -1878,6 +2064,7 @@
             <w:rPr>
               <w:rFonts w:eastAsiaTheme="minorEastAsia"/>
               <w:noProof/>
+              <w:color w:val="000000" w:themeColor="text1"/>
               <w:lang w:eastAsia="en-CA"/>
             </w:rPr>
           </w:pPr>
@@ -1886,6 +2073,7 @@
               <w:rPr>
                 <w:rStyle w:val="Hyperlink"/>
                 <w:noProof/>
+                <w:color w:val="000000" w:themeColor="text1"/>
               </w:rPr>
               <w:t>Question 4</w:t>
             </w:r>
@@ -1893,6 +2081,7 @@
               <w:rPr>
                 <w:noProof/>
                 <w:webHidden/>
+                <w:color w:val="000000" w:themeColor="text1"/>
               </w:rPr>
               <w:tab/>
             </w:r>
@@ -1900,6 +2089,7 @@
               <w:rPr>
                 <w:noProof/>
                 <w:webHidden/>
+                <w:color w:val="000000" w:themeColor="text1"/>
               </w:rPr>
               <w:fldChar w:fldCharType="begin"/>
             </w:r>
@@ -1907,6 +2097,7 @@
               <w:rPr>
                 <w:noProof/>
                 <w:webHidden/>
+                <w:color w:val="000000" w:themeColor="text1"/>
               </w:rPr>
               <w:instrText xml:space="preserve"> PAGEREF _Toc472616470 \h </w:instrText>
             </w:r>
@@ -1914,12 +2105,14 @@
               <w:rPr>
                 <w:noProof/>
                 <w:webHidden/>
-              </w:rPr>
-            </w:r>
-            <w:r>
-              <w:rPr>
-                <w:noProof/>
-                <w:webHidden/>
+                <w:color w:val="000000" w:themeColor="text1"/>
+              </w:rPr>
+            </w:r>
+            <w:r>
+              <w:rPr>
+                <w:noProof/>
+                <w:webHidden/>
+                <w:color w:val="000000" w:themeColor="text1"/>
               </w:rPr>
               <w:fldChar w:fldCharType="separate"/>
             </w:r>
@@ -1927,6 +2120,7 @@
               <w:rPr>
                 <w:noProof/>
                 <w:webHidden/>
+                <w:color w:val="000000" w:themeColor="text1"/>
               </w:rPr>
               <w:t>9</w:t>
             </w:r>
@@ -1934,6 +2128,7 @@
               <w:rPr>
                 <w:noProof/>
                 <w:webHidden/>
+                <w:color w:val="000000" w:themeColor="text1"/>
               </w:rPr>
               <w:fldChar w:fldCharType="end"/>
             </w:r>
@@ -1947,6 +2142,7 @@
             </w:tabs>
             <w:rPr>
               <w:noProof/>
+              <w:color w:val="000000" w:themeColor="text1"/>
               <w:lang w:val="en-CA" w:eastAsia="en-CA"/>
             </w:rPr>
           </w:pPr>
@@ -1955,13 +2151,52 @@
               <w:rPr>
                 <w:rStyle w:val="Hyperlink"/>
                 <w:noProof/>
-              </w:rPr>
-              <w:t>Explanation of Obtaining P_LOSS</w:t>
-            </w:r>
-            <w:r>
-              <w:rPr>
-                <w:noProof/>
-                <w:webHidden/>
+                <w:color w:val="000000" w:themeColor="text1"/>
+              </w:rPr>
+              <w:t xml:space="preserve">Explanation of Obtaining </w:t>
+            </w:r>
+            <m:oMath>
+              <m:sSub>
+                <m:sSubPr>
+                  <m:ctrlPr>
+                    <w:rPr>
+                      <w:rStyle w:val="Hyperlink"/>
+                      <w:rFonts w:ascii="Cambria Math" w:hAnsi="Cambria Math"/>
+                      <w:i/>
+                      <w:noProof/>
+                      <w:color w:val="000000" w:themeColor="text1"/>
+                    </w:rPr>
+                  </m:ctrlPr>
+                </m:sSubPr>
+                <m:e>
+                  <m:r>
+                    <w:rPr>
+                      <w:rStyle w:val="Hyperlink"/>
+                      <w:rFonts w:ascii="Cambria Math" w:hAnsi="Cambria Math"/>
+                      <w:noProof/>
+                      <w:color w:val="000000" w:themeColor="text1"/>
+                    </w:rPr>
+                    <m:t>P</m:t>
+                  </m:r>
+                </m:e>
+                <m:sub>
+                  <m:r>
+                    <w:rPr>
+                      <w:rStyle w:val="Hyperlink"/>
+                      <w:rFonts w:ascii="Cambria Math" w:hAnsi="Cambria Math"/>
+                      <w:noProof/>
+                      <w:color w:val="000000" w:themeColor="text1"/>
+                    </w:rPr>
+                    <m:t>LOSS</m:t>
+                  </m:r>
+                </m:sub>
+              </m:sSub>
+            </m:oMath>
+            <w:r>
+              <w:rPr>
+                <w:noProof/>
+                <w:webHidden/>
+                <w:color w:val="000000" w:themeColor="text1"/>
               </w:rPr>
               <w:tab/>
             </w:r>
@@ -1969,6 +2204,7 @@
               <w:rPr>
                 <w:noProof/>
                 <w:webHidden/>
+                <w:color w:val="000000" w:themeColor="text1"/>
               </w:rPr>
               <w:fldChar w:fldCharType="begin"/>
             </w:r>
@@ -1976,6 +2212,7 @@
               <w:rPr>
                 <w:noProof/>
                 <w:webHidden/>
+                <w:color w:val="000000" w:themeColor="text1"/>
               </w:rPr>
               <w:instrText xml:space="preserve"> PAGEREF _Toc472616471 \h </w:instrText>
             </w:r>
@@ -1983,12 +2220,14 @@
               <w:rPr>
                 <w:noProof/>
                 <w:webHidden/>
-              </w:rPr>
-            </w:r>
-            <w:r>
-              <w:rPr>
-                <w:noProof/>
-                <w:webHidden/>
+                <w:color w:val="000000" w:themeColor="text1"/>
+              </w:rPr>
+            </w:r>
+            <w:r>
+              <w:rPr>
+                <w:noProof/>
+                <w:webHidden/>
+                <w:color w:val="000000" w:themeColor="text1"/>
               </w:rPr>
               <w:fldChar w:fldCharType="separate"/>
             </w:r>
@@ -1996,6 +2235,7 @@
               <w:rPr>
                 <w:noProof/>
                 <w:webHidden/>
+                <w:color w:val="000000" w:themeColor="text1"/>
               </w:rPr>
               <w:t>11</w:t>
             </w:r>
@@ -2003,6 +2243,7 @@
               <w:rPr>
                 <w:noProof/>
                 <w:webHidden/>
+                <w:color w:val="000000" w:themeColor="text1"/>
               </w:rPr>
               <w:fldChar w:fldCharType="end"/>
             </w:r>
@@ -2016,6 +2257,7 @@
             </w:tabs>
             <w:rPr>
               <w:noProof/>
+              <w:color w:val="000000" w:themeColor="text1"/>
               <w:lang w:val="en-CA" w:eastAsia="en-CA"/>
             </w:rPr>
           </w:pPr>
@@ -2024,6 +2266,7 @@
               <w:rPr>
                 <w:rStyle w:val="Hyperlink"/>
                 <w:noProof/>
+                <w:color w:val="000000" w:themeColor="text1"/>
               </w:rPr>
               <w:t>Comment on Question 4 Plots</w:t>
             </w:r>
@@ -2031,6 +2274,7 @@
               <w:rPr>
                 <w:noProof/>
                 <w:webHidden/>
+                <w:color w:val="000000" w:themeColor="text1"/>
               </w:rPr>
               <w:tab/>
             </w:r>
@@ -2038,6 +2282,7 @@
               <w:rPr>
                 <w:noProof/>
                 <w:webHidden/>
+                <w:color w:val="000000" w:themeColor="text1"/>
               </w:rPr>
               <w:fldChar w:fldCharType="begin"/>
             </w:r>
@@ -2045,6 +2290,7 @@
               <w:rPr>
                 <w:noProof/>
                 <w:webHidden/>
+                <w:color w:val="000000" w:themeColor="text1"/>
               </w:rPr>
               <w:instrText xml:space="preserve"> PAGEREF _Toc472616472 \h </w:instrText>
             </w:r>
@@ -2052,12 +2298,14 @@
               <w:rPr>
                 <w:noProof/>
                 <w:webHidden/>
-              </w:rPr>
-            </w:r>
-            <w:r>
-              <w:rPr>
-                <w:noProof/>
-                <w:webHidden/>
+                <w:color w:val="000000" w:themeColor="text1"/>
+              </w:rPr>
+            </w:r>
+            <w:r>
+              <w:rPr>
+                <w:noProof/>
+                <w:webHidden/>
+                <w:color w:val="000000" w:themeColor="text1"/>
               </w:rPr>
               <w:fldChar w:fldCharType="separate"/>
             </w:r>
@@ -2065,6 +2313,7 @@
               <w:rPr>
                 <w:noProof/>
                 <w:webHidden/>
+                <w:color w:val="000000" w:themeColor="text1"/>
               </w:rPr>
               <w:t>11</w:t>
             </w:r>
@@ -2072,6 +2321,7 @@
               <w:rPr>
                 <w:noProof/>
                 <w:webHidden/>
+                <w:color w:val="000000" w:themeColor="text1"/>
               </w:rPr>
               <w:fldChar w:fldCharType="end"/>
             </w:r>
@@ -2086,6 +2336,7 @@
             <w:rPr>
               <w:rFonts w:eastAsiaTheme="minorEastAsia"/>
               <w:noProof/>
+              <w:color w:val="000000" w:themeColor="text1"/>
               <w:lang w:eastAsia="en-CA"/>
             </w:rPr>
           </w:pPr>
@@ -2094,6 +2345,7 @@
               <w:rPr>
                 <w:rStyle w:val="Hyperlink"/>
                 <w:noProof/>
+                <w:color w:val="000000" w:themeColor="text1"/>
               </w:rPr>
               <w:t>Source Code</w:t>
             </w:r>
@@ -2101,6 +2353,7 @@
               <w:rPr>
                 <w:noProof/>
                 <w:webHidden/>
+                <w:color w:val="000000" w:themeColor="text1"/>
               </w:rPr>
               <w:tab/>
             </w:r>
@@ -2108,6 +2361,7 @@
               <w:rPr>
                 <w:noProof/>
                 <w:webHidden/>
+                <w:color w:val="000000" w:themeColor="text1"/>
               </w:rPr>
               <w:fldChar w:fldCharType="begin"/>
             </w:r>
@@ -2115,6 +2369,7 @@
               <w:rPr>
                 <w:noProof/>
                 <w:webHidden/>
+                <w:color w:val="000000" w:themeColor="text1"/>
               </w:rPr>
               <w:instrText xml:space="preserve"> PAGEREF _Toc472616473 \h </w:instrText>
             </w:r>
@@ -2122,12 +2377,14 @@
               <w:rPr>
                 <w:noProof/>
                 <w:webHidden/>
-              </w:rPr>
-            </w:r>
-            <w:r>
-              <w:rPr>
-                <w:noProof/>
-                <w:webHidden/>
+                <w:color w:val="000000" w:themeColor="text1"/>
+              </w:rPr>
+            </w:r>
+            <w:r>
+              <w:rPr>
+                <w:noProof/>
+                <w:webHidden/>
+                <w:color w:val="000000" w:themeColor="text1"/>
               </w:rPr>
               <w:fldChar w:fldCharType="separate"/>
             </w:r>
@@ -2135,6 +2392,7 @@
               <w:rPr>
                 <w:noProof/>
                 <w:webHidden/>
+                <w:color w:val="000000" w:themeColor="text1"/>
               </w:rPr>
               <w:t>12</w:t>
             </w:r>
@@ -2142,6 +2400,7 @@
               <w:rPr>
                 <w:noProof/>
                 <w:webHidden/>
+                <w:color w:val="000000" w:themeColor="text1"/>
               </w:rPr>
               <w:fldChar w:fldCharType="end"/>
             </w:r>
@@ -2227,7 +2486,7 @@
           <w:lang w:eastAsia="en-CA"/>
         </w:rPr>
         <w:drawing>
-          <wp:inline distT="0" distB="0" distL="0" distR="0" wp14:anchorId="64BD0EB3" wp14:editId="43E9C9E9">
+          <wp:inline distT="0" distB="0" distL="0" distR="0" wp14:anchorId="0B41AF1B" wp14:editId="71E75ECB">
             <wp:extent cx="5779697" cy="5779697"/>
             <wp:effectExtent l="0" t="0" r="0" b="0"/>
             <wp:docPr id="1" name="Picture 1"/>
@@ -2496,13 +2755,7 @@
         <w:rPr>
           <w:color w:val="000000" w:themeColor="text1"/>
         </w:rPr>
-        <w:t>indicate</w:t>
-      </w:r>
-      <w:r>
-        <w:rPr>
-          <w:color w:val="000000" w:themeColor="text1"/>
-        </w:rPr>
-        <w:t xml:space="preserve"> that</w:t>
+        <w:t>indicate that</w:t>
       </w:r>
       <w:r>
         <w:rPr>
@@ -2708,21 +2961,7 @@
           <w:rFonts w:eastAsiaTheme="minorEastAsia"/>
           <w:color w:val="000000" w:themeColor="text1"/>
         </w:rPr>
-        <w:t xml:space="preserve"> packets </w:t>
-      </w:r>
-      <w:r>
-        <w:rPr>
-          <w:rFonts w:eastAsiaTheme="minorEastAsia"/>
-          <w:color w:val="000000" w:themeColor="text1"/>
-        </w:rPr>
-        <w:t>per</w:t>
-      </w:r>
-      <w:r>
-        <w:rPr>
-          <w:rFonts w:eastAsiaTheme="minorEastAsia"/>
-          <w:color w:val="000000" w:themeColor="text1"/>
-        </w:rPr>
-        <w:t xml:space="preserve"> second.  </w:t>
+        <w:t xml:space="preserve"> packets per second.  </w:t>
       </w:r>
       <w:r>
         <w:rPr>
@@ -2816,21 +3055,7 @@
           <w:rFonts w:eastAsiaTheme="minorEastAsia"/>
           <w:color w:val="000000" w:themeColor="text1"/>
         </w:rPr>
-        <w:t xml:space="preserve"> packets </w:t>
-      </w:r>
-      <w:r>
-        <w:rPr>
-          <w:rFonts w:eastAsiaTheme="minorEastAsia"/>
-          <w:color w:val="000000" w:themeColor="text1"/>
-        </w:rPr>
-        <w:t>per</w:t>
-      </w:r>
-      <w:r>
-        <w:rPr>
-          <w:rFonts w:eastAsiaTheme="minorEastAsia"/>
-          <w:color w:val="000000" w:themeColor="text1"/>
-        </w:rPr>
-        <w:t xml:space="preserve"> second.  </w:t>
+        <w:t xml:space="preserve"> packets per second.  </w:t>
       </w:r>
       <w:r>
         <w:rPr>
@@ -3200,83 +3425,122 @@
           <w:rFonts w:eastAsiaTheme="minorEastAsia"/>
           <w:color w:val="000000" w:themeColor="text1"/>
         </w:rPr>
-        <w:t>he Reporter</w:t>
-      </w:r>
-      <w:r>
-        <w:rPr>
-          <w:rFonts w:eastAsiaTheme="minorEastAsia"/>
-          <w:color w:val="000000" w:themeColor="text1"/>
-        </w:rPr>
-        <w:t xml:space="preserve"> class</w:t>
-      </w:r>
-      <w:r>
-        <w:rPr>
-          <w:rFonts w:eastAsiaTheme="minorEastAsia"/>
+        <w:t xml:space="preserve">he Reporter class </w:t>
+      </w:r>
+      <w:proofErr w:type="gramStart"/>
+      <w:r>
+        <w:rPr>
+          <w:rFonts w:eastAsiaTheme="minorEastAsia"/>
+          <w:color w:val="000000" w:themeColor="text1"/>
+        </w:rPr>
+        <w:t>is updated</w:t>
+      </w:r>
+      <w:proofErr w:type="gramEnd"/>
+      <w:r>
+        <w:rPr>
+          <w:rFonts w:eastAsiaTheme="minorEastAsia"/>
+          <w:color w:val="000000" w:themeColor="text1"/>
+        </w:rPr>
+        <w:t xml:space="preserve"> with the events that occurred each time slice and the data is stored internally in the Reporter.  This process continues until the simulation time has expired and control of the application </w:t>
+      </w:r>
+      <w:proofErr w:type="gramStart"/>
+      <w:r>
+        <w:rPr>
+          <w:rFonts w:eastAsiaTheme="minorEastAsia"/>
+          <w:color w:val="000000" w:themeColor="text1"/>
+        </w:rPr>
+        <w:t>is returned</w:t>
+      </w:r>
+      <w:proofErr w:type="gramEnd"/>
+      <w:r>
+        <w:rPr>
+          <w:rFonts w:eastAsiaTheme="minorEastAsia"/>
+          <w:color w:val="000000" w:themeColor="text1"/>
+        </w:rPr>
+        <w:t xml:space="preserve"> to the Junit test. </w:t>
+      </w:r>
+      <w:r>
+        <w:rPr>
+          <w:color w:val="000000" w:themeColor="text1"/>
+        </w:rPr>
+        <w:t>Both</w:t>
+      </w:r>
+      <w:r>
+        <w:rPr>
           <w:color w:val="000000" w:themeColor="text1"/>
         </w:rPr>
         <w:t xml:space="preserve"> </w:t>
       </w:r>
+      <w:r>
+        <w:rPr>
+          <w:color w:val="000000" w:themeColor="text1"/>
+        </w:rPr>
+        <w:t>q</w:t>
+      </w:r>
+      <w:r>
+        <w:rPr>
+          <w:color w:val="000000" w:themeColor="text1"/>
+        </w:rPr>
+        <w:t xml:space="preserve">uestions </w:t>
+      </w:r>
+      <w:r>
+        <w:rPr>
+          <w:color w:val="000000" w:themeColor="text1"/>
+        </w:rPr>
+        <w:t>two</w:t>
+      </w:r>
+      <w:r>
+        <w:rPr>
+          <w:color w:val="000000" w:themeColor="text1"/>
+        </w:rPr>
+        <w:t xml:space="preserve"> and </w:t>
+      </w:r>
+      <w:r>
+        <w:rPr>
+          <w:color w:val="000000" w:themeColor="text1"/>
+        </w:rPr>
+        <w:t>four</w:t>
+      </w:r>
+      <w:r>
+        <w:rPr>
+          <w:color w:val="000000" w:themeColor="text1"/>
+        </w:rPr>
+        <w:t xml:space="preserve"> required </w:t>
+      </w:r>
+      <w:r>
+        <w:rPr>
+          <w:color w:val="000000" w:themeColor="text1"/>
+        </w:rPr>
+        <w:t xml:space="preserve">plots of </w:t>
+      </w:r>
+      <w:r>
+        <w:rPr>
+          <w:color w:val="000000" w:themeColor="text1"/>
+        </w:rPr>
+        <w:t xml:space="preserve">the simulation results so </w:t>
+      </w:r>
+      <w:r>
+        <w:rPr>
+          <w:color w:val="000000" w:themeColor="text1"/>
+        </w:rPr>
+        <w:t>a</w:t>
+      </w:r>
+      <w:r>
+        <w:rPr>
+          <w:color w:val="000000" w:themeColor="text1"/>
+        </w:rPr>
+        <w:t xml:space="preserve"> Reporter class </w:t>
+      </w:r>
       <w:proofErr w:type="gramStart"/>
       <w:r>
         <w:rPr>
-          <w:rFonts w:eastAsiaTheme="minorEastAsia"/>
-          <w:color w:val="000000" w:themeColor="text1"/>
-        </w:rPr>
-        <w:t>is updated</w:t>
+          <w:color w:val="000000" w:themeColor="text1"/>
+        </w:rPr>
+        <w:t>was created</w:t>
       </w:r>
       <w:proofErr w:type="gramEnd"/>
       <w:r>
         <w:rPr>
-          <w:rFonts w:eastAsiaTheme="minorEastAsia"/>
-          <w:color w:val="000000" w:themeColor="text1"/>
-        </w:rPr>
-        <w:t xml:space="preserve"> with the events that occurred </w:t>
-      </w:r>
-      <w:r>
-        <w:rPr>
-          <w:rFonts w:eastAsiaTheme="minorEastAsia"/>
-          <w:color w:val="000000" w:themeColor="text1"/>
-        </w:rPr>
-        <w:t xml:space="preserve">each time slice and the data is stored internally in the </w:t>
-      </w:r>
-      <w:r>
-        <w:rPr>
-          <w:rFonts w:eastAsiaTheme="minorEastAsia"/>
-          <w:color w:val="000000" w:themeColor="text1"/>
-        </w:rPr>
-        <w:t xml:space="preserve">Reporter.  This process continues until the simulation time has expired and control of the application </w:t>
-      </w:r>
-      <w:proofErr w:type="gramStart"/>
-      <w:r>
-        <w:rPr>
-          <w:rFonts w:eastAsiaTheme="minorEastAsia"/>
-          <w:color w:val="000000" w:themeColor="text1"/>
-        </w:rPr>
-        <w:t>is returned</w:t>
-      </w:r>
-      <w:proofErr w:type="gramEnd"/>
-      <w:r>
-        <w:rPr>
-          <w:rFonts w:eastAsiaTheme="minorEastAsia"/>
-          <w:color w:val="000000" w:themeColor="text1"/>
-        </w:rPr>
-        <w:t xml:space="preserve"> to the Junit test</w:t>
-      </w:r>
-      <w:r>
-        <w:rPr>
-          <w:rFonts w:eastAsiaTheme="minorEastAsia"/>
-          <w:color w:val="000000" w:themeColor="text1"/>
-        </w:rPr>
-        <w:t xml:space="preserve">. </w:t>
-      </w:r>
-      <w:r>
-        <w:rPr>
-          <w:color w:val="000000" w:themeColor="text1"/>
-        </w:rPr>
-        <w:t>Both</w:t>
-      </w:r>
-      <w:r>
-        <w:rPr>
           <w:color w:val="000000" w:themeColor="text1"/>
         </w:rPr>
         <w:t xml:space="preserve"> </w:t>
@@ -3285,117 +3549,13 @@
         <w:rPr>
           <w:color w:val="000000" w:themeColor="text1"/>
         </w:rPr>
-        <w:t>q</w:t>
-      </w:r>
-      <w:r>
-        <w:rPr>
-          <w:color w:val="000000" w:themeColor="text1"/>
-        </w:rPr>
-        <w:t xml:space="preserve">uestions </w:t>
-      </w:r>
-      <w:r>
-        <w:rPr>
-          <w:color w:val="000000" w:themeColor="text1"/>
-        </w:rPr>
-        <w:t>two</w:t>
-      </w:r>
-      <w:r>
-        <w:rPr>
-          <w:color w:val="000000" w:themeColor="text1"/>
-        </w:rPr>
-        <w:t xml:space="preserve"> and </w:t>
-      </w:r>
-      <w:r>
-        <w:rPr>
-          <w:color w:val="000000" w:themeColor="text1"/>
-        </w:rPr>
-        <w:t>four</w:t>
-      </w:r>
-      <w:r>
-        <w:rPr>
-          <w:color w:val="000000" w:themeColor="text1"/>
-        </w:rPr>
-        <w:t xml:space="preserve"> required </w:t>
-      </w:r>
-      <w:r>
-        <w:rPr>
-          <w:color w:val="000000" w:themeColor="text1"/>
-        </w:rPr>
-        <w:t xml:space="preserve">plots of </w:t>
-      </w:r>
-      <w:r>
-        <w:rPr>
-          <w:color w:val="000000" w:themeColor="text1"/>
-        </w:rPr>
-        <w:t xml:space="preserve">the simulation results so </w:t>
-      </w:r>
-      <w:r>
-        <w:rPr>
-          <w:color w:val="000000" w:themeColor="text1"/>
-        </w:rPr>
-        <w:t>a</w:t>
-      </w:r>
-      <w:r>
-        <w:rPr>
-          <w:color w:val="000000" w:themeColor="text1"/>
-        </w:rPr>
-        <w:t xml:space="preserve"> Reporter class </w:t>
-      </w:r>
-      <w:proofErr w:type="gramStart"/>
-      <w:r>
-        <w:rPr>
-          <w:color w:val="000000" w:themeColor="text1"/>
-        </w:rPr>
-        <w:t>was created</w:t>
-      </w:r>
-      <w:proofErr w:type="gramEnd"/>
-      <w:r>
-        <w:rPr>
-          <w:color w:val="000000" w:themeColor="text1"/>
-        </w:rPr>
-        <w:t xml:space="preserve"> </w:t>
-      </w:r>
-      <w:r>
-        <w:rPr>
-          <w:color w:val="000000" w:themeColor="text1"/>
-        </w:rPr>
         <w:t>that would record the results of a simulation and write the results to a specified Comma Separate Variable (CSV) file.  Spreadsheet programs like Excel can import CSV natively, which made plotting the simulations significantly easier.</w:t>
       </w:r>
       <w:r>
         <w:rPr>
           <w:color w:val="000000" w:themeColor="text1"/>
         </w:rPr>
-        <w:t xml:space="preserve"> </w:t>
-      </w:r>
-      <w:r>
-        <w:rPr>
-          <w:color w:val="000000" w:themeColor="text1"/>
-        </w:rPr>
-        <w:t>Although the project did not specify either the JUnit tests or the</w:t>
-      </w:r>
-      <w:r>
-        <w:rPr>
-          <w:color w:val="000000" w:themeColor="text1"/>
-        </w:rPr>
-        <w:t xml:space="preserve"> Reporter class, the additional</w:t>
-      </w:r>
-      <w:r>
-        <w:rPr>
-          <w:color w:val="000000" w:themeColor="text1"/>
-        </w:rPr>
-        <w:t xml:space="preserve"> code made </w:t>
-      </w:r>
-      <w:r>
-        <w:rPr>
-          <w:color w:val="000000" w:themeColor="text1"/>
-        </w:rPr>
-        <w:t>it</w:t>
-      </w:r>
-      <w:r>
-        <w:rPr>
-          <w:color w:val="000000" w:themeColor="text1"/>
-        </w:rPr>
-        <w:t xml:space="preserve"> much easier to compare simulation results.</w:t>
+        <w:t xml:space="preserve"> Although the project did not specify either the JUnit tests or the Reporter class, the additional code made it much easier to compare simulation results.</w:t>
       </w:r>
     </w:p>
     <w:p>
@@ -3427,13 +3587,7 @@
         <w:rPr>
           <w:color w:val="000000" w:themeColor="text1"/>
         </w:rPr>
-        <w:t>Th</w:t>
-      </w:r>
-      <w:r>
-        <w:rPr>
-          <w:color w:val="000000" w:themeColor="text1"/>
-        </w:rPr>
-        <w:t xml:space="preserve">e performance metrics are handled by the Reporter </w:t>
+        <w:t xml:space="preserve">The performance metrics are handled by the Reporter </w:t>
       </w:r>
       <w:proofErr w:type="gramStart"/>
       <w:r>
@@ -4244,13 +4398,7 @@
         <w:rPr>
           <w:color w:val="000000" w:themeColor="text1"/>
         </w:rPr>
-        <w:t xml:space="preserve"> queue was empty and then divides the sum by the total </w:t>
-      </w:r>
-      <w:r>
-        <w:rPr>
-          <w:color w:val="000000" w:themeColor="text1"/>
-        </w:rPr>
-        <w:t xml:space="preserve">number of ticks for the simulation.  </w:t>
+        <w:t xml:space="preserve"> queue was empty and then divides the sum by the total number of ticks for the simulation.  </w:t>
       </w:r>
     </w:p>
     <w:p>
@@ -4348,14 +4496,7 @@
                   <w:rFonts w:ascii="Cambria Math" w:eastAsiaTheme="minorEastAsia" w:hAnsi="Cambria Math"/>
                   <w:color w:val="000000" w:themeColor="text1"/>
                 </w:rPr>
-                <m:t>Simul</m:t>
-              </m:r>
-              <m:r>
-                <w:rPr>
-                  <w:rFonts w:ascii="Cambria Math" w:eastAsiaTheme="minorEastAsia" w:hAnsi="Cambria Math"/>
-                  <w:color w:val="000000" w:themeColor="text1"/>
-                </w:rPr>
-                <m:t>ation ticks</m:t>
+                <m:t>Simulation ticks</m:t>
               </m:r>
               <m:r>
                 <w:rPr>
@@ -4941,14 +5082,7 @@
           <w:rFonts w:eastAsiaTheme="minorEastAsia"/>
           <w:color w:val="000000" w:themeColor="text1"/>
         </w:rPr>
-        <w:t xml:space="preserve">Most of speed in the </w:t>
-      </w:r>
-      <w:r>
-        <w:rPr>
-          <w:rFonts w:eastAsiaTheme="minorEastAsia"/>
-          <w:color w:val="000000" w:themeColor="text1"/>
-        </w:rPr>
-        <w:t>p</w:t>
+        <w:t>Most of speed in the p</w:t>
       </w:r>
       <w:r>
         <w:rPr>
@@ -4961,14 +5095,7 @@
           <w:rFonts w:eastAsiaTheme="minorEastAsia"/>
           <w:color w:val="000000" w:themeColor="text1"/>
         </w:rPr>
-        <w:t>opti</w:t>
-      </w:r>
-      <w:r>
-        <w:rPr>
-          <w:rFonts w:eastAsiaTheme="minorEastAsia"/>
-          <w:color w:val="000000" w:themeColor="text1"/>
-        </w:rPr>
-        <w:t xml:space="preserve">mization </w:t>
+        <w:t xml:space="preserve">optimization </w:t>
       </w:r>
       <w:proofErr w:type="gramStart"/>
       <w:r>
@@ -5052,13 +5179,7 @@
         <w:rPr>
           <w:color w:val="000000" w:themeColor="text1"/>
         </w:rPr>
-        <w:t xml:space="preserve">advancing time in </w:t>
-      </w:r>
-      <w:r>
-        <w:rPr>
-          <w:color w:val="000000" w:themeColor="text1"/>
-        </w:rPr>
-        <w:t xml:space="preserve">events </w:t>
+        <w:t xml:space="preserve">advancing time in events </w:t>
       </w:r>
       <w:proofErr w:type="gramStart"/>
       <w:r>
@@ -5367,21 +5488,7 @@
           <w:rFonts w:eastAsiaTheme="minorEastAsia"/>
           <w:color w:val="000000" w:themeColor="text1"/>
         </w:rPr>
-        <w:t xml:space="preserve"> the event based </w:t>
-      </w:r>
-      <w:r>
-        <w:rPr>
-          <w:rFonts w:eastAsiaTheme="minorEastAsia"/>
-          <w:color w:val="000000" w:themeColor="text1"/>
-        </w:rPr>
-        <w:t>optimization</w:t>
-      </w:r>
-      <w:r>
-        <w:rPr>
-          <w:rFonts w:eastAsiaTheme="minorEastAsia"/>
-          <w:color w:val="000000" w:themeColor="text1"/>
-        </w:rPr>
-        <w:t xml:space="preserve"> improve</w:t>
+        <w:t xml:space="preserve"> the event based optimization improve</w:t>
       </w:r>
       <w:r>
         <w:rPr>
@@ -5472,7 +5579,7 @@
           <w:lang w:eastAsia="en-CA"/>
         </w:rPr>
         <w:drawing>
-          <wp:inline distT="0" distB="0" distL="0" distR="0" wp14:anchorId="02E8BDA7" wp14:editId="35C05642">
+          <wp:inline distT="0" distB="0" distL="0" distR="0" wp14:anchorId="7B29565C" wp14:editId="7BE30213">
             <wp:extent cx="5400000" cy="3600000"/>
             <wp:effectExtent l="0" t="0" r="10795" b="19685"/>
             <wp:docPr id="13" name="Chart 13"/>
@@ -5568,7 +5675,7 @@
           <w:lang w:eastAsia="en-CA"/>
         </w:rPr>
         <w:drawing>
-          <wp:inline distT="0" distB="0" distL="0" distR="0" wp14:anchorId="23C96BE0" wp14:editId="013C249B">
+          <wp:inline distT="0" distB="0" distL="0" distR="0" wp14:anchorId="13DD3449" wp14:editId="282B9017">
             <wp:extent cx="5400000" cy="3600000"/>
             <wp:effectExtent l="0" t="0" r="10795" b="19685"/>
             <wp:docPr id="14" name="Chart 14"/>
@@ -5666,7 +5773,7 @@
         </w:rPr>
         <w:lastRenderedPageBreak/>
         <w:drawing>
-          <wp:inline distT="0" distB="0" distL="0" distR="0" wp14:anchorId="711A7F93" wp14:editId="209D242A">
+          <wp:inline distT="0" distB="0" distL="0" distR="0" wp14:anchorId="1596FA06" wp14:editId="5C0265F6">
             <wp:extent cx="5400000" cy="3240000"/>
             <wp:effectExtent l="0" t="0" r="10795" b="17780"/>
             <wp:docPr id="16" name="Chart 16"/>
@@ -5742,9 +5849,15 @@
     <w:p>
       <w:pPr>
         <w:pStyle w:val="Heading2"/>
+        <w:rPr>
+          <w:color w:val="000000" w:themeColor="text1"/>
+        </w:rPr>
       </w:pPr>
       <w:bookmarkStart w:id="14" w:name="_Toc472616468"/>
       <w:r>
+        <w:rPr>
+          <w:color w:val="000000" w:themeColor="text1"/>
+        </w:rPr>
         <w:t>Comment on Question 2 Results</w:t>
       </w:r>
       <w:bookmarkEnd w:id="14"/>
@@ -5753,15 +5866,20 @@
       <w:pPr>
         <w:rPr>
           <w:rFonts w:eastAsiaTheme="minorEastAsia"/>
-        </w:rPr>
-      </w:pPr>
-      <w:r>
+          <w:color w:val="000000" w:themeColor="text1"/>
+        </w:rPr>
+      </w:pPr>
+      <w:r>
+        <w:rPr>
+          <w:color w:val="000000" w:themeColor="text1"/>
+        </w:rPr>
         <w:t xml:space="preserve">As the network utilization </w:t>
       </w:r>
       <m:oMath>
         <m:r>
           <w:rPr>
             <w:rFonts w:ascii="Cambria Math" w:hAnsi="Cambria Math"/>
+            <w:color w:val="000000" w:themeColor="text1"/>
           </w:rPr>
           <m:t>ρ</m:t>
         </m:r>
@@ -5769,60 +5887,70 @@
       <w:r>
         <w:rPr>
           <w:rFonts w:eastAsiaTheme="minorEastAsia"/>
+          <w:color w:val="000000" w:themeColor="text1"/>
         </w:rPr>
         <w:t xml:space="preserve"> increases </w:t>
       </w:r>
       <w:r>
         <w:rPr>
           <w:rFonts w:eastAsiaTheme="minorEastAsia"/>
+          <w:color w:val="000000" w:themeColor="text1"/>
         </w:rPr>
         <w:t xml:space="preserve">linearly </w:t>
       </w:r>
       <w:r>
         <w:rPr>
           <w:rFonts w:eastAsiaTheme="minorEastAsia"/>
+          <w:color w:val="000000" w:themeColor="text1"/>
         </w:rPr>
         <w:t xml:space="preserve">both the average queue size </w:t>
       </w:r>
       <w:r>
         <w:rPr>
           <w:rFonts w:eastAsiaTheme="minorEastAsia"/>
+          <w:color w:val="000000" w:themeColor="text1"/>
         </w:rPr>
         <w:t xml:space="preserve">E[N] </w:t>
       </w:r>
       <w:r>
         <w:rPr>
           <w:rFonts w:eastAsiaTheme="minorEastAsia"/>
+          <w:color w:val="000000" w:themeColor="text1"/>
         </w:rPr>
         <w:t xml:space="preserve">and average packet sojourn </w:t>
       </w:r>
       <w:r>
         <w:rPr>
           <w:rFonts w:eastAsiaTheme="minorEastAsia"/>
+          <w:color w:val="000000" w:themeColor="text1"/>
         </w:rPr>
         <w:t>time E[</w:t>
       </w:r>
       <w:r>
         <w:rPr>
           <w:rFonts w:eastAsiaTheme="minorEastAsia"/>
+          <w:color w:val="000000" w:themeColor="text1"/>
         </w:rPr>
         <w:t>T</w:t>
       </w:r>
       <w:r>
         <w:rPr>
           <w:rFonts w:eastAsiaTheme="minorEastAsia"/>
+          <w:color w:val="000000" w:themeColor="text1"/>
         </w:rPr>
         <w:t>] increase exponential</w:t>
       </w:r>
       <w:r>
         <w:rPr>
           <w:rFonts w:eastAsiaTheme="minorEastAsia"/>
+          <w:color w:val="000000" w:themeColor="text1"/>
         </w:rPr>
         <w:t>ly</w:t>
       </w:r>
       <w:r>
         <w:rPr>
           <w:rFonts w:eastAsiaTheme="minorEastAsia"/>
+          <w:color w:val="000000" w:themeColor="text1"/>
         </w:rPr>
         <w:t xml:space="preserve"> while the percent idle time</w:t>
       </w:r>
@@ -5830,6 +5958,7 @@
         <m:r>
           <w:rPr>
             <w:rFonts w:ascii="Cambria Math" w:eastAsiaTheme="minorEastAsia" w:hAnsi="Cambria Math"/>
+            <w:color w:val="000000" w:themeColor="text1"/>
           </w:rPr>
           <m:t xml:space="preserve"> </m:t>
         </m:r>
@@ -5839,6 +5968,7 @@
               <w:rPr>
                 <w:rFonts w:ascii="Cambria Math" w:eastAsiaTheme="minorEastAsia" w:hAnsi="Cambria Math"/>
                 <w:i/>
+                <w:color w:val="000000" w:themeColor="text1"/>
               </w:rPr>
             </m:ctrlPr>
           </m:sSubPr>
@@ -5846,6 +5976,7 @@
             <m:r>
               <w:rPr>
                 <w:rFonts w:ascii="Cambria Math" w:eastAsiaTheme="minorEastAsia" w:hAnsi="Cambria Math"/>
+                <w:color w:val="000000" w:themeColor="text1"/>
               </w:rPr>
               <m:t>P</m:t>
             </m:r>
@@ -5854,6 +5985,7 @@
             <m:r>
               <w:rPr>
                 <w:rFonts w:ascii="Cambria Math" w:eastAsiaTheme="minorEastAsia" w:hAnsi="Cambria Math"/>
+                <w:color w:val="000000" w:themeColor="text1"/>
               </w:rPr>
               <m:t>IDLE</m:t>
             </m:r>
@@ -5862,6 +5994,7 @@
         <m:r>
           <w:rPr>
             <w:rFonts w:ascii="Cambria Math" w:eastAsiaTheme="minorEastAsia" w:hAnsi="Cambria Math"/>
+            <w:color w:val="000000" w:themeColor="text1"/>
           </w:rPr>
           <m:t xml:space="preserve"> </m:t>
         </m:r>
@@ -5869,18 +6002,21 @@
       <w:r>
         <w:rPr>
           <w:rFonts w:eastAsiaTheme="minorEastAsia"/>
+          <w:color w:val="000000" w:themeColor="text1"/>
         </w:rPr>
         <w:t>time decreases exponential</w:t>
       </w:r>
       <w:r>
         <w:rPr>
           <w:rFonts w:eastAsiaTheme="minorEastAsia"/>
+          <w:color w:val="000000" w:themeColor="text1"/>
         </w:rPr>
         <w:t>ly</w:t>
       </w:r>
       <w:r>
         <w:rPr>
           <w:rFonts w:eastAsiaTheme="minorEastAsia"/>
+          <w:color w:val="000000" w:themeColor="text1"/>
         </w:rPr>
         <w:t xml:space="preserve">.  As </w:t>
       </w:r>
@@ -5888,6 +6024,7 @@
         <m:r>
           <w:rPr>
             <w:rFonts w:ascii="Cambria Math" w:hAnsi="Cambria Math"/>
+            <w:color w:val="000000" w:themeColor="text1"/>
           </w:rPr>
           <m:t>ρ</m:t>
         </m:r>
@@ -5895,30 +6032,28 @@
       <w:r>
         <w:rPr>
           <w:rFonts w:eastAsiaTheme="minorEastAsia"/>
-        </w:rPr>
-        <w:t xml:space="preserve"> </w:t>
-      </w:r>
-      <w:r>
-        <w:rPr>
-          <w:rFonts w:eastAsiaTheme="minorEastAsia"/>
-        </w:rPr>
-        <w:t xml:space="preserve"> approaches one the throughput speed limits the number o</w:t>
-      </w:r>
-      <w:r>
-        <w:rPr>
-          <w:rFonts w:eastAsiaTheme="minorEastAsia"/>
+          <w:color w:val="000000" w:themeColor="text1"/>
+        </w:rPr>
+        <w:t xml:space="preserve">  approaches one the throughput speed limits the number o</w:t>
+      </w:r>
+      <w:r>
+        <w:rPr>
+          <w:rFonts w:eastAsiaTheme="minorEastAsia"/>
+          <w:color w:val="000000" w:themeColor="text1"/>
         </w:rPr>
         <w:t>f packets that can be processed a second. When more packets arrive than</w:t>
       </w:r>
       <w:r>
         <w:rPr>
           <w:rFonts w:eastAsiaTheme="minorEastAsia"/>
+          <w:color w:val="000000" w:themeColor="text1"/>
         </w:rPr>
         <w:t xml:space="preserve"> the</w:t>
       </w:r>
       <w:r>
         <w:rPr>
           <w:rFonts w:eastAsiaTheme="minorEastAsia"/>
+          <w:color w:val="000000" w:themeColor="text1"/>
         </w:rPr>
         <w:t xml:space="preserve"> switch can process the packets accumulate on the queue and </w:t>
       </w:r>
@@ -5926,6 +6061,7 @@
       <w:r>
         <w:rPr>
           <w:rFonts w:eastAsiaTheme="minorEastAsia"/>
+          <w:color w:val="000000" w:themeColor="text1"/>
         </w:rPr>
         <w:t>E[</w:t>
       </w:r>
@@ -5933,19 +6069,15 @@
       <w:r>
         <w:rPr>
           <w:rFonts w:eastAsiaTheme="minorEastAsia"/>
-        </w:rPr>
-        <w:t>N]</w:t>
-      </w:r>
-      <w:r>
-        <w:rPr>
-          <w:rFonts w:eastAsiaTheme="minorEastAsia"/>
-        </w:rPr>
-        <w:t xml:space="preserve"> will grow exponential by </w:t>
+          <w:color w:val="000000" w:themeColor="text1"/>
+        </w:rPr>
+        <w:t xml:space="preserve">N] will grow exponential by </w:t>
       </w:r>
       <m:oMath>
         <m:r>
           <w:rPr>
             <w:rFonts w:ascii="Cambria Math" w:hAnsi="Cambria Math"/>
+            <w:color w:val="000000" w:themeColor="text1"/>
           </w:rPr>
           <m:t>ρ</m:t>
         </m:r>
@@ -5953,31 +6085,22 @@
       <w:r>
         <w:rPr>
           <w:rFonts w:eastAsiaTheme="minorEastAsia"/>
+          <w:color w:val="000000" w:themeColor="text1"/>
         </w:rPr>
         <w:t xml:space="preserve">. </w:t>
       </w:r>
       <w:r>
         <w:rPr>
           <w:rFonts w:eastAsiaTheme="minorEastAsia"/>
-        </w:rPr>
-        <w:t xml:space="preserve">The bigger the queue the longer the queue delay resulting in an </w:t>
-      </w:r>
-      <w:r>
-        <w:rPr>
-          <w:rFonts w:eastAsiaTheme="minorEastAsia"/>
-        </w:rPr>
-        <w:t>exponential</w:t>
-      </w:r>
-      <w:r>
-        <w:rPr>
-          <w:rFonts w:eastAsiaTheme="minorEastAsia"/>
-        </w:rPr>
-        <w:t xml:space="preserve"> growth for </w:t>
+          <w:color w:val="000000" w:themeColor="text1"/>
+        </w:rPr>
+        <w:t xml:space="preserve">The bigger the queue the longer the queue delay resulting in an exponential growth for </w:t>
       </w:r>
       <w:proofErr w:type="gramStart"/>
       <w:r>
         <w:rPr>
           <w:rFonts w:eastAsiaTheme="minorEastAsia"/>
+          <w:color w:val="000000" w:themeColor="text1"/>
         </w:rPr>
         <w:t>E[</w:t>
       </w:r>
@@ -5985,25 +6108,15 @@
       <w:r>
         <w:rPr>
           <w:rFonts w:eastAsiaTheme="minorEastAsia"/>
-        </w:rPr>
-        <w:t xml:space="preserve">T] </w:t>
-      </w:r>
-      <w:r>
-        <w:rPr>
-          <w:rFonts w:eastAsiaTheme="minorEastAsia"/>
-        </w:rPr>
-        <w:t>as function of</w:t>
-      </w:r>
-      <w:r>
-        <w:rPr>
-          <w:rFonts w:eastAsiaTheme="minorEastAsia"/>
-        </w:rPr>
-        <w:t xml:space="preserve"> </w:t>
+          <w:color w:val="000000" w:themeColor="text1"/>
+        </w:rPr>
+        <w:t xml:space="preserve">T] as function of </w:t>
       </w:r>
       <m:oMath>
         <m:r>
           <w:rPr>
             <w:rFonts w:ascii="Cambria Math" w:hAnsi="Cambria Math"/>
+            <w:color w:val="000000" w:themeColor="text1"/>
           </w:rPr>
           <m:t>ρ</m:t>
         </m:r>
@@ -6011,24 +6124,28 @@
       <w:r>
         <w:rPr>
           <w:rFonts w:eastAsiaTheme="minorEastAsia"/>
+          <w:color w:val="000000" w:themeColor="text1"/>
         </w:rPr>
         <w:t>.  If one or more packets are in the queue the</w:t>
       </w:r>
       <w:r>
         <w:rPr>
           <w:rFonts w:eastAsiaTheme="minorEastAsia"/>
+          <w:color w:val="000000" w:themeColor="text1"/>
         </w:rPr>
         <w:t>n the</w:t>
       </w:r>
       <w:r>
         <w:rPr>
           <w:rFonts w:eastAsiaTheme="minorEastAsia"/>
+          <w:color w:val="000000" w:themeColor="text1"/>
         </w:rPr>
         <w:t xml:space="preserve"> switch is no longer idle and</w:t>
       </w:r>
       <w:r>
         <w:rPr>
           <w:rFonts w:eastAsiaTheme="minorEastAsia"/>
+          <w:color w:val="000000" w:themeColor="text1"/>
         </w:rPr>
         <w:t xml:space="preserve"> </w:t>
       </w:r>
@@ -6039,6 +6156,7 @@
               <w:rPr>
                 <w:rFonts w:ascii="Cambria Math" w:eastAsiaTheme="minorEastAsia" w:hAnsi="Cambria Math"/>
                 <w:i/>
+                <w:color w:val="000000" w:themeColor="text1"/>
               </w:rPr>
             </m:ctrlPr>
           </m:sSubPr>
@@ -6046,6 +6164,7 @@
             <m:r>
               <w:rPr>
                 <w:rFonts w:ascii="Cambria Math" w:eastAsiaTheme="minorEastAsia" w:hAnsi="Cambria Math"/>
+                <w:color w:val="000000" w:themeColor="text1"/>
               </w:rPr>
               <m:t>P</m:t>
             </m:r>
@@ -6054,6 +6173,7 @@
             <m:r>
               <w:rPr>
                 <w:rFonts w:ascii="Cambria Math" w:eastAsiaTheme="minorEastAsia" w:hAnsi="Cambria Math"/>
+                <w:color w:val="000000" w:themeColor="text1"/>
               </w:rPr>
               <m:t>IDLE</m:t>
             </m:r>
@@ -6063,48 +6183,28 @@
       <w:r>
         <w:rPr>
           <w:rFonts w:eastAsiaTheme="minorEastAsia"/>
+          <w:color w:val="000000" w:themeColor="text1"/>
         </w:rPr>
         <w:t xml:space="preserve"> </w:t>
       </w:r>
       <w:r>
         <w:rPr>
           <w:rFonts w:eastAsiaTheme="minorEastAsia"/>
-        </w:rPr>
-        <w:t xml:space="preserve">will </w:t>
-      </w:r>
-      <w:r>
-        <w:rPr>
-          <w:rFonts w:eastAsiaTheme="minorEastAsia"/>
-        </w:rPr>
-        <w:t>exponential</w:t>
-      </w:r>
-      <w:r>
-        <w:rPr>
-          <w:rFonts w:eastAsiaTheme="minorEastAsia"/>
-        </w:rPr>
-        <w:t>ly decrease</w:t>
-      </w:r>
-      <w:r>
-        <w:rPr>
-          <w:rFonts w:eastAsiaTheme="minorEastAsia"/>
-        </w:rPr>
-        <w:t xml:space="preserve"> </w:t>
-      </w:r>
-      <w:r>
-        <w:rPr>
-          <w:rFonts w:eastAsiaTheme="minorEastAsia"/>
-        </w:rPr>
-        <w:t xml:space="preserve">as </w:t>
-      </w:r>
-      <w:r>
-        <w:rPr>
-          <w:rFonts w:eastAsiaTheme="minorEastAsia"/>
+          <w:color w:val="000000" w:themeColor="text1"/>
+        </w:rPr>
+        <w:t xml:space="preserve">will exponentially decrease as </w:t>
+      </w:r>
+      <w:r>
+        <w:rPr>
+          <w:rFonts w:eastAsiaTheme="minorEastAsia"/>
+          <w:color w:val="000000" w:themeColor="text1"/>
         </w:rPr>
         <w:t xml:space="preserve">a </w:t>
       </w:r>
       <w:r>
         <w:rPr>
           <w:rFonts w:eastAsiaTheme="minorEastAsia"/>
+          <w:color w:val="000000" w:themeColor="text1"/>
         </w:rPr>
         <w:t xml:space="preserve">function </w:t>
       </w:r>
@@ -6112,6 +6212,7 @@
       <w:r>
         <w:rPr>
           <w:rFonts w:eastAsiaTheme="minorEastAsia"/>
+          <w:color w:val="000000" w:themeColor="text1"/>
         </w:rPr>
         <w:t xml:space="preserve">of </w:t>
       </w:r>
@@ -6120,6 +6221,7 @@
         <m:r>
           <w:rPr>
             <w:rFonts w:ascii="Cambria Math" w:hAnsi="Cambria Math"/>
+            <w:color w:val="000000" w:themeColor="text1"/>
           </w:rPr>
           <m:t>ρ</m:t>
         </m:r>
@@ -6127,51 +6229,37 @@
       <w:r>
         <w:rPr>
           <w:rFonts w:eastAsiaTheme="minorEastAsia"/>
-        </w:rPr>
-        <w:t xml:space="preserve">.  </w:t>
-      </w:r>
-      <w:r>
-        <w:rPr>
-          <w:rFonts w:eastAsiaTheme="minorEastAsia"/>
-          <w:color w:val="000000" w:themeColor="text1"/>
-        </w:rPr>
-        <w:t>All</w:t>
-      </w:r>
-      <w:r>
-        <w:rPr>
-          <w:rFonts w:eastAsiaTheme="minorEastAsia"/>
-          <w:color w:val="000000" w:themeColor="text1"/>
-        </w:rPr>
-        <w:t xml:space="preserve"> of the plots for question </w:t>
-      </w:r>
-      <w:r>
-        <w:rPr>
-          <w:rFonts w:eastAsiaTheme="minorEastAsia"/>
-          <w:color w:val="000000" w:themeColor="text1"/>
-        </w:rPr>
-        <w:t>two</w:t>
-      </w:r>
-      <w:r>
-        <w:rPr>
-          <w:rFonts w:eastAsiaTheme="minorEastAsia"/>
-          <w:color w:val="000000" w:themeColor="text1"/>
-        </w:rPr>
-        <w:t xml:space="preserve"> </w:t>
-      </w:r>
-      <w:r>
-        <w:rPr>
-          <w:rFonts w:eastAsiaTheme="minorEastAsia"/>
-          <w:color w:val="000000" w:themeColor="text1"/>
-        </w:rPr>
-        <w:t xml:space="preserve">are dependent of how many packets are in the queue therefore the </w:t>
-      </w:r>
-      <w:r>
+          <w:color w:val="000000" w:themeColor="text1"/>
+        </w:rPr>
+        <w:t xml:space="preserve">.  All of the plots for question two </w:t>
+      </w:r>
+      <w:r>
+        <w:rPr>
+          <w:rFonts w:eastAsiaTheme="minorEastAsia"/>
+          <w:color w:val="000000" w:themeColor="text1"/>
+        </w:rPr>
+        <w:t>are dependent of how many packet</w:t>
+      </w:r>
+      <w:bookmarkStart w:id="15" w:name="_GoBack"/>
+      <w:bookmarkEnd w:id="15"/>
+      <w:r>
+        <w:rPr>
+          <w:rFonts w:eastAsiaTheme="minorEastAsia"/>
+          <w:color w:val="000000" w:themeColor="text1"/>
+        </w:rPr>
+        <w:t xml:space="preserve">s are in the queue therefore the </w:t>
+      </w:r>
+      <w:r>
+        <w:rPr>
+          <w:color w:val="000000" w:themeColor="text1"/>
+        </w:rPr>
         <w:t xml:space="preserve">network utilization </w:t>
       </w:r>
       <m:oMath>
         <m:r>
           <w:rPr>
             <w:rFonts w:ascii="Cambria Math" w:hAnsi="Cambria Math"/>
+            <w:color w:val="000000" w:themeColor="text1"/>
           </w:rPr>
           <m:t>ρ</m:t>
         </m:r>
@@ -6179,6 +6267,7 @@
       <w:r>
         <w:rPr>
           <w:rFonts w:eastAsiaTheme="minorEastAsia"/>
+          <w:color w:val="000000" w:themeColor="text1"/>
         </w:rPr>
         <w:t xml:space="preserve"> is a good indicator of the delay packets will experience end to end.</w:t>
       </w:r>
@@ -6190,14 +6279,14 @@
           <w:color w:val="000000" w:themeColor="text1"/>
         </w:rPr>
       </w:pPr>
-      <w:bookmarkStart w:id="15" w:name="_Toc472616469"/>
+      <w:bookmarkStart w:id="16" w:name="_Toc472616469"/>
       <w:r>
         <w:rPr>
           <w:color w:val="000000" w:themeColor="text1"/>
         </w:rPr>
         <w:t>Question 3</w:t>
       </w:r>
-      <w:bookmarkEnd w:id="15"/>
+      <w:bookmarkEnd w:id="16"/>
     </w:p>
     <w:p>
       <w:pPr>
@@ -6526,7 +6615,7 @@
           <w:color w:val="000000" w:themeColor="text1"/>
         </w:rPr>
       </w:pPr>
-      <w:bookmarkStart w:id="16" w:name="_Toc472616470"/>
+      <w:bookmarkStart w:id="17" w:name="_Toc472616470"/>
       <w:r>
         <w:rPr>
           <w:color w:val="000000" w:themeColor="text1"/>
@@ -6534,7 +6623,7 @@
         <w:lastRenderedPageBreak/>
         <w:t>Question 4</w:t>
       </w:r>
-      <w:bookmarkEnd w:id="16"/>
+      <w:bookmarkEnd w:id="17"/>
     </w:p>
     <w:p>
       <w:pPr>
@@ -6583,7 +6672,7 @@
           <w:lang w:eastAsia="en-CA"/>
         </w:rPr>
         <w:drawing>
-          <wp:inline distT="0" distB="0" distL="0" distR="0" wp14:anchorId="63505141" wp14:editId="1B4A1CE2">
+          <wp:inline distT="0" distB="0" distL="0" distR="0" wp14:anchorId="16835AC2" wp14:editId="483D7F4C">
             <wp:extent cx="5400000" cy="3600000"/>
             <wp:effectExtent l="0" t="0" r="10795" b="19685"/>
             <wp:docPr id="6" name="Chart 6"/>
@@ -6680,7 +6769,7 @@
           <w:lang w:eastAsia="en-CA"/>
         </w:rPr>
         <w:drawing>
-          <wp:inline distT="0" distB="0" distL="0" distR="0" wp14:anchorId="236572C9" wp14:editId="05F15EF7">
+          <wp:inline distT="0" distB="0" distL="0" distR="0" wp14:anchorId="0E4BDE6B" wp14:editId="0FA05A42">
             <wp:extent cx="5400000" cy="3600000"/>
             <wp:effectExtent l="0" t="0" r="10795" b="19685"/>
             <wp:docPr id="7" name="Chart 7"/>
@@ -6778,7 +6867,7 @@
         </w:rPr>
         <w:lastRenderedPageBreak/>
         <w:drawing>
-          <wp:inline distT="0" distB="0" distL="0" distR="0" wp14:anchorId="7CB085FA" wp14:editId="1B10CB06">
+          <wp:inline distT="0" distB="0" distL="0" distR="0" wp14:anchorId="6354C202" wp14:editId="45A3C43B">
             <wp:extent cx="5400000" cy="3600000"/>
             <wp:effectExtent l="0" t="0" r="10795" b="19685"/>
             <wp:docPr id="8" name="Chart 8"/>
@@ -6861,7 +6950,7 @@
           <w:lang w:eastAsia="en-CA"/>
         </w:rPr>
         <w:drawing>
-          <wp:inline distT="0" distB="0" distL="0" distR="0" wp14:anchorId="6E495AC0" wp14:editId="0F2B7316">
+          <wp:inline distT="0" distB="0" distL="0" distR="0" wp14:anchorId="218E9FB3" wp14:editId="77915F61">
             <wp:extent cx="5400000" cy="3600000"/>
             <wp:effectExtent l="0" t="0" r="10795" b="19685"/>
             <wp:docPr id="9" name="Chart 9"/>
@@ -6931,22 +7020,31 @@
     <w:p>
       <w:pPr>
         <w:pStyle w:val="Heading2"/>
-      </w:pPr>
-      <w:bookmarkStart w:id="17" w:name="_Toc472616471"/>
-      <w:r>
+        <w:rPr>
+          <w:color w:val="000000" w:themeColor="text1"/>
+        </w:rPr>
+      </w:pPr>
+      <w:bookmarkStart w:id="18" w:name="_Toc472616471"/>
+      <w:r>
+        <w:rPr>
+          <w:color w:val="000000" w:themeColor="text1"/>
+        </w:rPr>
         <w:lastRenderedPageBreak/>
-        <w:t>Explana</w:t>
-      </w:r>
-      <w:r>
-        <w:t>tion</w:t>
-      </w:r>
-      <w:r>
+        <w:t>Explanation</w:t>
+      </w:r>
+      <w:r>
+        <w:rPr>
+          <w:color w:val="000000" w:themeColor="text1"/>
+        </w:rPr>
         <w:t xml:space="preserve"> </w:t>
       </w:r>
       <w:r>
+        <w:rPr>
+          <w:color w:val="000000" w:themeColor="text1"/>
+        </w:rPr>
         <w:t>of Obtaining P_LOSS</w:t>
       </w:r>
-      <w:bookmarkEnd w:id="17"/>
+      <w:bookmarkEnd w:id="18"/>
     </w:p>
     <w:p>
       <w:pPr>
@@ -7141,12 +7239,18 @@
     <w:p>
       <w:pPr>
         <w:pStyle w:val="Heading2"/>
-      </w:pPr>
-      <w:bookmarkStart w:id="18" w:name="_Toc472616472"/>
-      <w:r>
+        <w:rPr>
+          <w:color w:val="000000" w:themeColor="text1"/>
+        </w:rPr>
+      </w:pPr>
+      <w:bookmarkStart w:id="19" w:name="_Toc472616472"/>
+      <w:r>
+        <w:rPr>
+          <w:color w:val="000000" w:themeColor="text1"/>
+        </w:rPr>
         <w:t>Comment on Question 4 Plots</w:t>
       </w:r>
-      <w:bookmarkEnd w:id="18"/>
+      <w:bookmarkEnd w:id="19"/>
     </w:p>
     <w:p>
       <w:pPr>
@@ -7160,21 +7264,7 @@
           <w:rFonts w:eastAsiaTheme="minorEastAsia"/>
           <w:color w:val="000000" w:themeColor="text1"/>
         </w:rPr>
-        <w:t xml:space="preserve">The addition of a queue limit changed the dynamic of </w:t>
-      </w:r>
-      <w:r>
-        <w:rPr>
-          <w:rFonts w:eastAsiaTheme="minorEastAsia"/>
-          <w:color w:val="000000" w:themeColor="text1"/>
-        </w:rPr>
-        <w:t xml:space="preserve">the </w:t>
-      </w:r>
-      <w:r>
-        <w:rPr>
-          <w:rFonts w:eastAsiaTheme="minorEastAsia"/>
-          <w:color w:val="000000" w:themeColor="text1"/>
-        </w:rPr>
-        <w:t xml:space="preserve">model when the network utilization </w:t>
+        <w:t xml:space="preserve">The addition of a queue limit changed the dynamic of the model when the network utilization </w:t>
       </w:r>
       <m:oMath>
         <m:r>
@@ -7190,49 +7280,7 @@
           <w:rFonts w:eastAsiaTheme="minorEastAsia"/>
           <w:color w:val="000000" w:themeColor="text1"/>
         </w:rPr>
-        <w:t xml:space="preserve"> was greater than one.</w:t>
-      </w:r>
-      <w:r>
-        <w:rPr>
-          <w:rFonts w:eastAsiaTheme="minorEastAsia"/>
-          <w:color w:val="000000" w:themeColor="text1"/>
-        </w:rPr>
-        <w:t xml:space="preserve">  </w:t>
-      </w:r>
-      <w:r>
-        <w:rPr>
-          <w:rFonts w:eastAsiaTheme="minorEastAsia"/>
-          <w:color w:val="000000" w:themeColor="text1"/>
-        </w:rPr>
-        <w:t>I</w:t>
-      </w:r>
-      <w:r>
-        <w:rPr>
-          <w:rFonts w:eastAsiaTheme="minorEastAsia"/>
-          <w:color w:val="000000" w:themeColor="text1"/>
-        </w:rPr>
-        <w:t>t</w:t>
-      </w:r>
-      <w:r>
-        <w:rPr>
-          <w:rFonts w:eastAsiaTheme="minorEastAsia"/>
-          <w:color w:val="000000" w:themeColor="text1"/>
-        </w:rPr>
-        <w:t xml:space="preserve"> was noticed that the</w:t>
-      </w:r>
-      <w:r>
-        <w:rPr>
-          <w:rFonts w:eastAsiaTheme="minorEastAsia"/>
-          <w:color w:val="000000" w:themeColor="text1"/>
-        </w:rPr>
-        <w:t xml:space="preserve"> total number of</w:t>
-      </w:r>
-      <w:r>
-        <w:rPr>
-          <w:rFonts w:eastAsiaTheme="minorEastAsia"/>
-          <w:color w:val="000000" w:themeColor="text1"/>
-        </w:rPr>
-        <w:t xml:space="preserve"> packets received from the Server class began to stabilize </w:t>
+        <w:t xml:space="preserve"> was greater than one.  It was noticed that the total number of packets received from the Server class began to stabilize </w:t>
       </w:r>
       <w:proofErr w:type="gramStart"/>
       <w:r>
@@ -7308,21 +7356,7 @@
           <w:rFonts w:eastAsiaTheme="minorEastAsia"/>
           <w:color w:val="000000" w:themeColor="text1"/>
         </w:rPr>
-        <w:t>switch for both simulations was one Mbps and each pack</w:t>
-      </w:r>
-      <w:r>
-        <w:rPr>
-          <w:rFonts w:eastAsiaTheme="minorEastAsia"/>
-          <w:color w:val="000000" w:themeColor="text1"/>
-        </w:rPr>
-        <w:t>et</w:t>
-      </w:r>
-      <w:r>
-        <w:rPr>
-          <w:rFonts w:eastAsiaTheme="minorEastAsia"/>
-          <w:color w:val="000000" w:themeColor="text1"/>
-        </w:rPr>
-        <w:t xml:space="preserve"> was 2000 bits in </w:t>
+        <w:t xml:space="preserve">switch for both simulations was one Mbps and each packet was 2000 bits in </w:t>
       </w:r>
       <w:proofErr w:type="gramStart"/>
       <w:r>
@@ -7338,49 +7372,7 @@
           <w:rFonts w:eastAsiaTheme="minorEastAsia"/>
           <w:color w:val="000000" w:themeColor="text1"/>
         </w:rPr>
-        <w:t xml:space="preserve"> meant a theoretical maximum throughput of 500 packets a second.  The simulation </w:t>
-      </w:r>
-      <w:r>
-        <w:rPr>
-          <w:rFonts w:eastAsiaTheme="minorEastAsia"/>
-          <w:color w:val="000000" w:themeColor="text1"/>
-        </w:rPr>
-        <w:t xml:space="preserve">results </w:t>
-      </w:r>
-      <w:r>
-        <w:rPr>
-          <w:rFonts w:eastAsiaTheme="minorEastAsia"/>
-          <w:color w:val="000000" w:themeColor="text1"/>
-        </w:rPr>
-        <w:t xml:space="preserve">supports the theoretical maximum throughput as the </w:t>
-      </w:r>
-      <w:r>
-        <w:rPr>
-          <w:rFonts w:eastAsiaTheme="minorEastAsia"/>
-          <w:color w:val="000000" w:themeColor="text1"/>
-        </w:rPr>
-        <w:t>simulation</w:t>
-      </w:r>
-      <w:r>
-        <w:rPr>
-          <w:rFonts w:eastAsiaTheme="minorEastAsia"/>
-          <w:color w:val="000000" w:themeColor="text1"/>
-        </w:rPr>
-        <w:t xml:space="preserve"> switch’s throughput </w:t>
-      </w:r>
-      <w:r>
-        <w:rPr>
-          <w:rFonts w:eastAsiaTheme="minorEastAsia"/>
-          <w:color w:val="000000" w:themeColor="text1"/>
-        </w:rPr>
-        <w:t>averages to</w:t>
-      </w:r>
-      <w:r>
-        <w:rPr>
-          <w:rFonts w:eastAsiaTheme="minorEastAsia"/>
-          <w:color w:val="000000" w:themeColor="text1"/>
-        </w:rPr>
-        <w:t xml:space="preserve"> 500 packets a second for values of </w:t>
+        <w:t xml:space="preserve"> meant a theoretical maximum throughput of 500 packets a second.  The simulation results supports the theoretical maximum throughput as the simulation switch’s throughput averages to 500 packets a second for values of </w:t>
       </w:r>
       <m:oMath>
         <m:r>
@@ -7466,25 +7458,13 @@
           <w:rFonts w:eastAsiaTheme="minorEastAsia"/>
           <w:color w:val="000000" w:themeColor="text1"/>
         </w:rPr>
-        <w:t xml:space="preserve"> all of the metrics will reach </w:t>
-      </w:r>
-      <w:r>
-        <w:rPr>
-          <w:rFonts w:eastAsiaTheme="minorEastAsia"/>
-          <w:color w:val="000000" w:themeColor="text1"/>
-        </w:rPr>
-        <w:t xml:space="preserve">an upper or lower limit based on the input parameters.  The </w:t>
-      </w:r>
-      <w:r>
-        <w:rPr>
-          <w:rFonts w:eastAsiaTheme="minorEastAsia"/>
-        </w:rPr>
-        <w:t xml:space="preserve">average queue size </w:t>
+        <w:t xml:space="preserve"> all of the metrics will reach an upper or lower limit based on the input parameters.  The average queue size </w:t>
       </w:r>
       <w:proofErr w:type="gramStart"/>
       <w:r>
         <w:rPr>
           <w:rFonts w:eastAsiaTheme="minorEastAsia"/>
+          <w:color w:val="000000" w:themeColor="text1"/>
         </w:rPr>
         <w:t>E[</w:t>
       </w:r>
@@ -7492,14 +7472,9 @@
       <w:r>
         <w:rPr>
           <w:rFonts w:eastAsiaTheme="minorEastAsia"/>
-        </w:rPr>
-        <w:t>N]</w:t>
-      </w:r>
-      <w:r>
-        <w:rPr>
-          <w:rFonts w:eastAsiaTheme="minorEastAsia"/>
-        </w:rPr>
-        <w:t xml:space="preserve"> has a maximum value of K given a long simulation time and a high </w:t>
+          <w:color w:val="000000" w:themeColor="text1"/>
+        </w:rPr>
+        <w:t xml:space="preserve">N] has a maximum value of K given a long simulation time and a high </w:t>
       </w:r>
       <m:oMath>
         <m:r>
@@ -7522,49 +7497,7 @@
           <w:rFonts w:eastAsiaTheme="minorEastAsia"/>
           <w:color w:val="000000" w:themeColor="text1"/>
         </w:rPr>
-        <w:t xml:space="preserve">ratio.  The maximum </w:t>
-      </w:r>
-      <w:r>
-        <w:rPr>
-          <w:rFonts w:eastAsiaTheme="minorEastAsia"/>
-          <w:color w:val="000000" w:themeColor="text1"/>
-        </w:rPr>
-        <w:t xml:space="preserve">sojourn </w:t>
-      </w:r>
-      <w:r>
-        <w:rPr>
-          <w:rFonts w:eastAsiaTheme="minorEastAsia"/>
-          <w:color w:val="000000" w:themeColor="text1"/>
-        </w:rPr>
-        <w:t>time of a packet enters</w:t>
-      </w:r>
-      <w:r>
-        <w:rPr>
-          <w:rFonts w:eastAsiaTheme="minorEastAsia"/>
-          <w:color w:val="000000" w:themeColor="text1"/>
-        </w:rPr>
-        <w:t xml:space="preserve"> a full queue</w:t>
-      </w:r>
-      <w:r>
-        <w:rPr>
-          <w:rFonts w:eastAsiaTheme="minorEastAsia"/>
-          <w:color w:val="000000" w:themeColor="text1"/>
-        </w:rPr>
-        <w:t xml:space="preserve"> is </w:t>
-      </w:r>
-      <w:r>
-        <w:rPr>
-          <w:rFonts w:eastAsiaTheme="minorEastAsia"/>
-          <w:color w:val="000000" w:themeColor="text1"/>
-        </w:rPr>
-        <w:t>the service time multiplied by K + 1 seconds</w:t>
-      </w:r>
-      <w:r>
-        <w:rPr>
-          <w:rFonts w:eastAsiaTheme="minorEastAsia"/>
-          <w:color w:val="000000" w:themeColor="text1"/>
-        </w:rPr>
-        <w:t xml:space="preserve"> </w:t>
+        <w:t xml:space="preserve">ratio.  The maximum sojourn time of a packet enters a full queue is the service time multiplied by K + 1 seconds </w:t>
       </w:r>
       <w:r>
         <w:rPr>
@@ -7578,21 +7511,7 @@
           <w:rFonts w:eastAsiaTheme="minorEastAsia"/>
           <w:color w:val="000000" w:themeColor="text1"/>
         </w:rPr>
-        <w:t>limit of</w:t>
-      </w:r>
-      <w:r>
-        <w:rPr>
-          <w:rFonts w:eastAsiaTheme="minorEastAsia"/>
-          <w:color w:val="000000" w:themeColor="text1"/>
-        </w:rPr>
-        <w:t xml:space="preserve"> the average sojourn</w:t>
-      </w:r>
-      <w:r>
-        <w:rPr>
-          <w:rFonts w:eastAsiaTheme="minorEastAsia"/>
-          <w:color w:val="000000" w:themeColor="text1"/>
-        </w:rPr>
-        <w:t xml:space="preserve"> time </w:t>
+        <w:t xml:space="preserve">limit of the average sojourn time </w:t>
       </w:r>
       <w:proofErr w:type="gramStart"/>
       <w:r>
@@ -7698,14 +7617,7 @@
           <w:rFonts w:eastAsiaTheme="minorEastAsia"/>
           <w:color w:val="000000" w:themeColor="text1"/>
         </w:rPr>
-        <w:t xml:space="preserve"> </w:t>
-      </w:r>
-      <w:r>
-        <w:rPr>
-          <w:rFonts w:eastAsiaTheme="minorEastAsia"/>
-          <w:color w:val="000000" w:themeColor="text1"/>
-        </w:rPr>
-        <w:t>zero</w:t>
+        <w:t xml:space="preserve"> zero</w:t>
       </w:r>
       <w:r>
         <w:rPr>
@@ -7924,8 +7836,6 @@
         </w:rPr>
         <w:br w:type="page"/>
       </w:r>
-      <w:bookmarkStart w:id="19" w:name="_GoBack"/>
-      <w:bookmarkEnd w:id="19"/>
     </w:p>
     <w:p>
       <w:pPr>
@@ -9224,11 +9134,11 @@
           <c:showPercent val="0"/>
           <c:showBubbleSize val="0"/>
         </c:dLbls>
-        <c:axId val="267321344"/>
-        <c:axId val="155722496"/>
+        <c:axId val="227072256"/>
+        <c:axId val="149397888"/>
       </c:scatterChart>
       <c:valAx>
-        <c:axId val="267321344"/>
+        <c:axId val="227072256"/>
         <c:scaling>
           <c:orientation val="minMax"/>
           <c:max val="0.9"/>
@@ -9259,13 +9169,13 @@
         <c:majorTickMark val="out"/>
         <c:minorTickMark val="none"/>
         <c:tickLblPos val="nextTo"/>
-        <c:crossAx val="155722496"/>
+        <c:crossAx val="149397888"/>
         <c:crosses val="autoZero"/>
         <c:crossBetween val="midCat"/>
         <c:majorUnit val="0.1"/>
       </c:valAx>
       <c:valAx>
-        <c:axId val="155722496"/>
+        <c:axId val="149397888"/>
         <c:scaling>
           <c:orientation val="minMax"/>
         </c:scaling>
@@ -9294,7 +9204,7 @@
         <c:majorTickMark val="out"/>
         <c:minorTickMark val="none"/>
         <c:tickLblPos val="nextTo"/>
-        <c:crossAx val="267321344"/>
+        <c:crossAx val="227072256"/>
         <c:crosses val="autoZero"/>
         <c:crossBetween val="midCat"/>
       </c:valAx>
@@ -9437,11 +9347,11 @@
           <c:showPercent val="0"/>
           <c:showBubbleSize val="0"/>
         </c:dLbls>
-        <c:axId val="155755264"/>
-        <c:axId val="155757184"/>
+        <c:axId val="208478208"/>
+        <c:axId val="208480128"/>
       </c:scatterChart>
       <c:valAx>
-        <c:axId val="155755264"/>
+        <c:axId val="208478208"/>
         <c:scaling>
           <c:orientation val="minMax"/>
           <c:max val="0.9"/>
@@ -9472,12 +9382,12 @@
         <c:majorTickMark val="out"/>
         <c:minorTickMark val="none"/>
         <c:tickLblPos val="nextTo"/>
-        <c:crossAx val="155757184"/>
+        <c:crossAx val="208480128"/>
         <c:crosses val="autoZero"/>
         <c:crossBetween val="midCat"/>
       </c:valAx>
       <c:valAx>
-        <c:axId val="155757184"/>
+        <c:axId val="208480128"/>
         <c:scaling>
           <c:orientation val="minMax"/>
         </c:scaling>
@@ -9506,7 +9416,7 @@
         <c:majorTickMark val="out"/>
         <c:minorTickMark val="none"/>
         <c:tickLblPos val="nextTo"/>
-        <c:crossAx val="155755264"/>
+        <c:crossAx val="208478208"/>
         <c:crosses val="autoZero"/>
         <c:crossBetween val="midCat"/>
         <c:majorUnit val="1.0000000000000002E-3"/>
@@ -9650,11 +9560,11 @@
           <c:showPercent val="0"/>
           <c:showBubbleSize val="0"/>
         </c:dLbls>
-        <c:axId val="155818624"/>
-        <c:axId val="155828992"/>
+        <c:axId val="214071168"/>
+        <c:axId val="214081536"/>
       </c:scatterChart>
       <c:valAx>
-        <c:axId val="155818624"/>
+        <c:axId val="214071168"/>
         <c:scaling>
           <c:orientation val="minMax"/>
           <c:max val="0.9"/>
@@ -9685,12 +9595,12 @@
         <c:majorTickMark val="out"/>
         <c:minorTickMark val="none"/>
         <c:tickLblPos val="nextTo"/>
-        <c:crossAx val="155828992"/>
+        <c:crossAx val="214081536"/>
         <c:crosses val="autoZero"/>
         <c:crossBetween val="midCat"/>
       </c:valAx>
       <c:valAx>
-        <c:axId val="155828992"/>
+        <c:axId val="214081536"/>
         <c:scaling>
           <c:orientation val="minMax"/>
           <c:max val="1"/>
@@ -9721,7 +9631,7 @@
         <c:majorTickMark val="out"/>
         <c:minorTickMark val="none"/>
         <c:tickLblPos val="nextTo"/>
-        <c:crossAx val="155818624"/>
+        <c:crossAx val="214071168"/>
         <c:crosses val="autoZero"/>
         <c:crossBetween val="midCat"/>
         <c:majorUnit val="0.1"/>
@@ -10059,11 +9969,11 @@
           <c:showPercent val="0"/>
           <c:showBubbleSize val="0"/>
         </c:dLbls>
-        <c:axId val="155969792"/>
-        <c:axId val="155976064"/>
+        <c:axId val="214398464"/>
+        <c:axId val="214400384"/>
       </c:scatterChart>
       <c:valAx>
-        <c:axId val="155969792"/>
+        <c:axId val="214398464"/>
         <c:scaling>
           <c:orientation val="minMax"/>
           <c:max val="1.5"/>
@@ -10094,14 +10004,14 @@
         <c:majorTickMark val="out"/>
         <c:minorTickMark val="none"/>
         <c:tickLblPos val="nextTo"/>
-        <c:crossAx val="155976064"/>
+        <c:crossAx val="214400384"/>
         <c:crosses val="autoZero"/>
         <c:crossBetween val="midCat"/>
         <c:majorUnit val="0.1"/>
         <c:minorUnit val="0.1"/>
       </c:valAx>
       <c:valAx>
-        <c:axId val="155976064"/>
+        <c:axId val="214400384"/>
         <c:scaling>
           <c:orientation val="minMax"/>
         </c:scaling>
@@ -10130,7 +10040,7 @@
         <c:majorTickMark val="out"/>
         <c:minorTickMark val="none"/>
         <c:tickLblPos val="nextTo"/>
-        <c:crossAx val="155969792"/>
+        <c:crossAx val="214398464"/>
         <c:crosses val="autoZero"/>
         <c:crossBetween val="midCat"/>
       </c:valAx>
@@ -10471,11 +10381,11 @@
           <c:showPercent val="0"/>
           <c:showBubbleSize val="0"/>
         </c:dLbls>
-        <c:axId val="155990272"/>
-        <c:axId val="155992448"/>
+        <c:axId val="227956224"/>
+        <c:axId val="227958144"/>
       </c:scatterChart>
       <c:valAx>
-        <c:axId val="155990272"/>
+        <c:axId val="227956224"/>
         <c:scaling>
           <c:orientation val="minMax"/>
           <c:max val="1.5"/>
@@ -10506,14 +10416,14 @@
         <c:majorTickMark val="out"/>
         <c:minorTickMark val="none"/>
         <c:tickLblPos val="nextTo"/>
-        <c:crossAx val="155992448"/>
+        <c:crossAx val="227958144"/>
         <c:crosses val="autoZero"/>
         <c:crossBetween val="midCat"/>
         <c:majorUnit val="0.1"/>
         <c:minorUnit val="0.1"/>
       </c:valAx>
       <c:valAx>
-        <c:axId val="155992448"/>
+        <c:axId val="227958144"/>
         <c:scaling>
           <c:orientation val="minMax"/>
         </c:scaling>
@@ -10542,7 +10452,7 @@
         <c:majorTickMark val="out"/>
         <c:minorTickMark val="none"/>
         <c:tickLblPos val="nextTo"/>
-        <c:crossAx val="155990272"/>
+        <c:crossAx val="227956224"/>
         <c:crosses val="autoZero"/>
         <c:crossBetween val="midCat"/>
       </c:valAx>
@@ -10883,11 +10793,11 @@
           <c:showPercent val="0"/>
           <c:showBubbleSize val="0"/>
         </c:dLbls>
-        <c:axId val="156035328"/>
-        <c:axId val="156041600"/>
+        <c:axId val="229950976"/>
+        <c:axId val="229952896"/>
       </c:scatterChart>
       <c:valAx>
-        <c:axId val="156035328"/>
+        <c:axId val="229950976"/>
         <c:scaling>
           <c:orientation val="minMax"/>
           <c:max val="1.5"/>
@@ -10918,14 +10828,14 @@
         <c:majorTickMark val="out"/>
         <c:minorTickMark val="none"/>
         <c:tickLblPos val="nextTo"/>
-        <c:crossAx val="156041600"/>
+        <c:crossAx val="229952896"/>
         <c:crosses val="autoZero"/>
         <c:crossBetween val="midCat"/>
         <c:majorUnit val="0.1"/>
         <c:minorUnit val="0.1"/>
       </c:valAx>
       <c:valAx>
-        <c:axId val="156041600"/>
+        <c:axId val="229952896"/>
         <c:scaling>
           <c:orientation val="minMax"/>
           <c:min val="0"/>
@@ -10955,7 +10865,7 @@
         <c:majorTickMark val="out"/>
         <c:minorTickMark val="none"/>
         <c:tickLblPos val="nextTo"/>
-        <c:crossAx val="156035328"/>
+        <c:crossAx val="229950976"/>
         <c:crosses val="autoZero"/>
         <c:crossBetween val="midCat"/>
       </c:valAx>
@@ -11296,11 +11206,11 @@
           <c:showPercent val="0"/>
           <c:showBubbleSize val="0"/>
         </c:dLbls>
-        <c:axId val="204892416"/>
-        <c:axId val="204898688"/>
+        <c:axId val="230045184"/>
+        <c:axId val="230047104"/>
       </c:scatterChart>
       <c:valAx>
-        <c:axId val="204892416"/>
+        <c:axId val="230045184"/>
         <c:scaling>
           <c:orientation val="minMax"/>
           <c:max val="1.5"/>
@@ -11331,14 +11241,14 @@
         <c:majorTickMark val="out"/>
         <c:minorTickMark val="none"/>
         <c:tickLblPos val="nextTo"/>
-        <c:crossAx val="204898688"/>
+        <c:crossAx val="230047104"/>
         <c:crosses val="autoZero"/>
         <c:crossBetween val="midCat"/>
         <c:majorUnit val="0.1"/>
         <c:minorUnit val="0.1"/>
       </c:valAx>
       <c:valAx>
-        <c:axId val="204898688"/>
+        <c:axId val="230047104"/>
         <c:scaling>
           <c:orientation val="minMax"/>
           <c:min val="0"/>
@@ -11368,7 +11278,7 @@
         <c:majorTickMark val="out"/>
         <c:minorTickMark val="none"/>
         <c:tickLblPos val="nextTo"/>
-        <c:crossAx val="204892416"/>
+        <c:crossAx val="230045184"/>
         <c:crosses val="autoZero"/>
         <c:crossBetween val="midCat"/>
       </c:valAx>
@@ -11385,517 +11295,6 @@
     <c:autoUpdate val="0"/>
   </c:externalData>
 </c:chartSpace>
-</file>
-
-<file path=word/glossary/document.xml><?xml version="1.0" encoding="utf-8"?>
-<w:glossaryDocument xmlns:wpc="http://schemas.microsoft.com/office/word/2010/wordprocessingCanvas" xmlns:mc="http://schemas.openxmlformats.org/markup-compatibility/2006" xmlns:o="urn:schemas-microsoft-com:office:office" xmlns:r="http://schemas.openxmlformats.org/officeDocument/2006/relationships" xmlns:m="http://schemas.openxmlformats.org/officeDocument/2006/math" xmlns:v="urn:schemas-microsoft-com:vml" xmlns:wp14="http://schemas.microsoft.com/office/word/2010/wordprocessingDrawing" xmlns:wp="http://schemas.openxmlformats.org/drawingml/2006/wordprocessingDrawing" xmlns:w10="urn:schemas-microsoft-com:office:word" xmlns:w="http://schemas.openxmlformats.org/wordprocessingml/2006/main" xmlns:w14="http://schemas.microsoft.com/office/word/2010/wordml" xmlns:wpg="http://schemas.microsoft.com/office/word/2010/wordprocessingGroup" xmlns:wpi="http://schemas.microsoft.com/office/word/2010/wordprocessingInk" xmlns:wne="http://schemas.microsoft.com/office/word/2006/wordml" xmlns:wps="http://schemas.microsoft.com/office/word/2010/wordprocessingShape" mc:Ignorable="w14 wp14"/>
-</file>
-
-<file path=word/glossary/fontTable.xml><?xml version="1.0" encoding="utf-8"?>
-<w:fonts xmlns:mc="http://schemas.openxmlformats.org/markup-compatibility/2006" xmlns:r="http://schemas.openxmlformats.org/officeDocument/2006/relationships" xmlns:w="http://schemas.openxmlformats.org/wordprocessingml/2006/main" xmlns:w14="http://schemas.microsoft.com/office/word/2010/wordml" mc:Ignorable="w14">
-  <w:font w:name="Symbol">
-    <w:panose1 w:val="05050102010706020507"/>
-    <w:charset w:val="02"/>
-    <w:family w:val="roman"/>
-    <w:pitch w:val="variable"/>
-    <w:sig w:usb0="00000000" w:usb1="10000000" w:usb2="00000000" w:usb3="00000000" w:csb0="80000000" w:csb1="00000000"/>
-  </w:font>
-  <w:font w:name="Times New Roman">
-    <w:panose1 w:val="02020603050405020304"/>
-    <w:charset w:val="00"/>
-    <w:family w:val="roman"/>
-    <w:pitch w:val="variable"/>
-    <w:sig w:usb0="E0002EFF" w:usb1="C000785B" w:usb2="00000009" w:usb3="00000000" w:csb0="000001FF" w:csb1="00000000"/>
-  </w:font>
-  <w:font w:name="Courier New">
-    <w:panose1 w:val="02070309020205020404"/>
-    <w:charset w:val="00"/>
-    <w:family w:val="modern"/>
-    <w:pitch w:val="fixed"/>
-    <w:sig w:usb0="E0002EFF" w:usb1="C0007843" w:usb2="00000009" w:usb3="00000000" w:csb0="000001FF" w:csb1="00000000"/>
-  </w:font>
-  <w:font w:name="Wingdings">
-    <w:panose1 w:val="05000000000000000000"/>
-    <w:charset w:val="02"/>
-    <w:family w:val="auto"/>
-    <w:pitch w:val="variable"/>
-    <w:sig w:usb0="00000000" w:usb1="10000000" w:usb2="00000000" w:usb3="00000000" w:csb0="80000000" w:csb1="00000000"/>
-  </w:font>
-  <w:font w:name="Calibri">
-    <w:panose1 w:val="020F0502020204030204"/>
-    <w:charset w:val="00"/>
-    <w:family w:val="swiss"/>
-    <w:pitch w:val="variable"/>
-    <w:sig w:usb0="E0002AFF" w:usb1="C000247B" w:usb2="00000009" w:usb3="00000000" w:csb0="000001FF" w:csb1="00000000"/>
-  </w:font>
-  <w:font w:name="Cambria">
-    <w:panose1 w:val="02040503050406030204"/>
-    <w:charset w:val="00"/>
-    <w:family w:val="roman"/>
-    <w:pitch w:val="variable"/>
-    <w:sig w:usb0="E00002FF" w:usb1="400004FF" w:usb2="00000000" w:usb3="00000000" w:csb0="0000019F" w:csb1="00000000"/>
-  </w:font>
-  <w:font w:name="Tahoma">
-    <w:panose1 w:val="020B0604030504040204"/>
-    <w:charset w:val="00"/>
-    <w:family w:val="swiss"/>
-    <w:pitch w:val="variable"/>
-    <w:sig w:usb0="E1002EFF" w:usb1="C000605B" w:usb2="00000029" w:usb3="00000000" w:csb0="000101FF" w:csb1="00000000"/>
-  </w:font>
-  <w:font w:name="Cambria Math">
-    <w:panose1 w:val="02040503050406030204"/>
-    <w:charset w:val="00"/>
-    <w:family w:val="roman"/>
-    <w:pitch w:val="variable"/>
-    <w:sig w:usb0="E00002FF" w:usb1="420024FF" w:usb2="00000000" w:usb3="00000000" w:csb0="0000019F" w:csb1="00000000"/>
-  </w:font>
-</w:fonts>
-</file>
-
-<file path=word/glossary/settings.xml><?xml version="1.0" encoding="utf-8"?>
-<w:settings xmlns:mc="http://schemas.openxmlformats.org/markup-compatibility/2006" xmlns:o="urn:schemas-microsoft-com:office:office" xmlns:r="http://schemas.openxmlformats.org/officeDocument/2006/relationships" xmlns:m="http://schemas.openxmlformats.org/officeDocument/2006/math" xmlns:v="urn:schemas-microsoft-com:vml" xmlns:w10="urn:schemas-microsoft-com:office:word" xmlns:w="http://schemas.openxmlformats.org/wordprocessingml/2006/main" xmlns:w14="http://schemas.microsoft.com/office/word/2010/wordml" xmlns:sl="http://schemas.openxmlformats.org/schemaLibrary/2006/main" mc:Ignorable="w14">
-  <w:view w:val="normal"/>
-  <w:defaultTabStop w:val="720"/>
-  <w:characterSpacingControl w:val="doNotCompress"/>
-  <w:compat>
-    <w:useFELayout/>
-    <w:compatSetting w:name="compatibilityMode" w:uri="http://schemas.microsoft.com/office/word" w:val="14"/>
-    <w:compatSetting w:name="overrideTableStyleFontSizeAndJustification" w:uri="http://schemas.microsoft.com/office/word" w:val="1"/>
-    <w:compatSetting w:name="enableOpenTypeFeatures" w:uri="http://schemas.microsoft.com/office/word" w:val="1"/>
-    <w:compatSetting w:name="doNotFlipMirrorIndents" w:uri="http://schemas.microsoft.com/office/word" w:val="1"/>
-  </w:compat>
-  <w:rsids>
-    <w:rsidRoot w:val="00AE6273"/>
-    <w:rsid w:val="002A598C"/>
-    <w:rsid w:val="00574B2D"/>
-    <w:rsid w:val="00A631CD"/>
-    <w:rsid w:val="00AE6273"/>
-  </w:rsids>
-  <m:mathPr>
-    <m:mathFont m:val="Cambria Math"/>
-    <m:brkBin m:val="before"/>
-    <m:brkBinSub m:val="--"/>
-    <m:smallFrac m:val="0"/>
-    <m:dispDef/>
-    <m:lMargin m:val="0"/>
-    <m:rMargin m:val="0"/>
-    <m:defJc m:val="centerGroup"/>
-    <m:wrapIndent m:val="1440"/>
-    <m:intLim m:val="subSup"/>
-    <m:naryLim m:val="undOvr"/>
-  </m:mathPr>
-  <w:themeFontLang w:val="en-CA"/>
-  <w:clrSchemeMapping w:bg1="light1" w:t1="dark1" w:bg2="light2" w:t2="dark2" w:accent1="accent1" w:accent2="accent2" w:accent3="accent3" w:accent4="accent4" w:accent5="accent5" w:accent6="accent6" w:hyperlink="hyperlink" w:followedHyperlink="followedHyperlink"/>
-  <w:decimalSymbol w:val="."/>
-  <w:listSeparator w:val=","/>
-</w:settings>
-</file>
-
-<file path=word/glossary/styles.xml><?xml version="1.0" encoding="utf-8"?>
-<w:styles xmlns:mc="http://schemas.openxmlformats.org/markup-compatibility/2006" xmlns:r="http://schemas.openxmlformats.org/officeDocument/2006/relationships" xmlns:w="http://schemas.openxmlformats.org/wordprocessingml/2006/main" xmlns:w14="http://schemas.microsoft.com/office/word/2010/wordml" mc:Ignorable="w14">
-  <w:docDefaults>
-    <w:rPrDefault>
-      <w:rPr>
-        <w:rFonts w:asciiTheme="minorHAnsi" w:eastAsiaTheme="minorEastAsia" w:hAnsiTheme="minorHAnsi" w:cstheme="minorBidi"/>
-        <w:sz w:val="22"/>
-        <w:szCs w:val="22"/>
-        <w:lang w:val="en-CA" w:eastAsia="en-CA" w:bidi="ar-SA"/>
-      </w:rPr>
-    </w:rPrDefault>
-    <w:pPrDefault>
-      <w:pPr>
-        <w:spacing w:after="200" w:line="276" w:lineRule="auto"/>
-      </w:pPr>
-    </w:pPrDefault>
-  </w:docDefaults>
-  <w:latentStyles w:defLockedState="0" w:defUIPriority="99" w:defSemiHidden="1" w:defUnhideWhenUsed="1" w:defQFormat="0" w:count="267">
-    <w:lsdException w:name="Normal" w:semiHidden="0" w:uiPriority="0" w:unhideWhenUsed="0" w:qFormat="1"/>
-    <w:lsdException w:name="heading 1" w:semiHidden="0" w:uiPriority="9" w:unhideWhenUsed="0" w:qFormat="1"/>
-    <w:lsdException w:name="heading 2" w:uiPriority="9" w:qFormat="1"/>
-    <w:lsdException w:name="heading 3" w:uiPriority="9" w:qFormat="1"/>
-    <w:lsdException w:name="heading 4" w:uiPriority="9" w:qFormat="1"/>
-    <w:lsdException w:name="heading 5" w:uiPriority="9" w:qFormat="1"/>
-    <w:lsdException w:name="heading 6" w:uiPriority="9" w:qFormat="1"/>
-    <w:lsdException w:name="heading 7" w:uiPriority="9" w:qFormat="1"/>
-    <w:lsdException w:name="heading 8" w:uiPriority="9" w:qFormat="1"/>
-    <w:lsdException w:name="heading 9" w:uiPriority="9" w:qFormat="1"/>
-    <w:lsdException w:name="toc 1" w:uiPriority="39"/>
-    <w:lsdException w:name="toc 2" w:uiPriority="39"/>
-    <w:lsdException w:name="toc 3" w:uiPriority="39"/>
-    <w:lsdException w:name="toc 4" w:uiPriority="39"/>
-    <w:lsdException w:name="toc 5" w:uiPriority="39"/>
-    <w:lsdException w:name="toc 6" w:uiPriority="39"/>
-    <w:lsdException w:name="toc 7" w:uiPriority="39"/>
-    <w:lsdException w:name="toc 8" w:uiPriority="39"/>
-    <w:lsdException w:name="toc 9" w:uiPriority="39"/>
-    <w:lsdException w:name="caption" w:uiPriority="35" w:qFormat="1"/>
-    <w:lsdException w:name="Title" w:semiHidden="0" w:uiPriority="10" w:unhideWhenUsed="0" w:qFormat="1"/>
-    <w:lsdException w:name="Default Paragraph Font" w:uiPriority="1"/>
-    <w:lsdException w:name="Subtitle" w:semiHidden="0" w:uiPriority="11" w:unhideWhenUsed="0" w:qFormat="1"/>
-    <w:lsdException w:name="Strong" w:semiHidden="0" w:uiPriority="22" w:unhideWhenUsed="0" w:qFormat="1"/>
-    <w:lsdException w:name="Emphasis" w:semiHidden="0" w:uiPriority="20" w:unhideWhenUsed="0" w:qFormat="1"/>
-    <w:lsdException w:name="Table Grid" w:semiHidden="0" w:uiPriority="59" w:unhideWhenUsed="0"/>
-    <w:lsdException w:name="Placeholder Text" w:unhideWhenUsed="0"/>
-    <w:lsdException w:name="No Spacing" w:semiHidden="0" w:uiPriority="1" w:unhideWhenUsed="0" w:qFormat="1"/>
-    <w:lsdException w:name="Light Shading" w:semiHidden="0" w:uiPriority="60" w:unhideWhenUsed="0"/>
-    <w:lsdException w:name="Light List" w:semiHidden="0" w:uiPriority="61" w:unhideWhenUsed="0"/>
-    <w:lsdException w:name="Light Grid" w:semiHidden="0" w:uiPriority="62" w:unhideWhenUsed="0"/>
-    <w:lsdException w:name="Medium Shading 1" w:semiHidden="0" w:uiPriority="63" w:unhideWhenUsed="0"/>
-    <w:lsdException w:name="Medium Shading 2" w:semiHidden="0" w:uiPriority="64" w:unhideWhenUsed="0"/>
-    <w:lsdException w:name="Medium List 1" w:semiHidden="0" w:uiPriority="65" w:unhideWhenUsed="0"/>
-    <w:lsdException w:name="Medium List 2" w:semiHidden="0" w:uiPriority="66" w:unhideWhenUsed="0"/>
-    <w:lsdException w:name="Medium Grid 1" w:semiHidden="0" w:uiPriority="67" w:unhideWhenUsed="0"/>
-    <w:lsdException w:name="Medium Grid 2" w:semiHidden="0" w:uiPriority="68" w:unhideWhenUsed="0"/>
-    <w:lsdException w:name="Medium Grid 3" w:semiHidden="0" w:uiPriority="69" w:unhideWhenUsed="0"/>
-    <w:lsdException w:name="Dark List" w:semiHidden="0" w:uiPriority="70" w:unhideWhenUsed="0"/>
-    <w:lsdException w:name="Colorful Shading" w:semiHidden="0" w:uiPriority="71" w:unhideWhenUsed="0"/>
-    <w:lsdException w:name="Colorful List" w:semiHidden="0" w:uiPriority="72" w:unhideWhenUsed="0"/>
-    <w:lsdException w:name="Colorful Grid" w:semiHidden="0" w:uiPriority="73" w:unhideWhenUsed="0"/>
-    <w:lsdException w:name="Light Shading Accent 1" w:semiHidden="0" w:uiPriority="60" w:unhideWhenUsed="0"/>
-    <w:lsdException w:name="Light List Accent 1" w:semiHidden="0" w:uiPriority="61" w:unhideWhenUsed="0"/>
-    <w:lsdException w:name="Light Grid Accent 1" w:semiHidden="0" w:uiPriority="62" w:unhideWhenUsed="0"/>
-    <w:lsdException w:name="Medium Shading 1 Accent 1" w:semiHidden="0" w:uiPriority="63" w:unhideWhenUsed="0"/>
-    <w:lsdException w:name="Medium Shading 2 Accent 1" w:semiHidden="0" w:uiPriority="64" w:unhideWhenUsed="0"/>
-    <w:lsdException w:name="Medium List 1 Accent 1" w:semiHidden="0" w:uiPriority="65" w:unhideWhenUsed="0"/>
-    <w:lsdException w:name="Revision" w:unhideWhenUsed="0"/>
-    <w:lsdException w:name="List Paragraph" w:semiHidden="0" w:uiPriority="34" w:unhideWhenUsed="0" w:qFormat="1"/>
-    <w:lsdException w:name="Quote" w:semiHidden="0" w:uiPriority="29" w:unhideWhenUsed="0" w:qFormat="1"/>
-    <w:lsdException w:name="Intense Quote" w:semiHidden="0" w:uiPriority="30" w:unhideWhenUsed="0" w:qFormat="1"/>
-    <w:lsdException w:name="Medium List 2 Accent 1" w:semiHidden="0" w:uiPriority="66" w:unhideWhenUsed="0"/>
-    <w:lsdException w:name="Medium Grid 1 Accent 1" w:semiHidden="0" w:uiPriority="67" w:unhideWhenUsed="0"/>
-    <w:lsdException w:name="Medium Grid 2 Accent 1" w:semiHidden="0" w:uiPriority="68" w:unhideWhenUsed="0"/>
-    <w:lsdException w:name="Medium Grid 3 Accent 1" w:semiHidden="0" w:uiPriority="69" w:unhideWhenUsed="0"/>
-    <w:lsdException w:name="Dark List Accent 1" w:semiHidden="0" w:uiPriority="70" w:unhideWhenUsed="0"/>
-    <w:lsdException w:name="Colorful Shading Accent 1" w:semiHidden="0" w:uiPriority="71" w:unhideWhenUsed="0"/>
-    <w:lsdException w:name="Colorful List Accent 1" w:semiHidden="0" w:uiPriority="72" w:unhideWhenUsed="0"/>
-    <w:lsdException w:name="Colorful Grid Accent 1" w:semiHidden="0" w:uiPriority="73" w:unhideWhenUsed="0"/>
-    <w:lsdException w:name="Light Shading Accent 2" w:semiHidden="0" w:uiPriority="60" w:unhideWhenUsed="0"/>
-    <w:lsdException w:name="Light List Accent 2" w:semiHidden="0" w:uiPriority="61" w:unhideWhenUsed="0"/>
-    <w:lsdException w:name="Light Grid Accent 2" w:semiHidden="0" w:uiPriority="62" w:unhideWhenUsed="0"/>
-    <w:lsdException w:name="Medium Shading 1 Accent 2" w:semiHidden="0" w:uiPriority="63" w:unhideWhenUsed="0"/>
-    <w:lsdException w:name="Medium Shading 2 Accent 2" w:semiHidden="0" w:uiPriority="64" w:unhideWhenUsed="0"/>
-    <w:lsdException w:name="Medium List 1 Accent 2" w:semiHidden="0" w:uiPriority="65" w:unhideWhenUsed="0"/>
-    <w:lsdException w:name="Medium List 2 Accent 2" w:semiHidden="0" w:uiPriority="66" w:unhideWhenUsed="0"/>
-    <w:lsdException w:name="Medium Grid 1 Accent 2" w:semiHidden="0" w:uiPriority="67" w:unhideWhenUsed="0"/>
-    <w:lsdException w:name="Medium Grid 2 Accent 2" w:semiHidden="0" w:uiPriority="68" w:unhideWhenUsed="0"/>
-    <w:lsdException w:name="Medium Grid 3 Accent 2" w:semiHidden="0" w:uiPriority="69" w:unhideWhenUsed="0"/>
-    <w:lsdException w:name="Dark List Accent 2" w:semiHidden="0" w:uiPriority="70" w:unhideWhenUsed="0"/>
-    <w:lsdException w:name="Colorful Shading Accent 2" w:semiHidden="0" w:uiPriority="71" w:unhideWhenUsed="0"/>
-    <w:lsdException w:name="Colorful List Accent 2" w:semiHidden="0" w:uiPriority="72" w:unhideWhenUsed="0"/>
-    <w:lsdException w:name="Colorful Grid Accent 2" w:semiHidden="0" w:uiPriority="73" w:unhideWhenUsed="0"/>
-    <w:lsdException w:name="Light Shading Accent 3" w:semiHidden="0" w:uiPriority="60" w:unhideWhenUsed="0"/>
-    <w:lsdException w:name="Light List Accent 3" w:semiHidden="0" w:uiPriority="61" w:unhideWhenUsed="0"/>
-    <w:lsdException w:name="Light Grid Accent 3" w:semiHidden="0" w:uiPriority="62" w:unhideWhenUsed="0"/>
-    <w:lsdException w:name="Medium Shading 1 Accent 3" w:semiHidden="0" w:uiPriority="63" w:unhideWhenUsed="0"/>
-    <w:lsdException w:name="Medium Shading 2 Accent 3" w:semiHidden="0" w:uiPriority="64" w:unhideWhenUsed="0"/>
-    <w:lsdException w:name="Medium List 1 Accent 3" w:semiHidden="0" w:uiPriority="65" w:unhideWhenUsed="0"/>
-    <w:lsdException w:name="Medium List 2 Accent 3" w:semiHidden="0" w:uiPriority="66" w:unhideWhenUsed="0"/>
-    <w:lsdException w:name="Medium Grid 1 Accent 3" w:semiHidden="0" w:uiPriority="67" w:unhideWhenUsed="0"/>
-    <w:lsdException w:name="Medium Grid 2 Accent 3" w:semiHidden="0" w:uiPriority="68" w:unhideWhenUsed="0"/>
-    <w:lsdException w:name="Medium Grid 3 Accent 3" w:semiHidden="0" w:uiPriority="69" w:unhideWhenUsed="0"/>
-    <w:lsdException w:name="Dark List Accent 3" w:semiHidden="0" w:uiPriority="70" w:unhideWhenUsed="0"/>
-    <w:lsdException w:name="Colorful Shading Accent 3" w:semiHidden="0" w:uiPriority="71" w:unhideWhenUsed="0"/>
-    <w:lsdException w:name="Colorful List Accent 3" w:semiHidden="0" w:uiPriority="72" w:unhideWhenUsed="0"/>
-    <w:lsdException w:name="Colorful Grid Accent 3" w:semiHidden="0" w:uiPriority="73" w:unhideWhenUsed="0"/>
-    <w:lsdException w:name="Light Shading Accent 4" w:semiHidden="0" w:uiPriority="60" w:unhideWhenUsed="0"/>
-    <w:lsdException w:name="Light List Accent 4" w:semiHidden="0" w:uiPriority="61" w:unhideWhenUsed="0"/>
-    <w:lsdException w:name="Light Grid Accent 4" w:semiHidden="0" w:uiPriority="62" w:unhideWhenUsed="0"/>
-    <w:lsdException w:name="Medium Shading 1 Accent 4" w:semiHidden="0" w:uiPriority="63" w:unhideWhenUsed="0"/>
-    <w:lsdException w:name="Medium Shading 2 Accent 4" w:semiHidden="0" w:uiPriority="64" w:unhideWhenUsed="0"/>
-    <w:lsdException w:name="Medium List 1 Accent 4" w:semiHidden="0" w:uiPriority="65" w:unhideWhenUsed="0"/>
-    <w:lsdException w:name="Medium List 2 Accent 4" w:semiHidden="0" w:uiPriority="66" w:unhideWhenUsed="0"/>
-    <w:lsdException w:name="Medium Grid 1 Accent 4" w:semiHidden="0" w:uiPriority="67" w:unhideWhenUsed="0"/>
-    <w:lsdException w:name="Medium Grid 2 Accent 4" w:semiHidden="0" w:uiPriority="68" w:unhideWhenUsed="0"/>
-    <w:lsdException w:name="Medium Grid 3 Accent 4" w:semiHidden="0" w:uiPriority="69" w:unhideWhenUsed="0"/>
-    <w:lsdException w:name="Dark List Accent 4" w:semiHidden="0" w:uiPriority="70" w:unhideWhenUsed="0"/>
-    <w:lsdException w:name="Colorful Shading Accent 4" w:semiHidden="0" w:uiPriority="71" w:unhideWhenUsed="0"/>
-    <w:lsdException w:name="Colorful List Accent 4" w:semiHidden="0" w:uiPriority="72" w:unhideWhenUsed="0"/>
-    <w:lsdException w:name="Colorful Grid Accent 4" w:semiHidden="0" w:uiPriority="73" w:unhideWhenUsed="0"/>
-    <w:lsdException w:name="Light Shading Accent 5" w:semiHidden="0" w:uiPriority="60" w:unhideWhenUsed="0"/>
-    <w:lsdException w:name="Light List Accent 5" w:semiHidden="0" w:uiPriority="61" w:unhideWhenUsed="0"/>
-    <w:lsdException w:name="Light Grid Accent 5" w:semiHidden="0" w:uiPriority="62" w:unhideWhenUsed="0"/>
-    <w:lsdException w:name="Medium Shading 1 Accent 5" w:semiHidden="0" w:uiPriority="63" w:unhideWhenUsed="0"/>
-    <w:lsdException w:name="Medium Shading 2 Accent 5" w:semiHidden="0" w:uiPriority="64" w:unhideWhenUsed="0"/>
-    <w:lsdException w:name="Medium List 1 Accent 5" w:semiHidden="0" w:uiPriority="65" w:unhideWhenUsed="0"/>
-    <w:lsdException w:name="Medium List 2 Accent 5" w:semiHidden="0" w:uiPriority="66" w:unhideWhenUsed="0"/>
-    <w:lsdException w:name="Medium Grid 1 Accent 5" w:semiHidden="0" w:uiPriority="67" w:unhideWhenUsed="0"/>
-    <w:lsdException w:name="Medium Grid 2 Accent 5" w:semiHidden="0" w:uiPriority="68" w:unhideWhenUsed="0"/>
-    <w:lsdException w:name="Medium Grid 3 Accent 5" w:semiHidden="0" w:uiPriority="69" w:unhideWhenUsed="0"/>
-    <w:lsdException w:name="Dark List Accent 5" w:semiHidden="0" w:uiPriority="70" w:unhideWhenUsed="0"/>
-    <w:lsdException w:name="Colorful Shading Accent 5" w:semiHidden="0" w:uiPriority="71" w:unhideWhenUsed="0"/>
-    <w:lsdException w:name="Colorful List Accent 5" w:semiHidden="0" w:uiPriority="72" w:unhideWhenUsed="0"/>
-    <w:lsdException w:name="Colorful Grid Accent 5" w:semiHidden="0" w:uiPriority="73" w:unhideWhenUsed="0"/>
-    <w:lsdException w:name="Light Shading Accent 6" w:semiHidden="0" w:uiPriority="60" w:unhideWhenUsed="0"/>
-    <w:lsdException w:name="Light List Accent 6" w:semiHidden="0" w:uiPriority="61" w:unhideWhenUsed="0"/>
-    <w:lsdException w:name="Light Grid Accent 6" w:semiHidden="0" w:uiPriority="62" w:unhideWhenUsed="0"/>
-    <w:lsdException w:name="Medium Shading 1 Accent 6" w:semiHidden="0" w:uiPriority="63" w:unhideWhenUsed="0"/>
-    <w:lsdException w:name="Medium Shading 2 Accent 6" w:semiHidden="0" w:uiPriority="64" w:unhideWhenUsed="0"/>
-    <w:lsdException w:name="Medium List 1 Accent 6" w:semiHidden="0" w:uiPriority="65" w:unhideWhenUsed="0"/>
-    <w:lsdException w:name="Medium List 2 Accent 6" w:semiHidden="0" w:uiPriority="66" w:unhideWhenUsed="0"/>
-    <w:lsdException w:name="Medium Grid 1 Accent 6" w:semiHidden="0" w:uiPriority="67" w:unhideWhenUsed="0"/>
-    <w:lsdException w:name="Medium Grid 2 Accent 6" w:semiHidden="0" w:uiPriority="68" w:unhideWhenUsed="0"/>
-    <w:lsdException w:name="Medium Grid 3 Accent 6" w:semiHidden="0" w:uiPriority="69" w:unhideWhenUsed="0"/>
-    <w:lsdException w:name="Dark List Accent 6" w:semiHidden="0" w:uiPriority="70" w:unhideWhenUsed="0"/>
-    <w:lsdException w:name="Colorful Shading Accent 6" w:semiHidden="0" w:uiPriority="71" w:unhideWhenUsed="0"/>
-    <w:lsdException w:name="Colorful List Accent 6" w:semiHidden="0" w:uiPriority="72" w:unhideWhenUsed="0"/>
-    <w:lsdException w:name="Colorful Grid Accent 6" w:semiHidden="0" w:uiPriority="73" w:unhideWhenUsed="0"/>
-    <w:lsdException w:name="Subtle Emphasis" w:semiHidden="0" w:uiPriority="19" w:unhideWhenUsed="0" w:qFormat="1"/>
-    <w:lsdException w:name="Intense Emphasis" w:semiHidden="0" w:uiPriority="21" w:unhideWhenUsed="0" w:qFormat="1"/>
-    <w:lsdException w:name="Subtle Reference" w:semiHidden="0" w:uiPriority="31" w:unhideWhenUsed="0" w:qFormat="1"/>
-    <w:lsdException w:name="Intense Reference" w:semiHidden="0" w:uiPriority="32" w:unhideWhenUsed="0" w:qFormat="1"/>
-    <w:lsdException w:name="Book Title" w:semiHidden="0" w:uiPriority="33" w:unhideWhenUsed="0" w:qFormat="1"/>
-    <w:lsdException w:name="Bibliography" w:uiPriority="37"/>
-    <w:lsdException w:name="TOC Heading" w:uiPriority="39" w:qFormat="1"/>
-  </w:latentStyles>
-  <w:style w:type="paragraph" w:default="1" w:styleId="Normal">
-    <w:name w:val="Normal"/>
-    <w:qFormat/>
-  </w:style>
-  <w:style w:type="character" w:default="1" w:styleId="DefaultParagraphFont">
-    <w:name w:val="Default Paragraph Font"/>
-    <w:uiPriority w:val="1"/>
-    <w:semiHidden/>
-    <w:unhideWhenUsed/>
-  </w:style>
-  <w:style w:type="table" w:default="1" w:styleId="TableNormal">
-    <w:name w:val="Normal Table"/>
-    <w:uiPriority w:val="99"/>
-    <w:semiHidden/>
-    <w:unhideWhenUsed/>
-    <w:tblPr>
-      <w:tblInd w:w="0" w:type="dxa"/>
-      <w:tblCellMar>
-        <w:top w:w="0" w:type="dxa"/>
-        <w:left w:w="108" w:type="dxa"/>
-        <w:bottom w:w="0" w:type="dxa"/>
-        <w:right w:w="108" w:type="dxa"/>
-      </w:tblCellMar>
-    </w:tblPr>
-  </w:style>
-  <w:style w:type="numbering" w:default="1" w:styleId="NoList">
-    <w:name w:val="No List"/>
-    <w:uiPriority w:val="99"/>
-    <w:semiHidden/>
-    <w:unhideWhenUsed/>
-  </w:style>
-  <w:style w:type="character" w:styleId="PlaceholderText">
-    <w:name w:val="Placeholder Text"/>
-    <w:basedOn w:val="DefaultParagraphFont"/>
-    <w:uiPriority w:val="99"/>
-    <w:semiHidden/>
-    <w:rsid w:val="002A598C"/>
-    <w:rPr>
-      <w:color w:val="808080"/>
-    </w:rPr>
-  </w:style>
-</w:styles>
-</file>
-
-<file path=word/glossary/stylesWithEffects.xml><?xml version="1.0" encoding="utf-8"?>
-<w:styles xmlns:wpc="http://schemas.microsoft.com/office/word/2010/wordprocessingCanvas" xmlns:mc="http://schemas.openxmlformats.org/markup-compatibility/2006" xmlns:o="urn:schemas-microsoft-com:office:office" xmlns:r="http://schemas.openxmlformats.org/officeDocument/2006/relationships" xmlns:m="http://schemas.openxmlformats.org/officeDocument/2006/math" xmlns:v="urn:schemas-microsoft-com:vml" xmlns:wp14="http://schemas.microsoft.com/office/word/2010/wordprocessingDrawing" xmlns:wp="http://schemas.openxmlformats.org/drawingml/2006/wordprocessingDrawing" xmlns:w10="urn:schemas-microsoft-com:office:word" xmlns:w="http://schemas.openxmlformats.org/wordprocessingml/2006/main" xmlns:w14="http://schemas.microsoft.com/office/word/2010/wordml" xmlns:wpg="http://schemas.microsoft.com/office/word/2010/wordprocessingGroup" xmlns:wpi="http://schemas.microsoft.com/office/word/2010/wordprocessingInk" xmlns:wne="http://schemas.microsoft.com/office/word/2006/wordml" xmlns:wps="http://schemas.microsoft.com/office/word/2010/wordprocessingShape" mc:Ignorable="w14 wp14">
-  <w:docDefaults>
-    <w:rPrDefault>
-      <w:rPr>
-        <w:rFonts w:asciiTheme="minorHAnsi" w:eastAsiaTheme="minorEastAsia" w:hAnsiTheme="minorHAnsi" w:cstheme="minorBidi"/>
-        <w:sz w:val="22"/>
-        <w:szCs w:val="22"/>
-        <w:lang w:val="en-CA" w:eastAsia="en-CA" w:bidi="ar-SA"/>
-      </w:rPr>
-    </w:rPrDefault>
-    <w:pPrDefault>
-      <w:pPr>
-        <w:spacing w:after="200" w:line="276" w:lineRule="auto"/>
-      </w:pPr>
-    </w:pPrDefault>
-  </w:docDefaults>
-  <w:latentStyles w:defLockedState="0" w:defUIPriority="99" w:defSemiHidden="1" w:defUnhideWhenUsed="1" w:defQFormat="0" w:count="267">
-    <w:lsdException w:name="Normal" w:semiHidden="0" w:uiPriority="0" w:unhideWhenUsed="0" w:qFormat="1"/>
-    <w:lsdException w:name="heading 1" w:semiHidden="0" w:uiPriority="9" w:unhideWhenUsed="0" w:qFormat="1"/>
-    <w:lsdException w:name="heading 2" w:uiPriority="9" w:qFormat="1"/>
-    <w:lsdException w:name="heading 3" w:uiPriority="9" w:qFormat="1"/>
-    <w:lsdException w:name="heading 4" w:uiPriority="9" w:qFormat="1"/>
-    <w:lsdException w:name="heading 5" w:uiPriority="9" w:qFormat="1"/>
-    <w:lsdException w:name="heading 6" w:uiPriority="9" w:qFormat="1"/>
-    <w:lsdException w:name="heading 7" w:uiPriority="9" w:qFormat="1"/>
-    <w:lsdException w:name="heading 8" w:uiPriority="9" w:qFormat="1"/>
-    <w:lsdException w:name="heading 9" w:uiPriority="9" w:qFormat="1"/>
-    <w:lsdException w:name="toc 1" w:uiPriority="39"/>
-    <w:lsdException w:name="toc 2" w:uiPriority="39"/>
-    <w:lsdException w:name="toc 3" w:uiPriority="39"/>
-    <w:lsdException w:name="toc 4" w:uiPriority="39"/>
-    <w:lsdException w:name="toc 5" w:uiPriority="39"/>
-    <w:lsdException w:name="toc 6" w:uiPriority="39"/>
-    <w:lsdException w:name="toc 7" w:uiPriority="39"/>
-    <w:lsdException w:name="toc 8" w:uiPriority="39"/>
-    <w:lsdException w:name="toc 9" w:uiPriority="39"/>
-    <w:lsdException w:name="caption" w:uiPriority="35" w:qFormat="1"/>
-    <w:lsdException w:name="Title" w:semiHidden="0" w:uiPriority="10" w:unhideWhenUsed="0" w:qFormat="1"/>
-    <w:lsdException w:name="Default Paragraph Font" w:uiPriority="1"/>
-    <w:lsdException w:name="Subtitle" w:semiHidden="0" w:uiPriority="11" w:unhideWhenUsed="0" w:qFormat="1"/>
-    <w:lsdException w:name="Strong" w:semiHidden="0" w:uiPriority="22" w:unhideWhenUsed="0" w:qFormat="1"/>
-    <w:lsdException w:name="Emphasis" w:semiHidden="0" w:uiPriority="20" w:unhideWhenUsed="0" w:qFormat="1"/>
-    <w:lsdException w:name="Table Grid" w:semiHidden="0" w:uiPriority="59" w:unhideWhenUsed="0"/>
-    <w:lsdException w:name="Placeholder Text" w:unhideWhenUsed="0"/>
-    <w:lsdException w:name="No Spacing" w:semiHidden="0" w:uiPriority="1" w:unhideWhenUsed="0" w:qFormat="1"/>
-    <w:lsdException w:name="Light Shading" w:semiHidden="0" w:uiPriority="60" w:unhideWhenUsed="0"/>
-    <w:lsdException w:name="Light List" w:semiHidden="0" w:uiPriority="61" w:unhideWhenUsed="0"/>
-    <w:lsdException w:name="Light Grid" w:semiHidden="0" w:uiPriority="62" w:unhideWhenUsed="0"/>
-    <w:lsdException w:name="Medium Shading 1" w:semiHidden="0" w:uiPriority="63" w:unhideWhenUsed="0"/>
-    <w:lsdException w:name="Medium Shading 2" w:semiHidden="0" w:uiPriority="64" w:unhideWhenUsed="0"/>
-    <w:lsdException w:name="Medium List 1" w:semiHidden="0" w:uiPriority="65" w:unhideWhenUsed="0"/>
-    <w:lsdException w:name="Medium List 2" w:semiHidden="0" w:uiPriority="66" w:unhideWhenUsed="0"/>
-    <w:lsdException w:name="Medium Grid 1" w:semiHidden="0" w:uiPriority="67" w:unhideWhenUsed="0"/>
-    <w:lsdException w:name="Medium Grid 2" w:semiHidden="0" w:uiPriority="68" w:unhideWhenUsed="0"/>
-    <w:lsdException w:name="Medium Grid 3" w:semiHidden="0" w:uiPriority="69" w:unhideWhenUsed="0"/>
-    <w:lsdException w:name="Dark List" w:semiHidden="0" w:uiPriority="70" w:unhideWhenUsed="0"/>
-    <w:lsdException w:name="Colorful Shading" w:semiHidden="0" w:uiPriority="71" w:unhideWhenUsed="0"/>
-    <w:lsdException w:name="Colorful List" w:semiHidden="0" w:uiPriority="72" w:unhideWhenUsed="0"/>
-    <w:lsdException w:name="Colorful Grid" w:semiHidden="0" w:uiPriority="73" w:unhideWhenUsed="0"/>
-    <w:lsdException w:name="Light Shading Accent 1" w:semiHidden="0" w:uiPriority="60" w:unhideWhenUsed="0"/>
-    <w:lsdException w:name="Light List Accent 1" w:semiHidden="0" w:uiPriority="61" w:unhideWhenUsed="0"/>
-    <w:lsdException w:name="Light Grid Accent 1" w:semiHidden="0" w:uiPriority="62" w:unhideWhenUsed="0"/>
-    <w:lsdException w:name="Medium Shading 1 Accent 1" w:semiHidden="0" w:uiPriority="63" w:unhideWhenUsed="0"/>
-    <w:lsdException w:name="Medium Shading 2 Accent 1" w:semiHidden="0" w:uiPriority="64" w:unhideWhenUsed="0"/>
-    <w:lsdException w:name="Medium List 1 Accent 1" w:semiHidden="0" w:uiPriority="65" w:unhideWhenUsed="0"/>
-    <w:lsdException w:name="Revision" w:unhideWhenUsed="0"/>
-    <w:lsdException w:name="List Paragraph" w:semiHidden="0" w:uiPriority="34" w:unhideWhenUsed="0" w:qFormat="1"/>
-    <w:lsdException w:name="Quote" w:semiHidden="0" w:uiPriority="29" w:unhideWhenUsed="0" w:qFormat="1"/>
-    <w:lsdException w:name="Intense Quote" w:semiHidden="0" w:uiPriority="30" w:unhideWhenUsed="0" w:qFormat="1"/>
-    <w:lsdException w:name="Medium List 2 Accent 1" w:semiHidden="0" w:uiPriority="66" w:unhideWhenUsed="0"/>
-    <w:lsdException w:name="Medium Grid 1 Accent 1" w:semiHidden="0" w:uiPriority="67" w:unhideWhenUsed="0"/>
-    <w:lsdException w:name="Medium Grid 2 Accent 1" w:semiHidden="0" w:uiPriority="68" w:unhideWhenUsed="0"/>
-    <w:lsdException w:name="Medium Grid 3 Accent 1" w:semiHidden="0" w:uiPriority="69" w:unhideWhenUsed="0"/>
-    <w:lsdException w:name="Dark List Accent 1" w:semiHidden="0" w:uiPriority="70" w:unhideWhenUsed="0"/>
-    <w:lsdException w:name="Colorful Shading Accent 1" w:semiHidden="0" w:uiPriority="71" w:unhideWhenUsed="0"/>
-    <w:lsdException w:name="Colorful List Accent 1" w:semiHidden="0" w:uiPriority="72" w:unhideWhenUsed="0"/>
-    <w:lsdException w:name="Colorful Grid Accent 1" w:semiHidden="0" w:uiPriority="73" w:unhideWhenUsed="0"/>
-    <w:lsdException w:name="Light Shading Accent 2" w:semiHidden="0" w:uiPriority="60" w:unhideWhenUsed="0"/>
-    <w:lsdException w:name="Light List Accent 2" w:semiHidden="0" w:uiPriority="61" w:unhideWhenUsed="0"/>
-    <w:lsdException w:name="Light Grid Accent 2" w:semiHidden="0" w:uiPriority="62" w:unhideWhenUsed="0"/>
-    <w:lsdException w:name="Medium Shading 1 Accent 2" w:semiHidden="0" w:uiPriority="63" w:unhideWhenUsed="0"/>
-    <w:lsdException w:name="Medium Shading 2 Accent 2" w:semiHidden="0" w:uiPriority="64" w:unhideWhenUsed="0"/>
-    <w:lsdException w:name="Medium List 1 Accent 2" w:semiHidden="0" w:uiPriority="65" w:unhideWhenUsed="0"/>
-    <w:lsdException w:name="Medium List 2 Accent 2" w:semiHidden="0" w:uiPriority="66" w:unhideWhenUsed="0"/>
-    <w:lsdException w:name="Medium Grid 1 Accent 2" w:semiHidden="0" w:uiPriority="67" w:unhideWhenUsed="0"/>
-    <w:lsdException w:name="Medium Grid 2 Accent 2" w:semiHidden="0" w:uiPriority="68" w:unhideWhenUsed="0"/>
-    <w:lsdException w:name="Medium Grid 3 Accent 2" w:semiHidden="0" w:uiPriority="69" w:unhideWhenUsed="0"/>
-    <w:lsdException w:name="Dark List Accent 2" w:semiHidden="0" w:uiPriority="70" w:unhideWhenUsed="0"/>
-    <w:lsdException w:name="Colorful Shading Accent 2" w:semiHidden="0" w:uiPriority="71" w:unhideWhenUsed="0"/>
-    <w:lsdException w:name="Colorful List Accent 2" w:semiHidden="0" w:uiPriority="72" w:unhideWhenUsed="0"/>
-    <w:lsdException w:name="Colorful Grid Accent 2" w:semiHidden="0" w:uiPriority="73" w:unhideWhenUsed="0"/>
-    <w:lsdException w:name="Light Shading Accent 3" w:semiHidden="0" w:uiPriority="60" w:unhideWhenUsed="0"/>
-    <w:lsdException w:name="Light List Accent 3" w:semiHidden="0" w:uiPriority="61" w:unhideWhenUsed="0"/>
-    <w:lsdException w:name="Light Grid Accent 3" w:semiHidden="0" w:uiPriority="62" w:unhideWhenUsed="0"/>
-    <w:lsdException w:name="Medium Shading 1 Accent 3" w:semiHidden="0" w:uiPriority="63" w:unhideWhenUsed="0"/>
-    <w:lsdException w:name="Medium Shading 2 Accent 3" w:semiHidden="0" w:uiPriority="64" w:unhideWhenUsed="0"/>
-    <w:lsdException w:name="Medium List 1 Accent 3" w:semiHidden="0" w:uiPriority="65" w:unhideWhenUsed="0"/>
-    <w:lsdException w:name="Medium List 2 Accent 3" w:semiHidden="0" w:uiPriority="66" w:unhideWhenUsed="0"/>
-    <w:lsdException w:name="Medium Grid 1 Accent 3" w:semiHidden="0" w:uiPriority="67" w:unhideWhenUsed="0"/>
-    <w:lsdException w:name="Medium Grid 2 Accent 3" w:semiHidden="0" w:uiPriority="68" w:unhideWhenUsed="0"/>
-    <w:lsdException w:name="Medium Grid 3 Accent 3" w:semiHidden="0" w:uiPriority="69" w:unhideWhenUsed="0"/>
-    <w:lsdException w:name="Dark List Accent 3" w:semiHidden="0" w:uiPriority="70" w:unhideWhenUsed="0"/>
-    <w:lsdException w:name="Colorful Shading Accent 3" w:semiHidden="0" w:uiPriority="71" w:unhideWhenUsed="0"/>
-    <w:lsdException w:name="Colorful List Accent 3" w:semiHidden="0" w:uiPriority="72" w:unhideWhenUsed="0"/>
-    <w:lsdException w:name="Colorful Grid Accent 3" w:semiHidden="0" w:uiPriority="73" w:unhideWhenUsed="0"/>
-    <w:lsdException w:name="Light Shading Accent 4" w:semiHidden="0" w:uiPriority="60" w:unhideWhenUsed="0"/>
-    <w:lsdException w:name="Light List Accent 4" w:semiHidden="0" w:uiPriority="61" w:unhideWhenUsed="0"/>
-    <w:lsdException w:name="Light Grid Accent 4" w:semiHidden="0" w:uiPriority="62" w:unhideWhenUsed="0"/>
-    <w:lsdException w:name="Medium Shading 1 Accent 4" w:semiHidden="0" w:uiPriority="63" w:unhideWhenUsed="0"/>
-    <w:lsdException w:name="Medium Shading 2 Accent 4" w:semiHidden="0" w:uiPriority="64" w:unhideWhenUsed="0"/>
-    <w:lsdException w:name="Medium List 1 Accent 4" w:semiHidden="0" w:uiPriority="65" w:unhideWhenUsed="0"/>
-    <w:lsdException w:name="Medium List 2 Accent 4" w:semiHidden="0" w:uiPriority="66" w:unhideWhenUsed="0"/>
-    <w:lsdException w:name="Medium Grid 1 Accent 4" w:semiHidden="0" w:uiPriority="67" w:unhideWhenUsed="0"/>
-    <w:lsdException w:name="Medium Grid 2 Accent 4" w:semiHidden="0" w:uiPriority="68" w:unhideWhenUsed="0"/>
-    <w:lsdException w:name="Medium Grid 3 Accent 4" w:semiHidden="0" w:uiPriority="69" w:unhideWhenUsed="0"/>
-    <w:lsdException w:name="Dark List Accent 4" w:semiHidden="0" w:uiPriority="70" w:unhideWhenUsed="0"/>
-    <w:lsdException w:name="Colorful Shading Accent 4" w:semiHidden="0" w:uiPriority="71" w:unhideWhenUsed="0"/>
-    <w:lsdException w:name="Colorful List Accent 4" w:semiHidden="0" w:uiPriority="72" w:unhideWhenUsed="0"/>
-    <w:lsdException w:name="Colorful Grid Accent 4" w:semiHidden="0" w:uiPriority="73" w:unhideWhenUsed="0"/>
-    <w:lsdException w:name="Light Shading Accent 5" w:semiHidden="0" w:uiPriority="60" w:unhideWhenUsed="0"/>
-    <w:lsdException w:name="Light List Accent 5" w:semiHidden="0" w:uiPriority="61" w:unhideWhenUsed="0"/>
-    <w:lsdException w:name="Light Grid Accent 5" w:semiHidden="0" w:uiPriority="62" w:unhideWhenUsed="0"/>
-    <w:lsdException w:name="Medium Shading 1 Accent 5" w:semiHidden="0" w:uiPriority="63" w:unhideWhenUsed="0"/>
-    <w:lsdException w:name="Medium Shading 2 Accent 5" w:semiHidden="0" w:uiPriority="64" w:unhideWhenUsed="0"/>
-    <w:lsdException w:name="Medium List 1 Accent 5" w:semiHidden="0" w:uiPriority="65" w:unhideWhenUsed="0"/>
-    <w:lsdException w:name="Medium List 2 Accent 5" w:semiHidden="0" w:uiPriority="66" w:unhideWhenUsed="0"/>
-    <w:lsdException w:name="Medium Grid 1 Accent 5" w:semiHidden="0" w:uiPriority="67" w:unhideWhenUsed="0"/>
-    <w:lsdException w:name="Medium Grid 2 Accent 5" w:semiHidden="0" w:uiPriority="68" w:unhideWhenUsed="0"/>
-    <w:lsdException w:name="Medium Grid 3 Accent 5" w:semiHidden="0" w:uiPriority="69" w:unhideWhenUsed="0"/>
-    <w:lsdException w:name="Dark List Accent 5" w:semiHidden="0" w:uiPriority="70" w:unhideWhenUsed="0"/>
-    <w:lsdException w:name="Colorful Shading Accent 5" w:semiHidden="0" w:uiPriority="71" w:unhideWhenUsed="0"/>
-    <w:lsdException w:name="Colorful List Accent 5" w:semiHidden="0" w:uiPriority="72" w:unhideWhenUsed="0"/>
-    <w:lsdException w:name="Colorful Grid Accent 5" w:semiHidden="0" w:uiPriority="73" w:unhideWhenUsed="0"/>
-    <w:lsdException w:name="Light Shading Accent 6" w:semiHidden="0" w:uiPriority="60" w:unhideWhenUsed="0"/>
-    <w:lsdException w:name="Light List Accent 6" w:semiHidden="0" w:uiPriority="61" w:unhideWhenUsed="0"/>
-    <w:lsdException w:name="Light Grid Accent 6" w:semiHidden="0" w:uiPriority="62" w:unhideWhenUsed="0"/>
-    <w:lsdException w:name="Medium Shading 1 Accent 6" w:semiHidden="0" w:uiPriority="63" w:unhideWhenUsed="0"/>
-    <w:lsdException w:name="Medium Shading 2 Accent 6" w:semiHidden="0" w:uiPriority="64" w:unhideWhenUsed="0"/>
-    <w:lsdException w:name="Medium List 1 Accent 6" w:semiHidden="0" w:uiPriority="65" w:unhideWhenUsed="0"/>
-    <w:lsdException w:name="Medium List 2 Accent 6" w:semiHidden="0" w:uiPriority="66" w:unhideWhenUsed="0"/>
-    <w:lsdException w:name="Medium Grid 1 Accent 6" w:semiHidden="0" w:uiPriority="67" w:unhideWhenUsed="0"/>
-    <w:lsdException w:name="Medium Grid 2 Accent 6" w:semiHidden="0" w:uiPriority="68" w:unhideWhenUsed="0"/>
-    <w:lsdException w:name="Medium Grid 3 Accent 6" w:semiHidden="0" w:uiPriority="69" w:unhideWhenUsed="0"/>
-    <w:lsdException w:name="Dark List Accent 6" w:semiHidden="0" w:uiPriority="70" w:unhideWhenUsed="0"/>
-    <w:lsdException w:name="Colorful Shading Accent 6" w:semiHidden="0" w:uiPriority="71" w:unhideWhenUsed="0"/>
-    <w:lsdException w:name="Colorful List Accent 6" w:semiHidden="0" w:uiPriority="72" w:unhideWhenUsed="0"/>
-    <w:lsdException w:name="Colorful Grid Accent 6" w:semiHidden="0" w:uiPriority="73" w:unhideWhenUsed="0"/>
-    <w:lsdException w:name="Subtle Emphasis" w:semiHidden="0" w:uiPriority="19" w:unhideWhenUsed="0" w:qFormat="1"/>
-    <w:lsdException w:name="Intense Emphasis" w:semiHidden="0" w:uiPriority="21" w:unhideWhenUsed="0" w:qFormat="1"/>
-    <w:lsdException w:name="Subtle Reference" w:semiHidden="0" w:uiPriority="31" w:unhideWhenUsed="0" w:qFormat="1"/>
-    <w:lsdException w:name="Intense Reference" w:semiHidden="0" w:uiPriority="32" w:unhideWhenUsed="0" w:qFormat="1"/>
-    <w:lsdException w:name="Book Title" w:semiHidden="0" w:uiPriority="33" w:unhideWhenUsed="0" w:qFormat="1"/>
-    <w:lsdException w:name="Bibliography" w:uiPriority="37"/>
-    <w:lsdException w:name="TOC Heading" w:uiPriority="39" w:qFormat="1"/>
-  </w:latentStyles>
-  <w:style w:type="paragraph" w:default="1" w:styleId="Normal">
-    <w:name w:val="Normal"/>
-    <w:qFormat/>
-  </w:style>
-  <w:style w:type="character" w:default="1" w:styleId="DefaultParagraphFont">
-    <w:name w:val="Default Paragraph Font"/>
-    <w:uiPriority w:val="1"/>
-    <w:semiHidden/>
-    <w:unhideWhenUsed/>
-  </w:style>
-  <w:style w:type="table" w:default="1" w:styleId="TableNormal">
-    <w:name w:val="Normal Table"/>
-    <w:uiPriority w:val="99"/>
-    <w:semiHidden/>
-    <w:unhideWhenUsed/>
-    <w:tblPr>
-      <w:tblInd w:w="0" w:type="dxa"/>
-      <w:tblCellMar>
-        <w:top w:w="0" w:type="dxa"/>
-        <w:left w:w="108" w:type="dxa"/>
-        <w:bottom w:w="0" w:type="dxa"/>
-        <w:right w:w="108" w:type="dxa"/>
-      </w:tblCellMar>
-    </w:tblPr>
-  </w:style>
-  <w:style w:type="numbering" w:default="1" w:styleId="NoList">
-    <w:name w:val="No List"/>
-    <w:uiPriority w:val="99"/>
-    <w:semiHidden/>
-    <w:unhideWhenUsed/>
-  </w:style>
-  <w:style w:type="character" w:styleId="PlaceholderText">
-    <w:name w:val="Placeholder Text"/>
-    <w:basedOn w:val="DefaultParagraphFont"/>
-    <w:uiPriority w:val="99"/>
-    <w:semiHidden/>
-    <w:rsid w:val="002A598C"/>
-    <w:rPr>
-      <w:color w:val="808080"/>
-    </w:rPr>
-  </w:style>
-</w:styles>
-</file>
-
-<file path=word/glossary/webSettings.xml><?xml version="1.0" encoding="utf-8"?>
-<w:webSettings xmlns:mc="http://schemas.openxmlformats.org/markup-compatibility/2006" xmlns:r="http://schemas.openxmlformats.org/officeDocument/2006/relationships" xmlns:w="http://schemas.openxmlformats.org/wordprocessingml/2006/main" xmlns:w14="http://schemas.microsoft.com/office/word/2010/wordml" mc:Ignorable="w14">
-  <w:optimizeForBrowser/>
-  <w:allowPNG/>
-</w:webSettings>
 </file>
 
 <file path=word/theme/theme1.xml><?xml version="1.0" encoding="utf-8"?>
@@ -12188,7 +11587,7 @@
 </file>
 
 <file path=customXml/itemProps1.xml><?xml version="1.0" encoding="utf-8"?>
-<ds:datastoreItem xmlns:ds="http://schemas.openxmlformats.org/officeDocument/2006/customXml" ds:itemID="{B7B42868-FCA7-47A8-956F-653B969A4955}">
+<ds:datastoreItem xmlns:ds="http://schemas.openxmlformats.org/officeDocument/2006/customXml" ds:itemID="{0B3BDD28-F267-4642-B9B2-40589BE82981}">
   <ds:schemaRefs>
     <ds:schemaRef ds:uri="http://schemas.openxmlformats.org/officeDocument/2006/bibliography"/>
   </ds:schemaRefs>

</xml_diff>